<commit_message>
mini fixes (so falta a imagem)
</commit_message>
<xml_diff>
--- a/RelatorioBDAD.docx
+++ b/RelatorioBDAD.docx
@@ -366,7 +366,7 @@
       <w:sdtContent>
         <w:p>
           <w:pPr>
-            <w:pStyle w:val="TOCHeading"/>
+            <w:pStyle w:val="Cabealhodondice"/>
             <w:rPr>
               <w:rStyle w:val="Estilo1Carter"/>
               <w:color w:val="auto"/>
@@ -389,14 +389,13 @@
         </w:p>
         <w:p>
           <w:pPr>
-            <w:pStyle w:val="TOC1"/>
+            <w:pStyle w:val="ndice1"/>
             <w:tabs>
               <w:tab w:val="right" w:leader="dot" w:pos="8494"/>
             </w:tabs>
             <w:rPr>
-              <w:rFonts w:ascii="Calibri" w:eastAsiaTheme="minorEastAsia" w:hAnsi="Calibri" w:cs="Calibri"/>
+              <w:rFonts w:eastAsiaTheme="minorEastAsia"/>
               <w:noProof/>
-              <w:sz w:val="24"/>
               <w:lang w:eastAsia="pt-PT"/>
             </w:rPr>
           </w:pPr>
@@ -421,75 +420,60 @@
             </w:rPr>
             <w:fldChar w:fldCharType="separate"/>
           </w:r>
-          <w:hyperlink w:anchor="_Toc3127046" w:history="1">
+          <w:hyperlink w:anchor="_Toc3668599" w:history="1">
             <w:r>
               <w:rPr>
-                <w:rStyle w:val="Hyperlink"/>
-                <w:rFonts w:ascii="Calibri" w:hAnsi="Calibri" w:cs="Calibri"/>
+                <w:rStyle w:val="Hiperligao"/>
+                <w:rFonts w:cs="Helvetica"/>
                 <w:noProof/>
-                <w:sz w:val="24"/>
               </w:rPr>
               <w:t>Tema do trabalho</w:t>
             </w:r>
             <w:r>
               <w:rPr>
-                <w:rFonts w:ascii="Calibri" w:hAnsi="Calibri" w:cs="Calibri"/>
                 <w:noProof/>
                 <w:webHidden/>
-                <w:sz w:val="24"/>
               </w:rPr>
               <w:tab/>
             </w:r>
             <w:r>
               <w:rPr>
-                <w:rFonts w:ascii="Calibri" w:hAnsi="Calibri" w:cs="Calibri"/>
                 <w:noProof/>
                 <w:webHidden/>
-                <w:sz w:val="24"/>
               </w:rPr>
               <w:fldChar w:fldCharType="begin"/>
             </w:r>
             <w:r>
               <w:rPr>
-                <w:rFonts w:ascii="Calibri" w:hAnsi="Calibri" w:cs="Calibri"/>
                 <w:noProof/>
                 <w:webHidden/>
-                <w:sz w:val="24"/>
               </w:rPr>
-              <w:instrText xml:space="preserve"> PAGEREF _Toc3127046 \h </w:instrText>
+              <w:instrText xml:space="preserve"> PAGEREF _Toc3668599 \h </w:instrText>
             </w:r>
             <w:r>
               <w:rPr>
-                <w:rFonts w:ascii="Calibri" w:hAnsi="Calibri" w:cs="Calibri"/>
                 <w:noProof/>
                 <w:webHidden/>
-                <w:sz w:val="24"/>
               </w:rPr>
             </w:r>
             <w:r>
               <w:rPr>
-                <w:rFonts w:ascii="Calibri" w:hAnsi="Calibri" w:cs="Calibri"/>
                 <w:noProof/>
                 <w:webHidden/>
-                <w:sz w:val="24"/>
               </w:rPr>
               <w:fldChar w:fldCharType="separate"/>
             </w:r>
             <w:r>
               <w:rPr>
-                <w:rFonts w:ascii="Calibri" w:hAnsi="Calibri" w:cs="Calibri"/>
                 <w:noProof/>
                 <w:webHidden/>
-                <w:sz w:val="24"/>
               </w:rPr>
               <w:t>3</w:t>
             </w:r>
             <w:r>
               <w:rPr>
-                <w:rFonts w:ascii="Calibri" w:hAnsi="Calibri" w:cs="Calibri"/>
                 <w:noProof/>
                 <w:webHidden/>
-                <w:sz w:val="24"/>
               </w:rPr>
               <w:fldChar w:fldCharType="end"/>
             </w:r>
@@ -497,87 +481,70 @@
         </w:p>
         <w:p>
           <w:pPr>
-            <w:pStyle w:val="TOC1"/>
+            <w:pStyle w:val="ndice1"/>
             <w:tabs>
               <w:tab w:val="right" w:leader="dot" w:pos="8494"/>
             </w:tabs>
             <w:rPr>
-              <w:rFonts w:ascii="Calibri" w:eastAsiaTheme="minorEastAsia" w:hAnsi="Calibri" w:cs="Calibri"/>
+              <w:rFonts w:eastAsiaTheme="minorEastAsia"/>
               <w:noProof/>
-              <w:sz w:val="24"/>
               <w:lang w:eastAsia="pt-PT"/>
             </w:rPr>
           </w:pPr>
-          <w:hyperlink w:anchor="_Toc3127047" w:history="1">
+          <w:hyperlink w:anchor="_Toc3668600" w:history="1">
             <w:r>
               <w:rPr>
-                <w:rStyle w:val="Hyperlink"/>
-                <w:rFonts w:ascii="Calibri" w:hAnsi="Calibri" w:cs="Calibri"/>
+                <w:rStyle w:val="Hiperligao"/>
+                <w:rFonts w:cs="Helvetica"/>
                 <w:noProof/>
-                <w:sz w:val="24"/>
-                <w:lang w:val="en-US"/>
               </w:rPr>
               <w:t>Implementação</w:t>
             </w:r>
             <w:r>
               <w:rPr>
-                <w:rFonts w:ascii="Calibri" w:hAnsi="Calibri" w:cs="Calibri"/>
                 <w:noProof/>
                 <w:webHidden/>
-                <w:sz w:val="24"/>
               </w:rPr>
               <w:tab/>
             </w:r>
             <w:r>
               <w:rPr>
-                <w:rFonts w:ascii="Calibri" w:hAnsi="Calibri" w:cs="Calibri"/>
                 <w:noProof/>
                 <w:webHidden/>
-                <w:sz w:val="24"/>
               </w:rPr>
               <w:fldChar w:fldCharType="begin"/>
             </w:r>
             <w:r>
               <w:rPr>
-                <w:rFonts w:ascii="Calibri" w:hAnsi="Calibri" w:cs="Calibri"/>
                 <w:noProof/>
                 <w:webHidden/>
-                <w:sz w:val="24"/>
               </w:rPr>
-              <w:instrText xml:space="preserve"> PAGEREF _Toc3127047 \h </w:instrText>
+              <w:instrText xml:space="preserve"> PAGEREF _Toc3668600 \h </w:instrText>
             </w:r>
             <w:r>
               <w:rPr>
-                <w:rFonts w:ascii="Calibri" w:hAnsi="Calibri" w:cs="Calibri"/>
                 <w:noProof/>
                 <w:webHidden/>
-                <w:sz w:val="24"/>
               </w:rPr>
             </w:r>
             <w:r>
               <w:rPr>
-                <w:rFonts w:ascii="Calibri" w:hAnsi="Calibri" w:cs="Calibri"/>
                 <w:noProof/>
                 <w:webHidden/>
-                <w:sz w:val="24"/>
               </w:rPr>
               <w:fldChar w:fldCharType="separate"/>
             </w:r>
             <w:r>
               <w:rPr>
-                <w:rFonts w:ascii="Calibri" w:hAnsi="Calibri" w:cs="Calibri"/>
                 <w:noProof/>
                 <w:webHidden/>
-                <w:sz w:val="24"/>
               </w:rPr>
               <w:t>4</w:t>
             </w:r>
             <w:r>
               <w:rPr>
-                <w:rFonts w:ascii="Calibri" w:hAnsi="Calibri" w:cs="Calibri"/>
                 <w:noProof/>
                 <w:webHidden/>
-                <w:sz w:val="24"/>
               </w:rPr>
               <w:fldChar w:fldCharType="end"/>
             </w:r>
@@ -585,86 +552,69 @@
         </w:p>
         <w:p>
           <w:pPr>
-            <w:pStyle w:val="TOC1"/>
+            <w:pStyle w:val="ndice1"/>
             <w:tabs>
               <w:tab w:val="right" w:leader="dot" w:pos="8494"/>
             </w:tabs>
             <w:rPr>
-              <w:rFonts w:ascii="Calibri" w:eastAsiaTheme="minorEastAsia" w:hAnsi="Calibri" w:cs="Calibri"/>
+              <w:rFonts w:eastAsiaTheme="minorEastAsia"/>
               <w:noProof/>
-              <w:sz w:val="24"/>
               <w:lang w:eastAsia="pt-PT"/>
             </w:rPr>
           </w:pPr>
-          <w:hyperlink w:anchor="_Toc3127048" w:history="1">
+          <w:hyperlink w:anchor="_Toc3668601" w:history="1">
             <w:r>
               <w:rPr>
-                <w:rStyle w:val="Hyperlink"/>
-                <w:rFonts w:ascii="Calibri" w:hAnsi="Calibri" w:cs="Calibri"/>
+                <w:rStyle w:val="Hiperligao"/>
                 <w:noProof/>
-                <w:sz w:val="24"/>
               </w:rPr>
-              <w:t>Diagrama de classes UML</w:t>
+              <w:t>Atributos</w:t>
             </w:r>
             <w:r>
               <w:rPr>
-                <w:rFonts w:ascii="Calibri" w:hAnsi="Calibri" w:cs="Calibri"/>
                 <w:noProof/>
                 <w:webHidden/>
-                <w:sz w:val="24"/>
               </w:rPr>
               <w:tab/>
             </w:r>
             <w:r>
               <w:rPr>
-                <w:rFonts w:ascii="Calibri" w:hAnsi="Calibri" w:cs="Calibri"/>
                 <w:noProof/>
                 <w:webHidden/>
-                <w:sz w:val="24"/>
               </w:rPr>
               <w:fldChar w:fldCharType="begin"/>
             </w:r>
             <w:r>
               <w:rPr>
-                <w:rFonts w:ascii="Calibri" w:hAnsi="Calibri" w:cs="Calibri"/>
                 <w:noProof/>
                 <w:webHidden/>
-                <w:sz w:val="24"/>
               </w:rPr>
-              <w:instrText xml:space="preserve"> PAGEREF _Toc3127048 \h </w:instrText>
+              <w:instrText xml:space="preserve"> PAGEREF _Toc3668601 \h </w:instrText>
             </w:r>
             <w:r>
               <w:rPr>
-                <w:rFonts w:ascii="Calibri" w:hAnsi="Calibri" w:cs="Calibri"/>
                 <w:noProof/>
                 <w:webHidden/>
-                <w:sz w:val="24"/>
               </w:rPr>
             </w:r>
             <w:r>
               <w:rPr>
-                <w:rFonts w:ascii="Calibri" w:hAnsi="Calibri" w:cs="Calibri"/>
                 <w:noProof/>
                 <w:webHidden/>
-                <w:sz w:val="24"/>
               </w:rPr>
               <w:fldChar w:fldCharType="separate"/>
             </w:r>
             <w:r>
               <w:rPr>
-                <w:rFonts w:ascii="Calibri" w:hAnsi="Calibri" w:cs="Calibri"/>
                 <w:noProof/>
                 <w:webHidden/>
-                <w:sz w:val="24"/>
               </w:rPr>
-              <w:t>5</w:t>
+              <w:t>6</w:t>
             </w:r>
             <w:r>
               <w:rPr>
-                <w:rFonts w:ascii="Calibri" w:hAnsi="Calibri" w:cs="Calibri"/>
                 <w:noProof/>
                 <w:webHidden/>
-                <w:sz w:val="24"/>
               </w:rPr>
               <w:fldChar w:fldCharType="end"/>
             </w:r>
@@ -672,86 +622,141 @@
         </w:p>
         <w:p>
           <w:pPr>
-            <w:pStyle w:val="TOC1"/>
+            <w:pStyle w:val="ndice1"/>
             <w:tabs>
               <w:tab w:val="right" w:leader="dot" w:pos="8494"/>
             </w:tabs>
             <w:rPr>
-              <w:rFonts w:ascii="Calibri" w:eastAsiaTheme="minorEastAsia" w:hAnsi="Calibri" w:cs="Calibri"/>
+              <w:rFonts w:eastAsiaTheme="minorEastAsia"/>
               <w:noProof/>
-              <w:sz w:val="24"/>
               <w:lang w:eastAsia="pt-PT"/>
             </w:rPr>
           </w:pPr>
-          <w:hyperlink w:anchor="_Toc3127049" w:history="1">
+          <w:hyperlink w:anchor="_Toc3668602" w:history="1">
             <w:r>
               <w:rPr>
-                <w:rStyle w:val="Hyperlink"/>
-                <w:rFonts w:ascii="Calibri" w:hAnsi="Calibri" w:cs="Calibri"/>
+                <w:rStyle w:val="Hiperligao"/>
+                <w:rFonts w:cs="Helvetica"/>
                 <w:noProof/>
-                <w:sz w:val="24"/>
+              </w:rPr>
+              <w:t>Diagrama de classes UML</w:t>
+            </w:r>
+            <w:r>
+              <w:rPr>
+                <w:noProof/>
+                <w:webHidden/>
+              </w:rPr>
+              <w:tab/>
+            </w:r>
+            <w:r>
+              <w:rPr>
+                <w:noProof/>
+                <w:webHidden/>
+              </w:rPr>
+              <w:fldChar w:fldCharType="begin"/>
+            </w:r>
+            <w:r>
+              <w:rPr>
+                <w:noProof/>
+                <w:webHidden/>
+              </w:rPr>
+              <w:instrText xml:space="preserve"> PAGEREF _Toc3668602 \h </w:instrText>
+            </w:r>
+            <w:r>
+              <w:rPr>
+                <w:noProof/>
+                <w:webHidden/>
+              </w:rPr>
+            </w:r>
+            <w:r>
+              <w:rPr>
+                <w:noProof/>
+                <w:webHidden/>
+              </w:rPr>
+              <w:fldChar w:fldCharType="separate"/>
+            </w:r>
+            <w:r>
+              <w:rPr>
+                <w:noProof/>
+                <w:webHidden/>
+              </w:rPr>
+              <w:t>7</w:t>
+            </w:r>
+            <w:r>
+              <w:rPr>
+                <w:noProof/>
+                <w:webHidden/>
+              </w:rPr>
+              <w:fldChar w:fldCharType="end"/>
+            </w:r>
+          </w:hyperlink>
+        </w:p>
+        <w:p>
+          <w:pPr>
+            <w:pStyle w:val="ndice1"/>
+            <w:tabs>
+              <w:tab w:val="right" w:leader="dot" w:pos="8494"/>
+            </w:tabs>
+            <w:rPr>
+              <w:rFonts w:eastAsiaTheme="minorEastAsia"/>
+              <w:noProof/>
+              <w:lang w:eastAsia="pt-PT"/>
+            </w:rPr>
+          </w:pPr>
+          <w:hyperlink w:anchor="_Toc3668603" w:history="1">
+            <w:r>
+              <w:rPr>
+                <w:rStyle w:val="Hiperligao"/>
+                <w:rFonts w:cs="Helvetica"/>
+                <w:noProof/>
               </w:rPr>
               <w:t>Conclusão</w:t>
             </w:r>
             <w:r>
               <w:rPr>
-                <w:rFonts w:ascii="Calibri" w:hAnsi="Calibri" w:cs="Calibri"/>
                 <w:noProof/>
                 <w:webHidden/>
-                <w:sz w:val="24"/>
               </w:rPr>
               <w:tab/>
             </w:r>
             <w:r>
               <w:rPr>
-                <w:rFonts w:ascii="Calibri" w:hAnsi="Calibri" w:cs="Calibri"/>
                 <w:noProof/>
                 <w:webHidden/>
-                <w:sz w:val="24"/>
               </w:rPr>
               <w:fldChar w:fldCharType="begin"/>
             </w:r>
             <w:r>
               <w:rPr>
-                <w:rFonts w:ascii="Calibri" w:hAnsi="Calibri" w:cs="Calibri"/>
                 <w:noProof/>
                 <w:webHidden/>
-                <w:sz w:val="24"/>
               </w:rPr>
-              <w:instrText xml:space="preserve"> PAGEREF _Toc3127049 \h </w:instrText>
+              <w:instrText xml:space="preserve"> PAGEREF _Toc3668603 \h </w:instrText>
             </w:r>
             <w:r>
               <w:rPr>
-                <w:rFonts w:ascii="Calibri" w:hAnsi="Calibri" w:cs="Calibri"/>
                 <w:noProof/>
                 <w:webHidden/>
-                <w:sz w:val="24"/>
               </w:rPr>
             </w:r>
             <w:r>
               <w:rPr>
-                <w:rFonts w:ascii="Calibri" w:hAnsi="Calibri" w:cs="Calibri"/>
                 <w:noProof/>
                 <w:webHidden/>
-                <w:sz w:val="24"/>
               </w:rPr>
               <w:fldChar w:fldCharType="separate"/>
             </w:r>
             <w:r>
               <w:rPr>
-                <w:rFonts w:ascii="Calibri" w:hAnsi="Calibri" w:cs="Calibri"/>
                 <w:noProof/>
                 <w:webHidden/>
-                <w:sz w:val="24"/>
               </w:rPr>
-              <w:t>6</w:t>
+              <w:t>8</w:t>
             </w:r>
             <w:r>
               <w:rPr>
-                <w:rFonts w:ascii="Calibri" w:hAnsi="Calibri" w:cs="Calibri"/>
                 <w:noProof/>
                 <w:webHidden/>
-                <w:sz w:val="24"/>
               </w:rPr>
               <w:fldChar w:fldCharType="end"/>
             </w:r>
@@ -794,7 +799,7 @@
           <w:rFonts w:cs="Helvetica"/>
         </w:rPr>
       </w:pPr>
-      <w:bookmarkStart w:id="0" w:name="_Toc3127046"/>
+      <w:bookmarkStart w:id="0" w:name="_Toc3668599"/>
       <w:r>
         <w:rPr>
           <w:rFonts w:cs="Helvetica"/>
@@ -836,7 +841,7 @@
           <w:rFonts w:cs="Helvetica"/>
         </w:rPr>
       </w:pPr>
-      <w:bookmarkStart w:id="1" w:name="_Toc3127047"/>
+      <w:bookmarkStart w:id="1" w:name="_Toc3668600"/>
       <w:r>
         <w:rPr>
           <w:rFonts w:cs="Helvetica"/>
@@ -949,13 +954,7 @@
         <w:t xml:space="preserve"> associado</w:t>
       </w:r>
       <w:r>
-        <w:t xml:space="preserve"> (que por sua vez pode ter várias viagens), cuja classe guarda o seu ID</w:t>
-      </w:r>
-      <w:r>
-        <w:t>, modelo e</w:t>
-      </w:r>
-      <w:r>
-        <w:t xml:space="preserve"> capacidade. Um </w:t>
+        <w:t xml:space="preserve"> (que por sua vez pode ter várias viagens), cuja classe guarda o seu ID. Um </w:t>
       </w:r>
       <w:r>
         <w:rPr>
@@ -994,7 +993,10 @@
         <w:t>Avião</w:t>
       </w:r>
       <w:r>
-        <w:t>, que guarda todos os modelos de aviões conhecidos, para não repetir informação no caso de haver vários com o mesmo modelo.</w:t>
+        <w:t>, que guarda todos os modelos de aviões conhecidos, para não repetir informação no caso de haver vários com o mesmo modelo</w:t>
+      </w:r>
+      <w:r>
+        <w:t>, assim como as suas capacidades.</w:t>
       </w:r>
     </w:p>
     <w:p>
@@ -1225,16 +1227,40 @@
         <w:t xml:space="preserve"> </w:t>
       </w:r>
       <w:r>
-        <w:t xml:space="preserve">(embarque / desembarque), e </w:t>
-      </w:r>
-      <w:r>
-        <w:rPr>
-          <w:b/>
-        </w:rPr>
-        <w:t>Balcão</w:t>
-      </w:r>
-      <w:r>
-        <w:t xml:space="preserve">. Esta última é uma generalização (completa e disjunta) de </w:t>
+        <w:t>(embarque / desembarque),</w:t>
+      </w:r>
+      <w:r>
+        <w:t xml:space="preserve"> </w:t>
+      </w:r>
+      <w:r>
+        <w:rPr>
+          <w:b/>
+        </w:rPr>
+        <w:t>Terminal de Bagagem</w:t>
+      </w:r>
+      <w:r>
+        <w:t>, e</w:t>
+      </w:r>
+      <w:r>
+        <w:t xml:space="preserve"> </w:t>
+      </w:r>
+      <w:r>
+        <w:rPr>
+          <w:b/>
+        </w:rPr>
+        <w:t>Balcã</w:t>
+      </w:r>
+      <w:r>
+        <w:rPr>
+          <w:b/>
+        </w:rPr>
+        <w:t>o</w:t>
+      </w:r>
+      <w:r>
+        <w:t xml:space="preserve">. </w:t>
+      </w:r>
+      <w:r>
+        <w:t xml:space="preserve">Esta última é uma generalização (completa e disjunta) de </w:t>
       </w:r>
       <w:r>
         <w:rPr>
@@ -1312,11 +1338,11 @@
         <w:t>Viagem</w:t>
       </w:r>
       <w:r>
-        <w:t xml:space="preserve"> apenas tem uma de cada. </w:t>
+        <w:t xml:space="preserve"> </w:t>
       </w:r>
       <w:r>
         <w:lastRenderedPageBreak/>
-        <w:t xml:space="preserve">Por exemplo, no caso de partida do aeroporto, uma viagem está associada a uma Porta de Embarque. Um Balcão de Check-in está associado a uma ou mais companhias aéreas, e estas podem ter vários balcões também. </w:t>
+        <w:t xml:space="preserve">apenas tem uma de cada. Por exemplo, no caso de partida do aeroporto, uma viagem está associada a uma Porta de Embarque. Um Balcão de Check-in está associado a uma ou mais companhias aéreas, e estas podem ter vários balcões também. </w:t>
       </w:r>
       <w:r>
         <w:t xml:space="preserve">Um </w:t>
@@ -1379,7 +1405,6 @@
           <w:rFonts w:ascii="Helvetica" w:hAnsi="Helvetica" w:cs="Helvetica"/>
         </w:rPr>
       </w:pPr>
-      <w:bookmarkStart w:id="2" w:name="_Toc3127048"/>
     </w:p>
     <w:p>
       <w:pPr>
@@ -1417,17 +1442,877 @@
       <w:pPr>
         <w:pStyle w:val="Estilo1"/>
       </w:pPr>
+      <w:bookmarkStart w:id="2" w:name="_Toc3668601"/>
       <w:r>
         <w:lastRenderedPageBreak/>
         <w:t>Atributos</w:t>
       </w:r>
-    </w:p>
-    <w:p>
-      <w:pPr>
-        <w:pStyle w:val="Estilo3"/>
-        <w:rPr>
-          <w:b/>
-        </w:rPr>
+      <w:bookmarkEnd w:id="2"/>
+    </w:p>
+    <w:p>
+      <w:pPr>
+        <w:pStyle w:val="Estilo3"/>
+        <w:rPr>
+          <w:b/>
+        </w:rPr>
+      </w:pPr>
+      <w:r>
+        <w:rPr>
+          <w:b/>
+        </w:rPr>
+        <w:t>Pessoa</w:t>
+      </w:r>
+    </w:p>
+    <w:p>
+      <w:pPr>
+        <w:pStyle w:val="Estilo3"/>
+        <w:numPr>
+          <w:ilvl w:val="0"/>
+          <w:numId w:val="3"/>
+        </w:numPr>
+        <w:jc w:val="left"/>
+      </w:pPr>
+      <w:r>
+        <w:t>Nome</w:t>
+      </w:r>
+    </w:p>
+    <w:p>
+      <w:pPr>
+        <w:pStyle w:val="Estilo3"/>
+        <w:numPr>
+          <w:ilvl w:val="0"/>
+          <w:numId w:val="3"/>
+        </w:numPr>
+        <w:jc w:val="left"/>
+      </w:pPr>
+      <w:r>
+        <w:t>Data de Nascimento</w:t>
+      </w:r>
+    </w:p>
+    <w:p>
+      <w:pPr>
+        <w:pStyle w:val="Estilo3"/>
+        <w:numPr>
+          <w:ilvl w:val="0"/>
+          <w:numId w:val="3"/>
+        </w:numPr>
+        <w:spacing w:before="100" w:after="100"/>
+        <w:jc w:val="left"/>
+      </w:pPr>
+      <w:r>
+        <w:t>Contacto</w:t>
+      </w:r>
+    </w:p>
+    <w:p>
+      <w:pPr>
+        <w:pStyle w:val="Estilo3"/>
+        <w:numPr>
+          <w:ilvl w:val="0"/>
+          <w:numId w:val="3"/>
+        </w:numPr>
+        <w:jc w:val="left"/>
+      </w:pPr>
+      <w:r>
+        <w:t>NIF</w:t>
+      </w:r>
+    </w:p>
+    <w:p>
+      <w:pPr>
+        <w:pStyle w:val="Estilo3"/>
+        <w:numPr>
+          <w:ilvl w:val="0"/>
+          <w:numId w:val="3"/>
+        </w:numPr>
+        <w:jc w:val="left"/>
+      </w:pPr>
+      <w:r>
+        <w:t>/idade</w:t>
+      </w:r>
+    </w:p>
+    <w:p>
+      <w:pPr>
+        <w:pStyle w:val="Estilo3"/>
+        <w:jc w:val="left"/>
+        <w:rPr>
+          <w:b/>
+        </w:rPr>
+      </w:pPr>
+      <w:r>
+        <w:rPr>
+          <w:b/>
+        </w:rPr>
+        <w:t>Funcionario</w:t>
+      </w:r>
+    </w:p>
+    <w:p>
+      <w:pPr>
+        <w:pStyle w:val="Estilo3"/>
+        <w:numPr>
+          <w:ilvl w:val="0"/>
+          <w:numId w:val="4"/>
+        </w:numPr>
+        <w:jc w:val="left"/>
+      </w:pPr>
+      <w:r>
+        <w:t>Salário</w:t>
+      </w:r>
+    </w:p>
+    <w:p>
+      <w:pPr>
+        <w:pStyle w:val="Estilo3"/>
+        <w:numPr>
+          <w:ilvl w:val="0"/>
+          <w:numId w:val="4"/>
+        </w:numPr>
+        <w:jc w:val="left"/>
+      </w:pPr>
+      <w:r>
+        <w:t>Categoria</w:t>
+      </w:r>
+    </w:p>
+    <w:p>
+      <w:pPr>
+        <w:pStyle w:val="Estilo3"/>
+        <w:spacing w:before="100" w:after="100"/>
+        <w:jc w:val="left"/>
+        <w:rPr>
+          <w:b/>
+        </w:rPr>
+      </w:pPr>
+      <w:r>
+        <w:rPr>
+          <w:b/>
+        </w:rPr>
+        <w:t>Passageiro</w:t>
+      </w:r>
+    </w:p>
+    <w:p>
+      <w:pPr>
+        <w:pStyle w:val="Estilo3"/>
+        <w:numPr>
+          <w:ilvl w:val="0"/>
+          <w:numId w:val="5"/>
+        </w:numPr>
+        <w:jc w:val="left"/>
+      </w:pPr>
+      <w:r>
+        <w:t>N</w:t>
+      </w:r>
+      <w:r>
+        <w:t>ú</w:t>
+      </w:r>
+      <w:r>
+        <w:t>mero</w:t>
+      </w:r>
+    </w:p>
+    <w:p>
+      <w:pPr>
+        <w:pStyle w:val="Estilo3"/>
+        <w:jc w:val="left"/>
+        <w:rPr>
+          <w:b/>
+        </w:rPr>
+      </w:pPr>
+      <w:r>
+        <w:rPr>
+          <w:b/>
+        </w:rPr>
+        <w:t>Bilhete</w:t>
+      </w:r>
+    </w:p>
+    <w:p>
+      <w:pPr>
+        <w:pStyle w:val="Estilo3"/>
+        <w:numPr>
+          <w:ilvl w:val="0"/>
+          <w:numId w:val="5"/>
+        </w:numPr>
+        <w:jc w:val="left"/>
+      </w:pPr>
+      <w:r>
+        <w:t>Classe</w:t>
+      </w:r>
+    </w:p>
+    <w:p>
+      <w:pPr>
+        <w:pStyle w:val="Estilo3"/>
+        <w:numPr>
+          <w:ilvl w:val="0"/>
+          <w:numId w:val="5"/>
+        </w:numPr>
+        <w:jc w:val="left"/>
+      </w:pPr>
+      <w:r>
+        <w:t>Número de Lugar</w:t>
+      </w:r>
+    </w:p>
+    <w:p>
+      <w:pPr>
+        <w:pStyle w:val="Estilo3"/>
+        <w:numPr>
+          <w:ilvl w:val="0"/>
+          <w:numId w:val="5"/>
+        </w:numPr>
+        <w:jc w:val="left"/>
+      </w:pPr>
+      <w:r>
+        <w:t>FezCheckin</w:t>
+      </w:r>
+    </w:p>
+    <w:p>
+      <w:pPr>
+        <w:pStyle w:val="Estilo3"/>
+        <w:numPr>
+          <w:ilvl w:val="0"/>
+          <w:numId w:val="5"/>
+        </w:numPr>
+        <w:jc w:val="left"/>
+      </w:pPr>
+      <w:r>
+        <w:t>Embarcou</w:t>
+      </w:r>
+    </w:p>
+    <w:p>
+      <w:pPr>
+        <w:pStyle w:val="Estilo3"/>
+        <w:jc w:val="left"/>
+        <w:rPr>
+          <w:b/>
+        </w:rPr>
+      </w:pPr>
+      <w:r>
+        <w:rPr>
+          <w:b/>
+        </w:rPr>
+        <w:t>Viagem</w:t>
+      </w:r>
+    </w:p>
+    <w:p>
+      <w:pPr>
+        <w:pStyle w:val="Estilo3"/>
+        <w:numPr>
+          <w:ilvl w:val="0"/>
+          <w:numId w:val="6"/>
+        </w:numPr>
+        <w:jc w:val="left"/>
+      </w:pPr>
+      <w:r>
+        <w:t>Data de partida</w:t>
+      </w:r>
+    </w:p>
+    <w:p>
+      <w:pPr>
+        <w:pStyle w:val="Estilo3"/>
+        <w:numPr>
+          <w:ilvl w:val="0"/>
+          <w:numId w:val="6"/>
+        </w:numPr>
+        <w:jc w:val="left"/>
+      </w:pPr>
+      <w:r>
+        <w:t>Data de chegada</w:t>
+      </w:r>
+    </w:p>
+    <w:p>
+      <w:pPr>
+        <w:pStyle w:val="Estilo3"/>
+        <w:numPr>
+          <w:ilvl w:val="0"/>
+          <w:numId w:val="6"/>
+        </w:numPr>
+        <w:jc w:val="left"/>
+      </w:pPr>
+      <w:r>
+        <w:t>Duração</w:t>
+      </w:r>
+    </w:p>
+    <w:p>
+      <w:pPr>
+        <w:pStyle w:val="Estilo3"/>
+        <w:numPr>
+          <w:ilvl w:val="0"/>
+          <w:numId w:val="6"/>
+        </w:numPr>
+        <w:jc w:val="left"/>
+      </w:pPr>
+      <w:r>
+        <w:t>Tipo</w:t>
+      </w:r>
+    </w:p>
+    <w:p>
+      <w:pPr>
+        <w:pStyle w:val="Estilo3"/>
+        <w:jc w:val="left"/>
+        <w:rPr>
+          <w:b/>
+        </w:rPr>
+      </w:pPr>
+    </w:p>
+    <w:p>
+      <w:pPr>
+        <w:pStyle w:val="Estilo1"/>
+      </w:pPr>
+    </w:p>
+    <w:p>
+      <w:pPr>
+        <w:pStyle w:val="Estilo3"/>
+        <w:jc w:val="left"/>
+        <w:rPr>
+          <w:b/>
+        </w:rPr>
+      </w:pPr>
+      <w:r>
+        <w:rPr>
+          <w:b/>
+        </w:rPr>
+        <w:t>Mala</w:t>
+      </w:r>
+    </w:p>
+    <w:p>
+      <w:pPr>
+        <w:pStyle w:val="Estilo3"/>
+        <w:numPr>
+          <w:ilvl w:val="0"/>
+          <w:numId w:val="7"/>
+        </w:numPr>
+        <w:jc w:val="left"/>
+      </w:pPr>
+      <w:r>
+        <w:t>ID</w:t>
+      </w:r>
+    </w:p>
+    <w:p>
+      <w:pPr>
+        <w:pStyle w:val="Estilo3"/>
+        <w:numPr>
+          <w:ilvl w:val="0"/>
+          <w:numId w:val="7"/>
+        </w:numPr>
+        <w:jc w:val="left"/>
+      </w:pPr>
+      <w:r>
+        <w:t>Peso</w:t>
+      </w:r>
+    </w:p>
+    <w:p>
+      <w:pPr>
+        <w:pStyle w:val="Estilo3"/>
+        <w:jc w:val="left"/>
+        <w:rPr>
+          <w:b/>
+        </w:rPr>
+      </w:pPr>
+      <w:r>
+        <w:rPr>
+          <w:b/>
+        </w:rPr>
+        <w:t>Aeroporto</w:t>
+      </w:r>
+    </w:p>
+    <w:p>
+      <w:pPr>
+        <w:pStyle w:val="Estilo3"/>
+        <w:numPr>
+          <w:ilvl w:val="0"/>
+          <w:numId w:val="7"/>
+        </w:numPr>
+        <w:jc w:val="left"/>
+      </w:pPr>
+      <w:r>
+        <w:t>Nome</w:t>
+      </w:r>
+    </w:p>
+    <w:p>
+      <w:pPr>
+        <w:pStyle w:val="Estilo3"/>
+        <w:numPr>
+          <w:ilvl w:val="0"/>
+          <w:numId w:val="7"/>
+        </w:numPr>
+        <w:jc w:val="left"/>
+        <w:rPr>
+          <w:b/>
+        </w:rPr>
+      </w:pPr>
+      <w:r>
+        <w:t>Local</w:t>
+      </w:r>
+    </w:p>
+    <w:p>
+      <w:pPr>
+        <w:pStyle w:val="Estilo3"/>
+        <w:jc w:val="left"/>
+        <w:rPr>
+          <w:b/>
+        </w:rPr>
+      </w:pPr>
+      <w:r>
+        <w:rPr>
+          <w:b/>
+        </w:rPr>
+        <w:t>País</w:t>
+      </w:r>
+    </w:p>
+    <w:p>
+      <w:pPr>
+        <w:pStyle w:val="Estilo3"/>
+        <w:numPr>
+          <w:ilvl w:val="0"/>
+          <w:numId w:val="8"/>
+        </w:numPr>
+        <w:spacing w:before="100" w:after="100"/>
+        <w:jc w:val="left"/>
+      </w:pPr>
+      <w:r>
+        <w:t>Nome</w:t>
+      </w:r>
+    </w:p>
+    <w:p>
+      <w:pPr>
+        <w:pStyle w:val="Estilo3"/>
+        <w:spacing w:before="100" w:after="100"/>
+        <w:jc w:val="left"/>
+        <w:rPr>
+          <w:b/>
+        </w:rPr>
+      </w:pPr>
+      <w:r>
+        <w:rPr>
+          <w:b/>
+        </w:rPr>
+        <w:t>Cidade</w:t>
+      </w:r>
+    </w:p>
+    <w:p>
+      <w:pPr>
+        <w:pStyle w:val="Estilo3"/>
+        <w:numPr>
+          <w:ilvl w:val="0"/>
+          <w:numId w:val="8"/>
+        </w:numPr>
+        <w:spacing w:before="100" w:after="100"/>
+        <w:jc w:val="left"/>
+      </w:pPr>
+      <w:r>
+        <w:t>Nome</w:t>
+      </w:r>
+    </w:p>
+    <w:p>
+      <w:pPr>
+        <w:pStyle w:val="Estilo3"/>
+        <w:jc w:val="left"/>
+        <w:rPr>
+          <w:b/>
+        </w:rPr>
+      </w:pPr>
+      <w:r>
+        <w:rPr>
+          <w:b/>
+        </w:rPr>
+        <w:t>Porta</w:t>
+      </w:r>
+    </w:p>
+    <w:p>
+      <w:pPr>
+        <w:pStyle w:val="Estilo3"/>
+        <w:numPr>
+          <w:ilvl w:val="0"/>
+          <w:numId w:val="8"/>
+        </w:numPr>
+        <w:jc w:val="left"/>
+      </w:pPr>
+      <w:r>
+        <w:t>Setor</w:t>
+      </w:r>
+    </w:p>
+    <w:p>
+      <w:pPr>
+        <w:pStyle w:val="Estilo3"/>
+        <w:numPr>
+          <w:ilvl w:val="0"/>
+          <w:numId w:val="8"/>
+        </w:numPr>
+        <w:jc w:val="left"/>
+      </w:pPr>
+      <w:r>
+        <w:t>Número</w:t>
+      </w:r>
+    </w:p>
+    <w:p>
+      <w:pPr>
+        <w:pStyle w:val="Estilo3"/>
+        <w:numPr>
+          <w:ilvl w:val="0"/>
+          <w:numId w:val="8"/>
+        </w:numPr>
+        <w:jc w:val="left"/>
+      </w:pPr>
+      <w:r>
+        <w:t>Embarque</w:t>
+      </w:r>
+    </w:p>
+    <w:p>
+      <w:pPr>
+        <w:pStyle w:val="Estilo3"/>
+        <w:jc w:val="left"/>
+        <w:rPr>
+          <w:b/>
+        </w:rPr>
+      </w:pPr>
+      <w:r>
+        <w:rPr>
+          <w:b/>
+        </w:rPr>
+        <w:t>Pista</w:t>
+      </w:r>
+    </w:p>
+    <w:p>
+      <w:pPr>
+        <w:pStyle w:val="Estilo3"/>
+        <w:numPr>
+          <w:ilvl w:val="0"/>
+          <w:numId w:val="9"/>
+        </w:numPr>
+        <w:jc w:val="left"/>
+      </w:pPr>
+      <w:r>
+        <w:t>Número</w:t>
+      </w:r>
+    </w:p>
+    <w:p>
+      <w:pPr>
+        <w:pStyle w:val="Estilo3"/>
+        <w:jc w:val="left"/>
+        <w:rPr>
+          <w:b/>
+        </w:rPr>
+      </w:pPr>
+      <w:r>
+        <w:rPr>
+          <w:b/>
+        </w:rPr>
+        <w:t>Balcão</w:t>
+      </w:r>
+    </w:p>
+    <w:p>
+      <w:pPr>
+        <w:pStyle w:val="Estilo3"/>
+        <w:numPr>
+          <w:ilvl w:val="0"/>
+          <w:numId w:val="9"/>
+        </w:numPr>
+        <w:jc w:val="left"/>
+        <w:rPr>
+          <w:b/>
+        </w:rPr>
+      </w:pPr>
+      <w:r>
+        <w:t>Número</w:t>
+      </w:r>
+    </w:p>
+    <w:p>
+      <w:pPr>
+        <w:pStyle w:val="Estilo3"/>
+        <w:jc w:val="left"/>
+        <w:rPr>
+          <w:b/>
+        </w:rPr>
+      </w:pPr>
+    </w:p>
+    <w:p>
+      <w:pPr>
+        <w:pStyle w:val="Estilo3"/>
+        <w:jc w:val="left"/>
+        <w:rPr>
+          <w:b/>
+        </w:rPr>
+      </w:pPr>
+    </w:p>
+    <w:p>
+      <w:pPr>
+        <w:pStyle w:val="Estilo1"/>
+      </w:pPr>
+    </w:p>
+    <w:p>
+      <w:pPr>
+        <w:pStyle w:val="Estilo3"/>
+        <w:jc w:val="left"/>
+        <w:rPr>
+          <w:b/>
+        </w:rPr>
+      </w:pPr>
+      <w:r>
+        <w:rPr>
+          <w:b/>
+        </w:rPr>
+        <w:t>Balcão de Check-in</w:t>
+      </w:r>
+    </w:p>
+    <w:p>
+      <w:pPr>
+        <w:pStyle w:val="Estilo3"/>
+        <w:numPr>
+          <w:ilvl w:val="0"/>
+          <w:numId w:val="9"/>
+        </w:numPr>
+        <w:jc w:val="left"/>
+      </w:pPr>
+      <w:r>
+        <w:t>N</w:t>
+      </w:r>
+      <w:r>
+        <w:t>ú</w:t>
+      </w:r>
+      <w:r>
+        <w:t>mero</w:t>
+      </w:r>
+    </w:p>
+    <w:p>
+      <w:pPr>
+        <w:pStyle w:val="Estilo3"/>
+        <w:jc w:val="left"/>
+        <w:rPr>
+          <w:b/>
+        </w:rPr>
+      </w:pPr>
+      <w:r>
+        <w:rPr>
+          <w:b/>
+        </w:rPr>
+        <w:t>Balcão de apoio</w:t>
+      </w:r>
+    </w:p>
+    <w:p>
+      <w:pPr>
+        <w:pStyle w:val="Estilo3"/>
+        <w:numPr>
+          <w:ilvl w:val="0"/>
+          <w:numId w:val="9"/>
+        </w:numPr>
+        <w:jc w:val="left"/>
+      </w:pPr>
+      <w:r>
+        <w:t>Hora de abertura</w:t>
+      </w:r>
+    </w:p>
+    <w:p>
+      <w:pPr>
+        <w:pStyle w:val="Estilo3"/>
+        <w:numPr>
+          <w:ilvl w:val="0"/>
+          <w:numId w:val="9"/>
+        </w:numPr>
+        <w:jc w:val="left"/>
+      </w:pPr>
+      <w:r>
+        <w:t>Hora de fecho</w:t>
+      </w:r>
+    </w:p>
+    <w:p>
+      <w:pPr>
+        <w:pStyle w:val="Estilo3"/>
+        <w:jc w:val="left"/>
+        <w:rPr>
+          <w:b/>
+        </w:rPr>
+      </w:pPr>
+      <w:r>
+        <w:rPr>
+          <w:b/>
+        </w:rPr>
+        <w:t>Companhia Aérea</w:t>
+      </w:r>
+    </w:p>
+    <w:p>
+      <w:pPr>
+        <w:pStyle w:val="Estilo3"/>
+        <w:numPr>
+          <w:ilvl w:val="0"/>
+          <w:numId w:val="9"/>
+        </w:numPr>
+        <w:jc w:val="left"/>
+      </w:pPr>
+      <w:r>
+        <w:t xml:space="preserve">Nome </w:t>
+      </w:r>
+    </w:p>
+    <w:p>
+      <w:pPr>
+        <w:pStyle w:val="Estilo3"/>
+        <w:numPr>
+          <w:ilvl w:val="0"/>
+          <w:numId w:val="9"/>
+        </w:numPr>
+        <w:jc w:val="left"/>
+      </w:pPr>
+      <w:r>
+        <w:t>Contacto</w:t>
+      </w:r>
+    </w:p>
+    <w:p>
+      <w:pPr>
+        <w:pStyle w:val="Estilo3"/>
+        <w:jc w:val="left"/>
+        <w:rPr>
+          <w:b/>
+          <w:u w:val="single"/>
+        </w:rPr>
+      </w:pPr>
+      <w:r>
+        <w:rPr>
+          <w:b/>
+        </w:rPr>
+        <w:t>Avião</w:t>
+      </w:r>
+    </w:p>
+    <w:p>
+      <w:pPr>
+        <w:pStyle w:val="Estilo3"/>
+        <w:numPr>
+          <w:ilvl w:val="0"/>
+          <w:numId w:val="10"/>
+        </w:numPr>
+        <w:jc w:val="left"/>
+        <w:rPr>
+          <w:b/>
+        </w:rPr>
+      </w:pPr>
+      <w:r>
+        <w:t>ID</w:t>
+      </w:r>
+    </w:p>
+    <w:p>
+      <w:pPr>
+        <w:pStyle w:val="Estilo3"/>
+        <w:jc w:val="left"/>
+        <w:rPr>
+          <w:b/>
+        </w:rPr>
+      </w:pPr>
+      <w:r>
+        <w:rPr>
+          <w:b/>
+        </w:rPr>
+        <w:t>Modelo Avião</w:t>
+      </w:r>
+    </w:p>
+    <w:p>
+      <w:pPr>
+        <w:pStyle w:val="Estilo3"/>
+        <w:numPr>
+          <w:ilvl w:val="0"/>
+          <w:numId w:val="12"/>
+        </w:numPr>
+        <w:jc w:val="left"/>
+      </w:pPr>
+      <w:r>
+        <w:t>Nome</w:t>
+      </w:r>
+    </w:p>
+    <w:p>
+      <w:pPr>
+        <w:pStyle w:val="Estilo3"/>
+        <w:numPr>
+          <w:ilvl w:val="0"/>
+          <w:numId w:val="12"/>
+        </w:numPr>
+        <w:jc w:val="left"/>
+      </w:pPr>
+      <w:r>
+        <w:t>Capacidade</w:t>
+      </w:r>
+    </w:p>
+    <w:p>
+      <w:pPr>
+        <w:pStyle w:val="Estilo3"/>
+        <w:jc w:val="left"/>
+        <w:rPr>
+          <w:b/>
+        </w:rPr>
+      </w:pPr>
+      <w:r>
+        <w:rPr>
+          <w:b/>
+        </w:rPr>
+        <w:t>Terminal de bagagem</w:t>
+      </w:r>
+    </w:p>
+    <w:p>
+      <w:pPr>
+        <w:pStyle w:val="Estilo3"/>
+        <w:numPr>
+          <w:ilvl w:val="0"/>
+          <w:numId w:val="11"/>
+        </w:numPr>
+        <w:jc w:val="left"/>
+      </w:pPr>
+      <w:r>
+        <w:t>Numero</w:t>
+      </w:r>
+    </w:p>
+    <w:p>
+      <w:pPr>
+        <w:pStyle w:val="Estilo3"/>
+        <w:jc w:val="left"/>
+        <w:rPr>
+          <w:b/>
+        </w:rPr>
+      </w:pPr>
+      <w:r>
+        <w:rPr>
+          <w:b/>
+        </w:rPr>
+        <w:t>Recolha</w:t>
+      </w:r>
+      <w:r>
+        <w:rPr>
+          <w:b/>
+        </w:rPr>
+        <w:t xml:space="preserve"> de bagagem</w:t>
+      </w:r>
+    </w:p>
+    <w:p>
+      <w:pPr>
+        <w:pStyle w:val="Estilo3"/>
+        <w:numPr>
+          <w:ilvl w:val="0"/>
+          <w:numId w:val="11"/>
+        </w:numPr>
+        <w:jc w:val="left"/>
+      </w:pPr>
+      <w:r>
+        <w:t>Hora</w:t>
+      </w:r>
+    </w:p>
+    <w:p>
+      <w:pPr>
+        <w:pStyle w:val="Estilo3"/>
+        <w:numPr>
+          <w:ilvl w:val="0"/>
+          <w:numId w:val="11"/>
+        </w:numPr>
+        <w:jc w:val="left"/>
+      </w:pPr>
+      <w:r>
+        <w:t>Data</w:t>
+      </w:r>
+    </w:p>
+    <w:p>
+      <w:pPr>
+        <w:rPr>
+          <w:rFonts w:ascii="Calibri" w:eastAsia="Times New Roman" w:hAnsi="Calibri" w:cs="Calibri"/>
+          <w:sz w:val="24"/>
+          <w:szCs w:val="24"/>
+          <w:lang w:eastAsia="pt-PT"/>
+        </w:rPr>
+      </w:pPr>
+      <w:r>
+        <w:br w:type="page"/>
+      </w:r>
+    </w:p>
+    <w:p>
+      <w:pPr>
+        <w:pStyle w:val="Estilo3"/>
         <w:sectPr>
           <w:type w:val="continuous"/>
           <w:pgSz w:w="11906" w:h="16838"/>
@@ -1440,1011 +2325,18 @@
     </w:p>
     <w:p>
       <w:pPr>
-        <w:pStyle w:val="Estilo3"/>
-        <w:rPr>
-          <w:b/>
-        </w:rPr>
-      </w:pPr>
-      <w:r>
-        <w:rPr>
-          <w:b/>
-        </w:rPr>
-        <w:t>Pessoa</w:t>
-      </w:r>
-    </w:p>
-    <w:p>
-      <w:pPr>
-        <w:pStyle w:val="Estilo3"/>
-        <w:numPr>
-          <w:ilvl w:val="0"/>
-          <w:numId w:val="3"/>
-        </w:numPr>
-        <w:jc w:val="left"/>
-      </w:pPr>
-      <w:r>
-        <w:t>Nome</w:t>
-      </w:r>
-    </w:p>
-    <w:p>
-      <w:pPr>
-        <w:pStyle w:val="Estilo3"/>
-        <w:numPr>
-          <w:ilvl w:val="0"/>
-          <w:numId w:val="3"/>
-        </w:numPr>
-        <w:jc w:val="left"/>
-      </w:pPr>
-      <w:r>
-        <w:t>Data de Nascimento</w:t>
-      </w:r>
-    </w:p>
-    <w:p>
-      <w:pPr>
-        <w:pStyle w:val="Estilo3"/>
-        <w:numPr>
-          <w:ilvl w:val="0"/>
-          <w:numId w:val="3"/>
-        </w:numPr>
-        <w:spacing w:before="100" w:after="100"/>
-        <w:jc w:val="left"/>
-      </w:pPr>
-      <w:r>
-        <w:t>Contacto</w:t>
-      </w:r>
-    </w:p>
-    <w:p>
-      <w:pPr>
-        <w:pStyle w:val="Estilo3"/>
-        <w:numPr>
-          <w:ilvl w:val="0"/>
-          <w:numId w:val="3"/>
-        </w:numPr>
-        <w:jc w:val="left"/>
-      </w:pPr>
-      <w:r>
-        <w:t>NIF</w:t>
-      </w:r>
-    </w:p>
-    <w:p>
-      <w:pPr>
-        <w:pStyle w:val="Estilo3"/>
-        <w:numPr>
-          <w:ilvl w:val="0"/>
-          <w:numId w:val="3"/>
-        </w:numPr>
-        <w:jc w:val="left"/>
-      </w:pPr>
-      <w:r>
-        <w:t>/idade</w:t>
-      </w:r>
-    </w:p>
-    <w:p>
-      <w:pPr>
-        <w:pStyle w:val="Estilo3"/>
-        <w:jc w:val="left"/>
-        <w:rPr>
-          <w:b/>
-        </w:rPr>
-      </w:pPr>
-      <w:r>
-        <w:rPr>
-          <w:b/>
-        </w:rPr>
-        <w:t>Funcionario</w:t>
-      </w:r>
-    </w:p>
-    <w:p>
-      <w:pPr>
-        <w:pStyle w:val="Estilo3"/>
-        <w:numPr>
-          <w:ilvl w:val="0"/>
-          <w:numId w:val="4"/>
-        </w:numPr>
-        <w:jc w:val="left"/>
-      </w:pPr>
-      <w:r>
-        <w:t>Salário</w:t>
-      </w:r>
-    </w:p>
-    <w:p>
-      <w:pPr>
-        <w:pStyle w:val="Estilo3"/>
-        <w:numPr>
-          <w:ilvl w:val="0"/>
-          <w:numId w:val="4"/>
-        </w:numPr>
-        <w:jc w:val="left"/>
-      </w:pPr>
-      <w:r>
-        <w:t>Categoria</w:t>
-      </w:r>
-    </w:p>
-    <w:p>
-      <w:pPr>
-        <w:pStyle w:val="Estilo3"/>
-        <w:spacing w:before="100" w:after="100"/>
-        <w:jc w:val="left"/>
-        <w:rPr>
-          <w:b/>
-        </w:rPr>
-      </w:pPr>
-      <w:r>
-        <w:rPr>
-          <w:b/>
-        </w:rPr>
-        <w:t>Passageiro</w:t>
-      </w:r>
-    </w:p>
-    <w:p>
-      <w:pPr>
-        <w:pStyle w:val="Estilo3"/>
-        <w:numPr>
-          <w:ilvl w:val="0"/>
-          <w:numId w:val="5"/>
-        </w:numPr>
-        <w:jc w:val="left"/>
-      </w:pPr>
-      <w:r>
-        <w:t>N</w:t>
-      </w:r>
-      <w:r>
-        <w:t>ú</w:t>
-      </w:r>
-      <w:r>
-        <w:t>mero</w:t>
-      </w:r>
-    </w:p>
-    <w:p>
-      <w:pPr>
-        <w:pStyle w:val="Estilo3"/>
-        <w:jc w:val="left"/>
-        <w:rPr>
-          <w:b/>
-        </w:rPr>
-      </w:pPr>
-      <w:r>
-        <w:rPr>
-          <w:b/>
-        </w:rPr>
-        <w:t>Bilhete</w:t>
-      </w:r>
-    </w:p>
-    <w:p>
-      <w:pPr>
-        <w:pStyle w:val="Estilo3"/>
-        <w:numPr>
-          <w:ilvl w:val="0"/>
-          <w:numId w:val="5"/>
-        </w:numPr>
-        <w:jc w:val="left"/>
-      </w:pPr>
-      <w:r>
-        <w:t>Classe</w:t>
-      </w:r>
-    </w:p>
-    <w:p>
-      <w:pPr>
-        <w:pStyle w:val="Estilo3"/>
-        <w:numPr>
-          <w:ilvl w:val="0"/>
-          <w:numId w:val="5"/>
-        </w:numPr>
-        <w:jc w:val="left"/>
-      </w:pPr>
-      <w:r>
-        <w:t>Número de Lugar</w:t>
-      </w:r>
-    </w:p>
-    <w:p>
-      <w:pPr>
-        <w:pStyle w:val="Estilo3"/>
-        <w:numPr>
-          <w:ilvl w:val="0"/>
-          <w:numId w:val="5"/>
-        </w:numPr>
-        <w:jc w:val="left"/>
-      </w:pPr>
-      <w:r>
-        <w:t>FezCheckin</w:t>
-      </w:r>
-    </w:p>
-    <w:p>
-      <w:pPr>
-        <w:pStyle w:val="Estilo3"/>
-        <w:numPr>
-          <w:ilvl w:val="0"/>
-          <w:numId w:val="5"/>
-        </w:numPr>
-        <w:jc w:val="left"/>
-      </w:pPr>
-      <w:r>
-        <w:t>Embarcou</w:t>
-      </w:r>
-    </w:p>
-    <w:p>
-      <w:pPr>
-        <w:pStyle w:val="Estilo3"/>
-        <w:jc w:val="left"/>
-        <w:rPr>
-          <w:b/>
-        </w:rPr>
-      </w:pPr>
-      <w:r>
-        <w:rPr>
-          <w:b/>
-        </w:rPr>
-        <w:t>Viagem</w:t>
-      </w:r>
-    </w:p>
-    <w:p>
-      <w:pPr>
-        <w:pStyle w:val="Estilo3"/>
-        <w:numPr>
-          <w:ilvl w:val="0"/>
-          <w:numId w:val="6"/>
-        </w:numPr>
-        <w:jc w:val="left"/>
-      </w:pPr>
-      <w:r>
-        <w:t>Data de partida</w:t>
-      </w:r>
-    </w:p>
-    <w:p>
-      <w:pPr>
-        <w:pStyle w:val="Estilo3"/>
-        <w:numPr>
-          <w:ilvl w:val="0"/>
-          <w:numId w:val="6"/>
-        </w:numPr>
-        <w:jc w:val="left"/>
-      </w:pPr>
-      <w:r>
-        <w:t>Data de chegada</w:t>
-      </w:r>
-    </w:p>
-    <w:p>
-      <w:pPr>
-        <w:pStyle w:val="Estilo3"/>
-        <w:numPr>
-          <w:ilvl w:val="0"/>
-          <w:numId w:val="6"/>
-        </w:numPr>
-        <w:jc w:val="left"/>
-      </w:pPr>
-      <w:r>
-        <w:t>Duração</w:t>
-      </w:r>
-    </w:p>
-    <w:p>
-      <w:pPr>
-        <w:pStyle w:val="Estilo3"/>
-        <w:numPr>
-          <w:ilvl w:val="0"/>
-          <w:numId w:val="6"/>
-        </w:numPr>
-        <w:jc w:val="left"/>
-      </w:pPr>
-      <w:r>
-        <w:t>Tipo</w:t>
-      </w:r>
-    </w:p>
-    <w:p>
-      <w:pPr>
-        <w:pStyle w:val="Estilo3"/>
-        <w:jc w:val="left"/>
-        <w:rPr>
-          <w:b/>
-        </w:rPr>
-      </w:pPr>
-      <w:r>
-        <w:rPr>
-          <w:b/>
-        </w:rPr>
-        <w:t>Mala</w:t>
-      </w:r>
-    </w:p>
-    <w:p>
-      <w:pPr>
-        <w:pStyle w:val="Estilo3"/>
-        <w:numPr>
-          <w:ilvl w:val="0"/>
-          <w:numId w:val="7"/>
-        </w:numPr>
-        <w:jc w:val="left"/>
-      </w:pPr>
-      <w:r>
-        <w:t>ID</w:t>
-      </w:r>
-    </w:p>
-    <w:p>
-      <w:pPr>
-        <w:pStyle w:val="Estilo3"/>
-        <w:numPr>
-          <w:ilvl w:val="0"/>
-          <w:numId w:val="7"/>
-        </w:numPr>
-        <w:jc w:val="left"/>
-      </w:pPr>
-      <w:r>
-        <w:t>Peso</w:t>
-      </w:r>
-    </w:p>
-    <w:p>
-      <w:pPr>
-        <w:pStyle w:val="Estilo3"/>
-        <w:jc w:val="left"/>
-        <w:rPr>
-          <w:b/>
-        </w:rPr>
-      </w:pPr>
-      <w:r>
-        <w:rPr>
-          <w:b/>
-        </w:rPr>
-        <w:t>Aeroporto</w:t>
-      </w:r>
-    </w:p>
-    <w:p>
-      <w:pPr>
-        <w:pStyle w:val="Estilo3"/>
-        <w:numPr>
-          <w:ilvl w:val="0"/>
-          <w:numId w:val="7"/>
-        </w:numPr>
-        <w:jc w:val="left"/>
-      </w:pPr>
-      <w:r>
-        <w:t>Nome</w:t>
-      </w:r>
-    </w:p>
-    <w:p>
-      <w:pPr>
-        <w:pStyle w:val="Estilo3"/>
-        <w:numPr>
-          <w:ilvl w:val="0"/>
-          <w:numId w:val="7"/>
-        </w:numPr>
-        <w:jc w:val="left"/>
-      </w:pPr>
-      <w:r>
-        <w:t>Local</w:t>
-      </w:r>
-    </w:p>
-    <w:p>
-      <w:pPr>
-        <w:pStyle w:val="Estilo3"/>
-        <w:jc w:val="left"/>
-        <w:rPr>
-          <w:b/>
-        </w:rPr>
-      </w:pPr>
-    </w:p>
-    <w:p>
-      <w:pPr>
-        <w:pStyle w:val="Estilo3"/>
-        <w:jc w:val="left"/>
-        <w:rPr>
-          <w:b/>
-        </w:rPr>
-      </w:pPr>
-    </w:p>
-    <w:p>
-      <w:pPr>
-        <w:pStyle w:val="Estilo3"/>
-        <w:jc w:val="left"/>
-        <w:rPr>
-          <w:b/>
-        </w:rPr>
-      </w:pPr>
-      <w:r>
-        <w:rPr>
-          <w:b/>
-        </w:rPr>
-        <w:t>País</w:t>
-      </w:r>
-    </w:p>
-    <w:p>
-      <w:pPr>
-        <w:pStyle w:val="Estilo3"/>
-        <w:numPr>
-          <w:ilvl w:val="0"/>
-          <w:numId w:val="8"/>
-        </w:numPr>
-        <w:spacing w:before="100" w:after="100"/>
-        <w:jc w:val="left"/>
-      </w:pPr>
-      <w:r>
-        <w:t>Nome</w:t>
-      </w:r>
-    </w:p>
-    <w:p>
-      <w:pPr>
-        <w:pStyle w:val="Estilo3"/>
-        <w:spacing w:before="100" w:after="100"/>
-        <w:jc w:val="left"/>
-        <w:rPr>
-          <w:b/>
-        </w:rPr>
-      </w:pPr>
-      <w:r>
-        <w:rPr>
-          <w:b/>
-        </w:rPr>
-        <w:t>Cidade</w:t>
-      </w:r>
-    </w:p>
-    <w:p>
-      <w:pPr>
-        <w:pStyle w:val="Estilo3"/>
-        <w:numPr>
-          <w:ilvl w:val="0"/>
-          <w:numId w:val="8"/>
-        </w:numPr>
-        <w:spacing w:before="100" w:after="100"/>
-        <w:jc w:val="left"/>
-      </w:pPr>
-      <w:r>
-        <w:t>Nome</w:t>
-      </w:r>
-    </w:p>
-    <w:p>
-      <w:pPr>
-        <w:pStyle w:val="Estilo3"/>
-        <w:spacing w:before="100" w:after="100"/>
-        <w:jc w:val="left"/>
-      </w:pPr>
-      <w:r>
-        <w:rPr>
-          <w:b/>
-        </w:rPr>
-        <w:t>Local de Trabalho</w:t>
-      </w:r>
-    </w:p>
-    <w:p>
-      <w:pPr>
-        <w:pStyle w:val="Estilo3"/>
-        <w:jc w:val="left"/>
-        <w:rPr>
-          <w:b/>
-        </w:rPr>
-      </w:pPr>
-      <w:r>
-        <w:rPr>
-          <w:b/>
-        </w:rPr>
-        <w:t>Porta</w:t>
-      </w:r>
-    </w:p>
-    <w:p>
-      <w:pPr>
-        <w:pStyle w:val="Estilo3"/>
-        <w:numPr>
-          <w:ilvl w:val="0"/>
-          <w:numId w:val="8"/>
-        </w:numPr>
-        <w:jc w:val="left"/>
-      </w:pPr>
-      <w:r>
-        <w:t>Setor</w:t>
-      </w:r>
-    </w:p>
-    <w:p>
-      <w:pPr>
-        <w:pStyle w:val="Estilo3"/>
-        <w:numPr>
-          <w:ilvl w:val="0"/>
-          <w:numId w:val="8"/>
-        </w:numPr>
-        <w:jc w:val="left"/>
-      </w:pPr>
-      <w:r>
-        <w:t>Número</w:t>
-      </w:r>
-    </w:p>
-    <w:p>
-      <w:pPr>
-        <w:pStyle w:val="Estilo3"/>
-        <w:numPr>
-          <w:ilvl w:val="0"/>
-          <w:numId w:val="8"/>
-        </w:numPr>
-        <w:jc w:val="left"/>
-      </w:pPr>
-      <w:r>
-        <w:t>Embarque</w:t>
-      </w:r>
-    </w:p>
-    <w:p>
-      <w:pPr>
-        <w:pStyle w:val="Estilo3"/>
-        <w:jc w:val="left"/>
-        <w:rPr>
-          <w:b/>
-        </w:rPr>
-      </w:pPr>
-      <w:r>
-        <w:rPr>
-          <w:b/>
-        </w:rPr>
-        <w:t>Pista</w:t>
-      </w:r>
-    </w:p>
-    <w:p>
-      <w:pPr>
-        <w:pStyle w:val="Estilo3"/>
-        <w:numPr>
-          <w:ilvl w:val="0"/>
-          <w:numId w:val="9"/>
-        </w:numPr>
-        <w:jc w:val="left"/>
-      </w:pPr>
-      <w:r>
-        <w:t>Número</w:t>
-      </w:r>
-    </w:p>
-    <w:p>
-      <w:pPr>
-        <w:pStyle w:val="Estilo3"/>
-        <w:jc w:val="left"/>
-        <w:rPr>
-          <w:b/>
-        </w:rPr>
-      </w:pPr>
-      <w:r>
-        <w:rPr>
-          <w:b/>
-        </w:rPr>
-        <w:t>Balcão</w:t>
-      </w:r>
-    </w:p>
-    <w:p>
-      <w:pPr>
-        <w:pStyle w:val="Estilo3"/>
-        <w:numPr>
-          <w:ilvl w:val="0"/>
-          <w:numId w:val="9"/>
-        </w:numPr>
-        <w:jc w:val="left"/>
-        <w:rPr>
-          <w:b/>
-        </w:rPr>
-      </w:pPr>
-      <w:r>
-        <w:t>Número</w:t>
-      </w:r>
-    </w:p>
-    <w:p>
-      <w:pPr>
-        <w:pStyle w:val="Estilo3"/>
-        <w:jc w:val="left"/>
-        <w:rPr>
-          <w:b/>
-        </w:rPr>
-      </w:pPr>
-      <w:r>
-        <w:rPr>
-          <w:b/>
-        </w:rPr>
-        <w:t>Balcão de Check-in</w:t>
-      </w:r>
-    </w:p>
-    <w:p>
-      <w:pPr>
-        <w:pStyle w:val="Estilo3"/>
-        <w:numPr>
-          <w:ilvl w:val="0"/>
-          <w:numId w:val="9"/>
-        </w:numPr>
-        <w:jc w:val="left"/>
-      </w:pPr>
-      <w:r>
-        <w:t>N</w:t>
-      </w:r>
-      <w:r>
-        <w:t>ú</w:t>
-      </w:r>
-      <w:r>
-        <w:t>mero</w:t>
-      </w:r>
-    </w:p>
-    <w:p>
-      <w:pPr>
-        <w:pStyle w:val="Estilo3"/>
-        <w:jc w:val="left"/>
-        <w:rPr>
-          <w:b/>
-        </w:rPr>
-      </w:pPr>
-      <w:r>
-        <w:rPr>
-          <w:b/>
-        </w:rPr>
-        <w:t>Balcão de apoio</w:t>
-      </w:r>
-    </w:p>
-    <w:p>
-      <w:pPr>
-        <w:pStyle w:val="Estilo3"/>
-        <w:numPr>
-          <w:ilvl w:val="0"/>
-          <w:numId w:val="9"/>
-        </w:numPr>
-        <w:jc w:val="left"/>
-      </w:pPr>
-      <w:r>
-        <w:t>Hora de abertura</w:t>
-      </w:r>
-    </w:p>
-    <w:p>
-      <w:pPr>
-        <w:pStyle w:val="Estilo3"/>
-        <w:numPr>
-          <w:ilvl w:val="0"/>
-          <w:numId w:val="9"/>
-        </w:numPr>
-        <w:jc w:val="left"/>
-      </w:pPr>
-      <w:r>
-        <w:t>Hora de fecho</w:t>
-      </w:r>
-    </w:p>
-    <w:p>
-      <w:pPr>
-        <w:pStyle w:val="Estilo3"/>
-        <w:jc w:val="left"/>
-        <w:rPr>
-          <w:b/>
-        </w:rPr>
-      </w:pPr>
-      <w:r>
-        <w:rPr>
-          <w:b/>
-        </w:rPr>
-        <w:t>Companhia Aérea</w:t>
-      </w:r>
-    </w:p>
-    <w:p>
-      <w:pPr>
-        <w:pStyle w:val="Estilo3"/>
-        <w:numPr>
-          <w:ilvl w:val="0"/>
-          <w:numId w:val="9"/>
-        </w:numPr>
-        <w:jc w:val="left"/>
-      </w:pPr>
-      <w:r>
-        <w:t xml:space="preserve">Nome </w:t>
-      </w:r>
-    </w:p>
-    <w:p>
-      <w:pPr>
-        <w:pStyle w:val="Estilo3"/>
-        <w:numPr>
-          <w:ilvl w:val="0"/>
-          <w:numId w:val="9"/>
-        </w:numPr>
-        <w:jc w:val="left"/>
-      </w:pPr>
-      <w:r>
-        <w:t>Contacto</w:t>
-      </w:r>
-    </w:p>
-    <w:p>
-      <w:pPr>
-        <w:pStyle w:val="Estilo3"/>
-        <w:jc w:val="left"/>
-        <w:rPr>
-          <w:b/>
-          <w:u w:val="single"/>
-        </w:rPr>
-      </w:pPr>
-      <w:r>
-        <w:rPr>
-          <w:b/>
-        </w:rPr>
-        <w:t>Avião</w:t>
-      </w:r>
-    </w:p>
-    <w:p>
-      <w:pPr>
-        <w:pStyle w:val="Estilo3"/>
-        <w:numPr>
-          <w:ilvl w:val="0"/>
-          <w:numId w:val="10"/>
-        </w:numPr>
-        <w:jc w:val="left"/>
-      </w:pPr>
-      <w:r>
-        <w:t>ID</w:t>
-      </w:r>
-    </w:p>
-    <w:p>
-      <w:pPr>
-        <w:pStyle w:val="Estilo3"/>
-        <w:numPr>
-          <w:ilvl w:val="0"/>
-          <w:numId w:val="10"/>
-        </w:numPr>
-        <w:jc w:val="left"/>
-      </w:pPr>
-      <w:r>
-        <w:t>Capacidade</w:t>
-      </w:r>
-    </w:p>
-    <w:p>
-      <w:pPr>
-        <w:pStyle w:val="Estilo3"/>
-        <w:jc w:val="left"/>
-        <w:rPr>
-          <w:b/>
-        </w:rPr>
-      </w:pPr>
-    </w:p>
-    <w:p>
-      <w:pPr>
-        <w:pStyle w:val="Estilo3"/>
-        <w:jc w:val="left"/>
-        <w:rPr>
-          <w:b/>
-        </w:rPr>
-      </w:pPr>
-      <w:r>
-        <w:rPr>
-          <w:b/>
-        </w:rPr>
-        <w:t>Modelo Avião</w:t>
-      </w:r>
-    </w:p>
-    <w:p>
-      <w:pPr>
-        <w:pStyle w:val="Estilo3"/>
-        <w:numPr>
-          <w:ilvl w:val="0"/>
-          <w:numId w:val="12"/>
-        </w:numPr>
-        <w:jc w:val="left"/>
-      </w:pPr>
-      <w:r>
-        <w:t>Nome</w:t>
-      </w:r>
-    </w:p>
-    <w:p>
-      <w:pPr>
-        <w:pStyle w:val="Estilo3"/>
-        <w:jc w:val="left"/>
-        <w:rPr>
-          <w:b/>
-        </w:rPr>
-      </w:pPr>
-      <w:r>
-        <w:rPr>
-          <w:b/>
-        </w:rPr>
-        <w:t>Terminal de bagagem</w:t>
-      </w:r>
-    </w:p>
-    <w:p>
-      <w:pPr>
-        <w:pStyle w:val="Estilo3"/>
-        <w:numPr>
-          <w:ilvl w:val="0"/>
-          <w:numId w:val="11"/>
-        </w:numPr>
-        <w:jc w:val="left"/>
-      </w:pPr>
-      <w:r>
-        <w:t>Numero</w:t>
-      </w:r>
-    </w:p>
-    <w:p>
-      <w:pPr>
-        <w:pStyle w:val="Estilo3"/>
-        <w:jc w:val="left"/>
-        <w:rPr>
-          <w:b/>
-        </w:rPr>
-      </w:pPr>
-      <w:r>
-        <w:rPr>
-          <w:b/>
-        </w:rPr>
-        <w:t>Recolha</w:t>
-      </w:r>
-      <w:r>
-        <w:rPr>
-          <w:b/>
-        </w:rPr>
-        <w:t xml:space="preserve"> de bagagem</w:t>
-      </w:r>
-    </w:p>
-    <w:p>
-      <w:pPr>
-        <w:pStyle w:val="Estilo3"/>
-        <w:numPr>
-          <w:ilvl w:val="0"/>
-          <w:numId w:val="11"/>
-        </w:numPr>
-        <w:jc w:val="left"/>
-      </w:pPr>
-      <w:r>
-        <w:t>Hora</w:t>
-      </w:r>
-    </w:p>
-    <w:p>
-      <w:pPr>
-        <w:pStyle w:val="Estilo3"/>
-        <w:numPr>
-          <w:ilvl w:val="0"/>
-          <w:numId w:val="11"/>
-        </w:numPr>
-        <w:jc w:val="left"/>
-      </w:pPr>
-      <w:r>
-        <w:t>Data</w:t>
-      </w:r>
-    </w:p>
-    <w:p>
-      <w:pPr>
-        <w:pStyle w:val="Estilo3"/>
-        <w:jc w:val="left"/>
-      </w:pPr>
-    </w:p>
-    <w:p>
-      <w:pPr>
-        <w:pStyle w:val="Estilo3"/>
-        <w:jc w:val="left"/>
-      </w:pPr>
-    </w:p>
-    <w:p>
-      <w:pPr>
-        <w:pStyle w:val="Estilo3"/>
-        <w:jc w:val="left"/>
-      </w:pPr>
-    </w:p>
-    <w:p>
-      <w:pPr>
-        <w:pStyle w:val="Estilo3"/>
-        <w:jc w:val="left"/>
-      </w:pPr>
-    </w:p>
-    <w:p>
-      <w:pPr>
-        <w:pStyle w:val="Estilo3"/>
-        <w:jc w:val="left"/>
-      </w:pPr>
-    </w:p>
-    <w:p>
-      <w:pPr>
-        <w:pStyle w:val="Estilo3"/>
-        <w:jc w:val="left"/>
-      </w:pPr>
-    </w:p>
-    <w:p>
-      <w:pPr>
-        <w:pStyle w:val="Estilo3"/>
-        <w:jc w:val="left"/>
-      </w:pPr>
-    </w:p>
-    <w:p>
-      <w:pPr>
-        <w:pStyle w:val="Estilo3"/>
-        <w:jc w:val="left"/>
-      </w:pPr>
-    </w:p>
-    <w:p>
-      <w:pPr>
-        <w:pStyle w:val="Estilo3"/>
-        <w:jc w:val="left"/>
-      </w:pPr>
-    </w:p>
-    <w:p>
-      <w:pPr>
-        <w:pStyle w:val="Estilo3"/>
-        <w:jc w:val="left"/>
-      </w:pPr>
-    </w:p>
-    <w:p>
-      <w:pPr>
-        <w:pStyle w:val="Estilo3"/>
-        <w:jc w:val="left"/>
-      </w:pPr>
-    </w:p>
-    <w:p>
-      <w:pPr>
-        <w:pStyle w:val="Estilo3"/>
-        <w:jc w:val="left"/>
-      </w:pPr>
-    </w:p>
-    <w:p>
-      <w:pPr>
-        <w:pStyle w:val="Estilo3"/>
-        <w:jc w:val="left"/>
-      </w:pPr>
-    </w:p>
-    <w:p>
-      <w:pPr>
-        <w:pStyle w:val="Estilo3"/>
-        <w:jc w:val="left"/>
-      </w:pPr>
-    </w:p>
-    <w:p>
-      <w:pPr>
-        <w:pStyle w:val="Estilo3"/>
-        <w:jc w:val="left"/>
-      </w:pPr>
-    </w:p>
-    <w:p>
-      <w:pPr>
-        <w:pStyle w:val="Estilo3"/>
-        <w:jc w:val="left"/>
-      </w:pPr>
-    </w:p>
-    <w:p>
-      <w:pPr>
-        <w:pStyle w:val="Estilo3"/>
-        <w:jc w:val="left"/>
-      </w:pPr>
-    </w:p>
-    <w:p>
-      <w:pPr>
-        <w:pStyle w:val="Estilo3"/>
-        <w:sectPr>
-          <w:type w:val="continuous"/>
-          <w:pgSz w:w="11906" w:h="16838"/>
-          <w:pgMar w:top="1417" w:right="1701" w:bottom="1417" w:left="1701" w:header="720" w:footer="720" w:gutter="0"/>
-          <w:cols w:num="3" w:space="720"/>
-          <w:titlePg/>
-          <w:docGrid w:linePitch="360"/>
-        </w:sectPr>
-      </w:pPr>
-    </w:p>
-    <w:p>
-      <w:pPr>
-        <w:pStyle w:val="Estilo3"/>
-      </w:pPr>
-      <w:bookmarkStart w:id="3" w:name="_GoBack"/>
-      <w:bookmarkEnd w:id="3"/>
-    </w:p>
-    <w:p>
-      <w:pPr>
-        <w:pStyle w:val="Estilo3"/>
-      </w:pPr>
-    </w:p>
-    <w:p>
-      <w:pPr>
-        <w:pStyle w:val="Heading1"/>
-      </w:pPr>
-    </w:p>
-    <w:p>
-      <w:pPr>
-        <w:rPr>
-          <w:rFonts w:ascii="Helvetica" w:eastAsiaTheme="majorEastAsia" w:hAnsi="Helvetica" w:cs="Helvetica"/>
-          <w:b/>
-          <w:sz w:val="36"/>
-          <w:szCs w:val="32"/>
-        </w:rPr>
-        <w:sectPr>
-          <w:type w:val="continuous"/>
-          <w:pgSz w:w="11906" w:h="16838"/>
-          <w:pgMar w:top="1417" w:right="1701" w:bottom="1417" w:left="1701" w:header="720" w:footer="720" w:gutter="0"/>
-          <w:cols w:num="2" w:space="720"/>
-          <w:titlePg/>
-          <w:docGrid w:linePitch="360"/>
-        </w:sectPr>
-      </w:pPr>
-    </w:p>
-    <w:p>
-      <w:pPr>
         <w:pStyle w:val="Estilo1"/>
         <w:spacing w:line="360" w:lineRule="auto"/>
         <w:rPr>
           <w:rFonts w:cs="Helvetica"/>
         </w:rPr>
       </w:pPr>
+      <w:bookmarkStart w:id="3" w:name="_Toc3668602"/>
       <w:r>
         <w:rPr>
           <w:rFonts w:cs="Helvetica"/>
         </w:rPr>
+        <w:lastRenderedPageBreak/>
         <w:t>D</w:t>
       </w:r>
       <w:r>
@@ -2453,7 +2345,7 @@
         </w:rPr>
         <w:t>iagrama de classes UML</w:t>
       </w:r>
-      <w:bookmarkEnd w:id="2"/>
+      <w:bookmarkEnd w:id="3"/>
     </w:p>
     <w:p>
       <w:pPr>
@@ -2518,760 +2410,10 @@
           </wp:inline>
         </w:drawing>
       </w:r>
-      <w:r>
-        <w:br w:type="page"/>
-      </w:r>
-    </w:p>
-    <w:p>
-      <w:pPr>
-        <w:pStyle w:val="Estilo1"/>
-        <w:spacing w:line="360" w:lineRule="auto"/>
-        <w:rPr>
-          <w:rFonts w:cs="Helvetica"/>
-        </w:rPr>
-      </w:pPr>
-      <w:bookmarkStart w:id="4" w:name="_Toc3127049"/>
-      <w:r>
-        <w:rPr>
-          <w:rFonts w:cs="Helvetica"/>
-        </w:rPr>
-        <w:lastRenderedPageBreak/>
-        <w:t>Conclusão</w:t>
-      </w:r>
+      <w:bookmarkStart w:id="4" w:name="_GoBack"/>
       <w:bookmarkEnd w:id="4"/>
-    </w:p>
-    <w:p>
-      <w:pPr>
-        <w:pStyle w:val="Estilo3"/>
-      </w:pPr>
-      <w:r>
-        <w:t xml:space="preserve">Nam sem libero, pulvinar in consequat vel, lacinia a urna. </w:t>
-      </w:r>
-      <w:proofErr w:type="spellStart"/>
-      <w:r>
-        <w:rPr>
-          <w:lang w:val="en-US"/>
-        </w:rPr>
-        <w:t>Fusce</w:t>
-      </w:r>
-      <w:proofErr w:type="spellEnd"/>
-      <w:r>
-        <w:rPr>
-          <w:lang w:val="en-US"/>
-        </w:rPr>
+      <w:r>
         <w:t xml:space="preserve"> </w:t>
-      </w:r>
-      <w:proofErr w:type="spellStart"/>
-      <w:r>
-        <w:rPr>
-          <w:lang w:val="en-US"/>
-        </w:rPr>
-        <w:t>accumsan</w:t>
-      </w:r>
-      <w:proofErr w:type="spellEnd"/>
-      <w:r>
-        <w:rPr>
-          <w:lang w:val="en-US"/>
-        </w:rPr>
-        <w:t xml:space="preserve"> </w:t>
-      </w:r>
-      <w:proofErr w:type="spellStart"/>
-      <w:r>
-        <w:rPr>
-          <w:lang w:val="en-US"/>
-        </w:rPr>
-        <w:t>finibus</w:t>
-      </w:r>
-      <w:proofErr w:type="spellEnd"/>
-      <w:r>
-        <w:rPr>
-          <w:lang w:val="en-US"/>
-        </w:rPr>
-        <w:t xml:space="preserve"> ante </w:t>
-      </w:r>
-      <w:proofErr w:type="spellStart"/>
-      <w:r>
-        <w:rPr>
-          <w:lang w:val="en-US"/>
-        </w:rPr>
-        <w:t>eget</w:t>
-      </w:r>
-      <w:proofErr w:type="spellEnd"/>
-      <w:r>
-        <w:rPr>
-          <w:lang w:val="en-US"/>
-        </w:rPr>
-        <w:t xml:space="preserve"> </w:t>
-      </w:r>
-      <w:proofErr w:type="spellStart"/>
-      <w:r>
-        <w:rPr>
-          <w:lang w:val="en-US"/>
-        </w:rPr>
-        <w:t>commodo</w:t>
-      </w:r>
-      <w:proofErr w:type="spellEnd"/>
-      <w:r>
-        <w:rPr>
-          <w:lang w:val="en-US"/>
-        </w:rPr>
-        <w:t xml:space="preserve">. </w:t>
-      </w:r>
-      <w:r>
-        <w:t xml:space="preserve">Aenean rhoncus vitae diam ac sollicitudin. Mauris porttitor lorem et quam tristique maximus eu id erat. Etiam tempus, magna ut condimentum varius, libero est iaculis tortor, ut lobortis velit sem consectetur mauris. </w:t>
-      </w:r>
-      <w:r>
-        <w:rPr>
-          <w:lang w:val="en-US"/>
-        </w:rPr>
-        <w:t xml:space="preserve">In </w:t>
-      </w:r>
-      <w:proofErr w:type="spellStart"/>
-      <w:r>
-        <w:rPr>
-          <w:lang w:val="en-US"/>
-        </w:rPr>
-        <w:t>erat</w:t>
-      </w:r>
-      <w:proofErr w:type="spellEnd"/>
-      <w:r>
-        <w:rPr>
-          <w:lang w:val="en-US"/>
-        </w:rPr>
-        <w:t xml:space="preserve"> </w:t>
-      </w:r>
-      <w:proofErr w:type="spellStart"/>
-      <w:r>
-        <w:rPr>
-          <w:lang w:val="en-US"/>
-        </w:rPr>
-        <w:t>enim</w:t>
-      </w:r>
-      <w:proofErr w:type="spellEnd"/>
-      <w:r>
-        <w:rPr>
-          <w:lang w:val="en-US"/>
-        </w:rPr>
-        <w:t xml:space="preserve">, </w:t>
-      </w:r>
-      <w:proofErr w:type="spellStart"/>
-      <w:r>
-        <w:rPr>
-          <w:lang w:val="en-US"/>
-        </w:rPr>
-        <w:t>mattis</w:t>
-      </w:r>
-      <w:proofErr w:type="spellEnd"/>
-      <w:r>
-        <w:rPr>
-          <w:lang w:val="en-US"/>
-        </w:rPr>
-        <w:t xml:space="preserve"> ac </w:t>
-      </w:r>
-      <w:proofErr w:type="spellStart"/>
-      <w:r>
-        <w:rPr>
-          <w:lang w:val="en-US"/>
-        </w:rPr>
-        <w:t>tellus</w:t>
-      </w:r>
-      <w:proofErr w:type="spellEnd"/>
-      <w:r>
-        <w:rPr>
-          <w:lang w:val="en-US"/>
-        </w:rPr>
-        <w:t xml:space="preserve"> </w:t>
-      </w:r>
-      <w:proofErr w:type="spellStart"/>
-      <w:r>
-        <w:rPr>
-          <w:lang w:val="en-US"/>
-        </w:rPr>
-        <w:t>nec</w:t>
-      </w:r>
-      <w:proofErr w:type="spellEnd"/>
-      <w:r>
-        <w:rPr>
-          <w:lang w:val="en-US"/>
-        </w:rPr>
-        <w:t xml:space="preserve">, </w:t>
-      </w:r>
-      <w:proofErr w:type="spellStart"/>
-      <w:r>
-        <w:rPr>
-          <w:lang w:val="en-US"/>
-        </w:rPr>
-        <w:t>mattis</w:t>
-      </w:r>
-      <w:proofErr w:type="spellEnd"/>
-      <w:r>
-        <w:rPr>
-          <w:lang w:val="en-US"/>
-        </w:rPr>
-        <w:t xml:space="preserve"> </w:t>
-      </w:r>
-      <w:proofErr w:type="spellStart"/>
-      <w:r>
-        <w:rPr>
-          <w:lang w:val="en-US"/>
-        </w:rPr>
-        <w:t>egestas</w:t>
-      </w:r>
-      <w:proofErr w:type="spellEnd"/>
-      <w:r>
-        <w:rPr>
-          <w:lang w:val="en-US"/>
-        </w:rPr>
-        <w:t xml:space="preserve"> </w:t>
-      </w:r>
-      <w:proofErr w:type="spellStart"/>
-      <w:r>
-        <w:rPr>
-          <w:lang w:val="en-US"/>
-        </w:rPr>
-        <w:t>mauris</w:t>
-      </w:r>
-      <w:proofErr w:type="spellEnd"/>
-      <w:r>
-        <w:rPr>
-          <w:lang w:val="en-US"/>
-        </w:rPr>
-        <w:t xml:space="preserve">. </w:t>
-      </w:r>
-      <w:proofErr w:type="spellStart"/>
-      <w:r>
-        <w:rPr>
-          <w:lang w:val="en-US"/>
-        </w:rPr>
-        <w:t>Donec</w:t>
-      </w:r>
-      <w:proofErr w:type="spellEnd"/>
-      <w:r>
-        <w:rPr>
-          <w:lang w:val="en-US"/>
-        </w:rPr>
-        <w:t xml:space="preserve"> pharetra </w:t>
-      </w:r>
-      <w:proofErr w:type="spellStart"/>
-      <w:r>
-        <w:rPr>
-          <w:lang w:val="en-US"/>
-        </w:rPr>
-        <w:t>interdum</w:t>
-      </w:r>
-      <w:proofErr w:type="spellEnd"/>
-      <w:r>
-        <w:rPr>
-          <w:lang w:val="en-US"/>
-        </w:rPr>
-        <w:t xml:space="preserve"> mi, vel </w:t>
-      </w:r>
-      <w:proofErr w:type="spellStart"/>
-      <w:r>
-        <w:rPr>
-          <w:lang w:val="en-US"/>
-        </w:rPr>
-        <w:t>posuere</w:t>
-      </w:r>
-      <w:proofErr w:type="spellEnd"/>
-      <w:r>
-        <w:rPr>
-          <w:lang w:val="en-US"/>
-        </w:rPr>
-        <w:t xml:space="preserve"> </w:t>
-      </w:r>
-      <w:proofErr w:type="spellStart"/>
-      <w:r>
-        <w:rPr>
-          <w:lang w:val="en-US"/>
-        </w:rPr>
-        <w:t>justo</w:t>
-      </w:r>
-      <w:proofErr w:type="spellEnd"/>
-      <w:r>
-        <w:rPr>
-          <w:lang w:val="en-US"/>
-        </w:rPr>
-        <w:t xml:space="preserve"> </w:t>
-      </w:r>
-      <w:proofErr w:type="spellStart"/>
-      <w:r>
-        <w:rPr>
-          <w:lang w:val="en-US"/>
-        </w:rPr>
-        <w:t>condimentum</w:t>
-      </w:r>
-      <w:proofErr w:type="spellEnd"/>
-      <w:r>
-        <w:rPr>
-          <w:lang w:val="en-US"/>
-        </w:rPr>
-        <w:t xml:space="preserve"> et. In </w:t>
-      </w:r>
-      <w:proofErr w:type="spellStart"/>
-      <w:r>
-        <w:rPr>
-          <w:lang w:val="en-US"/>
-        </w:rPr>
-        <w:t>scelerisque</w:t>
-      </w:r>
-      <w:proofErr w:type="spellEnd"/>
-      <w:r>
-        <w:rPr>
-          <w:lang w:val="en-US"/>
-        </w:rPr>
-        <w:t xml:space="preserve"> </w:t>
-      </w:r>
-      <w:proofErr w:type="spellStart"/>
-      <w:r>
-        <w:rPr>
-          <w:lang w:val="en-US"/>
-        </w:rPr>
-        <w:t>placerat</w:t>
-      </w:r>
-      <w:proofErr w:type="spellEnd"/>
-      <w:r>
-        <w:rPr>
-          <w:lang w:val="en-US"/>
-        </w:rPr>
-        <w:t xml:space="preserve"> </w:t>
-      </w:r>
-      <w:proofErr w:type="spellStart"/>
-      <w:r>
-        <w:rPr>
-          <w:lang w:val="en-US"/>
-        </w:rPr>
-        <w:t>luctus</w:t>
-      </w:r>
-      <w:proofErr w:type="spellEnd"/>
-      <w:r>
-        <w:rPr>
-          <w:lang w:val="en-US"/>
-        </w:rPr>
-        <w:t xml:space="preserve">. </w:t>
-      </w:r>
-      <w:proofErr w:type="spellStart"/>
-      <w:r>
-        <w:rPr>
-          <w:lang w:val="en-US"/>
-        </w:rPr>
-        <w:t>Nulla</w:t>
-      </w:r>
-      <w:proofErr w:type="spellEnd"/>
-      <w:r>
-        <w:rPr>
-          <w:lang w:val="en-US"/>
-        </w:rPr>
-        <w:t xml:space="preserve"> </w:t>
-      </w:r>
-      <w:proofErr w:type="spellStart"/>
-      <w:r>
-        <w:rPr>
-          <w:lang w:val="en-US"/>
-        </w:rPr>
-        <w:t>imperdiet</w:t>
-      </w:r>
-      <w:proofErr w:type="spellEnd"/>
-      <w:r>
-        <w:rPr>
-          <w:lang w:val="en-US"/>
-        </w:rPr>
-        <w:t xml:space="preserve"> </w:t>
-      </w:r>
-      <w:proofErr w:type="spellStart"/>
-      <w:r>
-        <w:rPr>
-          <w:lang w:val="en-US"/>
-        </w:rPr>
-        <w:t>nulla</w:t>
-      </w:r>
-      <w:proofErr w:type="spellEnd"/>
-      <w:r>
-        <w:rPr>
-          <w:lang w:val="en-US"/>
-        </w:rPr>
-        <w:t xml:space="preserve"> dolor, a </w:t>
-      </w:r>
-      <w:proofErr w:type="spellStart"/>
-      <w:r>
-        <w:rPr>
-          <w:lang w:val="en-US"/>
-        </w:rPr>
-        <w:t>blandit</w:t>
-      </w:r>
-      <w:proofErr w:type="spellEnd"/>
-      <w:r>
-        <w:rPr>
-          <w:lang w:val="en-US"/>
-        </w:rPr>
-        <w:t xml:space="preserve"> </w:t>
-      </w:r>
-      <w:proofErr w:type="spellStart"/>
-      <w:r>
-        <w:rPr>
-          <w:lang w:val="en-US"/>
-        </w:rPr>
-        <w:t>augue</w:t>
-      </w:r>
-      <w:proofErr w:type="spellEnd"/>
-      <w:r>
-        <w:rPr>
-          <w:lang w:val="en-US"/>
-        </w:rPr>
-        <w:t xml:space="preserve"> </w:t>
-      </w:r>
-      <w:proofErr w:type="spellStart"/>
-      <w:r>
-        <w:rPr>
-          <w:lang w:val="en-US"/>
-        </w:rPr>
-        <w:t>dignissim</w:t>
-      </w:r>
-      <w:proofErr w:type="spellEnd"/>
-      <w:r>
-        <w:rPr>
-          <w:lang w:val="en-US"/>
-        </w:rPr>
-        <w:t xml:space="preserve"> lacinia. </w:t>
-      </w:r>
-      <w:proofErr w:type="spellStart"/>
-      <w:r>
-        <w:rPr>
-          <w:lang w:val="en-US"/>
-        </w:rPr>
-        <w:t>Aenean</w:t>
-      </w:r>
-      <w:proofErr w:type="spellEnd"/>
-      <w:r>
-        <w:rPr>
-          <w:lang w:val="en-US"/>
-        </w:rPr>
-        <w:t xml:space="preserve"> </w:t>
-      </w:r>
-      <w:proofErr w:type="spellStart"/>
-      <w:r>
-        <w:rPr>
-          <w:lang w:val="en-US"/>
-        </w:rPr>
-        <w:t>eget</w:t>
-      </w:r>
-      <w:proofErr w:type="spellEnd"/>
-      <w:r>
-        <w:rPr>
-          <w:lang w:val="en-US"/>
-        </w:rPr>
-        <w:t xml:space="preserve"> </w:t>
-      </w:r>
-      <w:proofErr w:type="spellStart"/>
-      <w:r>
-        <w:rPr>
-          <w:lang w:val="en-US"/>
-        </w:rPr>
-        <w:t>quam</w:t>
-      </w:r>
-      <w:proofErr w:type="spellEnd"/>
-      <w:r>
-        <w:rPr>
-          <w:lang w:val="en-US"/>
-        </w:rPr>
-        <w:t xml:space="preserve"> </w:t>
-      </w:r>
-      <w:proofErr w:type="spellStart"/>
-      <w:r>
-        <w:rPr>
-          <w:lang w:val="en-US"/>
-        </w:rPr>
-        <w:t>volutpat</w:t>
-      </w:r>
-      <w:proofErr w:type="spellEnd"/>
-      <w:r>
-        <w:rPr>
-          <w:lang w:val="en-US"/>
-        </w:rPr>
-        <w:t xml:space="preserve">, </w:t>
-      </w:r>
-      <w:proofErr w:type="spellStart"/>
-      <w:r>
-        <w:rPr>
-          <w:lang w:val="en-US"/>
-        </w:rPr>
-        <w:t>blandit</w:t>
-      </w:r>
-      <w:proofErr w:type="spellEnd"/>
-      <w:r>
-        <w:rPr>
-          <w:lang w:val="en-US"/>
-        </w:rPr>
-        <w:t xml:space="preserve"> </w:t>
-      </w:r>
-      <w:proofErr w:type="spellStart"/>
-      <w:r>
-        <w:rPr>
-          <w:lang w:val="en-US"/>
-        </w:rPr>
-        <w:t>tellus</w:t>
-      </w:r>
-      <w:proofErr w:type="spellEnd"/>
-      <w:r>
-        <w:rPr>
-          <w:lang w:val="en-US"/>
-        </w:rPr>
-        <w:t xml:space="preserve"> sit </w:t>
-      </w:r>
-      <w:proofErr w:type="spellStart"/>
-      <w:r>
-        <w:rPr>
-          <w:lang w:val="en-US"/>
-        </w:rPr>
-        <w:t>amet</w:t>
-      </w:r>
-      <w:proofErr w:type="spellEnd"/>
-      <w:r>
-        <w:rPr>
-          <w:lang w:val="en-US"/>
-        </w:rPr>
-        <w:t xml:space="preserve">, </w:t>
-      </w:r>
-      <w:proofErr w:type="spellStart"/>
-      <w:r>
-        <w:rPr>
-          <w:lang w:val="en-US"/>
-        </w:rPr>
-        <w:t>volutpat</w:t>
-      </w:r>
-      <w:proofErr w:type="spellEnd"/>
-      <w:r>
-        <w:rPr>
-          <w:lang w:val="en-US"/>
-        </w:rPr>
-        <w:t xml:space="preserve"> </w:t>
-      </w:r>
-      <w:proofErr w:type="spellStart"/>
-      <w:r>
-        <w:rPr>
-          <w:lang w:val="en-US"/>
-        </w:rPr>
-        <w:t>augue</w:t>
-      </w:r>
-      <w:proofErr w:type="spellEnd"/>
-      <w:r>
-        <w:rPr>
-          <w:lang w:val="en-US"/>
-        </w:rPr>
-        <w:t xml:space="preserve">. </w:t>
-      </w:r>
-      <w:proofErr w:type="spellStart"/>
-      <w:r>
-        <w:rPr>
-          <w:lang w:val="en-US"/>
-        </w:rPr>
-        <w:t>Phasellus</w:t>
-      </w:r>
-      <w:proofErr w:type="spellEnd"/>
-      <w:r>
-        <w:rPr>
-          <w:lang w:val="en-US"/>
-        </w:rPr>
-        <w:t xml:space="preserve"> sed </w:t>
-      </w:r>
-      <w:proofErr w:type="spellStart"/>
-      <w:r>
-        <w:rPr>
-          <w:lang w:val="en-US"/>
-        </w:rPr>
-        <w:t>purus</w:t>
-      </w:r>
-      <w:proofErr w:type="spellEnd"/>
-      <w:r>
-        <w:rPr>
-          <w:lang w:val="en-US"/>
-        </w:rPr>
-        <w:t xml:space="preserve"> vitae </w:t>
-      </w:r>
-      <w:proofErr w:type="spellStart"/>
-      <w:r>
-        <w:rPr>
-          <w:lang w:val="en-US"/>
-        </w:rPr>
-        <w:t>nibh</w:t>
-      </w:r>
-      <w:proofErr w:type="spellEnd"/>
-      <w:r>
-        <w:rPr>
-          <w:lang w:val="en-US"/>
-        </w:rPr>
-        <w:t xml:space="preserve"> </w:t>
-      </w:r>
-      <w:proofErr w:type="spellStart"/>
-      <w:r>
-        <w:rPr>
-          <w:lang w:val="en-US"/>
-        </w:rPr>
-        <w:t>venenatis</w:t>
-      </w:r>
-      <w:proofErr w:type="spellEnd"/>
-      <w:r>
-        <w:rPr>
-          <w:lang w:val="en-US"/>
-        </w:rPr>
-        <w:t xml:space="preserve"> </w:t>
-      </w:r>
-      <w:proofErr w:type="spellStart"/>
-      <w:r>
-        <w:rPr>
-          <w:lang w:val="en-US"/>
-        </w:rPr>
-        <w:t>congue</w:t>
-      </w:r>
-      <w:proofErr w:type="spellEnd"/>
-      <w:r>
-        <w:rPr>
-          <w:lang w:val="en-US"/>
-        </w:rPr>
-        <w:t xml:space="preserve"> at pulvinar </w:t>
-      </w:r>
-      <w:proofErr w:type="spellStart"/>
-      <w:r>
-        <w:rPr>
-          <w:lang w:val="en-US"/>
-        </w:rPr>
-        <w:t>metus</w:t>
-      </w:r>
-      <w:proofErr w:type="spellEnd"/>
-      <w:r>
-        <w:rPr>
-          <w:lang w:val="en-US"/>
-        </w:rPr>
-        <w:t xml:space="preserve">. </w:t>
-      </w:r>
-      <w:r>
-        <w:t xml:space="preserve">Nunc consequat urna orci, a vehicula ligula pulvinar id. Praesent quis nisl nulla. Vivamus vitae orci sit amet arcu volutpat cursus ac eu neque. </w:t>
-      </w:r>
-    </w:p>
-    <w:p>
-      <w:pPr>
-        <w:pStyle w:val="Estilo3"/>
-        <w:rPr>
-          <w:u w:val="single"/>
-        </w:rPr>
-      </w:pPr>
-      <w:r>
-        <w:t xml:space="preserve">Aliquam erat volutpat. Fusce pharetra ac mauris et feugiat. Sed molestie, odio a elementum bibendum, ipsum nisi commodo ex, et malesuada felis eros id dui. Etiam ut sem sem. Fusce feugiat urna enim. Pellentesque in fringilla odio, eget condimentum ipsum. </w:t>
-      </w:r>
-      <w:proofErr w:type="spellStart"/>
-      <w:r>
-        <w:rPr>
-          <w:lang w:val="en-US"/>
-        </w:rPr>
-        <w:t>Phasellus</w:t>
-      </w:r>
-      <w:proofErr w:type="spellEnd"/>
-      <w:r>
-        <w:rPr>
-          <w:lang w:val="en-US"/>
-        </w:rPr>
-        <w:t xml:space="preserve"> </w:t>
-      </w:r>
-      <w:proofErr w:type="spellStart"/>
-      <w:r>
-        <w:rPr>
-          <w:lang w:val="en-US"/>
-        </w:rPr>
-        <w:t>nec</w:t>
-      </w:r>
-      <w:proofErr w:type="spellEnd"/>
-      <w:r>
-        <w:rPr>
-          <w:lang w:val="en-US"/>
-        </w:rPr>
-        <w:t xml:space="preserve"> </w:t>
-      </w:r>
-      <w:proofErr w:type="spellStart"/>
-      <w:r>
-        <w:rPr>
-          <w:lang w:val="en-US"/>
-        </w:rPr>
-        <w:t>interdum</w:t>
-      </w:r>
-      <w:proofErr w:type="spellEnd"/>
-      <w:r>
-        <w:rPr>
-          <w:lang w:val="en-US"/>
-        </w:rPr>
-        <w:t xml:space="preserve"> est. In </w:t>
-      </w:r>
-      <w:proofErr w:type="spellStart"/>
-      <w:r>
-        <w:rPr>
-          <w:lang w:val="en-US"/>
-        </w:rPr>
-        <w:t>aliquam</w:t>
-      </w:r>
-      <w:proofErr w:type="spellEnd"/>
-      <w:r>
-        <w:rPr>
-          <w:lang w:val="en-US"/>
-        </w:rPr>
-        <w:t xml:space="preserve"> </w:t>
-      </w:r>
-      <w:proofErr w:type="spellStart"/>
-      <w:r>
-        <w:rPr>
-          <w:lang w:val="en-US"/>
-        </w:rPr>
-        <w:t>eu</w:t>
-      </w:r>
-      <w:proofErr w:type="spellEnd"/>
-      <w:r>
-        <w:rPr>
-          <w:lang w:val="en-US"/>
-        </w:rPr>
-        <w:t xml:space="preserve"> </w:t>
-      </w:r>
-      <w:proofErr w:type="spellStart"/>
-      <w:r>
-        <w:rPr>
-          <w:lang w:val="en-US"/>
-        </w:rPr>
-        <w:t>leo</w:t>
-      </w:r>
-      <w:proofErr w:type="spellEnd"/>
-      <w:r>
-        <w:rPr>
-          <w:lang w:val="en-US"/>
-        </w:rPr>
-        <w:t xml:space="preserve"> </w:t>
-      </w:r>
-      <w:proofErr w:type="spellStart"/>
-      <w:r>
-        <w:rPr>
-          <w:lang w:val="en-US"/>
-        </w:rPr>
-        <w:t>ut</w:t>
-      </w:r>
-      <w:proofErr w:type="spellEnd"/>
-      <w:r>
-        <w:rPr>
-          <w:lang w:val="en-US"/>
-        </w:rPr>
-        <w:t xml:space="preserve"> </w:t>
-      </w:r>
-      <w:proofErr w:type="spellStart"/>
-      <w:r>
-        <w:rPr>
-          <w:lang w:val="en-US"/>
-        </w:rPr>
-        <w:t>vulputate</w:t>
-      </w:r>
-      <w:proofErr w:type="spellEnd"/>
-      <w:r>
-        <w:rPr>
-          <w:lang w:val="en-US"/>
-        </w:rPr>
-        <w:t xml:space="preserve">. </w:t>
-      </w:r>
-      <w:r>
-        <w:t xml:space="preserve">Praesent eu posuere risus, et porta lectus. In euismod ultricies augue eget cursus. Duis vel urna pharetra, suscipit metus vitae, ornare tellus. Integer ut magna orci. Etiam fermentum, tellus eget placerat mattis, nibh urna gravida orci, eget venenatis nunc ligula ut mauris. Vestibulum vehicula diam in maximus suscipit. </w:t>
       </w:r>
     </w:p>
     <w:sectPr>
@@ -3325,7 +2467,7 @@
     <w:sdtContent>
       <w:p>
         <w:pPr>
-          <w:pStyle w:val="Footer"/>
+          <w:pStyle w:val="Rodap"/>
           <w:jc w:val="right"/>
         </w:pPr>
         <w:r>
@@ -3348,7 +2490,7 @@
   </w:sdt>
   <w:p>
     <w:pPr>
-      <w:pStyle w:val="Footer"/>
+      <w:pStyle w:val="Rodap"/>
     </w:pPr>
   </w:p>
 </w:ftr>
@@ -4793,7 +3935,7 @@
       </w:pPr>
     </w:pPrDefault>
   </w:docDefaults>
-  <w:latentStyles w:defLockedState="0" w:defUIPriority="99" w:defSemiHidden="0" w:defUnhideWhenUsed="0" w:defQFormat="0" w:count="375">
+  <w:latentStyles w:defLockedState="0" w:defUIPriority="99" w:defSemiHidden="0" w:defUnhideWhenUsed="0" w:defQFormat="0" w:count="376">
     <w:lsdException w:name="Normal" w:uiPriority="0" w:qFormat="1"/>
     <w:lsdException w:name="heading 1" w:uiPriority="9" w:qFormat="1"/>
     <w:lsdException w:name="heading 2" w:semiHidden="1" w:uiPriority="9" w:unhideWhenUsed="1" w:qFormat="1"/>
@@ -4899,7 +4041,6 @@
     <w:lsdException w:name="HTML Sample" w:semiHidden="1" w:unhideWhenUsed="1"/>
     <w:lsdException w:name="HTML Typewriter" w:semiHidden="1" w:unhideWhenUsed="1"/>
     <w:lsdException w:name="HTML Variable" w:semiHidden="1" w:unhideWhenUsed="1"/>
-    <w:lsdException w:name="Normal Table" w:semiHidden="1" w:unhideWhenUsed="1"/>
     <w:lsdException w:name="annotation subject" w:semiHidden="1" w:unhideWhenUsed="1"/>
     <w:lsdException w:name="No List" w:semiHidden="1" w:unhideWhenUsed="1"/>
     <w:lsdException w:name="Outline List 1" w:semiHidden="1" w:unhideWhenUsed="1"/>
@@ -4946,10 +4087,8 @@
     <w:lsdException w:name="Table Subtle 2" w:semiHidden="1" w:unhideWhenUsed="1"/>
     <w:lsdException w:name="Table Web 1" w:semiHidden="1" w:unhideWhenUsed="1"/>
     <w:lsdException w:name="Table Web 2" w:semiHidden="1" w:unhideWhenUsed="1"/>
-    <w:lsdException w:name="Table Web 3" w:semiHidden="1" w:unhideWhenUsed="1"/>
     <w:lsdException w:name="Balloon Text" w:semiHidden="1" w:unhideWhenUsed="1"/>
     <w:lsdException w:name="Table Grid" w:uiPriority="39"/>
-    <w:lsdException w:name="Table Theme" w:semiHidden="1" w:unhideWhenUsed="1"/>
     <w:lsdException w:name="Placeholder Text" w:semiHidden="1"/>
     <w:lsdException w:name="No Spacing" w:uiPriority="1" w:qFormat="1"/>
     <w:lsdException w:name="Light Shading" w:uiPriority="60"/>
@@ -5169,16 +4308,17 @@
     <w:lsdException w:name="Smart Hyperlink" w:semiHidden="1" w:unhideWhenUsed="1"/>
     <w:lsdException w:name="Hashtag" w:semiHidden="1" w:unhideWhenUsed="1"/>
     <w:lsdException w:name="Unresolved Mention" w:semiHidden="1" w:unhideWhenUsed="1"/>
+    <w:lsdException w:name="Smart Link" w:semiHidden="1" w:unhideWhenUsed="1"/>
   </w:latentStyles>
   <w:style w:type="paragraph" w:default="1" w:styleId="Normal">
     <w:name w:val="Normal"/>
     <w:qFormat/>
   </w:style>
-  <w:style w:type="paragraph" w:styleId="Heading1">
+  <w:style w:type="paragraph" w:styleId="Ttulo1">
     <w:name w:val="heading 1"/>
     <w:basedOn w:val="Normal"/>
     <w:next w:val="Normal"/>
-    <w:link w:val="Heading1Char"/>
+    <w:link w:val="Ttulo1Carter"/>
     <w:uiPriority w:val="9"/>
     <w:qFormat/>
     <w:rsid w:val="009855AC"/>
@@ -5195,11 +4335,11 @@
       <w:szCs w:val="32"/>
     </w:rPr>
   </w:style>
-  <w:style w:type="paragraph" w:styleId="Heading2">
+  <w:style w:type="paragraph" w:styleId="Ttulo2">
     <w:name w:val="heading 2"/>
     <w:basedOn w:val="Normal"/>
     <w:next w:val="Normal"/>
-    <w:link w:val="Heading2Char"/>
+    <w:link w:val="Ttulo2Carter"/>
     <w:uiPriority w:val="9"/>
     <w:semiHidden/>
     <w:unhideWhenUsed/>
@@ -5218,13 +4358,13 @@
       <w:szCs w:val="26"/>
     </w:rPr>
   </w:style>
-  <w:style w:type="character" w:default="1" w:styleId="DefaultParagraphFont">
+  <w:style w:type="character" w:default="1" w:styleId="Tipodeletrapredefinidodopargrafo">
     <w:name w:val="Default Paragraph Font"/>
     <w:uiPriority w:val="1"/>
     <w:semiHidden/>
     <w:unhideWhenUsed/>
   </w:style>
-  <w:style w:type="table" w:default="1" w:styleId="TableNormal">
+  <w:style w:type="table" w:default="1" w:styleId="Tabelanormal">
     <w:name w:val="Normal Table"/>
     <w:uiPriority w:val="99"/>
     <w:semiHidden/>
@@ -5239,16 +4379,16 @@
       </w:tblCellMar>
     </w:tblPr>
   </w:style>
-  <w:style w:type="numbering" w:default="1" w:styleId="NoList">
+  <w:style w:type="numbering" w:default="1" w:styleId="Semlista">
     <w:name w:val="No List"/>
     <w:uiPriority w:val="99"/>
     <w:semiHidden/>
     <w:unhideWhenUsed/>
   </w:style>
-  <w:style w:type="paragraph" w:styleId="Header">
+  <w:style w:type="paragraph" w:styleId="Cabealho">
     <w:name w:val="header"/>
     <w:basedOn w:val="Normal"/>
-    <w:link w:val="HeaderChar"/>
+    <w:link w:val="CabealhoCarter"/>
     <w:uiPriority w:val="99"/>
     <w:unhideWhenUsed/>
     <w:rsid w:val="00B87B73"/>
@@ -5260,17 +4400,17 @@
       <w:spacing w:after="0" w:line="240" w:lineRule="auto"/>
     </w:pPr>
   </w:style>
-  <w:style w:type="character" w:customStyle="1" w:styleId="HeaderChar">
-    <w:name w:val="Header Char"/>
-    <w:basedOn w:val="DefaultParagraphFont"/>
-    <w:link w:val="Header"/>
+  <w:style w:type="character" w:customStyle="1" w:styleId="CabealhoCarter">
+    <w:name w:val="Cabeçalho Caráter"/>
+    <w:basedOn w:val="Tipodeletrapredefinidodopargrafo"/>
+    <w:link w:val="Cabealho"/>
     <w:uiPriority w:val="99"/>
     <w:rsid w:val="00B87B73"/>
   </w:style>
-  <w:style w:type="paragraph" w:styleId="Footer">
+  <w:style w:type="paragraph" w:styleId="Rodap">
     <w:name w:val="footer"/>
     <w:basedOn w:val="Normal"/>
-    <w:link w:val="FooterChar"/>
+    <w:link w:val="RodapCarter"/>
     <w:uiPriority w:val="99"/>
     <w:unhideWhenUsed/>
     <w:rsid w:val="00B87B73"/>
@@ -5282,14 +4422,14 @@
       <w:spacing w:after="0" w:line="240" w:lineRule="auto"/>
     </w:pPr>
   </w:style>
-  <w:style w:type="character" w:customStyle="1" w:styleId="FooterChar">
-    <w:name w:val="Footer Char"/>
-    <w:basedOn w:val="DefaultParagraphFont"/>
-    <w:link w:val="Footer"/>
+  <w:style w:type="character" w:customStyle="1" w:styleId="RodapCarter">
+    <w:name w:val="Rodapé Caráter"/>
+    <w:basedOn w:val="Tipodeletrapredefinidodopargrafo"/>
+    <w:link w:val="Rodap"/>
     <w:uiPriority w:val="99"/>
     <w:rsid w:val="00B87B73"/>
   </w:style>
-  <w:style w:type="paragraph" w:styleId="ListParagraph">
+  <w:style w:type="paragraph" w:styleId="PargrafodaLista">
     <w:name w:val="List Paragraph"/>
     <w:basedOn w:val="Normal"/>
     <w:uiPriority w:val="34"/>
@@ -5300,7 +4440,7 @@
       <w:contextualSpacing/>
     </w:pPr>
   </w:style>
-  <w:style w:type="paragraph" w:styleId="Caption">
+  <w:style w:type="paragraph" w:styleId="Legenda">
     <w:name w:val="caption"/>
     <w:basedOn w:val="Normal"/>
     <w:next w:val="Normal"/>
@@ -5319,10 +4459,10 @@
       <w:szCs w:val="18"/>
     </w:rPr>
   </w:style>
-  <w:style w:type="character" w:customStyle="1" w:styleId="Heading1Char">
-    <w:name w:val="Heading 1 Char"/>
-    <w:basedOn w:val="DefaultParagraphFont"/>
-    <w:link w:val="Heading1"/>
+  <w:style w:type="character" w:customStyle="1" w:styleId="Ttulo1Carter">
+    <w:name w:val="Título 1 Caráter"/>
+    <w:basedOn w:val="Tipodeletrapredefinidodopargrafo"/>
+    <w:link w:val="Ttulo1"/>
     <w:uiPriority w:val="9"/>
     <w:rsid w:val="009855AC"/>
     <w:rPr>
@@ -5332,9 +4472,9 @@
       <w:szCs w:val="32"/>
     </w:rPr>
   </w:style>
-  <w:style w:type="paragraph" w:styleId="TOCHeading">
+  <w:style w:type="paragraph" w:styleId="Cabealhodondice">
     <w:name w:val="TOC Heading"/>
-    <w:basedOn w:val="Heading1"/>
+    <w:basedOn w:val="Ttulo1"/>
     <w:next w:val="Normal"/>
     <w:uiPriority w:val="39"/>
     <w:unhideWhenUsed/>
@@ -5349,8 +4489,8 @@
   </w:style>
   <w:style w:type="paragraph" w:customStyle="1" w:styleId="Estilo1">
     <w:name w:val="Estilo1"/>
-    <w:basedOn w:val="Heading1"/>
-    <w:next w:val="Heading1"/>
+    <w:basedOn w:val="Ttulo1"/>
+    <w:next w:val="Ttulo1"/>
     <w:link w:val="Estilo1Carter"/>
     <w:qFormat/>
     <w:rsid w:val="009855AC"/>
@@ -5364,7 +4504,7 @@
       <w:sz w:val="36"/>
     </w:rPr>
   </w:style>
-  <w:style w:type="paragraph" w:styleId="TOC1">
+  <w:style w:type="paragraph" w:styleId="ndice1">
     <w:name w:val="toc 1"/>
     <w:basedOn w:val="Normal"/>
     <w:next w:val="Normal"/>
@@ -5378,7 +4518,7 @@
   </w:style>
   <w:style w:type="character" w:customStyle="1" w:styleId="Estilo1Carter">
     <w:name w:val="Estilo1 Caráter"/>
-    <w:basedOn w:val="DefaultParagraphFont"/>
+    <w:basedOn w:val="Tipodeletrapredefinidodopargrafo"/>
     <w:link w:val="Estilo1"/>
     <w:rsid w:val="009855AC"/>
     <w:rPr>
@@ -5388,9 +4528,9 @@
       <w:szCs w:val="32"/>
     </w:rPr>
   </w:style>
-  <w:style w:type="character" w:styleId="Hyperlink">
+  <w:style w:type="character" w:styleId="Hiperligao">
     <w:name w:val="Hyperlink"/>
-    <w:basedOn w:val="DefaultParagraphFont"/>
+    <w:basedOn w:val="Tipodeletrapredefinidodopargrafo"/>
     <w:uiPriority w:val="99"/>
     <w:unhideWhenUsed/>
     <w:rsid w:val="009855AC"/>
@@ -5401,8 +4541,8 @@
   </w:style>
   <w:style w:type="paragraph" w:customStyle="1" w:styleId="Estilo2">
     <w:name w:val="Estilo2"/>
-    <w:basedOn w:val="Heading2"/>
-    <w:next w:val="Heading2"/>
+    <w:basedOn w:val="Ttulo2"/>
+    <w:next w:val="Ttulo2"/>
     <w:link w:val="Estilo2Carter"/>
     <w:qFormat/>
     <w:rsid w:val="00067F18"/>
@@ -5415,7 +4555,7 @@
       <w:sz w:val="32"/>
     </w:rPr>
   </w:style>
-  <w:style w:type="paragraph" w:styleId="TOC2">
+  <w:style w:type="paragraph" w:styleId="ndice2">
     <w:name w:val="toc 2"/>
     <w:basedOn w:val="Normal"/>
     <w:next w:val="Normal"/>
@@ -5441,10 +4581,10 @@
       <w:szCs w:val="26"/>
     </w:rPr>
   </w:style>
-  <w:style w:type="character" w:customStyle="1" w:styleId="Heading2Char">
-    <w:name w:val="Heading 2 Char"/>
-    <w:basedOn w:val="DefaultParagraphFont"/>
-    <w:link w:val="Heading2"/>
+  <w:style w:type="character" w:customStyle="1" w:styleId="Ttulo2Carter">
+    <w:name w:val="Título 2 Caráter"/>
+    <w:basedOn w:val="Tipodeletrapredefinidodopargrafo"/>
+    <w:link w:val="Ttulo2"/>
     <w:uiPriority w:val="9"/>
     <w:semiHidden/>
     <w:rsid w:val="00067F18"/>
@@ -5484,10 +4624,10 @@
       <w:rFonts w:ascii="Calibri" w:hAnsi="Calibri" w:cs="Calibri"/>
     </w:rPr>
   </w:style>
-  <w:style w:type="paragraph" w:styleId="BalloonText">
+  <w:style w:type="paragraph" w:styleId="Textodebalo">
     <w:name w:val="Balloon Text"/>
     <w:basedOn w:val="Normal"/>
-    <w:link w:val="BalloonTextChar"/>
+    <w:link w:val="TextodebaloCarter"/>
     <w:uiPriority w:val="99"/>
     <w:semiHidden/>
     <w:unhideWhenUsed/>
@@ -5501,10 +4641,10 @@
       <w:szCs w:val="18"/>
     </w:rPr>
   </w:style>
-  <w:style w:type="character" w:customStyle="1" w:styleId="BalloonTextChar">
-    <w:name w:val="Balloon Text Char"/>
-    <w:basedOn w:val="DefaultParagraphFont"/>
-    <w:link w:val="BalloonText"/>
+  <w:style w:type="character" w:customStyle="1" w:styleId="TextodebaloCarter">
+    <w:name w:val="Texto de balão Caráter"/>
+    <w:basedOn w:val="Tipodeletrapredefinidodopargrafo"/>
+    <w:link w:val="Textodebalo"/>
     <w:uiPriority w:val="99"/>
     <w:semiHidden/>
     <w:rsid w:val="00F57F2A"/>
@@ -5817,7 +4957,7 @@
 </file>
 
 <file path=customXml/itemProps1.xml><?xml version="1.0" encoding="utf-8"?>
-<ds:datastoreItem xmlns:ds="http://schemas.openxmlformats.org/officeDocument/2006/customXml" ds:itemID="{ED4A46D2-5A7A-47FA-AFCA-84983F0C5F71}">
+<ds:datastoreItem xmlns:ds="http://schemas.openxmlformats.org/officeDocument/2006/customXml" ds:itemID="{15752AAA-7420-4331-B645-67D6FF603CB2}">
   <ds:schemaRefs>
     <ds:schemaRef ds:uri="http://schemas.openxmlformats.org/officeDocument/2006/bibliography"/>
   </ds:schemaRefs>

</xml_diff>

<commit_message>
final 1 entrega woaww deve ser final certo?
</commit_message>
<xml_diff>
--- a/RelatorioBDAD.docx
+++ b/RelatorioBDAD.docx
@@ -420,7 +420,7 @@
             </w:rPr>
             <w:fldChar w:fldCharType="separate"/>
           </w:r>
-          <w:hyperlink w:anchor="_Toc3668599" w:history="1">
+          <w:hyperlink w:anchor="_Toc3719585" w:history="1">
             <w:r>
               <w:rPr>
                 <w:rStyle w:val="Hiperligao"/>
@@ -448,7 +448,7 @@
                 <w:noProof/>
                 <w:webHidden/>
               </w:rPr>
-              <w:instrText xml:space="preserve"> PAGEREF _Toc3668599 \h </w:instrText>
+              <w:instrText xml:space="preserve"> PAGEREF _Toc3719585 \h </w:instrText>
             </w:r>
             <w:r>
               <w:rPr>
@@ -491,7 +491,7 @@
               <w:lang w:eastAsia="pt-PT"/>
             </w:rPr>
           </w:pPr>
-          <w:hyperlink w:anchor="_Toc3668600" w:history="1">
+          <w:hyperlink w:anchor="_Toc3719586" w:history="1">
             <w:r>
               <w:rPr>
                 <w:rStyle w:val="Hiperligao"/>
@@ -519,7 +519,7 @@
                 <w:noProof/>
                 <w:webHidden/>
               </w:rPr>
-              <w:instrText xml:space="preserve"> PAGEREF _Toc3668600 \h </w:instrText>
+              <w:instrText xml:space="preserve"> PAGEREF _Toc3719586 \h </w:instrText>
             </w:r>
             <w:r>
               <w:rPr>
@@ -562,7 +562,7 @@
               <w:lang w:eastAsia="pt-PT"/>
             </w:rPr>
           </w:pPr>
-          <w:hyperlink w:anchor="_Toc3668601" w:history="1">
+          <w:hyperlink w:anchor="_Toc3719587" w:history="1">
             <w:r>
               <w:rPr>
                 <w:rStyle w:val="Hiperligao"/>
@@ -589,7 +589,7 @@
                 <w:noProof/>
                 <w:webHidden/>
               </w:rPr>
-              <w:instrText xml:space="preserve"> PAGEREF _Toc3668601 \h </w:instrText>
+              <w:instrText xml:space="preserve"> PAGEREF _Toc3719587 \h </w:instrText>
             </w:r>
             <w:r>
               <w:rPr>
@@ -632,7 +632,7 @@
               <w:lang w:eastAsia="pt-PT"/>
             </w:rPr>
           </w:pPr>
-          <w:hyperlink w:anchor="_Toc3668602" w:history="1">
+          <w:hyperlink w:anchor="_Toc3719588" w:history="1">
             <w:r>
               <w:rPr>
                 <w:rStyle w:val="Hiperligao"/>
@@ -660,7 +660,7 @@
                 <w:noProof/>
                 <w:webHidden/>
               </w:rPr>
-              <w:instrText xml:space="preserve"> PAGEREF _Toc3668602 \h </w:instrText>
+              <w:instrText xml:space="preserve"> PAGEREF _Toc3719588 \h </w:instrText>
             </w:r>
             <w:r>
               <w:rPr>
@@ -692,77 +692,6 @@
           </w:hyperlink>
         </w:p>
         <w:p>
-          <w:pPr>
-            <w:pStyle w:val="ndice1"/>
-            <w:tabs>
-              <w:tab w:val="right" w:leader="dot" w:pos="8494"/>
-            </w:tabs>
-            <w:rPr>
-              <w:rFonts w:eastAsiaTheme="minorEastAsia"/>
-              <w:noProof/>
-              <w:lang w:eastAsia="pt-PT"/>
-            </w:rPr>
-          </w:pPr>
-          <w:hyperlink w:anchor="_Toc3668603" w:history="1">
-            <w:r>
-              <w:rPr>
-                <w:rStyle w:val="Hiperligao"/>
-                <w:rFonts w:cs="Helvetica"/>
-                <w:noProof/>
-              </w:rPr>
-              <w:t>Conclusão</w:t>
-            </w:r>
-            <w:r>
-              <w:rPr>
-                <w:noProof/>
-                <w:webHidden/>
-              </w:rPr>
-              <w:tab/>
-            </w:r>
-            <w:r>
-              <w:rPr>
-                <w:noProof/>
-                <w:webHidden/>
-              </w:rPr>
-              <w:fldChar w:fldCharType="begin"/>
-            </w:r>
-            <w:r>
-              <w:rPr>
-                <w:noProof/>
-                <w:webHidden/>
-              </w:rPr>
-              <w:instrText xml:space="preserve"> PAGEREF _Toc3668603 \h </w:instrText>
-            </w:r>
-            <w:r>
-              <w:rPr>
-                <w:noProof/>
-                <w:webHidden/>
-              </w:rPr>
-            </w:r>
-            <w:r>
-              <w:rPr>
-                <w:noProof/>
-                <w:webHidden/>
-              </w:rPr>
-              <w:fldChar w:fldCharType="separate"/>
-            </w:r>
-            <w:r>
-              <w:rPr>
-                <w:noProof/>
-                <w:webHidden/>
-              </w:rPr>
-              <w:t>8</w:t>
-            </w:r>
-            <w:r>
-              <w:rPr>
-                <w:noProof/>
-                <w:webHidden/>
-              </w:rPr>
-              <w:fldChar w:fldCharType="end"/>
-            </w:r>
-          </w:hyperlink>
-        </w:p>
-        <w:p>
           <w:r>
             <w:rPr>
               <w:rFonts w:ascii="Calibri" w:hAnsi="Calibri" w:cs="Calibri"/>
@@ -799,7 +728,7 @@
           <w:rFonts w:cs="Helvetica"/>
         </w:rPr>
       </w:pPr>
-      <w:bookmarkStart w:id="0" w:name="_Toc3668599"/>
+      <w:bookmarkStart w:id="0" w:name="_Toc3719585"/>
       <w:r>
         <w:rPr>
           <w:rFonts w:cs="Helvetica"/>
@@ -812,624 +741,649 @@
     <w:p>
       <w:pPr>
         <w:pStyle w:val="Estilo3"/>
-      </w:pPr>
-      <w:r>
-        <w:t>Este projeto tem como objetivo simular uma base de dados que conterá a informação necessária para gerir um aeroporto. Isto inclui os seus funcionários e passageiros, como também informações sobre as viagens que chegam e saem do respetivo aeroporto.</w:t>
-      </w:r>
-    </w:p>
-    <w:p>
-      <w:pPr>
+        <w:rPr>
+          <w:rFonts w:ascii="Helvetica" w:hAnsi="Helvetica" w:cs="Helvetica"/>
+        </w:rPr>
+      </w:pPr>
+      <w:r>
+        <w:t>Este projeto tem como objetivo simular uma base de dados que conterá a informação necessária para gerir um aeroporto. Isto inclui os seus funcionários e passageiros, como também informações sobre as viagens que chegam e saem do respetivo aeroporto</w:t>
+      </w:r>
+      <w:r>
+        <w:t>, para que seja possível ger</w:t>
+      </w:r>
+      <w:r>
+        <w:t>i-las.</w:t>
+      </w:r>
+      <w:r>
+        <w:rPr>
+          <w:rFonts w:ascii="Helvetica" w:hAnsi="Helvetica" w:cs="Helvetica"/>
+        </w:rPr>
+        <w:br w:type="page"/>
+      </w:r>
+    </w:p>
+    <w:p>
+      <w:pPr>
+        <w:pStyle w:val="Estilo1"/>
+        <w:spacing w:line="360" w:lineRule="auto"/>
+        <w:rPr>
+          <w:rFonts w:cs="Helvetica"/>
+        </w:rPr>
+      </w:pPr>
+      <w:bookmarkStart w:id="1" w:name="_Toc3719586"/>
+      <w:r>
+        <w:rPr>
+          <w:rFonts w:cs="Helvetica"/>
+        </w:rPr>
+        <w:lastRenderedPageBreak/>
+        <w:t>Implementação</w:t>
+      </w:r>
+      <w:bookmarkEnd w:id="1"/>
+    </w:p>
+    <w:p>
+      <w:pPr>
+        <w:pStyle w:val="Estilo3"/>
+      </w:pPr>
+      <w:r>
+        <w:t xml:space="preserve">Começando pela classe </w:t>
+      </w:r>
+      <w:r>
+        <w:rPr>
+          <w:b/>
+        </w:rPr>
+        <w:t>Pessoa</w:t>
+      </w:r>
+      <w:r>
+        <w:t>, sobre esta interessa saber informações básicas como nome</w:t>
+      </w:r>
+      <w:r>
+        <w:t>, NIF</w:t>
+      </w:r>
+      <w:r>
+        <w:t xml:space="preserve"> e data de nascimento</w:t>
+      </w:r>
+      <w:r>
+        <w:t xml:space="preserve">, mas para detalhes mais complexos criaram-se especializações desta, as classes </w:t>
+      </w:r>
+      <w:r>
+        <w:rPr>
+          <w:b/>
+        </w:rPr>
+        <w:t>Funcionário</w:t>
+      </w:r>
+      <w:r>
+        <w:t xml:space="preserve">, </w:t>
+      </w:r>
+      <w:r>
+        <w:t>que guarda o seu salário</w:t>
+      </w:r>
+      <w:r>
+        <w:t xml:space="preserve"> </w:t>
+      </w:r>
+      <w:r>
+        <w:t>e categoria</w:t>
+      </w:r>
+      <w:r>
+        <w:t>,</w:t>
+      </w:r>
+      <w:r>
+        <w:t xml:space="preserve"> e </w:t>
+      </w:r>
+      <w:r>
+        <w:rPr>
+          <w:b/>
+        </w:rPr>
+        <w:t>Passageiro</w:t>
+      </w:r>
+      <w:r>
+        <w:t>, que apenas contém o seu número de passaporte, no caso de haver problemas de verificação.</w:t>
+      </w:r>
+    </w:p>
+    <w:p>
+      <w:pPr>
+        <w:pStyle w:val="Estilo3"/>
+      </w:pPr>
+      <w:r>
+        <w:t xml:space="preserve">A parte central é, naturalmente, a classe </w:t>
+      </w:r>
+      <w:r>
+        <w:rPr>
+          <w:b/>
+        </w:rPr>
+        <w:t>Viagem</w:t>
+      </w:r>
+      <w:r>
+        <w:t>, que guarda a data de partida, data de chegada, duração</w:t>
+      </w:r>
+      <w:r>
+        <w:t>,</w:t>
+      </w:r>
+      <w:r>
+        <w:t xml:space="preserve"> e </w:t>
+      </w:r>
+      <w:r>
+        <w:t xml:space="preserve">se é uma </w:t>
+      </w:r>
+      <w:r>
+        <w:t xml:space="preserve">partida ou chegada, dependendo </w:t>
+      </w:r>
+      <w:r>
+        <w:t>do sentido da viagem</w:t>
+      </w:r>
+      <w:r>
+        <w:t xml:space="preserve">. A data de chegada poderia ser determinada através dos outros atributos, mas </w:t>
+      </w:r>
+      <w:r>
+        <w:t>dependeria da diferença de fuso horário entre aeroportos, sendo necessário aceder a várias outras classes sempre que fosse preciso calcular esse atributo.</w:t>
+      </w:r>
+    </w:p>
+    <w:p>
+      <w:pPr>
+        <w:pStyle w:val="Estilo3"/>
+        <w:spacing w:before="100" w:after="100"/>
+      </w:pPr>
+      <w:r>
+        <w:t xml:space="preserve">Naturalmente, uma </w:t>
+      </w:r>
+      <w:r>
+        <w:rPr>
+          <w:b/>
+        </w:rPr>
+        <w:t>Viagem</w:t>
+      </w:r>
+      <w:r>
+        <w:t xml:space="preserve"> tem um </w:t>
+      </w:r>
+      <w:r>
+        <w:rPr>
+          <w:b/>
+        </w:rPr>
+        <w:t>Avião</w:t>
+      </w:r>
+      <w:r>
+        <w:t xml:space="preserve"> associado</w:t>
+      </w:r>
+      <w:r>
+        <w:t xml:space="preserve"> (que por sua vez pode ter várias viagens), cuja classe guarda o seu ID. Um </w:t>
+      </w:r>
+      <w:r>
+        <w:rPr>
+          <w:b/>
+        </w:rPr>
+        <w:t>Avião</w:t>
+      </w:r>
+      <w:r>
+        <w:t xml:space="preserve"> pertencerá a uma </w:t>
+      </w:r>
+      <w:r>
+        <w:rPr>
+          <w:b/>
+        </w:rPr>
+        <w:t xml:space="preserve">Companhia Aérea </w:t>
+      </w:r>
+      <w:r>
+        <w:t>(que, certamente, poderá ter vários aviões)</w:t>
+      </w:r>
+      <w:r>
+        <w:t xml:space="preserve">, e está ligado a uma classe </w:t>
+      </w:r>
+      <w:r>
+        <w:rPr>
+          <w:b/>
+        </w:rPr>
+        <w:t>Modelo</w:t>
+      </w:r>
+      <w:r>
+        <w:t xml:space="preserve"> </w:t>
+      </w:r>
+      <w:r>
+        <w:rPr>
+          <w:b/>
+        </w:rPr>
+        <w:t>Avião</w:t>
+      </w:r>
+      <w:r>
+        <w:t>, que guarda todos os modelos de aviões conhecidos, para não repetir informação no caso de haver vários com o mesmo modelo</w:t>
+      </w:r>
+      <w:r>
+        <w:t>, assim como as suas capacidades.</w:t>
+      </w:r>
+    </w:p>
+    <w:p>
+      <w:pPr>
+        <w:pStyle w:val="Estilo3"/>
+      </w:pPr>
+      <w:r>
+        <w:t>Continuando, também é importante que haja uma gestão da</w:t>
+      </w:r>
+      <w:r>
+        <w:t>s</w:t>
+      </w:r>
+      <w:r>
+        <w:t xml:space="preserve"> bagage</w:t>
+      </w:r>
+      <w:r>
+        <w:t>ns</w:t>
+      </w:r>
+      <w:r>
+        <w:t xml:space="preserve"> que passa</w:t>
+      </w:r>
+      <w:r>
+        <w:t>m</w:t>
+      </w:r>
+      <w:r>
+        <w:t xml:space="preserve"> pelo Aeroporto. Assim, uma </w:t>
+      </w:r>
+      <w:r>
+        <w:rPr>
+          <w:b/>
+        </w:rPr>
+        <w:t>Viagem</w:t>
+      </w:r>
+      <w:r>
+        <w:t xml:space="preserve"> pode ter mais do que uma </w:t>
+      </w:r>
+      <w:r>
+        <w:rPr>
+          <w:b/>
+        </w:rPr>
+        <w:t>Mala</w:t>
+      </w:r>
+      <w:r>
+        <w:t xml:space="preserve">. Sobre </w:t>
+      </w:r>
+      <w:r>
+        <w:t>esta</w:t>
+      </w:r>
+      <w:r>
+        <w:t>, guarda-se o seu ID</w:t>
+      </w:r>
+      <w:r>
+        <w:t xml:space="preserve"> </w:t>
+      </w:r>
+      <w:r>
+        <w:rPr>
+          <w:sz w:val="22"/>
+        </w:rPr>
+        <w:t>(</w:t>
+      </w:r>
+      <w:r>
+        <w:t>únic</w:t>
+      </w:r>
+      <w:r>
+        <w:t>o</w:t>
+      </w:r>
+      <w:r>
+        <w:t>)</w:t>
+      </w:r>
+      <w:r>
+        <w:t xml:space="preserve"> e o peso</w:t>
+      </w:r>
+      <w:r>
+        <w:t xml:space="preserve">. Naturalmente, </w:t>
+      </w:r>
+      <w:r>
+        <w:t>esta classe</w:t>
+      </w:r>
+      <w:r>
+        <w:t xml:space="preserve"> não corresponde ao objeto físico em si, </w:t>
+      </w:r>
+      <w:r>
+        <w:t xml:space="preserve">pois se um passageiro trouxer a mesma mala para dois voos diferentes, certamente que o Aeroporto guardará dois IDs diferentes. Esta classe tem sempre um passageiro associado, que pode ter outras malas associadas. Para além da </w:t>
+      </w:r>
+      <w:r>
+        <w:rPr>
+          <w:b/>
+        </w:rPr>
+        <w:t>Mala</w:t>
+      </w:r>
+      <w:r>
+        <w:t xml:space="preserve">, as viagens </w:t>
+      </w:r>
+      <w:r>
+        <w:t>de chegada estão ainda s</w:t>
+      </w:r>
+      <w:r>
+        <w:t xml:space="preserve">empre associadas a um </w:t>
+      </w:r>
+      <w:r>
+        <w:rPr>
+          <w:b/>
+        </w:rPr>
+        <w:t>Terminal de Bagagem</w:t>
+      </w:r>
+      <w:r>
+        <w:t>, onde serão despachadas as suas malas, a uma hora de recolha guardada.</w:t>
+      </w:r>
+      <w:r>
+        <w:t xml:space="preserve"> Como seria de esperar, estes podem estar ligados a várias viagens.</w:t>
+      </w:r>
+    </w:p>
+    <w:p>
+      <w:pPr>
+        <w:pStyle w:val="Estilo3"/>
+      </w:pPr>
+      <w:r>
+        <w:t xml:space="preserve">Para completar as classes </w:t>
+      </w:r>
+      <w:r>
+        <w:rPr>
+          <w:b/>
+        </w:rPr>
+        <w:t>Viagem</w:t>
+      </w:r>
+      <w:r>
+        <w:t xml:space="preserve"> e </w:t>
+      </w:r>
+      <w:r>
+        <w:rPr>
+          <w:b/>
+        </w:rPr>
+        <w:t>Passageiro</w:t>
+      </w:r>
+      <w:r>
+        <w:t xml:space="preserve">, também é importante notar que não só uma </w:t>
+      </w:r>
+      <w:r>
+        <w:rPr>
+          <w:b/>
+        </w:rPr>
+        <w:t>Viagem</w:t>
+      </w:r>
+      <w:r>
+        <w:t xml:space="preserve"> tem vários passageiros, como um </w:t>
+      </w:r>
+      <w:r>
+        <w:rPr>
+          <w:b/>
+        </w:rPr>
+        <w:t>Passageiro</w:t>
+      </w:r>
+      <w:r>
+        <w:t xml:space="preserve"> pode ter várias viagens, pois fica registado na base de dados do Aeroporto no caso provável que retorne. Para cada ligação entre um </w:t>
+      </w:r>
+      <w:r>
+        <w:rPr>
+          <w:b/>
+        </w:rPr>
+        <w:t>Passageiro</w:t>
+      </w:r>
+      <w:r>
+        <w:t xml:space="preserve"> e uma </w:t>
+      </w:r>
+      <w:r>
+        <w:rPr>
+          <w:b/>
+        </w:rPr>
+        <w:t>Viagem</w:t>
+      </w:r>
+      <w:r>
+        <w:t xml:space="preserve">, guarda-se informação </w:t>
+      </w:r>
+      <w:r>
+        <w:t xml:space="preserve">numa classe de associação </w:t>
+      </w:r>
+      <w:r>
+        <w:t>Bilhete, com a informação sobre a Classe (Executiva – 0, Primeira Classe – 1, Económica – 2), o número de lugar no avião, se já fez Check-In, e se já embarcou, pois é sempre importante saber onde se encontra um passageiro, no caso de haver um eventual problema.</w:t>
+      </w:r>
+      <w:r>
+        <w:t xml:space="preserve"> Por isso, guardam-se dois booleanos para guardar  essa informação.</w:t>
+      </w:r>
+    </w:p>
+    <w:p>
+      <w:pPr>
+        <w:pStyle w:val="Estilo3"/>
+      </w:pPr>
+      <w:r>
+        <w:t>Agora</w:t>
+      </w:r>
+      <w:r>
+        <w:t>,</w:t>
+      </w:r>
+      <w:r>
+        <w:t xml:space="preserve"> relativamente à classe </w:t>
+      </w:r>
+      <w:r>
+        <w:rPr>
+          <w:b/>
+        </w:rPr>
+        <w:t>Funcionário</w:t>
+      </w:r>
+      <w:r>
+        <w:t xml:space="preserve">, este está ligado a um </w:t>
+      </w:r>
+      <w:r>
+        <w:rPr>
+          <w:b/>
+        </w:rPr>
+        <w:t>Local de Trabalho</w:t>
+      </w:r>
+      <w:r>
+        <w:t>, que é uma generalização</w:t>
+      </w:r>
+      <w:r>
+        <w:t xml:space="preserve"> </w:t>
+      </w:r>
+      <w:r>
+        <w:t xml:space="preserve">de </w:t>
+      </w:r>
+      <w:r>
+        <w:rPr>
+          <w:b/>
+        </w:rPr>
+        <w:t xml:space="preserve">Pista </w:t>
+      </w:r>
+      <w:r>
+        <w:t xml:space="preserve">(desolagem / aterragem), </w:t>
+      </w:r>
+      <w:r>
+        <w:rPr>
+          <w:b/>
+        </w:rPr>
+        <w:t>Porta</w:t>
+      </w:r>
+      <w:r>
+        <w:rPr>
+          <w:b/>
+        </w:rPr>
+        <w:t xml:space="preserve"> </w:t>
+      </w:r>
+      <w:r>
+        <w:t>(embarque / desembarque),</w:t>
+      </w:r>
+      <w:r>
+        <w:t xml:space="preserve"> </w:t>
+      </w:r>
+      <w:r>
+        <w:rPr>
+          <w:b/>
+        </w:rPr>
+        <w:t>Terminal de Bagagem</w:t>
+      </w:r>
+      <w:r>
+        <w:t xml:space="preserve">, e </w:t>
+      </w:r>
+      <w:r>
+        <w:rPr>
+          <w:b/>
+        </w:rPr>
+        <w:t>Balcã</w:t>
+      </w:r>
+      <w:r>
+        <w:rPr>
+          <w:b/>
+        </w:rPr>
+        <w:t>o</w:t>
+      </w:r>
+      <w:r>
+        <w:t xml:space="preserve">. </w:t>
+      </w:r>
+      <w:r>
+        <w:t xml:space="preserve">Esta última é uma generalização (completa e disjunta) de </w:t>
+      </w:r>
+      <w:r>
+        <w:rPr>
+          <w:b/>
+        </w:rPr>
+        <w:t xml:space="preserve">Balcão de Apoio </w:t>
+      </w:r>
+      <w:r>
+        <w:t xml:space="preserve">e </w:t>
+      </w:r>
+      <w:r>
+        <w:rPr>
+          <w:b/>
+        </w:rPr>
+        <w:t>Balcão de Check-in</w:t>
+      </w:r>
+      <w:r>
+        <w:t>.</w:t>
+      </w:r>
+      <w:r>
+        <w:t xml:space="preserve"> A classe</w:t>
+      </w:r>
+      <w:r>
+        <w:t xml:space="preserve"> </w:t>
+      </w:r>
+      <w:r>
+        <w:rPr>
+          <w:b/>
+        </w:rPr>
+        <w:t xml:space="preserve">Local de </w:t>
+      </w:r>
+      <w:r>
+        <w:rPr>
+          <w:b/>
+        </w:rPr>
+        <w:t>Trabalho</w:t>
+      </w:r>
+      <w:r>
+        <w:rPr>
+          <w:b/>
+        </w:rPr>
+        <w:t xml:space="preserve"> </w:t>
+      </w:r>
+      <w:r>
+        <w:t xml:space="preserve">é uma generalização incompleta e disjunta, pois existem outros tipos de locais de trabalho, mas cujos detalhes não são tão cruciais. No entanto, esses funcionários ficam registados na mesma, por uma questão de fiabilidade e consistência. </w:t>
+      </w:r>
+      <w:r>
+        <w:t>Sobre</w:t>
+      </w:r>
+      <w:r>
+        <w:t xml:space="preserve"> as </w:t>
+      </w:r>
+      <w:r>
+        <w:lastRenderedPageBreak/>
+        <w:t xml:space="preserve">classes </w:t>
+      </w:r>
+      <w:r>
+        <w:rPr>
+          <w:b/>
+        </w:rPr>
+        <w:t>Pista</w:t>
+      </w:r>
+      <w:r>
+        <w:t xml:space="preserve"> e </w:t>
+      </w:r>
+      <w:r>
+        <w:rPr>
+          <w:b/>
+        </w:rPr>
+        <w:t>Porta</w:t>
+      </w:r>
+      <w:r>
+        <w:t xml:space="preserve">, ambas podem ter várias viagens associadas, mas uma </w:t>
+      </w:r>
+      <w:r>
+        <w:rPr>
+          <w:b/>
+        </w:rPr>
+        <w:t>Viagem</w:t>
+      </w:r>
+      <w:r>
+        <w:t xml:space="preserve"> apenas tem uma de cada. Por exemplo, no caso de partida do aeroporto, uma viagem está associada a uma Porta de Embarque. Um Balcão de Check-in está associado a uma ou mais companhias aéreas, e estas podem ter vários balcões também. </w:t>
+      </w:r>
+      <w:r>
+        <w:t xml:space="preserve">Um </w:t>
+      </w:r>
+      <w:r>
+        <w:rPr>
+          <w:b/>
+        </w:rPr>
+        <w:t>F</w:t>
+      </w:r>
+      <w:r>
+        <w:rPr>
+          <w:b/>
+        </w:rPr>
+        <w:t>uncionário</w:t>
+      </w:r>
+      <w:r>
+        <w:t xml:space="preserve"> pode</w:t>
+      </w:r>
+      <w:r>
+        <w:t xml:space="preserve"> ainda</w:t>
+      </w:r>
+      <w:r>
+        <w:t xml:space="preserve"> ter um chefe, ou ser chefe de vários funcionários.</w:t>
+      </w:r>
+    </w:p>
+    <w:p>
+      <w:pPr>
+        <w:pStyle w:val="Estilo3"/>
+        <w:spacing w:before="100" w:after="100"/>
+      </w:pPr>
+      <w:r>
+        <w:t xml:space="preserve">Por fim, existem ainda classes </w:t>
+      </w:r>
+      <w:r>
+        <w:rPr>
+          <w:b/>
+        </w:rPr>
+        <w:t xml:space="preserve">País </w:t>
+      </w:r>
+      <w:r>
+        <w:t xml:space="preserve">e </w:t>
+      </w:r>
+      <w:r>
+        <w:rPr>
+          <w:b/>
+        </w:rPr>
+        <w:t>Cidade</w:t>
+      </w:r>
+      <w:r>
+        <w:t>, que são usadas para não repetir informação em muitas classes desnecessariamente.</w:t>
+      </w:r>
+      <w:r>
+        <w:t xml:space="preserve"> Uma pessoa tem um país, e um aeroporto pertence a uma cidade. Naturalmente que uma cidade pertence a um país, e que um país pode ter uma ou mais cidades.</w:t>
+      </w:r>
+    </w:p>
+    <w:p>
+      <w:pPr>
+        <w:pStyle w:val="Estilo3"/>
+        <w:spacing w:before="100" w:after="100"/>
+      </w:pPr>
+    </w:p>
+    <w:p>
+      <w:pPr>
+        <w:pStyle w:val="Estilo3"/>
+        <w:rPr>
+          <w:rFonts w:ascii="Helvetica" w:hAnsi="Helvetica" w:cs="Helvetica"/>
+        </w:rPr>
+      </w:pPr>
+    </w:p>
+    <w:p>
+      <w:pPr>
+        <w:jc w:val="center"/>
         <w:rPr>
           <w:rFonts w:ascii="Helvetica" w:eastAsia="Times New Roman" w:hAnsi="Helvetica" w:cs="Helvetica"/>
           <w:sz w:val="24"/>
           <w:szCs w:val="24"/>
           <w:lang w:eastAsia="pt-PT"/>
         </w:rPr>
-      </w:pPr>
-      <w:r>
-        <w:rPr>
-          <w:rFonts w:ascii="Helvetica" w:hAnsi="Helvetica" w:cs="Helvetica"/>
-        </w:rPr>
-        <w:br w:type="page"/>
-      </w:r>
-    </w:p>
-    <w:p>
-      <w:pPr>
-        <w:pStyle w:val="Estilo1"/>
-        <w:spacing w:line="360" w:lineRule="auto"/>
-        <w:rPr>
-          <w:rFonts w:cs="Helvetica"/>
-        </w:rPr>
-      </w:pPr>
-      <w:bookmarkStart w:id="1" w:name="_Toc3668600"/>
-      <w:r>
-        <w:rPr>
-          <w:rFonts w:cs="Helvetica"/>
-        </w:rPr>
-        <w:lastRenderedPageBreak/>
-        <w:t>Implementação</w:t>
-      </w:r>
-      <w:bookmarkEnd w:id="1"/>
-    </w:p>
-    <w:p>
-      <w:pPr>
-        <w:pStyle w:val="Estilo3"/>
-      </w:pPr>
-      <w:r>
-        <w:t xml:space="preserve">Começando pela classe </w:t>
-      </w:r>
-      <w:r>
-        <w:rPr>
-          <w:b/>
-        </w:rPr>
-        <w:t>Pessoa</w:t>
-      </w:r>
-      <w:r>
-        <w:t>, sobre esta interessa saber informações básicas como nome e data de nascimento</w:t>
-      </w:r>
-      <w:r>
-        <w:t xml:space="preserve">, mas para detalhes mais complexos criaram-se especializações desta, as classes </w:t>
-      </w:r>
-      <w:r>
-        <w:rPr>
-          <w:b/>
-        </w:rPr>
-        <w:t>Passageiro</w:t>
-      </w:r>
-      <w:r>
-        <w:t xml:space="preserve">, que guarda apenas um número (ID) para identificação, e </w:t>
-      </w:r>
-      <w:r>
-        <w:rPr>
-          <w:b/>
-        </w:rPr>
-        <w:t>Funcionário</w:t>
-      </w:r>
-      <w:r>
-        <w:t>, que guarda o seu salário</w:t>
-      </w:r>
-      <w:r>
-        <w:t xml:space="preserve"> </w:t>
-      </w:r>
-      <w:r>
-        <w:t>e categoria.</w:t>
-      </w:r>
-    </w:p>
-    <w:p>
-      <w:pPr>
-        <w:pStyle w:val="Estilo3"/>
-      </w:pPr>
-      <w:r>
-        <w:t xml:space="preserve">A parte central é, naturalmente, a classe </w:t>
-      </w:r>
-      <w:r>
-        <w:rPr>
-          <w:b/>
-        </w:rPr>
-        <w:t>Viagem</w:t>
-      </w:r>
-      <w:r>
-        <w:t xml:space="preserve">, que guarda a data de partida, data de chegada, duração e </w:t>
-      </w:r>
-      <w:r>
-        <w:t xml:space="preserve">se é uma </w:t>
-      </w:r>
-      <w:r>
-        <w:t xml:space="preserve">partida ou chegada, dependendo </w:t>
-      </w:r>
-      <w:r>
-        <w:t>do sentido da viagem</w:t>
-      </w:r>
-      <w:r>
-        <w:t xml:space="preserve">. A data de chegada poderia ser determinada através dos outros atributos, mas </w:t>
-      </w:r>
-      <w:r>
-        <w:t>dependeria da diferença de fuso horário entre aeroportos, sendo necessário aceder a várias outras classes sempre que fosse preciso calcular esse atributo.</w:t>
-      </w:r>
-    </w:p>
-    <w:p>
-      <w:pPr>
-        <w:pStyle w:val="Estilo3"/>
-        <w:spacing w:before="100" w:after="100"/>
-      </w:pPr>
-      <w:r>
-        <w:t xml:space="preserve">Naturalmente, uma </w:t>
-      </w:r>
-      <w:r>
-        <w:rPr>
-          <w:b/>
-        </w:rPr>
-        <w:t>Viagem</w:t>
-      </w:r>
-      <w:r>
-        <w:t xml:space="preserve"> tem um </w:t>
-      </w:r>
-      <w:r>
-        <w:rPr>
-          <w:b/>
-        </w:rPr>
-        <w:t>Avião</w:t>
-      </w:r>
-      <w:r>
-        <w:t xml:space="preserve"> associado</w:t>
-      </w:r>
-      <w:r>
-        <w:t xml:space="preserve"> (que por sua vez pode ter várias viagens), cuja classe guarda o seu ID. Um </w:t>
-      </w:r>
-      <w:r>
-        <w:rPr>
-          <w:b/>
-        </w:rPr>
-        <w:t>Avião</w:t>
-      </w:r>
-      <w:r>
-        <w:t xml:space="preserve"> pertencerá a uma </w:t>
-      </w:r>
-      <w:r>
-        <w:rPr>
-          <w:b/>
-        </w:rPr>
-        <w:t xml:space="preserve">Companhia Aérea </w:t>
-      </w:r>
-      <w:r>
-        <w:t>(que, certamente, poderá ter vários aviões)</w:t>
-      </w:r>
-      <w:r>
-        <w:t xml:space="preserve">, e está ligado a uma classe </w:t>
-      </w:r>
-      <w:r>
-        <w:rPr>
-          <w:b/>
-        </w:rPr>
-        <w:t>Modelo</w:t>
-      </w:r>
-      <w:r>
-        <w:t xml:space="preserve"> </w:t>
-      </w:r>
-      <w:r>
-        <w:rPr>
-          <w:b/>
-        </w:rPr>
-        <w:t>Avião</w:t>
-      </w:r>
-      <w:r>
-        <w:t>, que guarda todos os modelos de aviões conhecidos, para não repetir informação no caso de haver vários com o mesmo modelo</w:t>
-      </w:r>
-      <w:r>
-        <w:t>, assim como as suas capacidades.</w:t>
-      </w:r>
-    </w:p>
-    <w:p>
-      <w:pPr>
-        <w:pStyle w:val="Estilo3"/>
-      </w:pPr>
-      <w:r>
-        <w:t>Continuando, também é importante que haja uma gestão da</w:t>
-      </w:r>
-      <w:r>
-        <w:t>s</w:t>
-      </w:r>
-      <w:r>
-        <w:t xml:space="preserve"> bagage</w:t>
-      </w:r>
-      <w:r>
-        <w:t>ns</w:t>
-      </w:r>
-      <w:r>
-        <w:t xml:space="preserve"> que passa</w:t>
-      </w:r>
-      <w:r>
-        <w:t>m</w:t>
-      </w:r>
-      <w:r>
-        <w:t xml:space="preserve"> pelo Aeroporto. Assim, uma </w:t>
-      </w:r>
-      <w:r>
-        <w:rPr>
-          <w:b/>
-        </w:rPr>
-        <w:t>Viagem</w:t>
-      </w:r>
-      <w:r>
-        <w:t xml:space="preserve"> pode ter mais do que uma </w:t>
-      </w:r>
-      <w:r>
-        <w:rPr>
-          <w:b/>
-        </w:rPr>
-        <w:t>Mala</w:t>
-      </w:r>
-      <w:r>
-        <w:t xml:space="preserve">. Sobre </w:t>
-      </w:r>
-      <w:r>
-        <w:t>esta</w:t>
-      </w:r>
-      <w:r>
-        <w:t>, guarda-se o seu ID</w:t>
-      </w:r>
-      <w:r>
-        <w:t xml:space="preserve"> </w:t>
-      </w:r>
-      <w:r>
-        <w:rPr>
-          <w:sz w:val="22"/>
-        </w:rPr>
-        <w:t>(</w:t>
-      </w:r>
-      <w:r>
-        <w:t>únic</w:t>
-      </w:r>
-      <w:r>
-        <w:t>o</w:t>
-      </w:r>
-      <w:r>
-        <w:t>)</w:t>
-      </w:r>
-      <w:r>
-        <w:t xml:space="preserve"> e o peso</w:t>
-      </w:r>
-      <w:r>
-        <w:t xml:space="preserve">. Naturalmente, </w:t>
-      </w:r>
-      <w:r>
-        <w:t>esta classe</w:t>
-      </w:r>
-      <w:r>
-        <w:t xml:space="preserve"> não corresponde ao objeto físico em si, </w:t>
-      </w:r>
-      <w:r>
-        <w:t xml:space="preserve">pois se um passageiro trouxer a mesma mala para dois voos diferentes, certamente que o Aeroporto guardará dois IDs diferentes. Esta classe tem sempre um passageiro associado, que pode ter outras malas associadas. Para além da </w:t>
-      </w:r>
-      <w:r>
-        <w:rPr>
-          <w:b/>
-        </w:rPr>
-        <w:t>Mala</w:t>
-      </w:r>
-      <w:r>
-        <w:t xml:space="preserve">, as viagens estão sempre associadas a um </w:t>
-      </w:r>
-      <w:r>
-        <w:rPr>
-          <w:b/>
-        </w:rPr>
-        <w:t>Terminal de Bagagem</w:t>
-      </w:r>
-      <w:r>
-        <w:t>, onde serão despachadas as suas malas, a uma hora de recolha guardada.</w:t>
-      </w:r>
-      <w:r>
-        <w:t xml:space="preserve"> Como seria de esperar, estes podem estar ligados a várias viagens.</w:t>
-      </w:r>
-    </w:p>
-    <w:p>
-      <w:pPr>
-        <w:pStyle w:val="Estilo3"/>
-      </w:pPr>
-      <w:r>
-        <w:t xml:space="preserve">Para completar as classes </w:t>
-      </w:r>
-      <w:r>
-        <w:rPr>
-          <w:b/>
-        </w:rPr>
-        <w:t>Viagem</w:t>
-      </w:r>
-      <w:r>
-        <w:t xml:space="preserve"> e </w:t>
-      </w:r>
-      <w:r>
-        <w:rPr>
-          <w:b/>
-        </w:rPr>
-        <w:t>Passageiro</w:t>
-      </w:r>
-      <w:r>
-        <w:t xml:space="preserve">, também é importante notar que não só uma </w:t>
-      </w:r>
-      <w:r>
-        <w:rPr>
-          <w:b/>
-        </w:rPr>
-        <w:t>Viagem</w:t>
-      </w:r>
-      <w:r>
-        <w:t xml:space="preserve"> tem vários passageiros, como um </w:t>
-      </w:r>
-      <w:r>
-        <w:rPr>
-          <w:b/>
-        </w:rPr>
-        <w:t>Passageiro</w:t>
-      </w:r>
-      <w:r>
-        <w:t xml:space="preserve"> pode ter várias viagens, pois fica registado na base de dados do Aeroporto no caso provável que retorne. Para cada ligação entre um </w:t>
-      </w:r>
-      <w:r>
-        <w:rPr>
-          <w:b/>
-        </w:rPr>
-        <w:t>Passageiro</w:t>
-      </w:r>
-      <w:r>
-        <w:t xml:space="preserve"> e uma </w:t>
-      </w:r>
-      <w:r>
-        <w:rPr>
-          <w:b/>
-        </w:rPr>
-        <w:t>Viagem</w:t>
-      </w:r>
-      <w:r>
-        <w:t>, guarda-se informação do “Bilhete”, com a informação sobre a Classe (Executiva – 0, Primeira Classe – 1, Económica – 2), o número de lugar no avião, se já fez Check-In, e se já embarcou, pois é sempre importante saber onde se encontra um passageiro, no caso de haver um eventual problema.</w:t>
-      </w:r>
-      <w:r>
-        <w:t xml:space="preserve"> Por isso, guardam-se dois booleanos para guardar  essa informação.</w:t>
-      </w:r>
-    </w:p>
-    <w:p>
-      <w:pPr>
-        <w:pStyle w:val="Estilo3"/>
-      </w:pPr>
-      <w:r>
-        <w:t>Agora</w:t>
-      </w:r>
-      <w:r>
-        <w:t>,</w:t>
-      </w:r>
-      <w:r>
-        <w:t xml:space="preserve"> relativamente à classe </w:t>
-      </w:r>
-      <w:r>
-        <w:rPr>
-          <w:b/>
-        </w:rPr>
-        <w:t>Funcionário</w:t>
-      </w:r>
-      <w:r>
-        <w:t xml:space="preserve">, este está ligado a um </w:t>
-      </w:r>
-      <w:r>
-        <w:rPr>
-          <w:b/>
-        </w:rPr>
-        <w:t>Local de Trabalho</w:t>
-      </w:r>
-      <w:r>
-        <w:t>, que é uma generalização</w:t>
-      </w:r>
-      <w:r>
-        <w:t xml:space="preserve"> </w:t>
-      </w:r>
-      <w:r>
-        <w:t xml:space="preserve">de </w:t>
-      </w:r>
-      <w:r>
-        <w:rPr>
-          <w:b/>
-        </w:rPr>
-        <w:t xml:space="preserve">Pista </w:t>
-      </w:r>
-      <w:r>
-        <w:t xml:space="preserve">(desolagem / aterragem), </w:t>
-      </w:r>
-      <w:r>
-        <w:rPr>
-          <w:b/>
-        </w:rPr>
-        <w:t>Porta</w:t>
-      </w:r>
-      <w:r>
-        <w:rPr>
-          <w:b/>
-        </w:rPr>
-        <w:t xml:space="preserve"> </w:t>
-      </w:r>
-      <w:r>
-        <w:t>(embarque / desembarque),</w:t>
-      </w:r>
-      <w:r>
-        <w:t xml:space="preserve"> </w:t>
-      </w:r>
-      <w:r>
-        <w:rPr>
-          <w:b/>
-        </w:rPr>
-        <w:t>Terminal de Bagagem</w:t>
-      </w:r>
-      <w:r>
-        <w:t>, e</w:t>
-      </w:r>
-      <w:r>
-        <w:t xml:space="preserve"> </w:t>
-      </w:r>
-      <w:r>
-        <w:rPr>
-          <w:b/>
-        </w:rPr>
-        <w:t>Balcã</w:t>
-      </w:r>
-      <w:r>
-        <w:rPr>
-          <w:b/>
-        </w:rPr>
-        <w:t>o</w:t>
-      </w:r>
-      <w:r>
-        <w:t xml:space="preserve">. </w:t>
-      </w:r>
-      <w:r>
-        <w:t xml:space="preserve">Esta última é uma generalização (completa e disjunta) de </w:t>
-      </w:r>
-      <w:r>
-        <w:rPr>
-          <w:b/>
-        </w:rPr>
-        <w:t xml:space="preserve">Balcão de Apoio </w:t>
-      </w:r>
-      <w:r>
-        <w:t xml:space="preserve">e </w:t>
-      </w:r>
-      <w:r>
-        <w:rPr>
-          <w:b/>
-        </w:rPr>
-        <w:t>Balcão de Check-in</w:t>
-      </w:r>
-      <w:r>
-        <w:t>.</w:t>
-      </w:r>
-      <w:r>
-        <w:t xml:space="preserve"> A classe</w:t>
-      </w:r>
-      <w:r>
-        <w:t xml:space="preserve"> </w:t>
-      </w:r>
-      <w:r>
-        <w:rPr>
-          <w:b/>
-        </w:rPr>
-        <w:t xml:space="preserve">Local de </w:t>
-      </w:r>
-      <w:r>
-        <w:rPr>
-          <w:b/>
-        </w:rPr>
-        <w:t>Trabalho</w:t>
-      </w:r>
-      <w:r>
-        <w:rPr>
-          <w:b/>
-        </w:rPr>
-        <w:t xml:space="preserve"> </w:t>
-      </w:r>
-      <w:r>
-        <w:t xml:space="preserve">é uma generalização incompleta e disjunta, pois existem outros tipos de locais de trabalho, mas cujos detalhes não são tão cruciais. No entanto, esses funcionários ficam registados na mesma, por uma questão de fiabilidade e consistência. </w:t>
-      </w:r>
-      <w:r>
-        <w:t>Sobre</w:t>
-      </w:r>
-      <w:r>
-        <w:t xml:space="preserve"> as classes </w:t>
-      </w:r>
-      <w:r>
-        <w:rPr>
-          <w:b/>
-        </w:rPr>
-        <w:t>Pista</w:t>
-      </w:r>
-      <w:r>
-        <w:t xml:space="preserve"> e </w:t>
-      </w:r>
-      <w:r>
-        <w:rPr>
-          <w:b/>
-        </w:rPr>
-        <w:t>Porta</w:t>
-      </w:r>
-      <w:r>
-        <w:t xml:space="preserve">, ambas podem ter várias viagens associadas, mas uma </w:t>
-      </w:r>
-      <w:r>
-        <w:rPr>
-          <w:b/>
-        </w:rPr>
-        <w:t>Viagem</w:t>
-      </w:r>
-      <w:r>
-        <w:t xml:space="preserve"> </w:t>
-      </w:r>
-      <w:r>
-        <w:lastRenderedPageBreak/>
-        <w:t xml:space="preserve">apenas tem uma de cada. Por exemplo, no caso de partida do aeroporto, uma viagem está associada a uma Porta de Embarque. Um Balcão de Check-in está associado a uma ou mais companhias aéreas, e estas podem ter vários balcões também. </w:t>
-      </w:r>
-      <w:r>
-        <w:t xml:space="preserve">Um </w:t>
-      </w:r>
-      <w:r>
-        <w:rPr>
-          <w:b/>
-        </w:rPr>
-        <w:t>F</w:t>
-      </w:r>
-      <w:r>
-        <w:rPr>
-          <w:b/>
-        </w:rPr>
-        <w:t>uncionário</w:t>
-      </w:r>
-      <w:r>
-        <w:t xml:space="preserve"> pode</w:t>
-      </w:r>
-      <w:r>
-        <w:t xml:space="preserve"> ainda</w:t>
-      </w:r>
-      <w:r>
-        <w:t xml:space="preserve"> ter um chefe, ou ser chefe de vários funcionários.</w:t>
-      </w:r>
-    </w:p>
-    <w:p>
-      <w:pPr>
-        <w:pStyle w:val="Estilo3"/>
-      </w:pPr>
-      <w:r>
-        <w:t xml:space="preserve">Por fim, existem ainda classes </w:t>
-      </w:r>
-      <w:r>
-        <w:rPr>
-          <w:b/>
-        </w:rPr>
-        <w:t xml:space="preserve">País </w:t>
-      </w:r>
-      <w:r>
-        <w:t xml:space="preserve">e </w:t>
-      </w:r>
-      <w:r>
-        <w:rPr>
-          <w:b/>
-        </w:rPr>
-        <w:t>Cidade</w:t>
-      </w:r>
-      <w:r>
-        <w:t>, que são usadas para não repetir informação em muitas classes desnecessariamente.</w:t>
-      </w:r>
-      <w:r>
-        <w:t xml:space="preserve"> Uma pessoa tem um país, e um aeroporto pertence a uma cidade. Naturalmente que uma cidade pertence a um país, e que um país pode ter uma ou mais cidades.</w:t>
-      </w:r>
-    </w:p>
-    <w:p>
-      <w:pPr>
-        <w:pStyle w:val="Estilo3"/>
-        <w:rPr>
-          <w:rFonts w:ascii="Helvetica" w:hAnsi="Helvetica" w:cs="Helvetica"/>
-        </w:rPr>
-      </w:pPr>
-    </w:p>
-    <w:p>
-      <w:pPr>
-        <w:rPr>
-          <w:rFonts w:ascii="Helvetica" w:eastAsia="Times New Roman" w:hAnsi="Helvetica" w:cs="Helvetica"/>
-          <w:sz w:val="24"/>
-          <w:szCs w:val="24"/>
-          <w:lang w:eastAsia="pt-PT"/>
-        </w:rPr>
-      </w:pPr>
-      <w:r>
-        <w:rPr>
-          <w:rFonts w:ascii="Helvetica" w:hAnsi="Helvetica" w:cs="Helvetica"/>
-        </w:rPr>
-        <w:br w:type="page"/>
-      </w:r>
-    </w:p>
-    <w:p>
-      <w:pPr>
-        <w:pStyle w:val="Estilo3"/>
-        <w:rPr>
-          <w:rFonts w:ascii="Helvetica" w:hAnsi="Helvetica" w:cs="Helvetica"/>
-        </w:rPr>
         <w:sectPr>
           <w:footerReference w:type="default" r:id="rId8"/>
+          <w:headerReference w:type="first" r:id="rId9"/>
+          <w:footerReference w:type="first" r:id="rId10"/>
           <w:pgSz w:w="11906" w:h="16838"/>
           <w:pgMar w:top="1417" w:right="1701" w:bottom="1417" w:left="1701" w:header="720" w:footer="720" w:gutter="0"/>
           <w:cols w:space="720"/>
@@ -1440,862 +1394,15 @@
     </w:p>
     <w:p>
       <w:pPr>
-        <w:pStyle w:val="Estilo1"/>
-      </w:pPr>
-      <w:bookmarkStart w:id="2" w:name="_Toc3668601"/>
-      <w:r>
-        <w:lastRenderedPageBreak/>
-        <w:t>Atributos</w:t>
-      </w:r>
-      <w:bookmarkEnd w:id="2"/>
-    </w:p>
-    <w:p>
-      <w:pPr>
-        <w:pStyle w:val="Estilo3"/>
-        <w:rPr>
-          <w:b/>
-        </w:rPr>
-      </w:pPr>
-      <w:r>
-        <w:rPr>
-          <w:b/>
-        </w:rPr>
-        <w:t>Pessoa</w:t>
-      </w:r>
-    </w:p>
-    <w:p>
-      <w:pPr>
-        <w:pStyle w:val="Estilo3"/>
-        <w:numPr>
-          <w:ilvl w:val="0"/>
-          <w:numId w:val="3"/>
-        </w:numPr>
-        <w:jc w:val="left"/>
-      </w:pPr>
-      <w:r>
-        <w:t>Nome</w:t>
-      </w:r>
-    </w:p>
-    <w:p>
-      <w:pPr>
-        <w:pStyle w:val="Estilo3"/>
-        <w:numPr>
-          <w:ilvl w:val="0"/>
-          <w:numId w:val="3"/>
-        </w:numPr>
-        <w:jc w:val="left"/>
-      </w:pPr>
-      <w:r>
-        <w:t>Data de Nascimento</w:t>
-      </w:r>
-    </w:p>
-    <w:p>
-      <w:pPr>
-        <w:pStyle w:val="Estilo3"/>
-        <w:numPr>
-          <w:ilvl w:val="0"/>
-          <w:numId w:val="3"/>
-        </w:numPr>
-        <w:spacing w:before="100" w:after="100"/>
-        <w:jc w:val="left"/>
-      </w:pPr>
-      <w:r>
-        <w:t>Contacto</w:t>
-      </w:r>
-    </w:p>
-    <w:p>
-      <w:pPr>
-        <w:pStyle w:val="Estilo3"/>
-        <w:numPr>
-          <w:ilvl w:val="0"/>
-          <w:numId w:val="3"/>
-        </w:numPr>
-        <w:jc w:val="left"/>
-      </w:pPr>
-      <w:r>
-        <w:t>NIF</w:t>
-      </w:r>
-    </w:p>
-    <w:p>
-      <w:pPr>
-        <w:pStyle w:val="Estilo3"/>
-        <w:numPr>
-          <w:ilvl w:val="0"/>
-          <w:numId w:val="3"/>
-        </w:numPr>
-        <w:jc w:val="left"/>
-      </w:pPr>
-      <w:r>
-        <w:t>/idade</w:t>
-      </w:r>
-    </w:p>
-    <w:p>
-      <w:pPr>
-        <w:pStyle w:val="Estilo3"/>
-        <w:jc w:val="left"/>
-        <w:rPr>
-          <w:b/>
-        </w:rPr>
-      </w:pPr>
-      <w:r>
-        <w:rPr>
-          <w:b/>
-        </w:rPr>
-        <w:t>Funcionario</w:t>
-      </w:r>
-    </w:p>
-    <w:p>
-      <w:pPr>
-        <w:pStyle w:val="Estilo3"/>
-        <w:numPr>
-          <w:ilvl w:val="0"/>
-          <w:numId w:val="4"/>
-        </w:numPr>
-        <w:jc w:val="left"/>
-      </w:pPr>
-      <w:r>
-        <w:t>Salário</w:t>
-      </w:r>
-    </w:p>
-    <w:p>
-      <w:pPr>
-        <w:pStyle w:val="Estilo3"/>
-        <w:numPr>
-          <w:ilvl w:val="0"/>
-          <w:numId w:val="4"/>
-        </w:numPr>
-        <w:jc w:val="left"/>
-      </w:pPr>
-      <w:r>
-        <w:t>Categoria</w:t>
-      </w:r>
-    </w:p>
-    <w:p>
-      <w:pPr>
-        <w:pStyle w:val="Estilo3"/>
-        <w:spacing w:before="100" w:after="100"/>
-        <w:jc w:val="left"/>
-        <w:rPr>
-          <w:b/>
-        </w:rPr>
-      </w:pPr>
-      <w:r>
-        <w:rPr>
-          <w:b/>
-        </w:rPr>
-        <w:t>Passageiro</w:t>
-      </w:r>
-    </w:p>
-    <w:p>
-      <w:pPr>
-        <w:pStyle w:val="Estilo3"/>
-        <w:numPr>
-          <w:ilvl w:val="0"/>
-          <w:numId w:val="5"/>
-        </w:numPr>
-        <w:jc w:val="left"/>
-      </w:pPr>
-      <w:r>
-        <w:t>N</w:t>
-      </w:r>
-      <w:r>
-        <w:t>ú</w:t>
-      </w:r>
-      <w:r>
-        <w:t>mero</w:t>
-      </w:r>
-    </w:p>
-    <w:p>
-      <w:pPr>
-        <w:pStyle w:val="Estilo3"/>
-        <w:jc w:val="left"/>
-        <w:rPr>
-          <w:b/>
-        </w:rPr>
-      </w:pPr>
-      <w:r>
-        <w:rPr>
-          <w:b/>
-        </w:rPr>
-        <w:t>Bilhete</w:t>
-      </w:r>
-    </w:p>
-    <w:p>
-      <w:pPr>
-        <w:pStyle w:val="Estilo3"/>
-        <w:numPr>
-          <w:ilvl w:val="0"/>
-          <w:numId w:val="5"/>
-        </w:numPr>
-        <w:jc w:val="left"/>
-      </w:pPr>
-      <w:r>
-        <w:t>Classe</w:t>
-      </w:r>
-    </w:p>
-    <w:p>
-      <w:pPr>
-        <w:pStyle w:val="Estilo3"/>
-        <w:numPr>
-          <w:ilvl w:val="0"/>
-          <w:numId w:val="5"/>
-        </w:numPr>
-        <w:jc w:val="left"/>
-      </w:pPr>
-      <w:r>
-        <w:t>Número de Lugar</w:t>
-      </w:r>
-    </w:p>
-    <w:p>
-      <w:pPr>
-        <w:pStyle w:val="Estilo3"/>
-        <w:numPr>
-          <w:ilvl w:val="0"/>
-          <w:numId w:val="5"/>
-        </w:numPr>
-        <w:jc w:val="left"/>
-      </w:pPr>
-      <w:r>
-        <w:t>FezCheckin</w:t>
-      </w:r>
-    </w:p>
-    <w:p>
-      <w:pPr>
-        <w:pStyle w:val="Estilo3"/>
-        <w:numPr>
-          <w:ilvl w:val="0"/>
-          <w:numId w:val="5"/>
-        </w:numPr>
-        <w:jc w:val="left"/>
-      </w:pPr>
-      <w:r>
-        <w:t>Embarcou</w:t>
-      </w:r>
-    </w:p>
-    <w:p>
-      <w:pPr>
-        <w:pStyle w:val="Estilo3"/>
-        <w:jc w:val="left"/>
-        <w:rPr>
-          <w:b/>
-        </w:rPr>
-      </w:pPr>
-      <w:r>
-        <w:rPr>
-          <w:b/>
-        </w:rPr>
-        <w:t>Viagem</w:t>
-      </w:r>
-    </w:p>
-    <w:p>
-      <w:pPr>
-        <w:pStyle w:val="Estilo3"/>
-        <w:numPr>
-          <w:ilvl w:val="0"/>
-          <w:numId w:val="6"/>
-        </w:numPr>
-        <w:jc w:val="left"/>
-      </w:pPr>
-      <w:r>
-        <w:t>Data de partida</w:t>
-      </w:r>
-    </w:p>
-    <w:p>
-      <w:pPr>
-        <w:pStyle w:val="Estilo3"/>
-        <w:numPr>
-          <w:ilvl w:val="0"/>
-          <w:numId w:val="6"/>
-        </w:numPr>
-        <w:jc w:val="left"/>
-      </w:pPr>
-      <w:r>
-        <w:t>Data de chegada</w:t>
-      </w:r>
-    </w:p>
-    <w:p>
-      <w:pPr>
-        <w:pStyle w:val="Estilo3"/>
-        <w:numPr>
-          <w:ilvl w:val="0"/>
-          <w:numId w:val="6"/>
-        </w:numPr>
-        <w:jc w:val="left"/>
-      </w:pPr>
-      <w:r>
-        <w:t>Duração</w:t>
-      </w:r>
-    </w:p>
-    <w:p>
-      <w:pPr>
-        <w:pStyle w:val="Estilo3"/>
-        <w:numPr>
-          <w:ilvl w:val="0"/>
-          <w:numId w:val="6"/>
-        </w:numPr>
-        <w:jc w:val="left"/>
-      </w:pPr>
-      <w:r>
-        <w:t>Tipo</w:t>
-      </w:r>
-    </w:p>
-    <w:p>
-      <w:pPr>
-        <w:pStyle w:val="Estilo3"/>
-        <w:jc w:val="left"/>
-        <w:rPr>
-          <w:b/>
-        </w:rPr>
-      </w:pPr>
-    </w:p>
-    <w:p>
-      <w:pPr>
-        <w:pStyle w:val="Estilo1"/>
-      </w:pPr>
-    </w:p>
-    <w:p>
-      <w:pPr>
-        <w:pStyle w:val="Estilo3"/>
-        <w:jc w:val="left"/>
-        <w:rPr>
-          <w:b/>
-        </w:rPr>
-      </w:pPr>
-      <w:r>
-        <w:rPr>
-          <w:b/>
-        </w:rPr>
-        <w:t>Mala</w:t>
-      </w:r>
-    </w:p>
-    <w:p>
-      <w:pPr>
-        <w:pStyle w:val="Estilo3"/>
-        <w:numPr>
-          <w:ilvl w:val="0"/>
-          <w:numId w:val="7"/>
-        </w:numPr>
-        <w:jc w:val="left"/>
-      </w:pPr>
-      <w:r>
-        <w:t>ID</w:t>
-      </w:r>
-    </w:p>
-    <w:p>
-      <w:pPr>
-        <w:pStyle w:val="Estilo3"/>
-        <w:numPr>
-          <w:ilvl w:val="0"/>
-          <w:numId w:val="7"/>
-        </w:numPr>
-        <w:jc w:val="left"/>
-      </w:pPr>
-      <w:r>
-        <w:t>Peso</w:t>
-      </w:r>
-    </w:p>
-    <w:p>
-      <w:pPr>
-        <w:pStyle w:val="Estilo3"/>
-        <w:jc w:val="left"/>
-        <w:rPr>
-          <w:b/>
-        </w:rPr>
-      </w:pPr>
-      <w:r>
-        <w:rPr>
-          <w:b/>
-        </w:rPr>
-        <w:t>Aeroporto</w:t>
-      </w:r>
-    </w:p>
-    <w:p>
-      <w:pPr>
-        <w:pStyle w:val="Estilo3"/>
-        <w:numPr>
-          <w:ilvl w:val="0"/>
-          <w:numId w:val="7"/>
-        </w:numPr>
-        <w:jc w:val="left"/>
-      </w:pPr>
-      <w:r>
-        <w:t>Nome</w:t>
-      </w:r>
-    </w:p>
-    <w:p>
-      <w:pPr>
-        <w:pStyle w:val="Estilo3"/>
-        <w:numPr>
-          <w:ilvl w:val="0"/>
-          <w:numId w:val="7"/>
-        </w:numPr>
-        <w:jc w:val="left"/>
-        <w:rPr>
-          <w:b/>
-        </w:rPr>
-      </w:pPr>
-      <w:r>
-        <w:t>Local</w:t>
-      </w:r>
-    </w:p>
-    <w:p>
-      <w:pPr>
-        <w:pStyle w:val="Estilo3"/>
-        <w:jc w:val="left"/>
-        <w:rPr>
-          <w:b/>
-        </w:rPr>
-      </w:pPr>
-      <w:r>
-        <w:rPr>
-          <w:b/>
-        </w:rPr>
-        <w:t>País</w:t>
-      </w:r>
-    </w:p>
-    <w:p>
-      <w:pPr>
-        <w:pStyle w:val="Estilo3"/>
-        <w:numPr>
-          <w:ilvl w:val="0"/>
-          <w:numId w:val="8"/>
-        </w:numPr>
-        <w:spacing w:before="100" w:after="100"/>
-        <w:jc w:val="left"/>
-      </w:pPr>
-      <w:r>
-        <w:t>Nome</w:t>
-      </w:r>
-    </w:p>
-    <w:p>
-      <w:pPr>
-        <w:pStyle w:val="Estilo3"/>
-        <w:spacing w:before="100" w:after="100"/>
-        <w:jc w:val="left"/>
-        <w:rPr>
-          <w:b/>
-        </w:rPr>
-      </w:pPr>
-      <w:r>
-        <w:rPr>
-          <w:b/>
-        </w:rPr>
-        <w:t>Cidade</w:t>
-      </w:r>
-    </w:p>
-    <w:p>
-      <w:pPr>
-        <w:pStyle w:val="Estilo3"/>
-        <w:numPr>
-          <w:ilvl w:val="0"/>
-          <w:numId w:val="8"/>
-        </w:numPr>
-        <w:spacing w:before="100" w:after="100"/>
-        <w:jc w:val="left"/>
-      </w:pPr>
-      <w:r>
-        <w:t>Nome</w:t>
-      </w:r>
-    </w:p>
-    <w:p>
-      <w:pPr>
-        <w:pStyle w:val="Estilo3"/>
-        <w:jc w:val="left"/>
-        <w:rPr>
-          <w:b/>
-        </w:rPr>
-      </w:pPr>
-      <w:r>
-        <w:rPr>
-          <w:b/>
-        </w:rPr>
-        <w:t>Porta</w:t>
-      </w:r>
-    </w:p>
-    <w:p>
-      <w:pPr>
-        <w:pStyle w:val="Estilo3"/>
-        <w:numPr>
-          <w:ilvl w:val="0"/>
-          <w:numId w:val="8"/>
-        </w:numPr>
-        <w:jc w:val="left"/>
-      </w:pPr>
-      <w:r>
-        <w:t>Setor</w:t>
-      </w:r>
-    </w:p>
-    <w:p>
-      <w:pPr>
-        <w:pStyle w:val="Estilo3"/>
-        <w:numPr>
-          <w:ilvl w:val="0"/>
-          <w:numId w:val="8"/>
-        </w:numPr>
-        <w:jc w:val="left"/>
-      </w:pPr>
-      <w:r>
-        <w:t>Número</w:t>
-      </w:r>
-    </w:p>
-    <w:p>
-      <w:pPr>
-        <w:pStyle w:val="Estilo3"/>
-        <w:numPr>
-          <w:ilvl w:val="0"/>
-          <w:numId w:val="8"/>
-        </w:numPr>
-        <w:jc w:val="left"/>
-      </w:pPr>
-      <w:r>
-        <w:t>Embarque</w:t>
-      </w:r>
-    </w:p>
-    <w:p>
-      <w:pPr>
-        <w:pStyle w:val="Estilo3"/>
-        <w:jc w:val="left"/>
-        <w:rPr>
-          <w:b/>
-        </w:rPr>
-      </w:pPr>
-      <w:r>
-        <w:rPr>
-          <w:b/>
-        </w:rPr>
-        <w:t>Pista</w:t>
-      </w:r>
-    </w:p>
-    <w:p>
-      <w:pPr>
-        <w:pStyle w:val="Estilo3"/>
-        <w:numPr>
-          <w:ilvl w:val="0"/>
-          <w:numId w:val="9"/>
-        </w:numPr>
-        <w:jc w:val="left"/>
-      </w:pPr>
-      <w:r>
-        <w:t>Número</w:t>
-      </w:r>
-    </w:p>
-    <w:p>
-      <w:pPr>
-        <w:pStyle w:val="Estilo3"/>
-        <w:jc w:val="left"/>
-        <w:rPr>
-          <w:b/>
-        </w:rPr>
-      </w:pPr>
-      <w:r>
-        <w:rPr>
-          <w:b/>
-        </w:rPr>
-        <w:t>Balcão</w:t>
-      </w:r>
-    </w:p>
-    <w:p>
-      <w:pPr>
-        <w:pStyle w:val="Estilo3"/>
-        <w:numPr>
-          <w:ilvl w:val="0"/>
-          <w:numId w:val="9"/>
-        </w:numPr>
-        <w:jc w:val="left"/>
-        <w:rPr>
-          <w:b/>
-        </w:rPr>
-      </w:pPr>
-      <w:r>
-        <w:t>Número</w:t>
-      </w:r>
-    </w:p>
-    <w:p>
-      <w:pPr>
-        <w:pStyle w:val="Estilo3"/>
-        <w:jc w:val="left"/>
-        <w:rPr>
-          <w:b/>
-        </w:rPr>
-      </w:pPr>
-    </w:p>
-    <w:p>
-      <w:pPr>
-        <w:pStyle w:val="Estilo3"/>
-        <w:jc w:val="left"/>
-        <w:rPr>
-          <w:b/>
-        </w:rPr>
-      </w:pPr>
-    </w:p>
-    <w:p>
-      <w:pPr>
-        <w:pStyle w:val="Estilo1"/>
-      </w:pPr>
-    </w:p>
-    <w:p>
-      <w:pPr>
-        <w:pStyle w:val="Estilo3"/>
-        <w:jc w:val="left"/>
-        <w:rPr>
-          <w:b/>
-        </w:rPr>
-      </w:pPr>
-      <w:r>
-        <w:rPr>
-          <w:b/>
-        </w:rPr>
-        <w:t>Balcão de Check-in</w:t>
-      </w:r>
-    </w:p>
-    <w:p>
-      <w:pPr>
-        <w:pStyle w:val="Estilo3"/>
-        <w:numPr>
-          <w:ilvl w:val="0"/>
-          <w:numId w:val="9"/>
-        </w:numPr>
-        <w:jc w:val="left"/>
-      </w:pPr>
-      <w:r>
-        <w:t>N</w:t>
-      </w:r>
-      <w:r>
-        <w:t>ú</w:t>
-      </w:r>
-      <w:r>
-        <w:t>mero</w:t>
-      </w:r>
-    </w:p>
-    <w:p>
-      <w:pPr>
-        <w:pStyle w:val="Estilo3"/>
-        <w:jc w:val="left"/>
-        <w:rPr>
-          <w:b/>
-        </w:rPr>
-      </w:pPr>
-      <w:r>
-        <w:rPr>
-          <w:b/>
-        </w:rPr>
-        <w:t>Balcão de apoio</w:t>
-      </w:r>
-    </w:p>
-    <w:p>
-      <w:pPr>
-        <w:pStyle w:val="Estilo3"/>
-        <w:numPr>
-          <w:ilvl w:val="0"/>
-          <w:numId w:val="9"/>
-        </w:numPr>
-        <w:jc w:val="left"/>
-      </w:pPr>
-      <w:r>
-        <w:t>Hora de abertura</w:t>
-      </w:r>
-    </w:p>
-    <w:p>
-      <w:pPr>
-        <w:pStyle w:val="Estilo3"/>
-        <w:numPr>
-          <w:ilvl w:val="0"/>
-          <w:numId w:val="9"/>
-        </w:numPr>
-        <w:jc w:val="left"/>
-      </w:pPr>
-      <w:r>
-        <w:t>Hora de fecho</w:t>
-      </w:r>
-    </w:p>
-    <w:p>
-      <w:pPr>
-        <w:pStyle w:val="Estilo3"/>
-        <w:jc w:val="left"/>
-        <w:rPr>
-          <w:b/>
-        </w:rPr>
-      </w:pPr>
-      <w:r>
-        <w:rPr>
-          <w:b/>
-        </w:rPr>
-        <w:t>Companhia Aérea</w:t>
-      </w:r>
-    </w:p>
-    <w:p>
-      <w:pPr>
-        <w:pStyle w:val="Estilo3"/>
-        <w:numPr>
-          <w:ilvl w:val="0"/>
-          <w:numId w:val="9"/>
-        </w:numPr>
-        <w:jc w:val="left"/>
-      </w:pPr>
-      <w:r>
-        <w:t xml:space="preserve">Nome </w:t>
-      </w:r>
-    </w:p>
-    <w:p>
-      <w:pPr>
-        <w:pStyle w:val="Estilo3"/>
-        <w:numPr>
-          <w:ilvl w:val="0"/>
-          <w:numId w:val="9"/>
-        </w:numPr>
-        <w:jc w:val="left"/>
-      </w:pPr>
-      <w:r>
-        <w:t>Contacto</w:t>
-      </w:r>
-    </w:p>
-    <w:p>
-      <w:pPr>
-        <w:pStyle w:val="Estilo3"/>
-        <w:jc w:val="left"/>
-        <w:rPr>
-          <w:b/>
-          <w:u w:val="single"/>
-        </w:rPr>
-      </w:pPr>
-      <w:r>
-        <w:rPr>
-          <w:b/>
-        </w:rPr>
-        <w:t>Avião</w:t>
-      </w:r>
-    </w:p>
-    <w:p>
-      <w:pPr>
-        <w:pStyle w:val="Estilo3"/>
-        <w:numPr>
-          <w:ilvl w:val="0"/>
-          <w:numId w:val="10"/>
-        </w:numPr>
-        <w:jc w:val="left"/>
-        <w:rPr>
-          <w:b/>
-        </w:rPr>
-      </w:pPr>
-      <w:r>
-        <w:t>ID</w:t>
-      </w:r>
-    </w:p>
-    <w:p>
-      <w:pPr>
-        <w:pStyle w:val="Estilo3"/>
-        <w:jc w:val="left"/>
-        <w:rPr>
-          <w:b/>
-        </w:rPr>
-      </w:pPr>
-      <w:r>
-        <w:rPr>
-          <w:b/>
-        </w:rPr>
-        <w:t>Modelo Avião</w:t>
-      </w:r>
-    </w:p>
-    <w:p>
-      <w:pPr>
-        <w:pStyle w:val="Estilo3"/>
-        <w:numPr>
-          <w:ilvl w:val="0"/>
-          <w:numId w:val="12"/>
-        </w:numPr>
-        <w:jc w:val="left"/>
-      </w:pPr>
-      <w:r>
-        <w:t>Nome</w:t>
-      </w:r>
-    </w:p>
-    <w:p>
-      <w:pPr>
-        <w:pStyle w:val="Estilo3"/>
-        <w:numPr>
-          <w:ilvl w:val="0"/>
-          <w:numId w:val="12"/>
-        </w:numPr>
-        <w:jc w:val="left"/>
-      </w:pPr>
-      <w:r>
-        <w:t>Capacidade</w:t>
-      </w:r>
-    </w:p>
-    <w:p>
-      <w:pPr>
-        <w:pStyle w:val="Estilo3"/>
-        <w:jc w:val="left"/>
-        <w:rPr>
-          <w:b/>
-        </w:rPr>
-      </w:pPr>
-      <w:r>
-        <w:rPr>
-          <w:b/>
-        </w:rPr>
-        <w:t>Terminal de bagagem</w:t>
-      </w:r>
-    </w:p>
-    <w:p>
-      <w:pPr>
-        <w:pStyle w:val="Estilo3"/>
-        <w:numPr>
-          <w:ilvl w:val="0"/>
-          <w:numId w:val="11"/>
-        </w:numPr>
-        <w:jc w:val="left"/>
-      </w:pPr>
-      <w:r>
-        <w:t>Numero</w:t>
-      </w:r>
-    </w:p>
-    <w:p>
-      <w:pPr>
-        <w:pStyle w:val="Estilo3"/>
-        <w:jc w:val="left"/>
-        <w:rPr>
-          <w:b/>
-        </w:rPr>
-      </w:pPr>
-      <w:r>
-        <w:rPr>
-          <w:b/>
-        </w:rPr>
-        <w:t>Recolha</w:t>
-      </w:r>
-      <w:r>
-        <w:rPr>
-          <w:b/>
-        </w:rPr>
-        <w:t xml:space="preserve"> de bagagem</w:t>
-      </w:r>
-    </w:p>
-    <w:p>
-      <w:pPr>
-        <w:pStyle w:val="Estilo3"/>
-        <w:numPr>
-          <w:ilvl w:val="0"/>
-          <w:numId w:val="11"/>
-        </w:numPr>
-        <w:jc w:val="left"/>
-      </w:pPr>
-      <w:r>
-        <w:t>Hora</w:t>
-      </w:r>
-    </w:p>
-    <w:p>
-      <w:pPr>
-        <w:pStyle w:val="Estilo3"/>
-        <w:numPr>
-          <w:ilvl w:val="0"/>
-          <w:numId w:val="11"/>
-        </w:numPr>
-        <w:jc w:val="left"/>
-      </w:pPr>
-      <w:r>
-        <w:t>Data</w:t>
-      </w:r>
+        <w:pStyle w:val="Estilo3"/>
+        <w:jc w:val="left"/>
+      </w:pPr>
+    </w:p>
+    <w:p>
+      <w:pPr>
+        <w:pStyle w:val="Estilo3"/>
+        <w:jc w:val="left"/>
+      </w:pPr>
     </w:p>
     <w:p>
       <w:pPr>
@@ -2312,7 +1419,7 @@
     </w:p>
     <w:p>
       <w:pPr>
-        <w:pStyle w:val="Estilo3"/>
+        <w:pStyle w:val="Estilo1"/>
         <w:sectPr>
           <w:type w:val="continuous"/>
           <w:pgSz w:w="11906" w:h="16838"/>
@@ -2322,6 +1429,946 @@
           <w:docGrid w:linePitch="360"/>
         </w:sectPr>
       </w:pPr>
+      <w:bookmarkStart w:id="2" w:name="_Toc3719587"/>
+    </w:p>
+    <w:p>
+      <w:pPr>
+        <w:pStyle w:val="Estilo1"/>
+        <w:rPr>
+          <w:b w:val="0"/>
+        </w:rPr>
+      </w:pPr>
+      <w:r>
+        <w:lastRenderedPageBreak/>
+        <w:t xml:space="preserve">Classes e </w:t>
+      </w:r>
+      <w:r>
+        <w:t>Atributos</w:t>
+      </w:r>
+      <w:bookmarkEnd w:id="2"/>
+    </w:p>
+    <w:p>
+      <w:pPr>
+        <w:pStyle w:val="Estilo3"/>
+        <w:jc w:val="left"/>
+        <w:rPr>
+          <w:b/>
+        </w:rPr>
+        <w:sectPr>
+          <w:headerReference w:type="first" r:id="rId11"/>
+          <w:type w:val="continuous"/>
+          <w:pgSz w:w="11906" w:h="16838"/>
+          <w:pgMar w:top="1417" w:right="1701" w:bottom="1417" w:left="1701" w:header="720" w:footer="720" w:gutter="0"/>
+          <w:cols w:space="720"/>
+          <w:titlePg/>
+          <w:docGrid w:linePitch="360"/>
+        </w:sectPr>
+      </w:pPr>
+    </w:p>
+    <w:p>
+      <w:pPr>
+        <w:pStyle w:val="Estilo3"/>
+        <w:jc w:val="left"/>
+        <w:rPr>
+          <w:b/>
+        </w:rPr>
+      </w:pPr>
+    </w:p>
+    <w:p>
+      <w:pPr>
+        <w:pStyle w:val="Estilo3"/>
+        <w:jc w:val="left"/>
+        <w:rPr>
+          <w:b/>
+        </w:rPr>
+      </w:pPr>
+      <w:r>
+        <w:rPr>
+          <w:b/>
+        </w:rPr>
+        <w:t>Aeroporto</w:t>
+      </w:r>
+    </w:p>
+    <w:p>
+      <w:pPr>
+        <w:pStyle w:val="Estilo3"/>
+        <w:numPr>
+          <w:ilvl w:val="0"/>
+          <w:numId w:val="9"/>
+        </w:numPr>
+        <w:jc w:val="left"/>
+      </w:pPr>
+      <w:r>
+        <w:t>Nome</w:t>
+      </w:r>
+    </w:p>
+    <w:p>
+      <w:pPr>
+        <w:pStyle w:val="Estilo3"/>
+        <w:numPr>
+          <w:ilvl w:val="0"/>
+          <w:numId w:val="9"/>
+        </w:numPr>
+        <w:jc w:val="left"/>
+      </w:pPr>
+      <w:r>
+        <w:t>Local</w:t>
+      </w:r>
+    </w:p>
+    <w:p>
+      <w:pPr>
+        <w:pStyle w:val="Estilo3"/>
+        <w:jc w:val="left"/>
+        <w:rPr>
+          <w:b/>
+          <w:u w:val="single"/>
+        </w:rPr>
+      </w:pPr>
+      <w:r>
+        <w:rPr>
+          <w:b/>
+        </w:rPr>
+        <w:t>Avião</w:t>
+      </w:r>
+    </w:p>
+    <w:p>
+      <w:pPr>
+        <w:pStyle w:val="Estilo3"/>
+        <w:numPr>
+          <w:ilvl w:val="0"/>
+          <w:numId w:val="10"/>
+        </w:numPr>
+        <w:jc w:val="left"/>
+        <w:rPr>
+          <w:b/>
+        </w:rPr>
+      </w:pPr>
+      <w:r>
+        <w:t>ID</w:t>
+      </w:r>
+    </w:p>
+    <w:p>
+      <w:pPr>
+        <w:pStyle w:val="Estilo3"/>
+        <w:jc w:val="left"/>
+        <w:rPr>
+          <w:b/>
+        </w:rPr>
+      </w:pPr>
+      <w:r>
+        <w:rPr>
+          <w:b/>
+        </w:rPr>
+        <w:t>Balcão de apoio</w:t>
+      </w:r>
+    </w:p>
+    <w:p>
+      <w:pPr>
+        <w:pStyle w:val="Estilo3"/>
+        <w:numPr>
+          <w:ilvl w:val="0"/>
+          <w:numId w:val="10"/>
+        </w:numPr>
+        <w:jc w:val="left"/>
+      </w:pPr>
+      <w:r>
+        <w:t>Hora de abertura</w:t>
+      </w:r>
+    </w:p>
+    <w:p>
+      <w:pPr>
+        <w:pStyle w:val="Estilo3"/>
+        <w:numPr>
+          <w:ilvl w:val="0"/>
+          <w:numId w:val="10"/>
+        </w:numPr>
+        <w:jc w:val="left"/>
+      </w:pPr>
+      <w:r>
+        <w:t>Hora de fecho</w:t>
+      </w:r>
+    </w:p>
+    <w:p>
+      <w:pPr>
+        <w:pStyle w:val="Estilo3"/>
+        <w:jc w:val="left"/>
+        <w:rPr>
+          <w:b/>
+        </w:rPr>
+      </w:pPr>
+      <w:r>
+        <w:rPr>
+          <w:b/>
+        </w:rPr>
+        <w:t>Balcão de Check-in</w:t>
+      </w:r>
+    </w:p>
+    <w:p>
+      <w:pPr>
+        <w:pStyle w:val="Estilo3"/>
+        <w:numPr>
+          <w:ilvl w:val="0"/>
+          <w:numId w:val="10"/>
+        </w:numPr>
+        <w:jc w:val="left"/>
+      </w:pPr>
+      <w:r>
+        <w:t>Número</w:t>
+      </w:r>
+    </w:p>
+    <w:p>
+      <w:pPr>
+        <w:pStyle w:val="Estilo3"/>
+        <w:jc w:val="left"/>
+        <w:rPr>
+          <w:b/>
+        </w:rPr>
+      </w:pPr>
+      <w:r>
+        <w:rPr>
+          <w:b/>
+        </w:rPr>
+        <w:t>Bilhete</w:t>
+      </w:r>
+    </w:p>
+    <w:p>
+      <w:pPr>
+        <w:pStyle w:val="Estilo3"/>
+        <w:numPr>
+          <w:ilvl w:val="0"/>
+          <w:numId w:val="5"/>
+        </w:numPr>
+        <w:jc w:val="left"/>
+      </w:pPr>
+      <w:r>
+        <w:t>Classe</w:t>
+      </w:r>
+    </w:p>
+    <w:p>
+      <w:pPr>
+        <w:pStyle w:val="Estilo3"/>
+        <w:numPr>
+          <w:ilvl w:val="0"/>
+          <w:numId w:val="5"/>
+        </w:numPr>
+        <w:jc w:val="left"/>
+      </w:pPr>
+      <w:r>
+        <w:t>Número de Lugar</w:t>
+      </w:r>
+    </w:p>
+    <w:p>
+      <w:pPr>
+        <w:pStyle w:val="Estilo3"/>
+        <w:numPr>
+          <w:ilvl w:val="0"/>
+          <w:numId w:val="5"/>
+        </w:numPr>
+        <w:jc w:val="left"/>
+      </w:pPr>
+      <w:r>
+        <w:t>FezCheckin</w:t>
+      </w:r>
+    </w:p>
+    <w:p>
+      <w:pPr>
+        <w:pStyle w:val="Estilo3"/>
+        <w:numPr>
+          <w:ilvl w:val="0"/>
+          <w:numId w:val="5"/>
+        </w:numPr>
+        <w:jc w:val="left"/>
+      </w:pPr>
+      <w:r>
+        <w:t>Embarcou</w:t>
+      </w:r>
+    </w:p>
+    <w:p>
+      <w:pPr>
+        <w:pStyle w:val="Estilo3"/>
+        <w:spacing w:before="100" w:after="100"/>
+        <w:jc w:val="left"/>
+        <w:rPr>
+          <w:b/>
+        </w:rPr>
+      </w:pPr>
+      <w:r>
+        <w:rPr>
+          <w:b/>
+        </w:rPr>
+        <w:t>Cidade</w:t>
+      </w:r>
+    </w:p>
+    <w:p>
+      <w:pPr>
+        <w:pStyle w:val="Estilo3"/>
+        <w:numPr>
+          <w:ilvl w:val="0"/>
+          <w:numId w:val="5"/>
+        </w:numPr>
+        <w:spacing w:before="100" w:after="100"/>
+        <w:jc w:val="left"/>
+      </w:pPr>
+      <w:r>
+        <w:t>Nome</w:t>
+      </w:r>
+    </w:p>
+    <w:p>
+      <w:pPr>
+        <w:pStyle w:val="Estilo3"/>
+        <w:jc w:val="left"/>
+        <w:rPr>
+          <w:b/>
+        </w:rPr>
+      </w:pPr>
+    </w:p>
+    <w:p>
+      <w:pPr>
+        <w:pStyle w:val="Estilo3"/>
+        <w:jc w:val="left"/>
+        <w:rPr>
+          <w:b/>
+        </w:rPr>
+      </w:pPr>
+    </w:p>
+    <w:p>
+      <w:pPr>
+        <w:pStyle w:val="Estilo3"/>
+      </w:pPr>
+    </w:p>
+    <w:p>
+      <w:pPr>
+        <w:pStyle w:val="Estilo3"/>
+        <w:jc w:val="left"/>
+        <w:rPr>
+          <w:b/>
+        </w:rPr>
+      </w:pPr>
+      <w:r>
+        <w:rPr>
+          <w:b/>
+        </w:rPr>
+        <w:t>Companhia Aérea</w:t>
+      </w:r>
+    </w:p>
+    <w:p>
+      <w:pPr>
+        <w:pStyle w:val="Estilo3"/>
+        <w:numPr>
+          <w:ilvl w:val="0"/>
+          <w:numId w:val="5"/>
+        </w:numPr>
+        <w:jc w:val="left"/>
+      </w:pPr>
+      <w:r>
+        <w:t xml:space="preserve">Nome </w:t>
+      </w:r>
+    </w:p>
+    <w:p>
+      <w:pPr>
+        <w:pStyle w:val="Estilo3"/>
+        <w:numPr>
+          <w:ilvl w:val="0"/>
+          <w:numId w:val="5"/>
+        </w:numPr>
+        <w:jc w:val="left"/>
+      </w:pPr>
+      <w:r>
+        <w:t>Contacto</w:t>
+      </w:r>
+    </w:p>
+    <w:p>
+      <w:pPr>
+        <w:pStyle w:val="Estilo3"/>
+        <w:jc w:val="left"/>
+        <w:rPr>
+          <w:b/>
+        </w:rPr>
+      </w:pPr>
+      <w:r>
+        <w:rPr>
+          <w:b/>
+        </w:rPr>
+        <w:t>Funcion</w:t>
+      </w:r>
+      <w:r>
+        <w:rPr>
+          <w:b/>
+        </w:rPr>
+        <w:t>á</w:t>
+      </w:r>
+      <w:r>
+        <w:rPr>
+          <w:b/>
+        </w:rPr>
+        <w:t>rio</w:t>
+      </w:r>
+    </w:p>
+    <w:p>
+      <w:pPr>
+        <w:pStyle w:val="Estilo3"/>
+        <w:numPr>
+          <w:ilvl w:val="0"/>
+          <w:numId w:val="5"/>
+        </w:numPr>
+        <w:jc w:val="left"/>
+      </w:pPr>
+      <w:r>
+        <w:t>Salário</w:t>
+      </w:r>
+    </w:p>
+    <w:p>
+      <w:pPr>
+        <w:pStyle w:val="Estilo3"/>
+        <w:numPr>
+          <w:ilvl w:val="0"/>
+          <w:numId w:val="5"/>
+        </w:numPr>
+        <w:spacing w:before="100" w:after="100"/>
+        <w:jc w:val="left"/>
+        <w:rPr>
+          <w:b/>
+        </w:rPr>
+      </w:pPr>
+      <w:r>
+        <w:t>Categoria</w:t>
+      </w:r>
+    </w:p>
+    <w:p>
+      <w:pPr>
+        <w:pStyle w:val="Estilo3"/>
+        <w:spacing w:before="100" w:after="100"/>
+        <w:jc w:val="left"/>
+        <w:rPr>
+          <w:b/>
+        </w:rPr>
+      </w:pPr>
+      <w:r>
+        <w:rPr>
+          <w:b/>
+        </w:rPr>
+        <w:t>Local de Trabalho</w:t>
+      </w:r>
+    </w:p>
+    <w:p>
+      <w:pPr>
+        <w:pStyle w:val="Estilo3"/>
+        <w:numPr>
+          <w:ilvl w:val="0"/>
+          <w:numId w:val="13"/>
+        </w:numPr>
+        <w:spacing w:before="100" w:after="100"/>
+        <w:jc w:val="left"/>
+        <w:rPr>
+          <w:b/>
+        </w:rPr>
+      </w:pPr>
+      <w:r>
+        <w:t>ID</w:t>
+      </w:r>
+    </w:p>
+    <w:p>
+      <w:pPr>
+        <w:pStyle w:val="Estilo3"/>
+        <w:jc w:val="left"/>
+        <w:rPr>
+          <w:b/>
+        </w:rPr>
+      </w:pPr>
+      <w:r>
+        <w:rPr>
+          <w:b/>
+        </w:rPr>
+        <w:t>Mala</w:t>
+      </w:r>
+    </w:p>
+    <w:p>
+      <w:pPr>
+        <w:pStyle w:val="Estilo3"/>
+        <w:numPr>
+          <w:ilvl w:val="0"/>
+          <w:numId w:val="8"/>
+        </w:numPr>
+        <w:jc w:val="left"/>
+      </w:pPr>
+      <w:r>
+        <w:t>ID</w:t>
+      </w:r>
+    </w:p>
+    <w:p>
+      <w:pPr>
+        <w:pStyle w:val="Estilo3"/>
+        <w:numPr>
+          <w:ilvl w:val="0"/>
+          <w:numId w:val="8"/>
+        </w:numPr>
+        <w:jc w:val="left"/>
+      </w:pPr>
+      <w:r>
+        <w:t>Peso</w:t>
+      </w:r>
+    </w:p>
+    <w:p>
+      <w:pPr>
+        <w:pStyle w:val="Estilo3"/>
+        <w:numPr>
+          <w:ilvl w:val="0"/>
+          <w:numId w:val="8"/>
+        </w:numPr>
+        <w:jc w:val="left"/>
+        <w:rPr>
+          <w:b/>
+        </w:rPr>
+      </w:pPr>
+      <w:r>
+        <w:t>Embarque</w:t>
+      </w:r>
+    </w:p>
+    <w:p>
+      <w:pPr>
+        <w:pStyle w:val="Estilo3"/>
+        <w:jc w:val="left"/>
+        <w:rPr>
+          <w:b/>
+        </w:rPr>
+      </w:pPr>
+      <w:r>
+        <w:rPr>
+          <w:b/>
+        </w:rPr>
+        <w:t>Modelo Avião</w:t>
+      </w:r>
+    </w:p>
+    <w:p>
+      <w:pPr>
+        <w:pStyle w:val="Estilo3"/>
+        <w:numPr>
+          <w:ilvl w:val="0"/>
+          <w:numId w:val="12"/>
+        </w:numPr>
+        <w:jc w:val="left"/>
+      </w:pPr>
+      <w:r>
+        <w:t>Nome</w:t>
+      </w:r>
+    </w:p>
+    <w:p>
+      <w:pPr>
+        <w:pStyle w:val="Estilo3"/>
+        <w:numPr>
+          <w:ilvl w:val="0"/>
+          <w:numId w:val="12"/>
+        </w:numPr>
+        <w:jc w:val="left"/>
+      </w:pPr>
+      <w:r>
+        <w:t>Capacidade</w:t>
+      </w:r>
+    </w:p>
+    <w:p>
+      <w:pPr>
+        <w:pStyle w:val="Estilo3"/>
+        <w:jc w:val="left"/>
+        <w:rPr>
+          <w:b/>
+        </w:rPr>
+      </w:pPr>
+      <w:r>
+        <w:rPr>
+          <w:b/>
+        </w:rPr>
+        <w:t>País</w:t>
+      </w:r>
+    </w:p>
+    <w:p>
+      <w:pPr>
+        <w:pStyle w:val="Estilo3"/>
+        <w:numPr>
+          <w:ilvl w:val="0"/>
+          <w:numId w:val="12"/>
+        </w:numPr>
+        <w:spacing w:before="100" w:after="100"/>
+        <w:jc w:val="left"/>
+      </w:pPr>
+      <w:r>
+        <w:t>Nome</w:t>
+      </w:r>
+    </w:p>
+    <w:p>
+      <w:pPr>
+        <w:pStyle w:val="Estilo3"/>
+        <w:spacing w:before="100" w:after="100"/>
+        <w:jc w:val="left"/>
+        <w:rPr>
+          <w:b/>
+        </w:rPr>
+      </w:pPr>
+      <w:r>
+        <w:rPr>
+          <w:b/>
+        </w:rPr>
+        <w:t>Passageiro</w:t>
+      </w:r>
+    </w:p>
+    <w:p>
+      <w:pPr>
+        <w:pStyle w:val="Estilo3"/>
+        <w:numPr>
+          <w:ilvl w:val="0"/>
+          <w:numId w:val="12"/>
+        </w:numPr>
+        <w:jc w:val="left"/>
+        <w:rPr>
+          <w:b/>
+        </w:rPr>
+      </w:pPr>
+      <w:r>
+        <w:t>Número de passaporte</w:t>
+      </w:r>
+    </w:p>
+    <w:p>
+      <w:pPr>
+        <w:pStyle w:val="Estilo3"/>
+        <w:jc w:val="left"/>
+        <w:rPr>
+          <w:b/>
+        </w:rPr>
+      </w:pPr>
+    </w:p>
+    <w:p>
+      <w:pPr>
+        <w:pStyle w:val="Estilo3"/>
+      </w:pPr>
+    </w:p>
+    <w:p>
+      <w:pPr>
+        <w:pStyle w:val="Estilo3"/>
+        <w:rPr>
+          <w:b/>
+        </w:rPr>
+      </w:pPr>
+      <w:r>
+        <w:rPr>
+          <w:b/>
+        </w:rPr>
+        <w:t>Pessoa</w:t>
+      </w:r>
+    </w:p>
+    <w:p>
+      <w:pPr>
+        <w:pStyle w:val="Estilo3"/>
+        <w:numPr>
+          <w:ilvl w:val="0"/>
+          <w:numId w:val="12"/>
+        </w:numPr>
+        <w:jc w:val="left"/>
+      </w:pPr>
+      <w:r>
+        <w:t>Nome</w:t>
+      </w:r>
+    </w:p>
+    <w:p>
+      <w:pPr>
+        <w:pStyle w:val="Estilo3"/>
+        <w:numPr>
+          <w:ilvl w:val="0"/>
+          <w:numId w:val="12"/>
+        </w:numPr>
+        <w:jc w:val="left"/>
+      </w:pPr>
+      <w:r>
+        <w:t>Data de Nascimento</w:t>
+      </w:r>
+    </w:p>
+    <w:p>
+      <w:pPr>
+        <w:pStyle w:val="Estilo3"/>
+        <w:numPr>
+          <w:ilvl w:val="0"/>
+          <w:numId w:val="12"/>
+        </w:numPr>
+        <w:spacing w:before="100" w:after="100"/>
+        <w:jc w:val="left"/>
+      </w:pPr>
+      <w:r>
+        <w:t>Contacto</w:t>
+      </w:r>
+    </w:p>
+    <w:p>
+      <w:pPr>
+        <w:pStyle w:val="Estilo3"/>
+        <w:numPr>
+          <w:ilvl w:val="0"/>
+          <w:numId w:val="12"/>
+        </w:numPr>
+        <w:jc w:val="left"/>
+      </w:pPr>
+      <w:r>
+        <w:t>NIF</w:t>
+      </w:r>
+    </w:p>
+    <w:p>
+      <w:pPr>
+        <w:pStyle w:val="Estilo3"/>
+        <w:numPr>
+          <w:ilvl w:val="0"/>
+          <w:numId w:val="12"/>
+        </w:numPr>
+        <w:jc w:val="left"/>
+      </w:pPr>
+      <w:r>
+        <w:t>/idade</w:t>
+      </w:r>
+    </w:p>
+    <w:p>
+      <w:pPr>
+        <w:pStyle w:val="Estilo3"/>
+        <w:jc w:val="left"/>
+        <w:rPr>
+          <w:b/>
+        </w:rPr>
+      </w:pPr>
+      <w:r>
+        <w:rPr>
+          <w:b/>
+        </w:rPr>
+        <w:t>Pista</w:t>
+      </w:r>
+    </w:p>
+    <w:p>
+      <w:pPr>
+        <w:pStyle w:val="Estilo3"/>
+        <w:numPr>
+          <w:ilvl w:val="0"/>
+          <w:numId w:val="12"/>
+        </w:numPr>
+        <w:jc w:val="left"/>
+      </w:pPr>
+      <w:r>
+        <w:t>Número</w:t>
+      </w:r>
+    </w:p>
+    <w:p>
+      <w:pPr>
+        <w:pStyle w:val="Estilo3"/>
+        <w:jc w:val="left"/>
+        <w:rPr>
+          <w:b/>
+        </w:rPr>
+      </w:pPr>
+      <w:r>
+        <w:rPr>
+          <w:b/>
+        </w:rPr>
+        <w:t>Porta</w:t>
+      </w:r>
+    </w:p>
+    <w:p>
+      <w:pPr>
+        <w:pStyle w:val="Estilo3"/>
+        <w:numPr>
+          <w:ilvl w:val="0"/>
+          <w:numId w:val="12"/>
+        </w:numPr>
+        <w:jc w:val="left"/>
+      </w:pPr>
+      <w:r>
+        <w:t>Setor</w:t>
+      </w:r>
+    </w:p>
+    <w:p>
+      <w:pPr>
+        <w:pStyle w:val="Estilo3"/>
+        <w:numPr>
+          <w:ilvl w:val="0"/>
+          <w:numId w:val="12"/>
+        </w:numPr>
+        <w:jc w:val="left"/>
+      </w:pPr>
+      <w:r>
+        <w:t>Número</w:t>
+      </w:r>
+    </w:p>
+    <w:p>
+      <w:pPr>
+        <w:pStyle w:val="Estilo3"/>
+        <w:jc w:val="left"/>
+        <w:rPr>
+          <w:b/>
+        </w:rPr>
+      </w:pPr>
+      <w:r>
+        <w:rPr>
+          <w:b/>
+        </w:rPr>
+        <w:t>Recolha</w:t>
+      </w:r>
+      <w:r>
+        <w:rPr>
+          <w:b/>
+        </w:rPr>
+        <w:t xml:space="preserve"> de bagagem</w:t>
+      </w:r>
+    </w:p>
+    <w:p>
+      <w:pPr>
+        <w:pStyle w:val="Estilo3"/>
+        <w:numPr>
+          <w:ilvl w:val="0"/>
+          <w:numId w:val="12"/>
+        </w:numPr>
+        <w:jc w:val="left"/>
+      </w:pPr>
+      <w:r>
+        <w:t>Hora</w:t>
+      </w:r>
+    </w:p>
+    <w:p>
+      <w:pPr>
+        <w:pStyle w:val="Estilo3"/>
+        <w:numPr>
+          <w:ilvl w:val="0"/>
+          <w:numId w:val="12"/>
+        </w:numPr>
+        <w:jc w:val="left"/>
+      </w:pPr>
+      <w:r>
+        <w:t>Data</w:t>
+      </w:r>
+    </w:p>
+    <w:p>
+      <w:pPr>
+        <w:pStyle w:val="Estilo3"/>
+        <w:jc w:val="left"/>
+        <w:rPr>
+          <w:b/>
+        </w:rPr>
+      </w:pPr>
+      <w:r>
+        <w:rPr>
+          <w:b/>
+        </w:rPr>
+        <w:t>Terminal de bagagem</w:t>
+      </w:r>
+    </w:p>
+    <w:p>
+      <w:pPr>
+        <w:pStyle w:val="Estilo3"/>
+        <w:numPr>
+          <w:ilvl w:val="0"/>
+          <w:numId w:val="11"/>
+        </w:numPr>
+        <w:jc w:val="left"/>
+      </w:pPr>
+      <w:r>
+        <w:t>N</w:t>
+      </w:r>
+      <w:r>
+        <w:t>ú</w:t>
+      </w:r>
+      <w:bookmarkStart w:id="3" w:name="_GoBack"/>
+      <w:bookmarkEnd w:id="3"/>
+      <w:r>
+        <w:t>mero</w:t>
+      </w:r>
+    </w:p>
+    <w:p>
+      <w:pPr>
+        <w:pStyle w:val="Estilo3"/>
+        <w:jc w:val="left"/>
+        <w:rPr>
+          <w:b/>
+        </w:rPr>
+      </w:pPr>
+      <w:r>
+        <w:rPr>
+          <w:b/>
+        </w:rPr>
+        <w:t>Viagem</w:t>
+      </w:r>
+    </w:p>
+    <w:p>
+      <w:pPr>
+        <w:pStyle w:val="Estilo3"/>
+        <w:numPr>
+          <w:ilvl w:val="0"/>
+          <w:numId w:val="6"/>
+        </w:numPr>
+        <w:jc w:val="left"/>
+      </w:pPr>
+      <w:r>
+        <w:t>Data de partida</w:t>
+      </w:r>
+    </w:p>
+    <w:p>
+      <w:pPr>
+        <w:pStyle w:val="Estilo3"/>
+        <w:numPr>
+          <w:ilvl w:val="0"/>
+          <w:numId w:val="6"/>
+        </w:numPr>
+        <w:jc w:val="left"/>
+      </w:pPr>
+      <w:r>
+        <w:t>Data de chegada</w:t>
+      </w:r>
+    </w:p>
+    <w:p>
+      <w:pPr>
+        <w:pStyle w:val="Estilo3"/>
+        <w:numPr>
+          <w:ilvl w:val="0"/>
+          <w:numId w:val="6"/>
+        </w:numPr>
+        <w:jc w:val="left"/>
+      </w:pPr>
+      <w:r>
+        <w:t>Duração</w:t>
+      </w:r>
+    </w:p>
+    <w:p>
+      <w:pPr>
+        <w:pStyle w:val="Estilo3"/>
+        <w:numPr>
+          <w:ilvl w:val="0"/>
+          <w:numId w:val="6"/>
+        </w:numPr>
+        <w:jc w:val="left"/>
+      </w:pPr>
+      <w:r>
+        <w:t>Tipo</w:t>
+      </w:r>
+    </w:p>
+    <w:p>
+      <w:pPr>
+        <w:pStyle w:val="Estilo3"/>
+        <w:jc w:val="left"/>
+        <w:sectPr>
+          <w:type w:val="continuous"/>
+          <w:pgSz w:w="11906" w:h="16838"/>
+          <w:pgMar w:top="1417" w:right="1701" w:bottom="1417" w:left="1701" w:header="720" w:footer="720" w:gutter="0"/>
+          <w:cols w:num="3" w:space="720"/>
+          <w:titlePg/>
+          <w:docGrid w:linePitch="360"/>
+        </w:sectPr>
+      </w:pPr>
+    </w:p>
+    <w:p>
+      <w:pPr>
+        <w:rPr>
+          <w:rFonts w:ascii="Helvetica" w:eastAsiaTheme="majorEastAsia" w:hAnsi="Helvetica" w:cs="Helvetica"/>
+          <w:b/>
+          <w:sz w:val="36"/>
+          <w:szCs w:val="32"/>
+        </w:rPr>
+      </w:pPr>
+      <w:bookmarkStart w:id="4" w:name="_Toc3719588"/>
+      <w:r>
+        <w:rPr>
+          <w:rFonts w:cs="Helvetica"/>
+        </w:rPr>
+        <w:br w:type="page"/>
+      </w:r>
     </w:p>
     <w:p>
       <w:pPr>
@@ -2331,7 +2378,6 @@
           <w:rFonts w:cs="Helvetica"/>
         </w:rPr>
       </w:pPr>
-      <w:bookmarkStart w:id="3" w:name="_Toc3668602"/>
       <w:r>
         <w:rPr>
           <w:rFonts w:cs="Helvetica"/>
@@ -2345,27 +2391,22 @@
         </w:rPr>
         <w:t>iagrama de classes UML</w:t>
       </w:r>
-      <w:bookmarkEnd w:id="3"/>
-    </w:p>
-    <w:p>
-      <w:pPr>
-        <w:pStyle w:val="Estilo3"/>
-        <w:rPr>
-          <w:rFonts w:eastAsiaTheme="majorEastAsia"/>
-          <w:b/>
-          <w:sz w:val="36"/>
-          <w:szCs w:val="32"/>
-        </w:rPr>
+      <w:bookmarkEnd w:id="4"/>
+    </w:p>
+    <w:p>
+      <w:pPr>
+        <w:pStyle w:val="Estilo3"/>
+        <w:keepNext/>
       </w:pPr>
       <w:r>
         <w:rPr>
           <w:noProof/>
         </w:rPr>
         <w:drawing>
-          <wp:inline distT="0" distB="0" distL="0" distR="0" wp14:anchorId="11575CBC" wp14:editId="5C2467AE">
-            <wp:extent cx="5400040" cy="3734435"/>
+          <wp:inline distT="0" distB="0" distL="0" distR="0" wp14:anchorId="3D46270D" wp14:editId="1B0A9967">
+            <wp:extent cx="5391150" cy="3435350"/>
             <wp:effectExtent l="0" t="0" r="0" b="0"/>
-            <wp:docPr id="1" name="Imagem 1"/>
+            <wp:docPr id="3" name="Imagem 3"/>
             <wp:cNvGraphicFramePr>
               <a:graphicFrameLocks xmlns:a="http://schemas.openxmlformats.org/drawingml/2006/main" noChangeAspect="1"/>
             </wp:cNvGraphicFramePr>
@@ -2373,13 +2414,13 @@
               <a:graphicData uri="http://schemas.openxmlformats.org/drawingml/2006/picture">
                 <pic:pic xmlns:pic="http://schemas.openxmlformats.org/drawingml/2006/picture">
                   <pic:nvPicPr>
-                    <pic:cNvPr id="0" name="Picture 1"/>
+                    <pic:cNvPr id="0" name="Picture 2"/>
                     <pic:cNvPicPr>
                       <a:picLocks noChangeAspect="1" noChangeArrowheads="1"/>
                     </pic:cNvPicPr>
                   </pic:nvPicPr>
                   <pic:blipFill>
-                    <a:blip r:embed="rId9" cstate="print">
+                    <a:blip r:embed="rId12" cstate="print">
                       <a:extLst>
                         <a:ext uri="{28A0092B-C50C-407E-A947-70E740481C1C}">
                           <a14:useLocalDpi xmlns:a14="http://schemas.microsoft.com/office/drawing/2010/main" val="0"/>
@@ -2394,7 +2435,7 @@
                   <pic:spPr bwMode="auto">
                     <a:xfrm>
                       <a:off x="0" y="0"/>
-                      <a:ext cx="5400040" cy="3734435"/>
+                      <a:ext cx="5391150" cy="3435350"/>
                     </a:xfrm>
                     <a:prstGeom prst="rect">
                       <a:avLst/>
@@ -2410,12 +2451,37 @@
           </wp:inline>
         </w:drawing>
       </w:r>
-      <w:bookmarkStart w:id="4" w:name="_GoBack"/>
-      <w:bookmarkEnd w:id="4"/>
+    </w:p>
+    <w:p>
+      <w:pPr>
+        <w:pStyle w:val="Legenda"/>
+        <w:jc w:val="both"/>
+      </w:pPr>
+      <w:r>
+        <w:t xml:space="preserve">Figura </w:t>
+      </w:r>
+      <w:fldSimple w:instr=" SEQ Figura \* ARABIC ">
+        <w:r>
+          <w:rPr>
+            <w:noProof/>
+          </w:rPr>
+          <w:t>1</w:t>
+        </w:r>
+      </w:fldSimple>
+      <w:r>
+        <w:t xml:space="preserve"> - Diagrama de classes UML</w:t>
+      </w:r>
+    </w:p>
+    <w:p>
+      <w:pPr>
+        <w:pStyle w:val="Estilo3"/>
+      </w:pPr>
       <w:r>
         <w:t xml:space="preserve"> </w:t>
       </w:r>
     </w:p>
+    <w:p/>
+    <w:p/>
     <w:sectPr>
       <w:type w:val="continuous"/>
       <w:pgSz w:w="11906" w:h="16838"/>
@@ -2457,7 +2523,50 @@
 <w:ftr xmlns:wpc="http://schemas.microsoft.com/office/word/2010/wordprocessingCanvas" xmlns:cx="http://schemas.microsoft.com/office/drawing/2014/chartex" xmlns:cx1="http://schemas.microsoft.com/office/drawing/2015/9/8/chartex" xmlns:cx2="http://schemas.microsoft.com/office/drawing/2015/10/21/chartex" xmlns:cx3="http://schemas.microsoft.com/office/drawing/2016/5/9/chartex" xmlns:cx4="http://schemas.microsoft.com/office/drawing/2016/5/10/chartex" xmlns:cx5="http://schemas.microsoft.com/office/drawing/2016/5/11/chartex" xmlns:cx6="http://schemas.microsoft.com/office/drawing/2016/5/12/chartex" xmlns:cx7="http://schemas.microsoft.com/office/drawing/2016/5/13/chartex" xmlns:cx8="http://schemas.microsoft.com/office/drawing/2016/5/14/chartex" xmlns:mc="http://schemas.openxmlformats.org/markup-compatibility/2006" xmlns:aink="http://schemas.microsoft.com/office/drawing/2016/ink" xmlns:am3d="http://schemas.microsoft.com/office/drawing/2017/model3d" xmlns:o="urn:schemas-microsoft-com:office:office" xmlns:r="http://schemas.openxmlformats.org/officeDocument/2006/relationships" xmlns:m="http://schemas.openxmlformats.org/officeDocument/2006/math" xmlns:v="urn:schemas-microsoft-com:vml" xmlns:wp14="http://schemas.microsoft.com/office/word/2010/wordprocessingDrawing" xmlns:wp="http://schemas.openxmlformats.org/drawingml/2006/wordprocessingDrawing" xmlns:w10="urn:schemas-microsoft-com:office:word" xmlns:w="http://schemas.openxmlformats.org/wordprocessingml/2006/main" xmlns:w14="http://schemas.microsoft.com/office/word/2010/wordml" xmlns:w15="http://schemas.microsoft.com/office/word/2012/wordml" xmlns:w16cid="http://schemas.microsoft.com/office/word/2016/wordml/cid" xmlns:w16se="http://schemas.microsoft.com/office/word/2015/wordml/symex" xmlns:wpg="http://schemas.microsoft.com/office/word/2010/wordprocessingGroup" xmlns:wpi="http://schemas.microsoft.com/office/word/2010/wordprocessingInk" xmlns:wne="http://schemas.microsoft.com/office/word/2006/wordml" xmlns:wps="http://schemas.microsoft.com/office/word/2010/wordprocessingShape" mc:Ignorable="w14 w15 w16se w16cid wp14">
   <w:sdt>
     <w:sdtPr>
-      <w:id w:val="1960441983"/>
+      <w:id w:val="-1745643037"/>
+      <w:docPartObj>
+        <w:docPartGallery w:val="Page Numbers (Bottom of Page)"/>
+        <w:docPartUnique/>
+      </w:docPartObj>
+    </w:sdtPr>
+    <w:sdtEndPr/>
+    <w:sdtContent>
+      <w:p>
+        <w:pPr>
+          <w:pStyle w:val="Rodap"/>
+          <w:jc w:val="right"/>
+        </w:pPr>
+        <w:r>
+          <w:fldChar w:fldCharType="begin"/>
+        </w:r>
+        <w:r>
+          <w:instrText>PAGE   \* MERGEFORMAT</w:instrText>
+        </w:r>
+        <w:r>
+          <w:fldChar w:fldCharType="separate"/>
+        </w:r>
+        <w:r>
+          <w:t>2</w:t>
+        </w:r>
+        <w:r>
+          <w:fldChar w:fldCharType="end"/>
+        </w:r>
+      </w:p>
+    </w:sdtContent>
+  </w:sdt>
+  <w:p>
+    <w:pPr>
+      <w:pStyle w:val="Rodap"/>
+    </w:pPr>
+  </w:p>
+</w:ftr>
+</file>
+
+<file path=word/footer2.xml><?xml version="1.0" encoding="utf-8"?>
+<w:ftr xmlns:wpc="http://schemas.microsoft.com/office/word/2010/wordprocessingCanvas" xmlns:cx="http://schemas.microsoft.com/office/drawing/2014/chartex" xmlns:cx1="http://schemas.microsoft.com/office/drawing/2015/9/8/chartex" xmlns:cx2="http://schemas.microsoft.com/office/drawing/2015/10/21/chartex" xmlns:cx3="http://schemas.microsoft.com/office/drawing/2016/5/9/chartex" xmlns:cx4="http://schemas.microsoft.com/office/drawing/2016/5/10/chartex" xmlns:cx5="http://schemas.microsoft.com/office/drawing/2016/5/11/chartex" xmlns:cx6="http://schemas.microsoft.com/office/drawing/2016/5/12/chartex" xmlns:cx7="http://schemas.microsoft.com/office/drawing/2016/5/13/chartex" xmlns:cx8="http://schemas.microsoft.com/office/drawing/2016/5/14/chartex" xmlns:mc="http://schemas.openxmlformats.org/markup-compatibility/2006" xmlns:aink="http://schemas.microsoft.com/office/drawing/2016/ink" xmlns:am3d="http://schemas.microsoft.com/office/drawing/2017/model3d" xmlns:o="urn:schemas-microsoft-com:office:office" xmlns:r="http://schemas.openxmlformats.org/officeDocument/2006/relationships" xmlns:m="http://schemas.openxmlformats.org/officeDocument/2006/math" xmlns:v="urn:schemas-microsoft-com:vml" xmlns:wp14="http://schemas.microsoft.com/office/word/2010/wordprocessingDrawing" xmlns:wp="http://schemas.openxmlformats.org/drawingml/2006/wordprocessingDrawing" xmlns:w10="urn:schemas-microsoft-com:office:word" xmlns:w="http://schemas.openxmlformats.org/wordprocessingml/2006/main" xmlns:w14="http://schemas.microsoft.com/office/word/2010/wordml" xmlns:w15="http://schemas.microsoft.com/office/word/2012/wordml" xmlns:w16cid="http://schemas.microsoft.com/office/word/2016/wordml/cid" xmlns:w16se="http://schemas.microsoft.com/office/word/2015/wordml/symex" xmlns:wpg="http://schemas.microsoft.com/office/word/2010/wordprocessingGroup" xmlns:wpi="http://schemas.microsoft.com/office/word/2010/wordprocessingInk" xmlns:wne="http://schemas.microsoft.com/office/word/2006/wordml" xmlns:wps="http://schemas.microsoft.com/office/word/2010/wordprocessingShape" mc:Ignorable="w14 w15 w16se w16cid wp14">
+  <w:sdt>
+    <w:sdtPr>
+      <w:id w:val="-320819467"/>
       <w:docPartObj>
         <w:docPartGallery w:val="Page Numbers (Bottom of Page)"/>
         <w:docPartUnique/>
@@ -2521,6 +2630,111 @@
 </w:footnotes>
 </file>
 
+<file path=word/header1.xml><?xml version="1.0" encoding="utf-8"?>
+<w:hdr xmlns:wpc="http://schemas.microsoft.com/office/word/2010/wordprocessingCanvas" xmlns:cx="http://schemas.microsoft.com/office/drawing/2014/chartex" xmlns:cx1="http://schemas.microsoft.com/office/drawing/2015/9/8/chartex" xmlns:cx2="http://schemas.microsoft.com/office/drawing/2015/10/21/chartex" xmlns:cx3="http://schemas.microsoft.com/office/drawing/2016/5/9/chartex" xmlns:cx4="http://schemas.microsoft.com/office/drawing/2016/5/10/chartex" xmlns:cx5="http://schemas.microsoft.com/office/drawing/2016/5/11/chartex" xmlns:cx6="http://schemas.microsoft.com/office/drawing/2016/5/12/chartex" xmlns:cx7="http://schemas.microsoft.com/office/drawing/2016/5/13/chartex" xmlns:cx8="http://schemas.microsoft.com/office/drawing/2016/5/14/chartex" xmlns:mc="http://schemas.openxmlformats.org/markup-compatibility/2006" xmlns:aink="http://schemas.microsoft.com/office/drawing/2016/ink" xmlns:am3d="http://schemas.microsoft.com/office/drawing/2017/model3d" xmlns:o="urn:schemas-microsoft-com:office:office" xmlns:r="http://schemas.openxmlformats.org/officeDocument/2006/relationships" xmlns:m="http://schemas.openxmlformats.org/officeDocument/2006/math" xmlns:v="urn:schemas-microsoft-com:vml" xmlns:wp14="http://schemas.microsoft.com/office/word/2010/wordprocessingDrawing" xmlns:wp="http://schemas.openxmlformats.org/drawingml/2006/wordprocessingDrawing" xmlns:w10="urn:schemas-microsoft-com:office:word" xmlns:w="http://schemas.openxmlformats.org/wordprocessingml/2006/main" xmlns:w14="http://schemas.microsoft.com/office/word/2010/wordml" xmlns:w15="http://schemas.microsoft.com/office/word/2012/wordml" xmlns:w16cid="http://schemas.microsoft.com/office/word/2016/wordml/cid" xmlns:w16se="http://schemas.microsoft.com/office/word/2015/wordml/symex" xmlns:wpg="http://schemas.microsoft.com/office/word/2010/wordprocessingGroup" xmlns:wpi="http://schemas.microsoft.com/office/word/2010/wordprocessingInk" xmlns:wne="http://schemas.microsoft.com/office/word/2006/wordml" xmlns:wps="http://schemas.microsoft.com/office/word/2010/wordprocessingShape" mc:Ignorable="w14 w15 w16se w16cid wp14">
+  <w:p>
+    <w:pPr>
+      <w:jc w:val="right"/>
+    </w:pPr>
+    <w:r>
+      <w:rPr>
+        <w:rFonts w:ascii="Helvetica" w:hAnsi="Helvetica"/>
+        <w:noProof/>
+        <w:sz w:val="20"/>
+      </w:rPr>
+      <w:drawing>
+        <wp:anchor distT="0" distB="0" distL="114300" distR="114300" simplePos="0" relativeHeight="251659264" behindDoc="0" locked="0" layoutInCell="1" allowOverlap="1" wp14:anchorId="394B7A6D" wp14:editId="62CA89C4">
+          <wp:simplePos x="0" y="0"/>
+          <wp:positionH relativeFrom="margin">
+            <wp:posOffset>-860425</wp:posOffset>
+          </wp:positionH>
+          <wp:positionV relativeFrom="paragraph">
+            <wp:posOffset>-275590</wp:posOffset>
+          </wp:positionV>
+          <wp:extent cx="2362200" cy="849996"/>
+          <wp:effectExtent l="0" t="0" r="0" b="7620"/>
+          <wp:wrapNone/>
+          <wp:docPr id="8" name="Picture 5"/>
+          <wp:cNvGraphicFramePr>
+            <a:graphicFrameLocks xmlns:a="http://schemas.openxmlformats.org/drawingml/2006/main" noChangeAspect="1"/>
+          </wp:cNvGraphicFramePr>
+          <a:graphic xmlns:a="http://schemas.openxmlformats.org/drawingml/2006/main">
+            <a:graphicData uri="http://schemas.openxmlformats.org/drawingml/2006/picture">
+              <pic:pic xmlns:pic="http://schemas.openxmlformats.org/drawingml/2006/picture">
+                <pic:nvPicPr>
+                  <pic:cNvPr id="0" name="Picture 1"/>
+                  <pic:cNvPicPr>
+                    <a:picLocks noChangeAspect="1" noChangeArrowheads="1"/>
+                  </pic:cNvPicPr>
+                </pic:nvPicPr>
+                <pic:blipFill rotWithShape="1">
+                  <a:blip r:embed="rId1" cstate="print">
+                    <a:extLst>
+                      <a:ext uri="{28A0092B-C50C-407E-A947-70E740481C1C}">
+                        <a14:useLocalDpi xmlns:a14="http://schemas.microsoft.com/office/drawing/2010/main" val="0"/>
+                      </a:ext>
+                    </a:extLst>
+                  </a:blip>
+                  <a:srcRect l="5585" t="10714" r="5435" b="12500"/>
+                  <a:stretch/>
+                </pic:blipFill>
+                <pic:spPr bwMode="auto">
+                  <a:xfrm>
+                    <a:off x="0" y="0"/>
+                    <a:ext cx="2362200" cy="849996"/>
+                  </a:xfrm>
+                  <a:prstGeom prst="rect">
+                    <a:avLst/>
+                  </a:prstGeom>
+                  <a:noFill/>
+                  <a:ln>
+                    <a:noFill/>
+                  </a:ln>
+                  <a:extLst>
+                    <a:ext uri="{53640926-AAD7-44D8-BBD7-CCE9431645EC}">
+                      <a14:shadowObscured xmlns:a14="http://schemas.microsoft.com/office/drawing/2010/main"/>
+                    </a:ext>
+                  </a:extLst>
+                </pic:spPr>
+              </pic:pic>
+            </a:graphicData>
+          </a:graphic>
+          <wp14:sizeRelH relativeFrom="page">
+            <wp14:pctWidth>0</wp14:pctWidth>
+          </wp14:sizeRelH>
+          <wp14:sizeRelV relativeFrom="page">
+            <wp14:pctHeight>0</wp14:pctHeight>
+          </wp14:sizeRelV>
+        </wp:anchor>
+      </w:drawing>
+    </w:r>
+    <w:r>
+      <w:rPr>
+        <w:rFonts w:ascii="Helvetica" w:hAnsi="Helvetica"/>
+        <w:b/>
+        <w:sz w:val="20"/>
+      </w:rPr>
+      <w:t>Mestrado Integrado em Engenharia Informática e Computação</w:t>
+    </w:r>
+  </w:p>
+  <w:p>
+    <w:pPr>
+      <w:pStyle w:val="Cabealho"/>
+    </w:pPr>
+  </w:p>
+</w:hdr>
+</file>
+
+<file path=word/header2.xml><?xml version="1.0" encoding="utf-8"?>
+<w:hdr xmlns:wpc="http://schemas.microsoft.com/office/word/2010/wordprocessingCanvas" xmlns:cx="http://schemas.microsoft.com/office/drawing/2014/chartex" xmlns:cx1="http://schemas.microsoft.com/office/drawing/2015/9/8/chartex" xmlns:cx2="http://schemas.microsoft.com/office/drawing/2015/10/21/chartex" xmlns:cx3="http://schemas.microsoft.com/office/drawing/2016/5/9/chartex" xmlns:cx4="http://schemas.microsoft.com/office/drawing/2016/5/10/chartex" xmlns:cx5="http://schemas.microsoft.com/office/drawing/2016/5/11/chartex" xmlns:cx6="http://schemas.microsoft.com/office/drawing/2016/5/12/chartex" xmlns:cx7="http://schemas.microsoft.com/office/drawing/2016/5/13/chartex" xmlns:cx8="http://schemas.microsoft.com/office/drawing/2016/5/14/chartex" xmlns:mc="http://schemas.openxmlformats.org/markup-compatibility/2006" xmlns:aink="http://schemas.microsoft.com/office/drawing/2016/ink" xmlns:am3d="http://schemas.microsoft.com/office/drawing/2017/model3d" xmlns:o="urn:schemas-microsoft-com:office:office" xmlns:r="http://schemas.openxmlformats.org/officeDocument/2006/relationships" xmlns:m="http://schemas.openxmlformats.org/officeDocument/2006/math" xmlns:v="urn:schemas-microsoft-com:vml" xmlns:wp14="http://schemas.microsoft.com/office/word/2010/wordprocessingDrawing" xmlns:wp="http://schemas.openxmlformats.org/drawingml/2006/wordprocessingDrawing" xmlns:w10="urn:schemas-microsoft-com:office:word" xmlns:w="http://schemas.openxmlformats.org/wordprocessingml/2006/main" xmlns:w14="http://schemas.microsoft.com/office/word/2010/wordml" xmlns:w15="http://schemas.microsoft.com/office/word/2012/wordml" xmlns:w16cid="http://schemas.microsoft.com/office/word/2016/wordml/cid" xmlns:w16se="http://schemas.microsoft.com/office/word/2015/wordml/symex" xmlns:wpg="http://schemas.microsoft.com/office/word/2010/wordprocessingGroup" xmlns:wpi="http://schemas.microsoft.com/office/word/2010/wordprocessingInk" xmlns:wne="http://schemas.microsoft.com/office/word/2006/wordml" xmlns:wps="http://schemas.microsoft.com/office/word/2010/wordprocessingShape" mc:Ignorable="w14 w15 w16se w16cid wp14">
+  <w:p>
+    <w:pPr>
+      <w:pStyle w:val="Cabealho"/>
+    </w:pPr>
+  </w:p>
+</w:hdr>
+</file>
+
 <file path=word/numbering.xml><?xml version="1.0" encoding="utf-8"?>
 <w:numbering xmlns:wpc="http://schemas.microsoft.com/office/word/2010/wordprocessingCanvas" xmlns:cx="http://schemas.microsoft.com/office/drawing/2014/chartex" xmlns:cx1="http://schemas.microsoft.com/office/drawing/2015/9/8/chartex" xmlns:cx2="http://schemas.microsoft.com/office/drawing/2015/10/21/chartex" xmlns:cx3="http://schemas.microsoft.com/office/drawing/2016/5/9/chartex" xmlns:cx4="http://schemas.microsoft.com/office/drawing/2016/5/10/chartex" xmlns:cx5="http://schemas.microsoft.com/office/drawing/2016/5/11/chartex" xmlns:cx6="http://schemas.microsoft.com/office/drawing/2016/5/12/chartex" xmlns:cx7="http://schemas.microsoft.com/office/drawing/2016/5/13/chartex" xmlns:cx8="http://schemas.microsoft.com/office/drawing/2016/5/14/chartex" xmlns:mc="http://schemas.openxmlformats.org/markup-compatibility/2006" xmlns:aink="http://schemas.microsoft.com/office/drawing/2016/ink" xmlns:am3d="http://schemas.microsoft.com/office/drawing/2017/model3d" xmlns:o="urn:schemas-microsoft-com:office:office" xmlns:r="http://schemas.openxmlformats.org/officeDocument/2006/relationships" xmlns:m="http://schemas.openxmlformats.org/officeDocument/2006/math" xmlns:v="urn:schemas-microsoft-com:vml" xmlns:wp14="http://schemas.microsoft.com/office/word/2010/wordprocessingDrawing" xmlns:wp="http://schemas.openxmlformats.org/drawingml/2006/wordprocessingDrawing" xmlns:w10="urn:schemas-microsoft-com:office:word" xmlns:w="http://schemas.openxmlformats.org/wordprocessingml/2006/main" xmlns:w14="http://schemas.microsoft.com/office/word/2010/wordml" xmlns:w15="http://schemas.microsoft.com/office/word/2012/wordml" xmlns:w16cid="http://schemas.microsoft.com/office/word/2016/wordml/cid" xmlns:w16se="http://schemas.microsoft.com/office/word/2015/wordml/symex" xmlns:wpg="http://schemas.microsoft.com/office/word/2010/wordprocessingGroup" xmlns:wpi="http://schemas.microsoft.com/office/word/2010/wordprocessingInk" xmlns:wne="http://schemas.microsoft.com/office/word/2006/wordml" xmlns:wps="http://schemas.microsoft.com/office/word/2010/wordprocessingShape" mc:Ignorable="w14 w15 w16se w16cid wp14">
   <w:abstractNum w:abstractNumId="0" w15:restartNumberingAfterBreak="0">
@@ -2863,6 +3077,119 @@
     </w:lvl>
   </w:abstractNum>
   <w:abstractNum w:abstractNumId="3" w15:restartNumberingAfterBreak="0">
+    <w:nsid w:val="26331D1E"/>
+    <w:multiLevelType w:val="hybridMultilevel"/>
+    <w:tmpl w:val="6B063FD0"/>
+    <w:lvl w:ilvl="0" w:tplc="08160001">
+      <w:start w:val="1"/>
+      <w:numFmt w:val="bullet"/>
+      <w:lvlText w:val=""/>
+      <w:lvlJc w:val="left"/>
+      <w:pPr>
+        <w:ind w:left="720" w:hanging="360"/>
+      </w:pPr>
+      <w:rPr>
+        <w:rFonts w:ascii="Symbol" w:hAnsi="Symbol" w:hint="default"/>
+      </w:rPr>
+    </w:lvl>
+    <w:lvl w:ilvl="1" w:tplc="08160003" w:tentative="1">
+      <w:start w:val="1"/>
+      <w:numFmt w:val="bullet"/>
+      <w:lvlText w:val="o"/>
+      <w:lvlJc w:val="left"/>
+      <w:pPr>
+        <w:ind w:left="1440" w:hanging="360"/>
+      </w:pPr>
+      <w:rPr>
+        <w:rFonts w:ascii="Courier New" w:hAnsi="Courier New" w:cs="Courier New" w:hint="default"/>
+      </w:rPr>
+    </w:lvl>
+    <w:lvl w:ilvl="2" w:tplc="08160005" w:tentative="1">
+      <w:start w:val="1"/>
+      <w:numFmt w:val="bullet"/>
+      <w:lvlText w:val=""/>
+      <w:lvlJc w:val="left"/>
+      <w:pPr>
+        <w:ind w:left="2160" w:hanging="360"/>
+      </w:pPr>
+      <w:rPr>
+        <w:rFonts w:ascii="Wingdings" w:hAnsi="Wingdings" w:hint="default"/>
+      </w:rPr>
+    </w:lvl>
+    <w:lvl w:ilvl="3" w:tplc="08160001" w:tentative="1">
+      <w:start w:val="1"/>
+      <w:numFmt w:val="bullet"/>
+      <w:lvlText w:val=""/>
+      <w:lvlJc w:val="left"/>
+      <w:pPr>
+        <w:ind w:left="2880" w:hanging="360"/>
+      </w:pPr>
+      <w:rPr>
+        <w:rFonts w:ascii="Symbol" w:hAnsi="Symbol" w:hint="default"/>
+      </w:rPr>
+    </w:lvl>
+    <w:lvl w:ilvl="4" w:tplc="08160003" w:tentative="1">
+      <w:start w:val="1"/>
+      <w:numFmt w:val="bullet"/>
+      <w:lvlText w:val="o"/>
+      <w:lvlJc w:val="left"/>
+      <w:pPr>
+        <w:ind w:left="3600" w:hanging="360"/>
+      </w:pPr>
+      <w:rPr>
+        <w:rFonts w:ascii="Courier New" w:hAnsi="Courier New" w:cs="Courier New" w:hint="default"/>
+      </w:rPr>
+    </w:lvl>
+    <w:lvl w:ilvl="5" w:tplc="08160005" w:tentative="1">
+      <w:start w:val="1"/>
+      <w:numFmt w:val="bullet"/>
+      <w:lvlText w:val=""/>
+      <w:lvlJc w:val="left"/>
+      <w:pPr>
+        <w:ind w:left="4320" w:hanging="360"/>
+      </w:pPr>
+      <w:rPr>
+        <w:rFonts w:ascii="Wingdings" w:hAnsi="Wingdings" w:hint="default"/>
+      </w:rPr>
+    </w:lvl>
+    <w:lvl w:ilvl="6" w:tplc="08160001" w:tentative="1">
+      <w:start w:val="1"/>
+      <w:numFmt w:val="bullet"/>
+      <w:lvlText w:val=""/>
+      <w:lvlJc w:val="left"/>
+      <w:pPr>
+        <w:ind w:left="5040" w:hanging="360"/>
+      </w:pPr>
+      <w:rPr>
+        <w:rFonts w:ascii="Symbol" w:hAnsi="Symbol" w:hint="default"/>
+      </w:rPr>
+    </w:lvl>
+    <w:lvl w:ilvl="7" w:tplc="08160003" w:tentative="1">
+      <w:start w:val="1"/>
+      <w:numFmt w:val="bullet"/>
+      <w:lvlText w:val="o"/>
+      <w:lvlJc w:val="left"/>
+      <w:pPr>
+        <w:ind w:left="5760" w:hanging="360"/>
+      </w:pPr>
+      <w:rPr>
+        <w:rFonts w:ascii="Courier New" w:hAnsi="Courier New" w:cs="Courier New" w:hint="default"/>
+      </w:rPr>
+    </w:lvl>
+    <w:lvl w:ilvl="8" w:tplc="08160005" w:tentative="1">
+      <w:start w:val="1"/>
+      <w:numFmt w:val="bullet"/>
+      <w:lvlText w:val=""/>
+      <w:lvlJc w:val="left"/>
+      <w:pPr>
+        <w:ind w:left="6480" w:hanging="360"/>
+      </w:pPr>
+      <w:rPr>
+        <w:rFonts w:ascii="Wingdings" w:hAnsi="Wingdings" w:hint="default"/>
+      </w:rPr>
+    </w:lvl>
+  </w:abstractNum>
+  <w:abstractNum w:abstractNumId="4" w15:restartNumberingAfterBreak="0">
     <w:nsid w:val="3AFF0A9E"/>
     <w:multiLevelType w:val="hybridMultilevel"/>
     <w:tmpl w:val="0DD62C02"/>
@@ -2975,7 +3302,7 @@
       </w:rPr>
     </w:lvl>
   </w:abstractNum>
-  <w:abstractNum w:abstractNumId="4" w15:restartNumberingAfterBreak="0">
+  <w:abstractNum w:abstractNumId="5" w15:restartNumberingAfterBreak="0">
     <w:nsid w:val="407B7D46"/>
     <w:multiLevelType w:val="hybridMultilevel"/>
     <w:tmpl w:val="0616C0E8"/>
@@ -3088,7 +3415,7 @@
       </w:rPr>
     </w:lvl>
   </w:abstractNum>
-  <w:abstractNum w:abstractNumId="5" w15:restartNumberingAfterBreak="0">
+  <w:abstractNum w:abstractNumId="6" w15:restartNumberingAfterBreak="0">
     <w:nsid w:val="47AA0443"/>
     <w:multiLevelType w:val="hybridMultilevel"/>
     <w:tmpl w:val="842895DC"/>
@@ -3201,7 +3528,7 @@
       </w:rPr>
     </w:lvl>
   </w:abstractNum>
-  <w:abstractNum w:abstractNumId="6" w15:restartNumberingAfterBreak="0">
+  <w:abstractNum w:abstractNumId="7" w15:restartNumberingAfterBreak="0">
     <w:nsid w:val="49EC34B4"/>
     <w:multiLevelType w:val="hybridMultilevel"/>
     <w:tmpl w:val="2FA2B12C"/>
@@ -3314,7 +3641,7 @@
       </w:rPr>
     </w:lvl>
   </w:abstractNum>
-  <w:abstractNum w:abstractNumId="7" w15:restartNumberingAfterBreak="0">
+  <w:abstractNum w:abstractNumId="8" w15:restartNumberingAfterBreak="0">
     <w:nsid w:val="5A693C23"/>
     <w:multiLevelType w:val="hybridMultilevel"/>
     <w:tmpl w:val="8528F7AC"/>
@@ -3427,7 +3754,7 @@
       </w:rPr>
     </w:lvl>
   </w:abstractNum>
-  <w:abstractNum w:abstractNumId="8" w15:restartNumberingAfterBreak="0">
+  <w:abstractNum w:abstractNumId="9" w15:restartNumberingAfterBreak="0">
     <w:nsid w:val="674350F1"/>
     <w:multiLevelType w:val="hybridMultilevel"/>
     <w:tmpl w:val="C594441A"/>
@@ -3540,7 +3867,7 @@
       </w:rPr>
     </w:lvl>
   </w:abstractNum>
-  <w:abstractNum w:abstractNumId="9" w15:restartNumberingAfterBreak="0">
+  <w:abstractNum w:abstractNumId="10" w15:restartNumberingAfterBreak="0">
     <w:nsid w:val="6EEC23B9"/>
     <w:multiLevelType w:val="hybridMultilevel"/>
     <w:tmpl w:val="2E9A3096"/>
@@ -3653,7 +3980,7 @@
       </w:rPr>
     </w:lvl>
   </w:abstractNum>
-  <w:abstractNum w:abstractNumId="10" w15:restartNumberingAfterBreak="0">
+  <w:abstractNum w:abstractNumId="11" w15:restartNumberingAfterBreak="0">
     <w:nsid w:val="7BF77C4B"/>
     <w:multiLevelType w:val="hybridMultilevel"/>
     <w:tmpl w:val="372058D0"/>
@@ -3766,7 +4093,7 @@
       </w:rPr>
     </w:lvl>
   </w:abstractNum>
-  <w:abstractNum w:abstractNumId="11" w15:restartNumberingAfterBreak="0">
+  <w:abstractNum w:abstractNumId="12" w15:restartNumberingAfterBreak="0">
     <w:nsid w:val="7E49142A"/>
     <w:multiLevelType w:val="hybridMultilevel"/>
     <w:tmpl w:val="EDBA9A2A"/>
@@ -3880,19 +4207,19 @@
     </w:lvl>
   </w:abstractNum>
   <w:num w:numId="1">
-    <w:abstractNumId w:val="3"/>
+    <w:abstractNumId w:val="4"/>
   </w:num>
   <w:num w:numId="2">
-    <w:abstractNumId w:val="6"/>
+    <w:abstractNumId w:val="7"/>
   </w:num>
   <w:num w:numId="3">
     <w:abstractNumId w:val="1"/>
   </w:num>
   <w:num w:numId="4">
-    <w:abstractNumId w:val="10"/>
+    <w:abstractNumId w:val="11"/>
   </w:num>
   <w:num w:numId="5">
-    <w:abstractNumId w:val="11"/>
+    <w:abstractNumId w:val="12"/>
   </w:num>
   <w:num w:numId="6">
     <w:abstractNumId w:val="0"/>
@@ -3901,19 +4228,22 @@
     <w:abstractNumId w:val="2"/>
   </w:num>
   <w:num w:numId="8">
+    <w:abstractNumId w:val="6"/>
+  </w:num>
+  <w:num w:numId="9">
+    <w:abstractNumId w:val="9"/>
+  </w:num>
+  <w:num w:numId="10">
+    <w:abstractNumId w:val="8"/>
+  </w:num>
+  <w:num w:numId="11">
     <w:abstractNumId w:val="5"/>
   </w:num>
-  <w:num w:numId="9">
-    <w:abstractNumId w:val="8"/>
+  <w:num w:numId="12">
+    <w:abstractNumId w:val="10"/>
   </w:num>
-  <w:num w:numId="10">
-    <w:abstractNumId w:val="7"/>
-  </w:num>
-  <w:num w:numId="11">
-    <w:abstractNumId w:val="4"/>
-  </w:num>
-  <w:num w:numId="12">
-    <w:abstractNumId w:val="9"/>
+  <w:num w:numId="13">
+    <w:abstractNumId w:val="3"/>
   </w:num>
 </w:numbering>
 </file>
@@ -4041,6 +4371,7 @@
     <w:lsdException w:name="HTML Sample" w:semiHidden="1" w:unhideWhenUsed="1"/>
     <w:lsdException w:name="HTML Typewriter" w:semiHidden="1" w:unhideWhenUsed="1"/>
     <w:lsdException w:name="HTML Variable" w:semiHidden="1" w:unhideWhenUsed="1"/>
+    <w:lsdException w:name="Normal Table" w:semiHidden="1" w:unhideWhenUsed="1"/>
     <w:lsdException w:name="annotation subject" w:semiHidden="1" w:unhideWhenUsed="1"/>
     <w:lsdException w:name="No List" w:semiHidden="1" w:unhideWhenUsed="1"/>
     <w:lsdException w:name="Outline List 1" w:semiHidden="1" w:unhideWhenUsed="1"/>
@@ -4087,8 +4418,10 @@
     <w:lsdException w:name="Table Subtle 2" w:semiHidden="1" w:unhideWhenUsed="1"/>
     <w:lsdException w:name="Table Web 1" w:semiHidden="1" w:unhideWhenUsed="1"/>
     <w:lsdException w:name="Table Web 2" w:semiHidden="1" w:unhideWhenUsed="1"/>
+    <w:lsdException w:name="Table Web 3" w:semiHidden="1" w:unhideWhenUsed="1"/>
     <w:lsdException w:name="Balloon Text" w:semiHidden="1" w:unhideWhenUsed="1"/>
     <w:lsdException w:name="Table Grid" w:uiPriority="39"/>
+    <w:lsdException w:name="Table Theme" w:semiHidden="1" w:unhideWhenUsed="1"/>
     <w:lsdException w:name="Placeholder Text" w:semiHidden="1"/>
     <w:lsdException w:name="No Spacing" w:uiPriority="1" w:qFormat="1"/>
     <w:lsdException w:name="Light Shading" w:uiPriority="60"/>
@@ -4654,6 +4987,45 @@
       <w:szCs w:val="18"/>
     </w:rPr>
   </w:style>
+  <w:style w:type="paragraph" w:styleId="Textodenotadefim">
+    <w:name w:val="endnote text"/>
+    <w:basedOn w:val="Normal"/>
+    <w:link w:val="TextodenotadefimCarter"/>
+    <w:uiPriority w:val="99"/>
+    <w:semiHidden/>
+    <w:unhideWhenUsed/>
+    <w:rsid w:val="00423F22"/>
+    <w:pPr>
+      <w:spacing w:after="0" w:line="240" w:lineRule="auto"/>
+    </w:pPr>
+    <w:rPr>
+      <w:sz w:val="20"/>
+      <w:szCs w:val="20"/>
+    </w:rPr>
+  </w:style>
+  <w:style w:type="character" w:customStyle="1" w:styleId="TextodenotadefimCarter">
+    <w:name w:val="Texto de nota de fim Caráter"/>
+    <w:basedOn w:val="Tipodeletrapredefinidodopargrafo"/>
+    <w:link w:val="Textodenotadefim"/>
+    <w:uiPriority w:val="99"/>
+    <w:semiHidden/>
+    <w:rsid w:val="00423F22"/>
+    <w:rPr>
+      <w:sz w:val="20"/>
+      <w:szCs w:val="20"/>
+    </w:rPr>
+  </w:style>
+  <w:style w:type="character" w:styleId="Refdenotadefim">
+    <w:name w:val="endnote reference"/>
+    <w:basedOn w:val="Tipodeletrapredefinidodopargrafo"/>
+    <w:uiPriority w:val="99"/>
+    <w:semiHidden/>
+    <w:unhideWhenUsed/>
+    <w:rsid w:val="00423F22"/>
+    <w:rPr>
+      <w:vertAlign w:val="superscript"/>
+    </w:rPr>
+  </w:style>
 </w:styles>
 </file>
 
@@ -4957,7 +5329,7 @@
 </file>
 
 <file path=customXml/itemProps1.xml><?xml version="1.0" encoding="utf-8"?>
-<ds:datastoreItem xmlns:ds="http://schemas.openxmlformats.org/officeDocument/2006/customXml" ds:itemID="{15752AAA-7420-4331-B645-67D6FF603CB2}">
+<ds:datastoreItem xmlns:ds="http://schemas.openxmlformats.org/officeDocument/2006/customXml" ds:itemID="{8AA7396B-481A-4B59-8E1E-E768062AF313}">
   <ds:schemaRefs>
     <ds:schemaRef ds:uri="http://schemas.openxmlformats.org/officeDocument/2006/bibliography"/>
   </ds:schemaRefs>

</xml_diff>

<commit_message>
+ dependencias funcionais, + esquema relacional. (DRAAFFT)
</commit_message>
<xml_diff>
--- a/RelatorioBDAD.docx
+++ b/RelatorioBDAD.docx
@@ -71,6 +71,7 @@
           <w:szCs w:val="36"/>
         </w:rPr>
       </w:pPr>
+      <w:proofErr w:type="spellStart"/>
       <w:r>
         <w:rPr>
           <w:rFonts w:ascii="Helvetica" w:hAnsi="Helvetica" w:cs="Helvetica"/>
@@ -80,6 +81,7 @@
         </w:rPr>
         <w:t>QuAIRy</w:t>
       </w:r>
+      <w:proofErr w:type="spellEnd"/>
       <w:r>
         <w:rPr>
           <w:rFonts w:ascii="Helvetica" w:hAnsi="Helvetica" w:cs="Helvetica"/>
@@ -88,8 +90,64 @@
           <w:sz w:val="36"/>
           <w:szCs w:val="36"/>
         </w:rPr>
-        <w:t xml:space="preserve"> - Flying with class</w:t>
-      </w:r>
+        <w:t xml:space="preserve"> - </w:t>
+      </w:r>
+      <w:proofErr w:type="spellStart"/>
+      <w:r>
+        <w:rPr>
+          <w:rFonts w:ascii="Helvetica" w:hAnsi="Helvetica" w:cs="Helvetica"/>
+          <w:i/>
+          <w:color w:val="CE181E"/>
+          <w:sz w:val="36"/>
+          <w:szCs w:val="36"/>
+        </w:rPr>
+        <w:t>Flying</w:t>
+      </w:r>
+      <w:proofErr w:type="spellEnd"/>
+      <w:r>
+        <w:rPr>
+          <w:rFonts w:ascii="Helvetica" w:hAnsi="Helvetica" w:cs="Helvetica"/>
+          <w:i/>
+          <w:color w:val="CE181E"/>
+          <w:sz w:val="36"/>
+          <w:szCs w:val="36"/>
+        </w:rPr>
+        <w:t xml:space="preserve"> </w:t>
+      </w:r>
+      <w:proofErr w:type="spellStart"/>
+      <w:r>
+        <w:rPr>
+          <w:rFonts w:ascii="Helvetica" w:hAnsi="Helvetica" w:cs="Helvetica"/>
+          <w:i/>
+          <w:color w:val="CE181E"/>
+          <w:sz w:val="36"/>
+          <w:szCs w:val="36"/>
+        </w:rPr>
+        <w:t>with</w:t>
+      </w:r>
+      <w:proofErr w:type="spellEnd"/>
+      <w:r>
+        <w:rPr>
+          <w:rFonts w:ascii="Helvetica" w:hAnsi="Helvetica" w:cs="Helvetica"/>
+          <w:i/>
+          <w:color w:val="CE181E"/>
+          <w:sz w:val="36"/>
+          <w:szCs w:val="36"/>
+        </w:rPr>
+        <w:t xml:space="preserve"> </w:t>
+      </w:r>
+      <w:proofErr w:type="spellStart"/>
+      <w:r>
+        <w:rPr>
+          <w:rFonts w:ascii="Helvetica" w:hAnsi="Helvetica" w:cs="Helvetica"/>
+          <w:i/>
+          <w:color w:val="CE181E"/>
+          <w:sz w:val="36"/>
+          <w:szCs w:val="36"/>
+        </w:rPr>
+        <w:t>class</w:t>
+      </w:r>
+      <w:proofErr w:type="spellEnd"/>
     </w:p>
     <w:p>
       <w:pPr>
@@ -745,7 +803,11 @@
         <w:t>Funcionário</w:t>
       </w:r>
       <w:r>
-        <w:t xml:space="preserve">, que guarda o seu salário e categoria, e </w:t>
+        <w:t xml:space="preserve">, que guarda o seu salário e categoria, </w:t>
+      </w:r>
+      <w:proofErr w:type="gramStart"/>
+      <w:r>
+        <w:t xml:space="preserve">e </w:t>
       </w:r>
       <w:r>
         <w:rPr>
@@ -754,6 +816,7 @@
         </w:rPr>
         <w:t>Passageiro</w:t>
       </w:r>
+      <w:proofErr w:type="gramEnd"/>
       <w:r>
         <w:t>, que apenas contém o seu número de passaporte, no caso de haver problemas de verificação.</w:t>
       </w:r>
@@ -897,7 +960,15 @@
         <w:t>(</w:t>
       </w:r>
       <w:r>
-        <w:t xml:space="preserve">único) e o peso. Naturalmente, esta classe não corresponde ao objeto físico em si, pois se um passageiro trouxer a mesma mala para dois voos diferentes, certamente que o Aeroporto guardará dois IDs diferentes. Esta classe tem sempre um passageiro associado, que pode ter outras malas associadas. Para além da </w:t>
+        <w:t xml:space="preserve">único) e o peso. Naturalmente, esta classe não corresponde ao objeto físico em si, pois se um passageiro trouxer a mesma mala para dois voos diferentes, certamente que o Aeroporto guardará dois </w:t>
+      </w:r>
+      <w:proofErr w:type="spellStart"/>
+      <w:r>
+        <w:t>IDs</w:t>
+      </w:r>
+      <w:proofErr w:type="spellEnd"/>
+      <w:r>
+        <w:t xml:space="preserve"> diferentes. Esta classe tem sempre um passageiro associado, que pode ter outras malas associadas. Para além da </w:t>
       </w:r>
       <w:r>
         <w:rPr>
@@ -986,7 +1057,15 @@
         <w:t>Viagem</w:t>
       </w:r>
       <w:r>
-        <w:t>, guarda-se informação numa classe de associação Bilhete, com a informação sobre a Classe (Executiva – 0, Primeira Classe – 1, Económica – 2), o número de lugar no avião, se já fez Check-In, e se já embarcou, pois é sempre importante saber onde se encontra um passageiro, no caso de haver um eventual problema. Por isso, guardam-se dois booleanos para guardar  essa informação.</w:t>
+        <w:t xml:space="preserve">, guarda-se informação numa classe de associação Bilhete, com a informação sobre a Classe (Executiva – 0, Primeira Classe – 1, Económica – 2), o número de lugar no avião, se já fez Check-In, e se já embarcou, pois é sempre importante saber onde se encontra um passageiro, no caso de haver um eventual problema. Por isso, guardam-se dois booleanos para </w:t>
+      </w:r>
+      <w:proofErr w:type="gramStart"/>
+      <w:r>
+        <w:t>guardar  essa</w:t>
+      </w:r>
+      <w:proofErr w:type="gramEnd"/>
+      <w:r>
+        <w:t xml:space="preserve"> informação.</w:t>
       </w:r>
     </w:p>
     <w:p>
@@ -1050,7 +1129,15 @@
         <w:t xml:space="preserve"> </w:t>
       </w:r>
       <w:r>
-        <w:t xml:space="preserve">(desolagem / aterragem), </w:t>
+        <w:t>(</w:t>
+      </w:r>
+      <w:proofErr w:type="spellStart"/>
+      <w:r>
+        <w:t>desolagem</w:t>
+      </w:r>
+      <w:proofErr w:type="spellEnd"/>
+      <w:r>
+        <w:t xml:space="preserve"> / aterragem), </w:t>
       </w:r>
       <w:r>
         <w:rPr>
@@ -1482,9 +1569,11 @@
         <w:spacing w:after="0"/>
         <w:jc w:val="left"/>
       </w:pPr>
+      <w:proofErr w:type="spellStart"/>
       <w:r>
         <w:t>FezCheckin</w:t>
       </w:r>
+      <w:proofErr w:type="spellEnd"/>
     </w:p>
     <w:p>
       <w:pPr>
@@ -2160,8 +2249,6 @@
       <w:r>
         <w:t>Partida</w:t>
       </w:r>
-      <w:bookmarkStart w:id="4" w:name="_GoBack"/>
-      <w:bookmarkEnd w:id="4"/>
     </w:p>
     <w:p>
       <w:pPr>
@@ -2195,7 +2282,7 @@
           <w:szCs w:val="32"/>
         </w:rPr>
       </w:pPr>
-      <w:bookmarkStart w:id="5" w:name="_Toc3735039"/>
+      <w:bookmarkStart w:id="4" w:name="_Toc3735039"/>
       <w:r>
         <w:rPr>
           <w:rFonts w:cs="Helvetica"/>
@@ -2221,7 +2308,7 @@
         <w:lastRenderedPageBreak/>
         <w:t>Diagrama de classes UML</w:t>
       </w:r>
-      <w:bookmarkEnd w:id="5"/>
+      <w:bookmarkEnd w:id="4"/>
     </w:p>
     <w:p>
       <w:pPr>
@@ -2234,7 +2321,15 @@
         <w:t>modelo conceptual</w:t>
       </w:r>
       <w:r>
-        <w:t>, que contém as diversas classes, atributos e associações, também se encontra anexado em formato pdf.</w:t>
+        <w:t xml:space="preserve">, que contém as diversas classes, atributos e associações, também se encontra anexado em formato </w:t>
+      </w:r>
+      <w:proofErr w:type="spellStart"/>
+      <w:r>
+        <w:t>pdf</w:t>
+      </w:r>
+      <w:proofErr w:type="spellEnd"/>
+      <w:r>
+        <w:t>.</w:t>
       </w:r>
     </w:p>
     <w:p>
@@ -2369,10 +2464,24 @@
         <w:t xml:space="preserve"> </w:t>
       </w:r>
     </w:p>
-    <w:p/>
-    <w:p/>
-    <w:p>
-      <w:pPr>
+    <w:p>
+      <w:pPr>
+        <w:spacing w:after="0" w:line="240" w:lineRule="auto"/>
+        <w:rPr>
+          <w:rFonts w:ascii="Calibri" w:eastAsia="Times New Roman" w:hAnsi="Calibri" w:cs="Calibri"/>
+          <w:sz w:val="24"/>
+          <w:szCs w:val="24"/>
+          <w:lang w:eastAsia="pt-PT"/>
+        </w:rPr>
+      </w:pPr>
+      <w:r>
+        <w:br w:type="page"/>
+      </w:r>
+    </w:p>
+    <w:p>
+      <w:pPr>
+        <w:pStyle w:val="Estilo3"/>
+        <w:spacing w:before="100" w:after="100"/>
         <w:sectPr>
           <w:type w:val="continuous"/>
           <w:pgSz w:w="11906" w:h="16838"/>
@@ -2382,6 +2491,994 @@
             <w:col w:w="2114" w:space="720"/>
             <w:col w:w="2474"/>
           </w:cols>
+          <w:formProt w:val="0"/>
+          <w:docGrid w:linePitch="360" w:charSpace="4096"/>
+        </w:sectPr>
+      </w:pPr>
+    </w:p>
+    <w:p>
+      <w:pPr>
+        <w:pStyle w:val="Estilo1"/>
+        <w:rPr>
+          <w:color w:val="C00000"/>
+        </w:rPr>
+      </w:pPr>
+      <w:r>
+        <w:rPr>
+          <w:color w:val="C00000"/>
+        </w:rPr>
+        <w:lastRenderedPageBreak/>
+        <w:t>Esquema relacional</w:t>
+      </w:r>
+    </w:p>
+    <w:p>
+      <w:pPr>
+        <w:pStyle w:val="Estilo3"/>
+        <w:spacing w:before="100" w:after="100" w:line="360" w:lineRule="auto"/>
+        <w:contextualSpacing/>
+        <w:jc w:val="left"/>
+      </w:pPr>
+      <w:r>
+        <w:t>Pessoa (</w:t>
+      </w:r>
+      <w:r>
+        <w:rPr>
+          <w:u w:val="single"/>
+        </w:rPr>
+        <w:t>NIF</w:t>
+      </w:r>
+      <w:r>
+        <w:t xml:space="preserve">, </w:t>
+      </w:r>
+      <w:proofErr w:type="spellStart"/>
+      <w:r>
+        <w:t>nome</w:t>
+      </w:r>
+      <w:r>
+        <w:t>Pessoa</w:t>
+      </w:r>
+      <w:proofErr w:type="spellEnd"/>
+      <w:r>
+        <w:t xml:space="preserve">, Data de </w:t>
+      </w:r>
+      <w:r>
+        <w:t>Na</w:t>
+      </w:r>
+      <w:r>
+        <w:t xml:space="preserve">scimento, </w:t>
+      </w:r>
+      <w:proofErr w:type="spellStart"/>
+      <w:r>
+        <w:t>contactoPessoa</w:t>
+      </w:r>
+      <w:proofErr w:type="spellEnd"/>
+      <w:r>
+        <w:t>, País-&gt;País</w:t>
+      </w:r>
+      <w:r>
+        <w:t>)</w:t>
+      </w:r>
+    </w:p>
+    <w:p>
+      <w:pPr>
+        <w:pStyle w:val="Estilo3"/>
+        <w:spacing w:before="100" w:after="100" w:line="360" w:lineRule="auto"/>
+        <w:contextualSpacing/>
+        <w:jc w:val="left"/>
+      </w:pPr>
+      <w:r>
+        <w:t>Funcionário (</w:t>
+      </w:r>
+      <w:r>
+        <w:rPr>
+          <w:u w:val="single"/>
+        </w:rPr>
+        <w:t>Pessoa</w:t>
+      </w:r>
+      <w:r>
+        <w:t>-&gt;Pessoa, Salário, Categoria</w:t>
+      </w:r>
+      <w:r>
+        <w:t xml:space="preserve">, </w:t>
+      </w:r>
+      <w:r>
+        <w:t>Local</w:t>
+      </w:r>
+      <w:r>
+        <w:t>-&gt;</w:t>
+      </w:r>
+      <w:proofErr w:type="spellStart"/>
+      <w:r>
+        <w:t>Local</w:t>
+      </w:r>
+      <w:r>
+        <w:t>De</w:t>
+      </w:r>
+      <w:r>
+        <w:t>Trabalho</w:t>
+      </w:r>
+      <w:proofErr w:type="spellEnd"/>
+      <w:r>
+        <w:t>)</w:t>
+      </w:r>
+    </w:p>
+    <w:p>
+      <w:pPr>
+        <w:pStyle w:val="Estilo3"/>
+        <w:spacing w:before="100" w:after="100" w:line="360" w:lineRule="auto"/>
+        <w:contextualSpacing/>
+        <w:jc w:val="left"/>
+      </w:pPr>
+      <w:r>
+        <w:t>Passageiro (</w:t>
+      </w:r>
+      <w:r>
+        <w:rPr>
+          <w:u w:val="single"/>
+        </w:rPr>
+        <w:t>Pessoa</w:t>
+      </w:r>
+      <w:r>
+        <w:t xml:space="preserve">-&gt;Pessoa, </w:t>
+      </w:r>
+      <w:proofErr w:type="spellStart"/>
+      <w:r>
+        <w:t>Número</w:t>
+      </w:r>
+      <w:r>
+        <w:t>P</w:t>
+      </w:r>
+      <w:r>
+        <w:t>assaporte</w:t>
+      </w:r>
+      <w:proofErr w:type="spellEnd"/>
+      <w:r>
+        <w:t>)</w:t>
+      </w:r>
+    </w:p>
+    <w:p>
+      <w:pPr>
+        <w:pStyle w:val="Estilo3"/>
+        <w:spacing w:before="100" w:after="100" w:line="360" w:lineRule="auto"/>
+        <w:contextualSpacing/>
+        <w:jc w:val="left"/>
+      </w:pPr>
+      <w:r>
+        <w:t>Chefe (</w:t>
+      </w:r>
+      <w:proofErr w:type="spellStart"/>
+      <w:r>
+        <w:t>IDc</w:t>
+      </w:r>
+      <w:r>
+        <w:t>hefe</w:t>
+      </w:r>
+      <w:proofErr w:type="spellEnd"/>
+      <w:r>
+        <w:t xml:space="preserve">-&gt;Funcionário, </w:t>
+      </w:r>
+      <w:proofErr w:type="spellStart"/>
+      <w:r>
+        <w:rPr>
+          <w:u w:val="single"/>
+        </w:rPr>
+        <w:t>ID</w:t>
+      </w:r>
+      <w:r>
+        <w:rPr>
+          <w:u w:val="single"/>
+        </w:rPr>
+        <w:t>e</w:t>
+      </w:r>
+      <w:r>
+        <w:rPr>
+          <w:u w:val="single"/>
+        </w:rPr>
+        <w:t>scravo</w:t>
+      </w:r>
+      <w:proofErr w:type="spellEnd"/>
+      <w:r>
+        <w:t>-&gt;Funcionário)</w:t>
+      </w:r>
+    </w:p>
+    <w:p>
+      <w:pPr>
+        <w:pStyle w:val="Estilo3"/>
+        <w:spacing w:before="100" w:after="100" w:line="360" w:lineRule="auto"/>
+        <w:contextualSpacing/>
+        <w:jc w:val="left"/>
+      </w:pPr>
+      <w:r>
+        <w:t>País (</w:t>
+      </w:r>
+      <w:proofErr w:type="spellStart"/>
+      <w:r>
+        <w:rPr>
+          <w:u w:val="single"/>
+        </w:rPr>
+        <w:t>ID</w:t>
+      </w:r>
+      <w:r>
+        <w:rPr>
+          <w:u w:val="single"/>
+        </w:rPr>
+        <w:t>país</w:t>
+      </w:r>
+      <w:proofErr w:type="spellEnd"/>
+      <w:r>
+        <w:t xml:space="preserve">, </w:t>
+      </w:r>
+      <w:proofErr w:type="spellStart"/>
+      <w:r>
+        <w:t>nome</w:t>
+      </w:r>
+      <w:r>
+        <w:t>Pais</w:t>
+      </w:r>
+      <w:proofErr w:type="spellEnd"/>
+      <w:r>
+        <w:t>)</w:t>
+      </w:r>
+    </w:p>
+    <w:p>
+      <w:pPr>
+        <w:pStyle w:val="Estilo3"/>
+        <w:spacing w:before="100" w:after="100" w:line="360" w:lineRule="auto"/>
+        <w:contextualSpacing/>
+        <w:jc w:val="left"/>
+      </w:pPr>
+      <w:r>
+        <w:t>Cidade (</w:t>
+      </w:r>
+      <w:proofErr w:type="spellStart"/>
+      <w:r>
+        <w:rPr>
+          <w:u w:val="single"/>
+        </w:rPr>
+        <w:t>ID</w:t>
+      </w:r>
+      <w:r>
+        <w:rPr>
+          <w:u w:val="single"/>
+        </w:rPr>
+        <w:t>cidade</w:t>
+      </w:r>
+      <w:proofErr w:type="spellEnd"/>
+      <w:r>
+        <w:t xml:space="preserve">, </w:t>
+      </w:r>
+      <w:proofErr w:type="spellStart"/>
+      <w:r>
+        <w:t>nome</w:t>
+      </w:r>
+      <w:r>
+        <w:t>Cidade</w:t>
+      </w:r>
+      <w:proofErr w:type="spellEnd"/>
+      <w:r>
+        <w:t>, País-&gt;País)</w:t>
+      </w:r>
+    </w:p>
+    <w:p>
+      <w:pPr>
+        <w:pStyle w:val="Estilo3"/>
+        <w:spacing w:before="100" w:after="100" w:line="360" w:lineRule="auto"/>
+        <w:contextualSpacing/>
+        <w:jc w:val="left"/>
+      </w:pPr>
+      <w:r>
+        <w:t>Aeroporto</w:t>
+      </w:r>
+      <w:r>
+        <w:t xml:space="preserve"> </w:t>
+      </w:r>
+      <w:r>
+        <w:t>(</w:t>
+      </w:r>
+      <w:proofErr w:type="spellStart"/>
+      <w:r>
+        <w:rPr>
+          <w:u w:val="single"/>
+        </w:rPr>
+        <w:t>ID</w:t>
+      </w:r>
+      <w:r>
+        <w:rPr>
+          <w:u w:val="single"/>
+        </w:rPr>
+        <w:t>aeroporto</w:t>
+      </w:r>
+      <w:proofErr w:type="spellEnd"/>
+      <w:r>
+        <w:t xml:space="preserve">, </w:t>
+      </w:r>
+      <w:proofErr w:type="spellStart"/>
+      <w:r>
+        <w:t>nome</w:t>
+      </w:r>
+      <w:r>
+        <w:t>Aeroporto</w:t>
+      </w:r>
+      <w:proofErr w:type="spellEnd"/>
+      <w:r>
+        <w:t>, Cidade-&gt;Cidade)</w:t>
+      </w:r>
+    </w:p>
+    <w:p>
+      <w:pPr>
+        <w:pStyle w:val="Estilo3"/>
+        <w:spacing w:before="100" w:after="100" w:line="360" w:lineRule="auto"/>
+        <w:contextualSpacing/>
+        <w:jc w:val="left"/>
+      </w:pPr>
+      <w:r>
+        <w:t>Viagem</w:t>
+      </w:r>
+      <w:r>
+        <w:t xml:space="preserve"> </w:t>
+      </w:r>
+      <w:r>
+        <w:t>(</w:t>
+      </w:r>
+      <w:proofErr w:type="spellStart"/>
+      <w:r>
+        <w:rPr>
+          <w:u w:val="single"/>
+        </w:rPr>
+        <w:t>ID</w:t>
+      </w:r>
+      <w:r>
+        <w:rPr>
+          <w:u w:val="single"/>
+        </w:rPr>
+        <w:t>viagem</w:t>
+      </w:r>
+      <w:proofErr w:type="spellEnd"/>
+      <w:r>
+        <w:t xml:space="preserve">, </w:t>
+      </w:r>
+      <w:proofErr w:type="spellStart"/>
+      <w:r>
+        <w:t>DataPartida</w:t>
+      </w:r>
+      <w:proofErr w:type="spellEnd"/>
+      <w:r>
+        <w:t xml:space="preserve">, </w:t>
+      </w:r>
+      <w:proofErr w:type="spellStart"/>
+      <w:r>
+        <w:t>DataChegada</w:t>
+      </w:r>
+      <w:proofErr w:type="spellEnd"/>
+      <w:r>
+        <w:t xml:space="preserve">, </w:t>
+      </w:r>
+      <w:proofErr w:type="spellStart"/>
+      <w:r>
+        <w:t>Duração</w:t>
+      </w:r>
+      <w:r>
+        <w:t>Viagem</w:t>
+      </w:r>
+      <w:proofErr w:type="spellEnd"/>
+      <w:r>
+        <w:t xml:space="preserve">, </w:t>
+      </w:r>
+      <w:proofErr w:type="spellStart"/>
+      <w:r>
+        <w:t>éPartida</w:t>
+      </w:r>
+      <w:proofErr w:type="spellEnd"/>
+      <w:r>
+        <w:t xml:space="preserve">, </w:t>
+      </w:r>
+    </w:p>
+    <w:p>
+      <w:pPr>
+        <w:pStyle w:val="Estilo3"/>
+        <w:spacing w:before="100" w:after="100" w:line="360" w:lineRule="auto"/>
+        <w:contextualSpacing/>
+        <w:jc w:val="left"/>
+      </w:pPr>
+      <w:proofErr w:type="spellStart"/>
+      <w:r>
+        <w:t>IDporta</w:t>
+      </w:r>
+      <w:proofErr w:type="spellEnd"/>
+      <w:r>
+        <w:t xml:space="preserve">-&gt;Porta, </w:t>
+      </w:r>
+      <w:proofErr w:type="spellStart"/>
+      <w:r>
+        <w:t>IDpista</w:t>
+      </w:r>
+      <w:proofErr w:type="spellEnd"/>
+      <w:r>
+        <w:t>-&gt;Pista, Avião-&gt;Avião</w:t>
+      </w:r>
+      <w:r>
+        <w:t>, Aeroporto-&gt;Aeroporto</w:t>
+      </w:r>
+      <w:r>
+        <w:t>)</w:t>
+      </w:r>
+    </w:p>
+    <w:p>
+      <w:pPr>
+        <w:pStyle w:val="Estilo3"/>
+        <w:spacing w:before="100" w:after="100" w:line="360" w:lineRule="auto"/>
+        <w:contextualSpacing/>
+        <w:jc w:val="left"/>
+      </w:pPr>
+      <w:r>
+        <w:t>Bilhete</w:t>
+      </w:r>
+      <w:r>
+        <w:t xml:space="preserve"> (</w:t>
+      </w:r>
+      <w:r>
+        <w:rPr>
+          <w:u w:val="single"/>
+        </w:rPr>
+        <w:t>Passageiro</w:t>
+      </w:r>
+      <w:r>
+        <w:t xml:space="preserve">-&gt;Passageiro, </w:t>
+      </w:r>
+      <w:r>
+        <w:rPr>
+          <w:u w:val="single"/>
+        </w:rPr>
+        <w:t>Viagem</w:t>
+      </w:r>
+      <w:r>
+        <w:t xml:space="preserve">-&gt;Viagem, Classe, </w:t>
+      </w:r>
+      <w:proofErr w:type="spellStart"/>
+      <w:r>
+        <w:t>NumeroLugar</w:t>
+      </w:r>
+      <w:proofErr w:type="spellEnd"/>
+      <w:r>
+        <w:t xml:space="preserve">, </w:t>
+      </w:r>
+      <w:proofErr w:type="spellStart"/>
+      <w:r>
+        <w:t>FezCheckIn</w:t>
+      </w:r>
+      <w:proofErr w:type="spellEnd"/>
+      <w:r>
+        <w:t>, Embarcou)</w:t>
+      </w:r>
+    </w:p>
+    <w:p>
+      <w:pPr>
+        <w:pStyle w:val="Estilo3"/>
+        <w:spacing w:before="100" w:after="100" w:line="360" w:lineRule="auto"/>
+        <w:contextualSpacing/>
+        <w:jc w:val="left"/>
+      </w:pPr>
+      <w:r>
+        <w:t>Mala (</w:t>
+      </w:r>
+      <w:proofErr w:type="spellStart"/>
+      <w:r>
+        <w:rPr>
+          <w:u w:val="single"/>
+        </w:rPr>
+        <w:t>IDmala</w:t>
+      </w:r>
+      <w:proofErr w:type="spellEnd"/>
+      <w:r>
+        <w:t>, Viagem-&gt;Viagem, Passageiro-&gt;Passageiro)</w:t>
+      </w:r>
+    </w:p>
+    <w:p>
+      <w:pPr>
+        <w:pStyle w:val="Estilo3"/>
+        <w:spacing w:before="100" w:after="100" w:line="360" w:lineRule="auto"/>
+        <w:contextualSpacing/>
+        <w:jc w:val="left"/>
+      </w:pPr>
+      <w:r>
+        <w:t>Recolha (</w:t>
+      </w:r>
+      <w:r>
+        <w:rPr>
+          <w:u w:val="single"/>
+        </w:rPr>
+        <w:t>Viagem</w:t>
+      </w:r>
+      <w:r>
+        <w:t xml:space="preserve">-&gt;Viagem, </w:t>
+      </w:r>
+      <w:proofErr w:type="spellStart"/>
+      <w:r>
+        <w:t>IDterminal</w:t>
+      </w:r>
+      <w:proofErr w:type="spellEnd"/>
+      <w:r>
+        <w:t>-&gt;</w:t>
+      </w:r>
+      <w:proofErr w:type="spellStart"/>
+      <w:r>
+        <w:t>Terminal</w:t>
+      </w:r>
+      <w:r>
+        <w:t>Bagagem</w:t>
+      </w:r>
+      <w:proofErr w:type="spellEnd"/>
+      <w:r>
+        <w:t>, Data, Hora)</w:t>
+      </w:r>
+    </w:p>
+    <w:p>
+      <w:pPr>
+        <w:pStyle w:val="Estilo3"/>
+        <w:spacing w:before="100" w:after="100" w:line="360" w:lineRule="auto"/>
+        <w:contextualSpacing/>
+        <w:jc w:val="left"/>
+      </w:pPr>
+      <w:r>
+        <w:t>Avião (</w:t>
+      </w:r>
+      <w:proofErr w:type="spellStart"/>
+      <w:r>
+        <w:rPr>
+          <w:u w:val="single"/>
+        </w:rPr>
+        <w:t>IDaviao</w:t>
+      </w:r>
+      <w:proofErr w:type="spellEnd"/>
+      <w:r>
+        <w:t>, Companhia-&gt;</w:t>
+      </w:r>
+      <w:proofErr w:type="spellStart"/>
+      <w:r>
+        <w:t>CompanhiaAerea</w:t>
+      </w:r>
+      <w:proofErr w:type="spellEnd"/>
+      <w:r>
+        <w:t>, Modelo-&gt;</w:t>
+      </w:r>
+      <w:proofErr w:type="spellStart"/>
+      <w:r>
+        <w:t>ModeloAviao</w:t>
+      </w:r>
+      <w:proofErr w:type="spellEnd"/>
+      <w:r>
+        <w:t>)</w:t>
+      </w:r>
+    </w:p>
+    <w:p>
+      <w:pPr>
+        <w:pStyle w:val="Estilo3"/>
+        <w:spacing w:before="100" w:after="100" w:line="360" w:lineRule="auto"/>
+        <w:contextualSpacing/>
+        <w:jc w:val="left"/>
+      </w:pPr>
+      <w:proofErr w:type="spellStart"/>
+      <w:r>
+        <w:t>ModeloAviao</w:t>
+      </w:r>
+      <w:proofErr w:type="spellEnd"/>
+      <w:r>
+        <w:t xml:space="preserve"> </w:t>
+      </w:r>
+      <w:r>
+        <w:t>(</w:t>
+      </w:r>
+      <w:proofErr w:type="spellStart"/>
+      <w:r>
+        <w:rPr>
+          <w:u w:val="single"/>
+        </w:rPr>
+        <w:t>IDmodelo</w:t>
+      </w:r>
+      <w:proofErr w:type="spellEnd"/>
+      <w:r>
+        <w:t xml:space="preserve">, </w:t>
+      </w:r>
+      <w:proofErr w:type="spellStart"/>
+      <w:r>
+        <w:t>nome</w:t>
+      </w:r>
+      <w:r>
+        <w:t>Modelo</w:t>
+      </w:r>
+      <w:proofErr w:type="spellEnd"/>
+      <w:r>
+        <w:t>, capacidade)</w:t>
+      </w:r>
+    </w:p>
+    <w:p>
+      <w:pPr>
+        <w:pStyle w:val="Estilo3"/>
+        <w:spacing w:before="100" w:after="100" w:line="360" w:lineRule="auto"/>
+        <w:contextualSpacing/>
+        <w:jc w:val="left"/>
+      </w:pPr>
+      <w:proofErr w:type="spellStart"/>
+      <w:r>
+        <w:t>CompanhiaAerea</w:t>
+      </w:r>
+      <w:proofErr w:type="spellEnd"/>
+      <w:r>
+        <w:t xml:space="preserve"> </w:t>
+      </w:r>
+      <w:r>
+        <w:t>(</w:t>
+      </w:r>
+      <w:proofErr w:type="spellStart"/>
+      <w:r>
+        <w:rPr>
+          <w:u w:val="single"/>
+        </w:rPr>
+        <w:t>IDcompanhia</w:t>
+      </w:r>
+      <w:proofErr w:type="spellEnd"/>
+      <w:r>
+        <w:t xml:space="preserve">, </w:t>
+      </w:r>
+      <w:proofErr w:type="spellStart"/>
+      <w:r>
+        <w:t>nome</w:t>
+      </w:r>
+      <w:r>
+        <w:t>Companhia</w:t>
+      </w:r>
+      <w:proofErr w:type="spellEnd"/>
+      <w:r>
+        <w:t xml:space="preserve">, </w:t>
+      </w:r>
+      <w:proofErr w:type="spellStart"/>
+      <w:r>
+        <w:t>contacto</w:t>
+      </w:r>
+      <w:r>
+        <w:t>Companhia</w:t>
+      </w:r>
+      <w:proofErr w:type="spellEnd"/>
+      <w:r>
+        <w:t>)</w:t>
+      </w:r>
+    </w:p>
+    <w:p>
+      <w:pPr>
+        <w:pStyle w:val="Estilo3"/>
+        <w:spacing w:before="100" w:after="100" w:line="360" w:lineRule="auto"/>
+        <w:contextualSpacing/>
+        <w:jc w:val="left"/>
+      </w:pPr>
+      <w:proofErr w:type="spellStart"/>
+      <w:r>
+        <w:t>LocalDeTrabalho</w:t>
+      </w:r>
+      <w:proofErr w:type="spellEnd"/>
+      <w:r>
+        <w:t xml:space="preserve"> (</w:t>
+      </w:r>
+      <w:proofErr w:type="spellStart"/>
+      <w:r>
+        <w:rPr>
+          <w:u w:val="single"/>
+        </w:rPr>
+        <w:t>IDtrabalho</w:t>
+      </w:r>
+      <w:proofErr w:type="spellEnd"/>
+      <w:r>
+        <w:t>)</w:t>
+      </w:r>
+    </w:p>
+    <w:p>
+      <w:pPr>
+        <w:pStyle w:val="Estilo3"/>
+        <w:spacing w:before="100" w:after="100" w:line="360" w:lineRule="auto"/>
+        <w:contextualSpacing/>
+        <w:jc w:val="left"/>
+      </w:pPr>
+      <w:r>
+        <w:t>Porta (</w:t>
+      </w:r>
+      <w:r>
+        <w:rPr>
+          <w:u w:val="single"/>
+        </w:rPr>
+        <w:t>Local</w:t>
+      </w:r>
+      <w:r>
+        <w:t>-&gt;</w:t>
+      </w:r>
+      <w:proofErr w:type="spellStart"/>
+      <w:r>
+        <w:t>LocalDeTrabalho</w:t>
+      </w:r>
+      <w:proofErr w:type="spellEnd"/>
+      <w:r>
+        <w:t xml:space="preserve">, Setor, </w:t>
+      </w:r>
+      <w:proofErr w:type="spellStart"/>
+      <w:r>
+        <w:t>Número</w:t>
+      </w:r>
+      <w:r>
+        <w:t>Porta</w:t>
+      </w:r>
+      <w:proofErr w:type="spellEnd"/>
+      <w:r>
+        <w:t>, Embarque)</w:t>
+      </w:r>
+    </w:p>
+    <w:p>
+      <w:pPr>
+        <w:pStyle w:val="Estilo3"/>
+        <w:spacing w:before="100" w:after="100" w:line="360" w:lineRule="auto"/>
+        <w:contextualSpacing/>
+        <w:jc w:val="left"/>
+      </w:pPr>
+      <w:r>
+        <w:t>Pista (</w:t>
+      </w:r>
+      <w:r>
+        <w:rPr>
+          <w:u w:val="single"/>
+        </w:rPr>
+        <w:t>Local</w:t>
+      </w:r>
+      <w:r>
+        <w:t>-&gt;</w:t>
+      </w:r>
+      <w:proofErr w:type="spellStart"/>
+      <w:r>
+        <w:t>LocalDeTrabalho</w:t>
+      </w:r>
+      <w:proofErr w:type="spellEnd"/>
+      <w:r>
+        <w:t xml:space="preserve">, </w:t>
+      </w:r>
+      <w:proofErr w:type="spellStart"/>
+      <w:r>
+        <w:t>Número</w:t>
+      </w:r>
+      <w:r>
+        <w:t>Pista</w:t>
+      </w:r>
+      <w:proofErr w:type="spellEnd"/>
+      <w:r>
+        <w:t>)</w:t>
+      </w:r>
+    </w:p>
+    <w:p>
+      <w:pPr>
+        <w:pStyle w:val="Estilo3"/>
+        <w:spacing w:before="100" w:after="100" w:line="360" w:lineRule="auto"/>
+        <w:contextualSpacing/>
+        <w:jc w:val="left"/>
+      </w:pPr>
+      <w:r>
+        <w:t>Balcão (</w:t>
+      </w:r>
+      <w:r>
+        <w:rPr>
+          <w:u w:val="single"/>
+        </w:rPr>
+        <w:t>Local</w:t>
+      </w:r>
+      <w:r>
+        <w:t>-&gt;</w:t>
+      </w:r>
+      <w:proofErr w:type="spellStart"/>
+      <w:r>
+        <w:t>LocalDeTrabalho</w:t>
+      </w:r>
+      <w:proofErr w:type="spellEnd"/>
+      <w:r>
+        <w:t>)</w:t>
+      </w:r>
+    </w:p>
+    <w:p>
+      <w:pPr>
+        <w:pStyle w:val="Estilo3"/>
+        <w:spacing w:before="100" w:after="100" w:line="360" w:lineRule="auto"/>
+        <w:contextualSpacing/>
+        <w:jc w:val="left"/>
+      </w:pPr>
+      <w:proofErr w:type="spellStart"/>
+      <w:r>
+        <w:t>BalcãoCheckIn</w:t>
+      </w:r>
+      <w:proofErr w:type="spellEnd"/>
+      <w:r>
+        <w:t xml:space="preserve"> (</w:t>
+      </w:r>
+      <w:r>
+        <w:rPr>
+          <w:u w:val="single"/>
+        </w:rPr>
+        <w:t>Balcão</w:t>
+      </w:r>
+      <w:r>
+        <w:t xml:space="preserve">-&gt;Balcão, </w:t>
+      </w:r>
+      <w:proofErr w:type="spellStart"/>
+      <w:r>
+        <w:t>Número</w:t>
+      </w:r>
+      <w:r>
+        <w:t>BalcãoCheckIn</w:t>
+      </w:r>
+      <w:proofErr w:type="spellEnd"/>
+      <w:r>
+        <w:t>)</w:t>
+      </w:r>
+    </w:p>
+    <w:p>
+      <w:pPr>
+        <w:pStyle w:val="Estilo3"/>
+        <w:spacing w:before="100" w:after="100" w:line="360" w:lineRule="auto"/>
+        <w:contextualSpacing/>
+        <w:jc w:val="left"/>
+      </w:pPr>
+      <w:proofErr w:type="spellStart"/>
+      <w:r>
+        <w:t>BalcãoApoio</w:t>
+      </w:r>
+      <w:proofErr w:type="spellEnd"/>
+      <w:r>
+        <w:t xml:space="preserve"> (</w:t>
+      </w:r>
+      <w:r>
+        <w:rPr>
+          <w:u w:val="single"/>
+        </w:rPr>
+        <w:t>Balcão</w:t>
+      </w:r>
+      <w:r>
+        <w:t xml:space="preserve">-&gt;Balcão, </w:t>
+      </w:r>
+      <w:proofErr w:type="spellStart"/>
+      <w:r>
+        <w:t>HoraA</w:t>
+      </w:r>
+      <w:r>
+        <w:t>bertura</w:t>
+      </w:r>
+      <w:proofErr w:type="spellEnd"/>
+      <w:r>
+        <w:t>, Hor</w:t>
+      </w:r>
+      <w:r>
+        <w:t>aF</w:t>
+      </w:r>
+      <w:bookmarkStart w:id="5" w:name="_GoBack"/>
+      <w:bookmarkEnd w:id="5"/>
+      <w:r>
+        <w:t>echo)</w:t>
+      </w:r>
+    </w:p>
+    <w:p>
+      <w:pPr>
+        <w:pStyle w:val="Estilo3"/>
+        <w:spacing w:before="100" w:after="100" w:line="360" w:lineRule="auto"/>
+        <w:contextualSpacing/>
+        <w:jc w:val="left"/>
+      </w:pPr>
+      <w:proofErr w:type="spellStart"/>
+      <w:r>
+        <w:t>TerminalBagagem</w:t>
+      </w:r>
+      <w:proofErr w:type="spellEnd"/>
+      <w:r>
+        <w:t xml:space="preserve"> (</w:t>
+      </w:r>
+      <w:r>
+        <w:rPr>
+          <w:u w:val="single"/>
+        </w:rPr>
+        <w:t>Local</w:t>
+      </w:r>
+      <w:r>
+        <w:t>-&gt;</w:t>
+      </w:r>
+      <w:proofErr w:type="spellStart"/>
+      <w:r>
+        <w:t>LocalDeTrabalho</w:t>
+      </w:r>
+      <w:proofErr w:type="spellEnd"/>
+      <w:r>
+        <w:t xml:space="preserve">, </w:t>
+      </w:r>
+      <w:proofErr w:type="spellStart"/>
+      <w:r>
+        <w:t>Número</w:t>
+      </w:r>
+      <w:r>
+        <w:t>Terminal</w:t>
+      </w:r>
+      <w:proofErr w:type="spellEnd"/>
+      <w:r>
+        <w:t>)</w:t>
+      </w:r>
+    </w:p>
+    <w:p>
+      <w:pPr>
+        <w:pStyle w:val="Estilo3"/>
+        <w:spacing w:before="100" w:after="100" w:line="360" w:lineRule="auto"/>
+        <w:contextualSpacing/>
+        <w:jc w:val="left"/>
+      </w:pPr>
+      <w:proofErr w:type="spellStart"/>
+      <w:proofErr w:type="gramStart"/>
+      <w:r>
+        <w:t>PossuiBalcao</w:t>
+      </w:r>
+      <w:proofErr w:type="spellEnd"/>
+      <w:r>
+        <w:t>(</w:t>
+      </w:r>
+      <w:proofErr w:type="gramEnd"/>
+      <w:r>
+        <w:rPr>
+          <w:u w:val="single"/>
+        </w:rPr>
+        <w:t>Companhia</w:t>
+      </w:r>
+      <w:r>
+        <w:t>-&gt;</w:t>
+      </w:r>
+      <w:proofErr w:type="spellStart"/>
+      <w:r>
+        <w:t>CompanhiaAerea</w:t>
+      </w:r>
+      <w:proofErr w:type="spellEnd"/>
+      <w:r>
+        <w:t xml:space="preserve">, </w:t>
+      </w:r>
+      <w:r>
+        <w:rPr>
+          <w:u w:val="single"/>
+        </w:rPr>
+        <w:t>Balcão</w:t>
+      </w:r>
+      <w:r>
+        <w:t>-&gt;</w:t>
+      </w:r>
+      <w:proofErr w:type="spellStart"/>
+      <w:r>
+        <w:t>BalcãoCheckin</w:t>
+      </w:r>
+      <w:proofErr w:type="spellEnd"/>
+      <w:r>
+        <w:t>)</w:t>
+      </w:r>
+    </w:p>
+    <w:p>
+      <w:pPr>
+        <w:pStyle w:val="Estilo3"/>
+        <w:spacing w:before="100" w:after="100"/>
+      </w:pPr>
+    </w:p>
+    <w:p>
+      <w:pPr>
+        <w:pStyle w:val="Estilo3"/>
+        <w:spacing w:before="100" w:after="100"/>
+      </w:pPr>
+    </w:p>
+    <w:p>
+      <w:pPr>
+        <w:pStyle w:val="Estilo3"/>
+        <w:spacing w:before="100" w:after="100"/>
+      </w:pPr>
+    </w:p>
+    <w:p/>
+    <w:p/>
+    <w:p>
+      <w:pPr>
+        <w:sectPr>
+          <w:type w:val="continuous"/>
+          <w:pgSz w:w="11906" w:h="16838"/>
+          <w:pgMar w:top="1417" w:right="1701" w:bottom="1417" w:left="1701" w:header="720" w:footer="720" w:gutter="0"/>
+          <w:cols w:space="720"/>
           <w:formProt w:val="0"/>
           <w:docGrid w:linePitch="360" w:charSpace="4096"/>
         </w:sectPr>
@@ -5078,7 +6175,7 @@
 </file>
 
 <file path=customXml/itemProps1.xml><?xml version="1.0" encoding="utf-8"?>
-<ds:datastoreItem xmlns:ds="http://schemas.openxmlformats.org/officeDocument/2006/customXml" ds:itemID="{0474C433-12F4-4CE9-9B16-97F7570DAC47}">
+<ds:datastoreItem xmlns:ds="http://schemas.openxmlformats.org/officeDocument/2006/customXml" ds:itemID="{6B1BF86D-25DD-41E5-B5D3-F56E4C615461}">
   <ds:schemaRefs>
     <ds:schemaRef ds:uri="http://schemas.openxmlformats.org/officeDocument/2006/bibliography"/>
   </ds:schemaRefs>

</xml_diff>

<commit_message>
Renamed .vpp file and CHANGED STUFF
</commit_message>
<xml_diff>
--- a/RelatorioBDAD.docx
+++ b/RelatorioBDAD.docx
@@ -752,7 +752,13 @@
         </w:rPr>
       </w:pPr>
       <w:r>
-        <w:t>Este projeto tem como objetivo simular uma base de dados que conterá a informação necessária para gerir um aeroporto. Isto inclui os seus funcionários e passageiros, como também informações sobre as viagens que chegam e saem do respetivo aeroporto, para que seja possível geri-las.</w:t>
+        <w:t xml:space="preserve">Este projeto tem como objetivo </w:t>
+      </w:r>
+      <w:r>
+        <w:t>criar</w:t>
+      </w:r>
+      <w:r>
+        <w:t xml:space="preserve"> uma base de dados que conterá a informação necessária para gerir um aeroporto. Isto inclui os seus funcionários e passageiros, como também informações sobre as viagens que chegam e saem do respetivo aeroporto, para que seja possível geri-las.</w:t>
       </w:r>
       <w:r>
         <w:br w:type="page"/>
@@ -2539,13 +2545,15 @@
       </w:r>
       <w:proofErr w:type="spellEnd"/>
       <w:r>
-        <w:t xml:space="preserve">, Data de </w:t>
-      </w:r>
-      <w:r>
-        <w:t>Na</w:t>
-      </w:r>
-      <w:r>
-        <w:t xml:space="preserve">scimento, </w:t>
+        <w:t xml:space="preserve">, </w:t>
+      </w:r>
+      <w:proofErr w:type="spellStart"/>
+      <w:r>
+        <w:t>DataNascimento</w:t>
+      </w:r>
+      <w:proofErr w:type="spellEnd"/>
+      <w:r>
+        <w:t xml:space="preserve">, </w:t>
       </w:r>
       <w:proofErr w:type="spellStart"/>
       <w:r>
@@ -2576,10 +2584,7 @@
         <w:t>Pessoa</w:t>
       </w:r>
       <w:r>
-        <w:t>-&gt;Pessoa, Salário, Categoria</w:t>
-      </w:r>
-      <w:r>
-        <w:t xml:space="preserve">, </w:t>
+        <w:t xml:space="preserve">-&gt;Pessoa, Salário, </w:t>
       </w:r>
       <w:r>
         <w:t>Local</w:t>
@@ -2589,13 +2594,7 @@
       </w:r>
       <w:proofErr w:type="spellStart"/>
       <w:r>
-        <w:t>Local</w:t>
-      </w:r>
-      <w:r>
-        <w:t>De</w:t>
-      </w:r>
-      <w:r>
-        <w:t>Trabalho</w:t>
+        <w:t>LocalTrabalho</w:t>
       </w:r>
       <w:proofErr w:type="spellEnd"/>
       <w:r>
@@ -2626,10 +2625,7 @@
         <w:t>Número</w:t>
       </w:r>
       <w:r>
-        <w:t>P</w:t>
-      </w:r>
-      <w:r>
-        <w:t>assaporte</w:t>
+        <w:t>ID</w:t>
       </w:r>
       <w:proofErr w:type="spellEnd"/>
       <w:r>
@@ -2674,7 +2670,7 @@
         <w:rPr>
           <w:u w:val="single"/>
         </w:rPr>
-        <w:t>scravo</w:t>
+        <w:t>mpregado</w:t>
       </w:r>
       <w:proofErr w:type="spellEnd"/>
       <w:r>
@@ -2696,23 +2692,18 @@
         <w:rPr>
           <w:u w:val="single"/>
         </w:rPr>
-        <w:t>ID</w:t>
+        <w:t>N</w:t>
       </w:r>
       <w:r>
         <w:rPr>
           <w:u w:val="single"/>
         </w:rPr>
-        <w:t>país</w:t>
-      </w:r>
-      <w:proofErr w:type="spellEnd"/>
-      <w:r>
-        <w:t xml:space="preserve">, </w:t>
-      </w:r>
-      <w:proofErr w:type="spellStart"/>
-      <w:r>
-        <w:t>nome</w:t>
-      </w:r>
-      <w:r>
+        <w:t>ome</w:t>
+      </w:r>
+      <w:r>
+        <w:rPr>
+          <w:u w:val="single"/>
+        </w:rPr>
         <w:t>Pais</w:t>
       </w:r>
       <w:proofErr w:type="spellEnd"/>
@@ -2735,23 +2726,18 @@
         <w:rPr>
           <w:u w:val="single"/>
         </w:rPr>
-        <w:t>ID</w:t>
+        <w:t>N</w:t>
       </w:r>
       <w:r>
         <w:rPr>
           <w:u w:val="single"/>
         </w:rPr>
-        <w:t>cidade</w:t>
-      </w:r>
-      <w:proofErr w:type="spellEnd"/>
-      <w:r>
-        <w:t xml:space="preserve">, </w:t>
-      </w:r>
-      <w:proofErr w:type="spellStart"/>
-      <w:r>
-        <w:t>nome</w:t>
-      </w:r>
-      <w:r>
+        <w:t>ome</w:t>
+      </w:r>
+      <w:r>
+        <w:rPr>
+          <w:u w:val="single"/>
+        </w:rPr>
         <w:t>Cidade</w:t>
       </w:r>
       <w:proofErr w:type="spellEnd"/>
@@ -2801,7 +2787,18 @@
       </w:r>
       <w:proofErr w:type="spellEnd"/>
       <w:r>
-        <w:t>, Cidade-&gt;Cidade)</w:t>
+        <w:t xml:space="preserve">, </w:t>
+      </w:r>
+      <w:proofErr w:type="spellStart"/>
+      <w:r>
+        <w:t>siglaAeroporto</w:t>
+      </w:r>
+      <w:proofErr w:type="spellEnd"/>
+      <w:r>
+        <w:t xml:space="preserve">, </w:t>
+      </w:r>
+      <w:r>
+        <w:t>Cidade-&gt;Cidade)</w:t>
       </w:r>
     </w:p>
     <w:p>
@@ -2862,15 +2859,32 @@
       </w:r>
       <w:proofErr w:type="spellEnd"/>
       <w:r>
-        <w:t xml:space="preserve">, </w:t>
-      </w:r>
-      <w:proofErr w:type="spellStart"/>
-      <w:r>
-        <w:t>éPartida</w:t>
-      </w:r>
-      <w:proofErr w:type="spellEnd"/>
-      <w:r>
-        <w:t xml:space="preserve">, </w:t>
+        <w:t>,</w:t>
+      </w:r>
+      <w:r>
+        <w:t xml:space="preserve"> </w:t>
+      </w:r>
+      <w:proofErr w:type="spellStart"/>
+      <w:r>
+        <w:t>IDporta</w:t>
+      </w:r>
+      <w:proofErr w:type="spellEnd"/>
+      <w:r>
+        <w:t xml:space="preserve">-&gt;Porta, </w:t>
+      </w:r>
+      <w:proofErr w:type="spellStart"/>
+      <w:r>
+        <w:t>IDpista</w:t>
+      </w:r>
+      <w:proofErr w:type="spellEnd"/>
+      <w:r>
+        <w:t>-&gt;Pista, Avião-&gt;Avião</w:t>
+      </w:r>
+      <w:r>
+        <w:t>, Aeroporto-&gt;Aeroporto</w:t>
+      </w:r>
+      <w:r>
+        <w:t>)</w:t>
       </w:r>
     </w:p>
     <w:p>
@@ -2880,25 +2894,51 @@
         <w:contextualSpacing/>
         <w:jc w:val="left"/>
       </w:pPr>
-      <w:proofErr w:type="spellStart"/>
-      <w:r>
-        <w:t>IDporta</w:t>
-      </w:r>
-      <w:proofErr w:type="spellEnd"/>
-      <w:r>
-        <w:t xml:space="preserve">-&gt;Porta, </w:t>
-      </w:r>
-      <w:proofErr w:type="spellStart"/>
-      <w:r>
-        <w:t>IDpista</w:t>
-      </w:r>
-      <w:proofErr w:type="spellEnd"/>
-      <w:r>
-        <w:t>-&gt;Pista, Avião-&gt;Avião</w:t>
-      </w:r>
-      <w:r>
-        <w:t>, Aeroporto-&gt;Aeroporto</w:t>
-      </w:r>
+      <w:r>
+        <w:t>Bilhete (</w:t>
+      </w:r>
+      <w:r>
+        <w:rPr>
+          <w:u w:val="single"/>
+        </w:rPr>
+        <w:t>Passageiro</w:t>
+      </w:r>
+      <w:r>
+        <w:t xml:space="preserve">-&gt;Passageiro, </w:t>
+      </w:r>
+      <w:r>
+        <w:rPr>
+          <w:u w:val="single"/>
+        </w:rPr>
+        <w:t>Viagem</w:t>
+      </w:r>
+      <w:r>
+        <w:t xml:space="preserve">-&gt;Viagem, </w:t>
+      </w:r>
+      <w:proofErr w:type="spellStart"/>
+      <w:r>
+        <w:t>NumeroLugar</w:t>
+      </w:r>
+      <w:proofErr w:type="spellEnd"/>
+      <w:r>
+        <w:t xml:space="preserve">, </w:t>
+      </w:r>
+      <w:proofErr w:type="spellStart"/>
+      <w:r>
+        <w:t>FezCheckIn</w:t>
+      </w:r>
+      <w:proofErr w:type="spellEnd"/>
+      <w:r>
+        <w:t>, Embarcou</w:t>
+      </w:r>
+      <w:r>
+        <w:t xml:space="preserve">, </w:t>
+      </w:r>
+      <w:proofErr w:type="spellStart"/>
+      <w:r>
+        <w:t>EntrouZonaEmbarque</w:t>
+      </w:r>
+      <w:proofErr w:type="spellEnd"/>
       <w:r>
         <w:t>)</w:t>
       </w:r>
@@ -2911,44 +2951,24 @@
         <w:jc w:val="left"/>
       </w:pPr>
       <w:r>
-        <w:t>Bilhete</w:t>
-      </w:r>
-      <w:r>
-        <w:t xml:space="preserve"> (</w:t>
-      </w:r>
+        <w:t>Mala (</w:t>
+      </w:r>
+      <w:proofErr w:type="spellStart"/>
       <w:r>
         <w:rPr>
           <w:u w:val="single"/>
         </w:rPr>
-        <w:t>Passageiro</w:t>
-      </w:r>
-      <w:r>
-        <w:t xml:space="preserve">-&gt;Passageiro, </w:t>
-      </w:r>
-      <w:r>
-        <w:rPr>
-          <w:u w:val="single"/>
-        </w:rPr>
-        <w:t>Viagem</w:t>
-      </w:r>
-      <w:r>
-        <w:t xml:space="preserve">-&gt;Viagem, Classe, </w:t>
-      </w:r>
-      <w:proofErr w:type="spellStart"/>
-      <w:r>
-        <w:t>NumeroLugar</w:t>
+        <w:t>IDmala</w:t>
       </w:r>
       <w:proofErr w:type="spellEnd"/>
       <w:r>
         <w:t xml:space="preserve">, </w:t>
       </w:r>
-      <w:proofErr w:type="spellStart"/>
-      <w:r>
-        <w:t>FezCheckIn</w:t>
-      </w:r>
-      <w:proofErr w:type="spellEnd"/>
-      <w:r>
-        <w:t>, Embarcou)</w:t>
+      <w:r>
+        <w:t xml:space="preserve">Peso, </w:t>
+      </w:r>
+      <w:r>
+        <w:t>Viagem-&gt;Viagem, Passageiro-&gt;Passageiro)</w:t>
       </w:r>
     </w:p>
     <w:p>
@@ -2958,19 +2978,47 @@
         <w:contextualSpacing/>
         <w:jc w:val="left"/>
       </w:pPr>
-      <w:r>
-        <w:t>Mala (</w:t>
-      </w:r>
-      <w:proofErr w:type="spellStart"/>
+      <w:proofErr w:type="spellStart"/>
+      <w:r>
+        <w:t>Recolha</w:t>
+      </w:r>
+      <w:r>
+        <w:t>Bagagem</w:t>
+      </w:r>
+      <w:proofErr w:type="spellEnd"/>
+      <w:r>
+        <w:t xml:space="preserve"> </w:t>
+      </w:r>
+      <w:r>
+        <w:t>(</w:t>
+      </w:r>
       <w:r>
         <w:rPr>
           <w:u w:val="single"/>
         </w:rPr>
-        <w:t>IDmala</w:t>
-      </w:r>
-      <w:proofErr w:type="spellEnd"/>
-      <w:r>
-        <w:t>, Viagem-&gt;Viagem, Passageiro-&gt;Passageiro)</w:t>
+        <w:t>Viagem</w:t>
+      </w:r>
+      <w:r>
+        <w:t xml:space="preserve">-&gt;Viagem, </w:t>
+      </w:r>
+      <w:proofErr w:type="spellStart"/>
+      <w:r>
+        <w:t>IDterminal</w:t>
+      </w:r>
+      <w:proofErr w:type="spellEnd"/>
+      <w:r>
+        <w:t>-&gt;</w:t>
+      </w:r>
+      <w:proofErr w:type="spellStart"/>
+      <w:r>
+        <w:t>Terminal</w:t>
+      </w:r>
+      <w:r>
+        <w:t>Bagagem</w:t>
+      </w:r>
+      <w:proofErr w:type="spellEnd"/>
+      <w:r>
+        <w:t>, Data, Hora)</w:t>
       </w:r>
     </w:p>
     <w:p>
@@ -2981,35 +3029,34 @@
         <w:jc w:val="left"/>
       </w:pPr>
       <w:r>
-        <w:t>Recolha (</w:t>
-      </w:r>
+        <w:t>Avião (</w:t>
+      </w:r>
+      <w:proofErr w:type="spellStart"/>
       <w:r>
         <w:rPr>
           <w:u w:val="single"/>
         </w:rPr>
-        <w:t>Viagem</w:t>
-      </w:r>
-      <w:r>
-        <w:t xml:space="preserve">-&gt;Viagem, </w:t>
-      </w:r>
-      <w:proofErr w:type="spellStart"/>
-      <w:r>
-        <w:t>IDterminal</w:t>
-      </w:r>
-      <w:proofErr w:type="spellEnd"/>
-      <w:r>
-        <w:t>-&gt;</w:t>
-      </w:r>
-      <w:proofErr w:type="spellStart"/>
-      <w:r>
-        <w:t>Terminal</w:t>
-      </w:r>
-      <w:r>
-        <w:t>Bagagem</w:t>
-      </w:r>
-      <w:proofErr w:type="spellEnd"/>
-      <w:r>
-        <w:t>, Data, Hora)</w:t>
+        <w:t>IDaviao</w:t>
+      </w:r>
+      <w:proofErr w:type="spellEnd"/>
+      <w:r>
+        <w:t>, Companhia-&gt;</w:t>
+      </w:r>
+      <w:proofErr w:type="spellStart"/>
+      <w:r>
+        <w:t>CompanhiaAerea</w:t>
+      </w:r>
+      <w:proofErr w:type="spellEnd"/>
+      <w:r>
+        <w:t>, Modelo-&gt;</w:t>
+      </w:r>
+      <w:proofErr w:type="spellStart"/>
+      <w:r>
+        <w:t>ModeloAviao</w:t>
+      </w:r>
+      <w:proofErr w:type="spellEnd"/>
+      <w:r>
+        <w:t>)</w:t>
       </w:r>
     </w:p>
     <w:p>
@@ -3019,31 +3066,36 @@
         <w:contextualSpacing/>
         <w:jc w:val="left"/>
       </w:pPr>
-      <w:r>
-        <w:t>Avião (</w:t>
+      <w:proofErr w:type="spellStart"/>
+      <w:r>
+        <w:t>CompanhiaAerea</w:t>
+      </w:r>
+      <w:proofErr w:type="spellEnd"/>
+      <w:r>
+        <w:t xml:space="preserve"> (</w:t>
       </w:r>
       <w:proofErr w:type="spellStart"/>
       <w:r>
         <w:rPr>
           <w:u w:val="single"/>
         </w:rPr>
-        <w:t>IDaviao</w:t>
-      </w:r>
-      <w:proofErr w:type="spellEnd"/>
-      <w:r>
-        <w:t>, Companhia-&gt;</w:t>
-      </w:r>
-      <w:proofErr w:type="spellStart"/>
-      <w:r>
-        <w:t>CompanhiaAerea</w:t>
-      </w:r>
-      <w:proofErr w:type="spellEnd"/>
-      <w:r>
-        <w:t>, Modelo-&gt;</w:t>
-      </w:r>
-      <w:proofErr w:type="spellStart"/>
-      <w:r>
-        <w:t>ModeloAviao</w:t>
+        <w:t>IDcompanhia</w:t>
+      </w:r>
+      <w:proofErr w:type="spellEnd"/>
+      <w:r>
+        <w:t xml:space="preserve">, </w:t>
+      </w:r>
+      <w:proofErr w:type="spellStart"/>
+      <w:r>
+        <w:t>nomeCompanhia</w:t>
+      </w:r>
+      <w:proofErr w:type="spellEnd"/>
+      <w:r>
+        <w:t xml:space="preserve">, </w:t>
+      </w:r>
+      <w:proofErr w:type="spellStart"/>
+      <w:r>
+        <w:t>contactoCompanhia</w:t>
       </w:r>
       <w:proofErr w:type="spellEnd"/>
       <w:r>
@@ -3088,7 +3140,28 @@
       </w:r>
       <w:proofErr w:type="spellEnd"/>
       <w:r>
-        <w:t>, capacidade)</w:t>
+        <w:t xml:space="preserve">, </w:t>
+      </w:r>
+      <w:bookmarkStart w:id="5" w:name="_GoBack"/>
+      <w:bookmarkEnd w:id="5"/>
+      <w:proofErr w:type="spellStart"/>
+      <w:r>
+        <w:t>lugaresPorFila</w:t>
+      </w:r>
+      <w:proofErr w:type="spellEnd"/>
+      <w:r>
+        <w:t xml:space="preserve">, </w:t>
+      </w:r>
+      <w:proofErr w:type="spellStart"/>
+      <w:r>
+        <w:t>numeroDeFilas</w:t>
+      </w:r>
+      <w:proofErr w:type="spellEnd"/>
+      <w:r>
+        <w:t>, /capacidade</w:t>
+      </w:r>
+      <w:r>
+        <w:t>)</w:t>
       </w:r>
     </w:p>
     <w:p>
@@ -3098,47 +3171,15 @@
         <w:contextualSpacing/>
         <w:jc w:val="left"/>
       </w:pPr>
-      <w:proofErr w:type="spellStart"/>
-      <w:r>
-        <w:t>CompanhiaAerea</w:t>
-      </w:r>
-      <w:proofErr w:type="spellEnd"/>
-      <w:r>
-        <w:t xml:space="preserve"> </w:t>
-      </w:r>
-      <w:r>
-        <w:t>(</w:t>
-      </w:r>
-      <w:proofErr w:type="spellStart"/>
+      <w:r>
+        <w:t>Classe (</w:t>
+      </w:r>
       <w:r>
         <w:rPr>
           <w:u w:val="single"/>
         </w:rPr>
-        <w:t>IDcompanhia</w:t>
-      </w:r>
-      <w:proofErr w:type="spellEnd"/>
-      <w:r>
-        <w:t xml:space="preserve">, </w:t>
-      </w:r>
-      <w:proofErr w:type="spellStart"/>
-      <w:r>
-        <w:t>nome</w:t>
-      </w:r>
-      <w:r>
-        <w:t>Companhia</w:t>
-      </w:r>
-      <w:proofErr w:type="spellEnd"/>
-      <w:r>
-        <w:t xml:space="preserve">, </w:t>
-      </w:r>
-      <w:proofErr w:type="spellStart"/>
-      <w:r>
-        <w:t>contacto</w:t>
-      </w:r>
-      <w:r>
-        <w:t>Companhia</w:t>
-      </w:r>
-      <w:proofErr w:type="spellEnd"/>
+        <w:t>Nome</w:t>
+      </w:r>
       <w:r>
         <w:t>)</w:t>
       </w:r>
@@ -3151,19 +3192,50 @@
         <w:jc w:val="left"/>
       </w:pPr>
       <w:proofErr w:type="spellStart"/>
-      <w:r>
-        <w:t>LocalDeTrabalho</w:t>
-      </w:r>
-      <w:proofErr w:type="spellEnd"/>
-      <w:r>
-        <w:t xml:space="preserve"> (</w:t>
-      </w:r>
-      <w:proofErr w:type="spellStart"/>
+      <w:proofErr w:type="gramStart"/>
+      <w:r>
+        <w:t>Filas</w:t>
+      </w:r>
+      <w:r>
+        <w:t>Classe</w:t>
+      </w:r>
+      <w:proofErr w:type="spellEnd"/>
+      <w:r>
+        <w:t>(</w:t>
+      </w:r>
+      <w:proofErr w:type="gramEnd"/>
       <w:r>
         <w:rPr>
           <w:u w:val="single"/>
         </w:rPr>
-        <w:t>IDtrabalho</w:t>
+        <w:t>Avião</w:t>
+      </w:r>
+      <w:r>
+        <w:t xml:space="preserve">-&gt;Avião, </w:t>
+      </w:r>
+      <w:r>
+        <w:rPr>
+          <w:u w:val="single"/>
+        </w:rPr>
+        <w:t>Classe</w:t>
+      </w:r>
+      <w:r>
+        <w:t xml:space="preserve">-&gt;Classe, </w:t>
+      </w:r>
+      <w:proofErr w:type="spellStart"/>
+      <w:r>
+        <w:t>P</w:t>
+      </w:r>
+      <w:r>
+        <w:t>rimeiraFila</w:t>
+      </w:r>
+      <w:proofErr w:type="spellEnd"/>
+      <w:r>
+        <w:t xml:space="preserve">, </w:t>
+      </w:r>
+      <w:proofErr w:type="spellStart"/>
+      <w:r>
+        <w:t>UltimaFila</w:t>
       </w:r>
       <w:proofErr w:type="spellEnd"/>
       <w:r>
@@ -3177,36 +3249,27 @@
         <w:contextualSpacing/>
         <w:jc w:val="left"/>
       </w:pPr>
-      <w:r>
-        <w:t>Porta (</w:t>
-      </w:r>
+      <w:proofErr w:type="spellStart"/>
+      <w:r>
+        <w:t>LocalDeTrabalho</w:t>
+      </w:r>
+      <w:proofErr w:type="spellEnd"/>
+      <w:r>
+        <w:t xml:space="preserve"> (</w:t>
+      </w:r>
+      <w:proofErr w:type="spellStart"/>
       <w:r>
         <w:rPr>
           <w:u w:val="single"/>
         </w:rPr>
-        <w:t>Local</w:t>
-      </w:r>
-      <w:r>
-        <w:t>-&gt;</w:t>
-      </w:r>
-      <w:proofErr w:type="spellStart"/>
-      <w:r>
-        <w:t>LocalDeTrabalho</w:t>
-      </w:r>
-      <w:proofErr w:type="spellEnd"/>
-      <w:r>
-        <w:t xml:space="preserve">, Setor, </w:t>
-      </w:r>
-      <w:proofErr w:type="spellStart"/>
-      <w:r>
-        <w:t>Número</w:t>
-      </w:r>
-      <w:r>
-        <w:t>Porta</w:t>
-      </w:r>
-      <w:proofErr w:type="spellEnd"/>
-      <w:r>
-        <w:t>, Embarque)</w:t>
+        <w:t>IDtrabalho</w:t>
+      </w:r>
+      <w:proofErr w:type="spellEnd"/>
+      <w:r>
+        <w:t>, nome</w:t>
+      </w:r>
+      <w:r>
+        <w:t>)</w:t>
       </w:r>
     </w:p>
     <w:p>
@@ -3217,7 +3280,7 @@
         <w:jc w:val="left"/>
       </w:pPr>
       <w:r>
-        <w:t>Pista (</w:t>
+        <w:t>Porta (</w:t>
       </w:r>
       <w:r>
         <w:rPr>
@@ -3234,18 +3297,18 @@
       </w:r>
       <w:proofErr w:type="spellEnd"/>
       <w:r>
-        <w:t xml:space="preserve">, </w:t>
+        <w:t xml:space="preserve">, Setor, </w:t>
       </w:r>
       <w:proofErr w:type="spellStart"/>
       <w:r>
         <w:t>Número</w:t>
       </w:r>
       <w:r>
-        <w:t>Pista</w:t>
-      </w:r>
-      <w:proofErr w:type="spellEnd"/>
-      <w:r>
-        <w:t>)</w:t>
+        <w:t>Porta</w:t>
+      </w:r>
+      <w:proofErr w:type="spellEnd"/>
+      <w:r>
+        <w:t>, Embarque)</w:t>
       </w:r>
     </w:p>
     <w:p>
@@ -3256,7 +3319,7 @@
         <w:jc w:val="left"/>
       </w:pPr>
       <w:r>
-        <w:t>Balcão (</w:t>
+        <w:t>Pista (</w:t>
       </w:r>
       <w:r>
         <w:rPr>
@@ -3270,6 +3333,17 @@
       <w:proofErr w:type="spellStart"/>
       <w:r>
         <w:t>LocalDeTrabalho</w:t>
+      </w:r>
+      <w:proofErr w:type="spellEnd"/>
+      <w:r>
+        <w:t xml:space="preserve">, </w:t>
+      </w:r>
+      <w:proofErr w:type="spellStart"/>
+      <w:r>
+        <w:t>Número</w:t>
+      </w:r>
+      <w:r>
+        <w:t>Pista</w:t>
       </w:r>
       <w:proofErr w:type="spellEnd"/>
       <w:r>
@@ -3283,29 +3357,21 @@
         <w:contextualSpacing/>
         <w:jc w:val="left"/>
       </w:pPr>
-      <w:proofErr w:type="spellStart"/>
-      <w:r>
-        <w:t>BalcãoCheckIn</w:t>
-      </w:r>
-      <w:proofErr w:type="spellEnd"/>
-      <w:r>
-        <w:t xml:space="preserve"> (</w:t>
+      <w:r>
+        <w:t>Balcão (</w:t>
       </w:r>
       <w:r>
         <w:rPr>
           <w:u w:val="single"/>
         </w:rPr>
-        <w:t>Balcão</w:t>
-      </w:r>
-      <w:r>
-        <w:t xml:space="preserve">-&gt;Balcão, </w:t>
-      </w:r>
-      <w:proofErr w:type="spellStart"/>
-      <w:r>
-        <w:t>Número</w:t>
-      </w:r>
-      <w:r>
-        <w:t>BalcãoCheckIn</w:t>
+        <w:t>Local</w:t>
+      </w:r>
+      <w:r>
+        <w:t>-&gt;</w:t>
+      </w:r>
+      <w:proofErr w:type="spellStart"/>
+      <w:r>
+        <w:t>LocalDeTrabalho</w:t>
       </w:r>
       <w:proofErr w:type="spellEnd"/>
       <w:r>
@@ -3321,6 +3387,42 @@
       </w:pPr>
       <w:proofErr w:type="spellStart"/>
       <w:r>
+        <w:t>BalcãoCheckIn</w:t>
+      </w:r>
+      <w:proofErr w:type="spellEnd"/>
+      <w:r>
+        <w:t xml:space="preserve"> (</w:t>
+      </w:r>
+      <w:r>
+        <w:rPr>
+          <w:u w:val="single"/>
+        </w:rPr>
+        <w:t>Balcão</w:t>
+      </w:r>
+      <w:r>
+        <w:t xml:space="preserve">-&gt;Balcão, </w:t>
+      </w:r>
+      <w:proofErr w:type="spellStart"/>
+      <w:r>
+        <w:t>Número</w:t>
+      </w:r>
+      <w:r>
+        <w:t>BalcãoCheckIn</w:t>
+      </w:r>
+      <w:proofErr w:type="spellEnd"/>
+      <w:r>
+        <w:t>)</w:t>
+      </w:r>
+    </w:p>
+    <w:p>
+      <w:pPr>
+        <w:pStyle w:val="Estilo3"/>
+        <w:spacing w:before="100" w:after="100" w:line="360" w:lineRule="auto"/>
+        <w:contextualSpacing/>
+        <w:jc w:val="left"/>
+      </w:pPr>
+      <w:proofErr w:type="spellStart"/>
+      <w:r>
         <w:t>BalcãoApoio</w:t>
       </w:r>
       <w:proofErr w:type="spellEnd"/>
@@ -3345,15 +3447,21 @@
       </w:r>
       <w:proofErr w:type="spellEnd"/>
       <w:r>
-        <w:t>, Hor</w:t>
+        <w:t xml:space="preserve">, </w:t>
+      </w:r>
+      <w:proofErr w:type="spellStart"/>
+      <w:r>
+        <w:t>Hor</w:t>
       </w:r>
       <w:r>
         <w:t>aF</w:t>
       </w:r>
-      <w:bookmarkStart w:id="5" w:name="_GoBack"/>
-      <w:bookmarkEnd w:id="5"/>
-      <w:r>
-        <w:t>echo)</w:t>
+      <w:r>
+        <w:t>echo</w:t>
+      </w:r>
+      <w:proofErr w:type="spellEnd"/>
+      <w:r>
+        <w:t>)</w:t>
       </w:r>
     </w:p>
     <w:p>
@@ -6175,7 +6283,7 @@
 </file>
 
 <file path=customXml/itemProps1.xml><?xml version="1.0" encoding="utf-8"?>
-<ds:datastoreItem xmlns:ds="http://schemas.openxmlformats.org/officeDocument/2006/customXml" ds:itemID="{6B1BF86D-25DD-41E5-B5D3-F56E4C615461}">
+<ds:datastoreItem xmlns:ds="http://schemas.openxmlformats.org/officeDocument/2006/customXml" ds:itemID="{77D96BA7-D067-4EFA-A2CB-9DBD000FEC5C}">
   <ds:schemaRefs>
     <ds:schemaRef ds:uri="http://schemas.openxmlformats.org/officeDocument/2006/bibliography"/>
   </ds:schemaRefs>

</xml_diff>

<commit_message>
+ pequenos fixes no modelo relacional. algumas classes feitas em SQL
</commit_message>
<xml_diff>
--- a/RelatorioBDAD.docx
+++ b/RelatorioBDAD.docx
@@ -71,7 +71,6 @@
           <w:szCs w:val="36"/>
         </w:rPr>
       </w:pPr>
-      <w:proofErr w:type="spellStart"/>
       <w:r>
         <w:rPr>
           <w:rFonts w:ascii="Helvetica" w:hAnsi="Helvetica" w:cs="Helvetica"/>
@@ -81,7 +80,6 @@
         </w:rPr>
         <w:t>QuAIRy</w:t>
       </w:r>
-      <w:proofErr w:type="spellEnd"/>
       <w:r>
         <w:rPr>
           <w:rFonts w:ascii="Helvetica" w:hAnsi="Helvetica" w:cs="Helvetica"/>
@@ -90,64 +88,8 @@
           <w:sz w:val="36"/>
           <w:szCs w:val="36"/>
         </w:rPr>
-        <w:t xml:space="preserve"> - </w:t>
-      </w:r>
-      <w:proofErr w:type="spellStart"/>
-      <w:r>
-        <w:rPr>
-          <w:rFonts w:ascii="Helvetica" w:hAnsi="Helvetica" w:cs="Helvetica"/>
-          <w:i/>
-          <w:color w:val="CE181E"/>
-          <w:sz w:val="36"/>
-          <w:szCs w:val="36"/>
-        </w:rPr>
-        <w:t>Flying</w:t>
-      </w:r>
-      <w:proofErr w:type="spellEnd"/>
-      <w:r>
-        <w:rPr>
-          <w:rFonts w:ascii="Helvetica" w:hAnsi="Helvetica" w:cs="Helvetica"/>
-          <w:i/>
-          <w:color w:val="CE181E"/>
-          <w:sz w:val="36"/>
-          <w:szCs w:val="36"/>
-        </w:rPr>
-        <w:t xml:space="preserve"> </w:t>
-      </w:r>
-      <w:proofErr w:type="spellStart"/>
-      <w:r>
-        <w:rPr>
-          <w:rFonts w:ascii="Helvetica" w:hAnsi="Helvetica" w:cs="Helvetica"/>
-          <w:i/>
-          <w:color w:val="CE181E"/>
-          <w:sz w:val="36"/>
-          <w:szCs w:val="36"/>
-        </w:rPr>
-        <w:t>with</w:t>
-      </w:r>
-      <w:proofErr w:type="spellEnd"/>
-      <w:r>
-        <w:rPr>
-          <w:rFonts w:ascii="Helvetica" w:hAnsi="Helvetica" w:cs="Helvetica"/>
-          <w:i/>
-          <w:color w:val="CE181E"/>
-          <w:sz w:val="36"/>
-          <w:szCs w:val="36"/>
-        </w:rPr>
-        <w:t xml:space="preserve"> </w:t>
-      </w:r>
-      <w:proofErr w:type="spellStart"/>
-      <w:r>
-        <w:rPr>
-          <w:rFonts w:ascii="Helvetica" w:hAnsi="Helvetica" w:cs="Helvetica"/>
-          <w:i/>
-          <w:color w:val="CE181E"/>
-          <w:sz w:val="36"/>
-          <w:szCs w:val="36"/>
-        </w:rPr>
-        <w:t>class</w:t>
-      </w:r>
-      <w:proofErr w:type="spellEnd"/>
+        <w:t xml:space="preserve"> - Flying with class</w:t>
+      </w:r>
     </w:p>
     <w:p>
       <w:pPr>
@@ -809,11 +751,7 @@
         <w:t>Funcionário</w:t>
       </w:r>
       <w:r>
-        <w:t xml:space="preserve">, que guarda o seu salário e categoria, </w:t>
-      </w:r>
-      <w:proofErr w:type="gramStart"/>
-      <w:r>
-        <w:t xml:space="preserve">e </w:t>
+        <w:t xml:space="preserve">, que guarda o seu salário e categoria, e </w:t>
       </w:r>
       <w:r>
         <w:rPr>
@@ -822,7 +760,6 @@
         </w:rPr>
         <w:t>Passageiro</w:t>
       </w:r>
-      <w:proofErr w:type="gramEnd"/>
       <w:r>
         <w:t>, que apenas contém o seu número de passaporte, no caso de haver problemas de verificação.</w:t>
       </w:r>
@@ -966,15 +903,7 @@
         <w:t>(</w:t>
       </w:r>
       <w:r>
-        <w:t xml:space="preserve">único) e o peso. Naturalmente, esta classe não corresponde ao objeto físico em si, pois se um passageiro trouxer a mesma mala para dois voos diferentes, certamente que o Aeroporto guardará dois </w:t>
-      </w:r>
-      <w:proofErr w:type="spellStart"/>
-      <w:r>
-        <w:t>IDs</w:t>
-      </w:r>
-      <w:proofErr w:type="spellEnd"/>
-      <w:r>
-        <w:t xml:space="preserve"> diferentes. Esta classe tem sempre um passageiro associado, que pode ter outras malas associadas. Para além da </w:t>
+        <w:t xml:space="preserve">único) e o peso. Naturalmente, esta classe não corresponde ao objeto físico em si, pois se um passageiro trouxer a mesma mala para dois voos diferentes, certamente que o Aeroporto guardará dois IDs diferentes. Esta classe tem sempre um passageiro associado, que pode ter outras malas associadas. Para além da </w:t>
       </w:r>
       <w:r>
         <w:rPr>
@@ -1063,15 +992,7 @@
         <w:t>Viagem</w:t>
       </w:r>
       <w:r>
-        <w:t xml:space="preserve">, guarda-se informação numa classe de associação Bilhete, com a informação sobre a Classe (Executiva – 0, Primeira Classe – 1, Económica – 2), o número de lugar no avião, se já fez Check-In, e se já embarcou, pois é sempre importante saber onde se encontra um passageiro, no caso de haver um eventual problema. Por isso, guardam-se dois booleanos para </w:t>
-      </w:r>
-      <w:proofErr w:type="gramStart"/>
-      <w:r>
-        <w:t>guardar  essa</w:t>
-      </w:r>
-      <w:proofErr w:type="gramEnd"/>
-      <w:r>
-        <w:t xml:space="preserve"> informação.</w:t>
+        <w:t>, guarda-se informação numa classe de associação Bilhete, com a informação sobre a Classe (Executiva – 0, Primeira Classe – 1, Económica – 2), o número de lugar no avião, se já fez Check-In, e se já embarcou, pois é sempre importante saber onde se encontra um passageiro, no caso de haver um eventual problema. Por isso, guardam-se dois booleanos para guardar  essa informação.</w:t>
       </w:r>
     </w:p>
     <w:p>
@@ -1135,15 +1056,7 @@
         <w:t xml:space="preserve"> </w:t>
       </w:r>
       <w:r>
-        <w:t>(</w:t>
-      </w:r>
-      <w:proofErr w:type="spellStart"/>
-      <w:r>
-        <w:t>desolagem</w:t>
-      </w:r>
-      <w:proofErr w:type="spellEnd"/>
-      <w:r>
-        <w:t xml:space="preserve"> / aterragem), </w:t>
+        <w:t xml:space="preserve">(desolagem / aterragem), </w:t>
       </w:r>
       <w:r>
         <w:rPr>
@@ -1575,11 +1488,9 @@
         <w:spacing w:after="0"/>
         <w:jc w:val="left"/>
       </w:pPr>
-      <w:proofErr w:type="spellStart"/>
       <w:r>
         <w:t>FezCheckin</w:t>
       </w:r>
-      <w:proofErr w:type="spellEnd"/>
     </w:p>
     <w:p>
       <w:pPr>
@@ -2327,15 +2238,7 @@
         <w:t>modelo conceptual</w:t>
       </w:r>
       <w:r>
-        <w:t xml:space="preserve">, que contém as diversas classes, atributos e associações, também se encontra anexado em formato </w:t>
-      </w:r>
-      <w:proofErr w:type="spellStart"/>
-      <w:r>
-        <w:t>pdf</w:t>
-      </w:r>
-      <w:proofErr w:type="spellEnd"/>
-      <w:r>
-        <w:t>.</w:t>
+        <w:t>, que contém as diversas classes, atributos e associações, também se encontra anexado em formato pdf.</w:t>
       </w:r>
     </w:p>
     <w:p>
@@ -2534,32 +2437,17 @@
         <w:t>NIF</w:t>
       </w:r>
       <w:r>
-        <w:t xml:space="preserve">, </w:t>
-      </w:r>
-      <w:proofErr w:type="spellStart"/>
-      <w:r>
-        <w:t>nome</w:t>
+        <w:t>, nome</w:t>
       </w:r>
       <w:r>
         <w:t>Pessoa</w:t>
       </w:r>
-      <w:proofErr w:type="spellEnd"/>
-      <w:r>
-        <w:t xml:space="preserve">, </w:t>
-      </w:r>
-      <w:proofErr w:type="spellStart"/>
-      <w:r>
-        <w:t>DataNascimento</w:t>
-      </w:r>
-      <w:proofErr w:type="spellEnd"/>
-      <w:r>
-        <w:t xml:space="preserve">, </w:t>
-      </w:r>
-      <w:proofErr w:type="spellStart"/>
+      <w:r>
+        <w:t xml:space="preserve">, DataNascimento, </w:t>
+      </w:r>
       <w:r>
         <w:t>contactoPessoa</w:t>
       </w:r>
-      <w:proofErr w:type="spellEnd"/>
       <w:r>
         <w:t>, País-&gt;País</w:t>
       </w:r>
@@ -2590,13 +2478,8 @@
         <w:t>Local</w:t>
       </w:r>
       <w:r>
-        <w:t>-&gt;</w:t>
-      </w:r>
-      <w:proofErr w:type="spellStart"/>
-      <w:r>
-        <w:t>LocalTrabalho</w:t>
-      </w:r>
-      <w:proofErr w:type="spellEnd"/>
+        <w:t>-&gt;LocalTrabalho</w:t>
+      </w:r>
       <w:r>
         <w:t>)</w:t>
       </w:r>
@@ -2618,16 +2501,11 @@
         <w:t>Pessoa</w:t>
       </w:r>
       <w:r>
-        <w:t xml:space="preserve">-&gt;Pessoa, </w:t>
-      </w:r>
-      <w:proofErr w:type="spellStart"/>
-      <w:r>
-        <w:t>Número</w:t>
+        <w:t>-&gt;Pessoa, Número</w:t>
       </w:r>
       <w:r>
         <w:t>ID</w:t>
       </w:r>
-      <w:proofErr w:type="spellEnd"/>
       <w:r>
         <w:t>)</w:t>
       </w:r>
@@ -2642,18 +2520,12 @@
       <w:r>
         <w:t>Chefe (</w:t>
       </w:r>
-      <w:proofErr w:type="spellStart"/>
       <w:r>
         <w:t>IDc</w:t>
       </w:r>
       <w:r>
-        <w:t>hefe</w:t>
-      </w:r>
-      <w:proofErr w:type="spellEnd"/>
-      <w:r>
-        <w:t xml:space="preserve">-&gt;Funcionário, </w:t>
-      </w:r>
-      <w:proofErr w:type="spellStart"/>
+        <w:t xml:space="preserve">hefe-&gt;Funcionário, </w:t>
+      </w:r>
       <w:r>
         <w:rPr>
           <w:u w:val="single"/>
@@ -2672,7 +2544,6 @@
         </w:rPr>
         <w:t>mpregado</w:t>
       </w:r>
-      <w:proofErr w:type="spellEnd"/>
       <w:r>
         <w:t>-&gt;Funcionário)</w:t>
       </w:r>
@@ -2687,26 +2558,24 @@
       <w:r>
         <w:t>País (</w:t>
       </w:r>
-      <w:proofErr w:type="spellStart"/>
       <w:r>
         <w:rPr>
           <w:u w:val="single"/>
         </w:rPr>
+        <w:t>IDpaís</w:t>
+      </w:r>
+      <w:r>
+        <w:t xml:space="preserve">, </w:t>
+      </w:r>
+      <w:r>
         <w:t>N</w:t>
       </w:r>
       <w:r>
-        <w:rPr>
-          <w:u w:val="single"/>
-        </w:rPr>
         <w:t>ome</w:t>
       </w:r>
       <w:r>
-        <w:rPr>
-          <w:u w:val="single"/>
-        </w:rPr>
         <w:t>Pais</w:t>
       </w:r>
-      <w:proofErr w:type="spellEnd"/>
       <w:r>
         <w:t>)</w:t>
       </w:r>
@@ -2721,28 +2590,35 @@
       <w:r>
         <w:t>Cidade (</w:t>
       </w:r>
-      <w:proofErr w:type="spellStart"/>
       <w:r>
         <w:rPr>
           <w:u w:val="single"/>
         </w:rPr>
+        <w:t>IDcidade</w:t>
+      </w:r>
+      <w:r>
+        <w:t xml:space="preserve">, </w:t>
+      </w:r>
+      <w:r>
         <w:t>N</w:t>
       </w:r>
       <w:r>
+        <w:t>ome</w:t>
+      </w:r>
+      <w:r>
+        <w:t>Cidade</w:t>
+      </w:r>
+      <w:r>
+        <w:t xml:space="preserve">, </w:t>
+      </w:r>
+      <w:r>
         <w:rPr>
           <w:u w:val="single"/>
         </w:rPr>
-        <w:t>ome</w:t>
-      </w:r>
-      <w:r>
-        <w:rPr>
-          <w:u w:val="single"/>
-        </w:rPr>
-        <w:t>Cidade</w:t>
-      </w:r>
-      <w:proofErr w:type="spellEnd"/>
-      <w:r>
-        <w:t>, País-&gt;País)</w:t>
+        <w:t>País</w:t>
+      </w:r>
+      <w:r>
+        <w:t>-&gt;País)</w:t>
       </w:r>
     </w:p>
     <w:p>
@@ -2761,7 +2637,6 @@
       <w:r>
         <w:t>(</w:t>
       </w:r>
-      <w:proofErr w:type="spellStart"/>
       <w:r>
         <w:rPr>
           <w:u w:val="single"/>
@@ -2774,31 +2649,25 @@
         </w:rPr>
         <w:t>aeroporto</w:t>
       </w:r>
-      <w:proofErr w:type="spellEnd"/>
+      <w:r>
+        <w:t>, Cidade-&gt;Cidade</w:t>
+      </w:r>
+      <w:bookmarkStart w:id="5" w:name="_GoBack"/>
+      <w:bookmarkEnd w:id="5"/>
+      <w:r>
+        <w:t>, nome</w:t>
+      </w:r>
+      <w:r>
+        <w:t>Aeroporto</w:t>
+      </w:r>
       <w:r>
         <w:t xml:space="preserve">, </w:t>
       </w:r>
-      <w:proofErr w:type="spellStart"/>
-      <w:r>
-        <w:t>nome</w:t>
-      </w:r>
-      <w:r>
-        <w:t>Aeroporto</w:t>
-      </w:r>
-      <w:proofErr w:type="spellEnd"/>
-      <w:r>
-        <w:t xml:space="preserve">, </w:t>
-      </w:r>
-      <w:proofErr w:type="spellStart"/>
       <w:r>
         <w:t>siglaAeroporto</w:t>
       </w:r>
-      <w:proofErr w:type="spellEnd"/>
-      <w:r>
-        <w:t xml:space="preserve">, </w:t>
-      </w:r>
-      <w:r>
-        <w:t>Cidade-&gt;Cidade)</w:t>
+      <w:r>
+        <w:t>)</w:t>
       </w:r>
     </w:p>
     <w:p>
@@ -2817,7 +2686,6 @@
       <w:r>
         <w:t>(</w:t>
       </w:r>
-      <w:proofErr w:type="spellStart"/>
       <w:r>
         <w:rPr>
           <w:u w:val="single"/>
@@ -2830,53 +2698,27 @@
         </w:rPr>
         <w:t>viagem</w:t>
       </w:r>
-      <w:proofErr w:type="spellEnd"/>
-      <w:r>
-        <w:t xml:space="preserve">, </w:t>
-      </w:r>
-      <w:proofErr w:type="spellStart"/>
-      <w:r>
-        <w:t>DataPartida</w:t>
-      </w:r>
-      <w:proofErr w:type="spellEnd"/>
-      <w:r>
-        <w:t xml:space="preserve">, </w:t>
-      </w:r>
-      <w:proofErr w:type="spellStart"/>
-      <w:r>
-        <w:t>DataChegada</w:t>
-      </w:r>
-      <w:proofErr w:type="spellEnd"/>
-      <w:r>
-        <w:t xml:space="preserve">, </w:t>
-      </w:r>
-      <w:proofErr w:type="spellStart"/>
-      <w:r>
-        <w:t>Duração</w:t>
+      <w:r>
+        <w:t>, DataPartida, DataChegada, Duração</w:t>
       </w:r>
       <w:r>
         <w:t>Viagem</w:t>
       </w:r>
-      <w:proofErr w:type="spellEnd"/>
       <w:r>
         <w:t>,</w:t>
       </w:r>
       <w:r>
         <w:t xml:space="preserve"> </w:t>
       </w:r>
-      <w:proofErr w:type="spellStart"/>
       <w:r>
         <w:t>IDporta</w:t>
       </w:r>
-      <w:proofErr w:type="spellEnd"/>
       <w:r>
         <w:t xml:space="preserve">-&gt;Porta, </w:t>
       </w:r>
-      <w:proofErr w:type="spellStart"/>
       <w:r>
         <w:t>IDpista</w:t>
       </w:r>
-      <w:proofErr w:type="spellEnd"/>
       <w:r>
         <w:t>-&gt;Pista, Avião-&gt;Avião</w:t>
       </w:r>
@@ -2913,32 +2755,11 @@
         <w:t>Viagem</w:t>
       </w:r>
       <w:r>
-        <w:t xml:space="preserve">-&gt;Viagem, </w:t>
-      </w:r>
-      <w:proofErr w:type="spellStart"/>
-      <w:r>
-        <w:t>NumeroLugar</w:t>
-      </w:r>
-      <w:proofErr w:type="spellEnd"/>
-      <w:r>
-        <w:t xml:space="preserve">, </w:t>
-      </w:r>
-      <w:proofErr w:type="spellStart"/>
-      <w:r>
-        <w:t>FezCheckIn</w:t>
-      </w:r>
-      <w:proofErr w:type="spellEnd"/>
-      <w:r>
-        <w:t>, Embarcou</w:t>
-      </w:r>
-      <w:r>
-        <w:t xml:space="preserve">, </w:t>
-      </w:r>
-      <w:proofErr w:type="spellStart"/>
-      <w:r>
-        <w:t>EntrouZonaEmbarque</w:t>
-      </w:r>
-      <w:proofErr w:type="spellEnd"/>
+        <w:t>-&gt;Viagem, NumeroLugar, FezCheckIn, Embarcou</w:t>
+      </w:r>
+      <w:r>
+        <w:t>, EntrouZonaEmbarque</w:t>
+      </w:r>
       <w:r>
         <w:t>)</w:t>
       </w:r>
@@ -2953,14 +2774,12 @@
       <w:r>
         <w:t>Mala (</w:t>
       </w:r>
-      <w:proofErr w:type="spellStart"/>
       <w:r>
         <w:rPr>
           <w:u w:val="single"/>
         </w:rPr>
         <w:t>IDmala</w:t>
       </w:r>
-      <w:proofErr w:type="spellEnd"/>
       <w:r>
         <w:t xml:space="preserve">, </w:t>
       </w:r>
@@ -2978,45 +2797,33 @@
         <w:contextualSpacing/>
         <w:jc w:val="left"/>
       </w:pPr>
-      <w:proofErr w:type="spellStart"/>
       <w:r>
         <w:t>Recolha</w:t>
       </w:r>
       <w:r>
+        <w:t xml:space="preserve">Bagagem </w:t>
+      </w:r>
+      <w:r>
+        <w:t>(</w:t>
+      </w:r>
+      <w:r>
+        <w:rPr>
+          <w:u w:val="single"/>
+        </w:rPr>
+        <w:t>Viagem</w:t>
+      </w:r>
+      <w:r>
+        <w:t xml:space="preserve">-&gt;Viagem, </w:t>
+      </w:r>
+      <w:r>
+        <w:t>IDterminal</w:t>
+      </w:r>
+      <w:r>
+        <w:t>-&gt;Terminal</w:t>
+      </w:r>
+      <w:r>
         <w:t>Bagagem</w:t>
       </w:r>
-      <w:proofErr w:type="spellEnd"/>
-      <w:r>
-        <w:t xml:space="preserve"> </w:t>
-      </w:r>
-      <w:r>
-        <w:t>(</w:t>
-      </w:r>
-      <w:r>
-        <w:rPr>
-          <w:u w:val="single"/>
-        </w:rPr>
-        <w:t>Viagem</w:t>
-      </w:r>
-      <w:r>
-        <w:t xml:space="preserve">-&gt;Viagem, </w:t>
-      </w:r>
-      <w:proofErr w:type="spellStart"/>
-      <w:r>
-        <w:t>IDterminal</w:t>
-      </w:r>
-      <w:proofErr w:type="spellEnd"/>
-      <w:r>
-        <w:t>-&gt;</w:t>
-      </w:r>
-      <w:proofErr w:type="spellStart"/>
-      <w:r>
-        <w:t>Terminal</w:t>
-      </w:r>
-      <w:r>
-        <w:t>Bagagem</w:t>
-      </w:r>
-      <w:proofErr w:type="spellEnd"/>
       <w:r>
         <w:t>, Data, Hora)</w:t>
       </w:r>
@@ -3031,32 +2838,14 @@
       <w:r>
         <w:t>Avião (</w:t>
       </w:r>
-      <w:proofErr w:type="spellStart"/>
       <w:r>
         <w:rPr>
           <w:u w:val="single"/>
         </w:rPr>
         <w:t>IDaviao</w:t>
       </w:r>
-      <w:proofErr w:type="spellEnd"/>
-      <w:r>
-        <w:t>, Companhia-&gt;</w:t>
-      </w:r>
-      <w:proofErr w:type="spellStart"/>
-      <w:r>
-        <w:t>CompanhiaAerea</w:t>
-      </w:r>
-      <w:proofErr w:type="spellEnd"/>
-      <w:r>
-        <w:t>, Modelo-&gt;</w:t>
-      </w:r>
-      <w:proofErr w:type="spellStart"/>
-      <w:r>
-        <w:t>ModeloAviao</w:t>
-      </w:r>
-      <w:proofErr w:type="spellEnd"/>
-      <w:r>
-        <w:t>)</w:t>
+      <w:r>
+        <w:t>, Companhia-&gt;CompanhiaAerea, Modelo-&gt;ModeloAviao)</w:t>
       </w:r>
     </w:p>
     <w:p>
@@ -3066,40 +2855,17 @@
         <w:contextualSpacing/>
         <w:jc w:val="left"/>
       </w:pPr>
-      <w:proofErr w:type="spellStart"/>
-      <w:r>
-        <w:t>CompanhiaAerea</w:t>
-      </w:r>
-      <w:proofErr w:type="spellEnd"/>
-      <w:r>
-        <w:t xml:space="preserve"> (</w:t>
-      </w:r>
-      <w:proofErr w:type="spellStart"/>
+      <w:r>
+        <w:t>CompanhiaAerea (</w:t>
+      </w:r>
       <w:r>
         <w:rPr>
           <w:u w:val="single"/>
         </w:rPr>
         <w:t>IDcompanhia</w:t>
       </w:r>
-      <w:proofErr w:type="spellEnd"/>
-      <w:r>
-        <w:t xml:space="preserve">, </w:t>
-      </w:r>
-      <w:proofErr w:type="spellStart"/>
-      <w:r>
-        <w:t>nomeCompanhia</w:t>
-      </w:r>
-      <w:proofErr w:type="spellEnd"/>
-      <w:r>
-        <w:t xml:space="preserve">, </w:t>
-      </w:r>
-      <w:proofErr w:type="spellStart"/>
-      <w:r>
-        <w:t>contactoCompanhia</w:t>
-      </w:r>
-      <w:proofErr w:type="spellEnd"/>
-      <w:r>
-        <w:t>)</w:t>
+      <w:r>
+        <w:t>, nomeCompanhia, contactoCompanhia)</w:t>
       </w:r>
     </w:p>
     <w:p>
@@ -3109,56 +2875,35 @@
         <w:contextualSpacing/>
         <w:jc w:val="left"/>
       </w:pPr>
-      <w:proofErr w:type="spellStart"/>
       <w:r>
         <w:t>ModeloAviao</w:t>
       </w:r>
-      <w:proofErr w:type="spellEnd"/>
       <w:r>
         <w:t xml:space="preserve"> </w:t>
       </w:r>
       <w:r>
         <w:t>(</w:t>
       </w:r>
-      <w:proofErr w:type="spellStart"/>
       <w:r>
         <w:rPr>
           <w:u w:val="single"/>
         </w:rPr>
         <w:t>IDmodelo</w:t>
       </w:r>
-      <w:proofErr w:type="spellEnd"/>
+      <w:r>
+        <w:t>, nome</w:t>
+      </w:r>
+      <w:r>
+        <w:t>Modelo</w:t>
+      </w:r>
       <w:r>
         <w:t xml:space="preserve">, </w:t>
       </w:r>
-      <w:proofErr w:type="spellStart"/>
-      <w:r>
-        <w:t>nome</w:t>
-      </w:r>
-      <w:r>
-        <w:t>Modelo</w:t>
-      </w:r>
-      <w:proofErr w:type="spellEnd"/>
-      <w:r>
-        <w:t xml:space="preserve">, </w:t>
-      </w:r>
-      <w:bookmarkStart w:id="5" w:name="_GoBack"/>
-      <w:bookmarkEnd w:id="5"/>
-      <w:proofErr w:type="spellStart"/>
       <w:r>
         <w:t>lugaresPorFila</w:t>
       </w:r>
-      <w:proofErr w:type="spellEnd"/>
-      <w:r>
-        <w:t xml:space="preserve">, </w:t>
-      </w:r>
-      <w:proofErr w:type="spellStart"/>
-      <w:r>
-        <w:t>numeroDeFilas</w:t>
-      </w:r>
-      <w:proofErr w:type="spellEnd"/>
-      <w:r>
-        <w:t>, /capacidade</w:t>
+      <w:r>
+        <w:t>, numeroDeFilas, /capacidade</w:t>
       </w:r>
       <w:r>
         <w:t>)</w:t>
@@ -3191,55 +2936,32 @@
         <w:contextualSpacing/>
         <w:jc w:val="left"/>
       </w:pPr>
-      <w:proofErr w:type="spellStart"/>
-      <w:proofErr w:type="gramStart"/>
       <w:r>
         <w:t>Filas</w:t>
       </w:r>
       <w:r>
+        <w:t>Classe(</w:t>
+      </w:r>
+      <w:r>
+        <w:rPr>
+          <w:u w:val="single"/>
+        </w:rPr>
+        <w:t>Avião</w:t>
+      </w:r>
+      <w:r>
+        <w:t xml:space="preserve">-&gt;Avião, </w:t>
+      </w:r>
+      <w:r>
+        <w:rPr>
+          <w:u w:val="single"/>
+        </w:rPr>
         <w:t>Classe</w:t>
       </w:r>
-      <w:proofErr w:type="spellEnd"/>
-      <w:r>
-        <w:t>(</w:t>
-      </w:r>
-      <w:proofErr w:type="gramEnd"/>
-      <w:r>
-        <w:rPr>
-          <w:u w:val="single"/>
-        </w:rPr>
-        <w:t>Avião</w:t>
-      </w:r>
-      <w:r>
-        <w:t xml:space="preserve">-&gt;Avião, </w:t>
-      </w:r>
-      <w:r>
-        <w:rPr>
-          <w:u w:val="single"/>
-        </w:rPr>
-        <w:t>Classe</w:t>
-      </w:r>
-      <w:r>
-        <w:t xml:space="preserve">-&gt;Classe, </w:t>
-      </w:r>
-      <w:proofErr w:type="spellStart"/>
-      <w:r>
-        <w:t>P</w:t>
-      </w:r>
-      <w:r>
-        <w:t>rimeiraFila</w:t>
-      </w:r>
-      <w:proofErr w:type="spellEnd"/>
-      <w:r>
-        <w:t xml:space="preserve">, </w:t>
-      </w:r>
-      <w:proofErr w:type="spellStart"/>
-      <w:r>
-        <w:t>UltimaFila</w:t>
-      </w:r>
-      <w:proofErr w:type="spellEnd"/>
-      <w:r>
-        <w:t>)</w:t>
+      <w:r>
+        <w:t>-&gt;Classe, P</w:t>
+      </w:r>
+      <w:r>
+        <w:t>rimeiraFila, UltimaFila)</w:t>
       </w:r>
     </w:p>
     <w:p>
@@ -3249,22 +2971,15 @@
         <w:contextualSpacing/>
         <w:jc w:val="left"/>
       </w:pPr>
-      <w:proofErr w:type="spellStart"/>
-      <w:r>
-        <w:t>LocalDeTrabalho</w:t>
-      </w:r>
-      <w:proofErr w:type="spellEnd"/>
-      <w:r>
-        <w:t xml:space="preserve"> (</w:t>
-      </w:r>
-      <w:proofErr w:type="spellStart"/>
+      <w:r>
+        <w:t>LocalDeTrabalho (</w:t>
+      </w:r>
       <w:r>
         <w:rPr>
           <w:u w:val="single"/>
         </w:rPr>
         <w:t>IDtrabalho</w:t>
       </w:r>
-      <w:proofErr w:type="spellEnd"/>
       <w:r>
         <w:t>, nome</w:t>
       </w:r>
@@ -3289,24 +3004,11 @@
         <w:t>Local</w:t>
       </w:r>
       <w:r>
-        <w:t>-&gt;</w:t>
-      </w:r>
-      <w:proofErr w:type="spellStart"/>
-      <w:r>
-        <w:t>LocalDeTrabalho</w:t>
-      </w:r>
-      <w:proofErr w:type="spellEnd"/>
-      <w:r>
-        <w:t xml:space="preserve">, Setor, </w:t>
-      </w:r>
-      <w:proofErr w:type="spellStart"/>
-      <w:r>
-        <w:t>Número</w:t>
+        <w:t>-&gt;LocalDeTrabalho, Setor, Número</w:t>
       </w:r>
       <w:r>
         <w:t>Porta</w:t>
       </w:r>
-      <w:proofErr w:type="spellEnd"/>
       <w:r>
         <w:t>, Embarque)</w:t>
       </w:r>
@@ -3328,24 +3030,11 @@
         <w:t>Local</w:t>
       </w:r>
       <w:r>
-        <w:t>-&gt;</w:t>
-      </w:r>
-      <w:proofErr w:type="spellStart"/>
-      <w:r>
-        <w:t>LocalDeTrabalho</w:t>
-      </w:r>
-      <w:proofErr w:type="spellEnd"/>
-      <w:r>
-        <w:t xml:space="preserve">, </w:t>
-      </w:r>
-      <w:proofErr w:type="spellStart"/>
-      <w:r>
-        <w:t>Número</w:t>
+        <w:t>-&gt;LocalDeTrabalho, Número</w:t>
       </w:r>
       <w:r>
         <w:t>Pista</w:t>
       </w:r>
-      <w:proofErr w:type="spellEnd"/>
       <w:r>
         <w:t>)</w:t>
       </w:r>
@@ -3367,15 +3056,7 @@
         <w:t>Local</w:t>
       </w:r>
       <w:r>
-        <w:t>-&gt;</w:t>
-      </w:r>
-      <w:proofErr w:type="spellStart"/>
-      <w:r>
-        <w:t>LocalDeTrabalho</w:t>
-      </w:r>
-      <w:proofErr w:type="spellEnd"/>
-      <w:r>
-        <w:t>)</w:t>
+        <w:t>-&gt;LocalDeTrabalho)</w:t>
       </w:r>
     </w:p>
     <w:p>
@@ -3385,31 +3066,21 @@
         <w:contextualSpacing/>
         <w:jc w:val="left"/>
       </w:pPr>
-      <w:proofErr w:type="spellStart"/>
+      <w:r>
+        <w:t>BalcãoCheckIn (</w:t>
+      </w:r>
+      <w:r>
+        <w:rPr>
+          <w:u w:val="single"/>
+        </w:rPr>
+        <w:t>Balcão</w:t>
+      </w:r>
+      <w:r>
+        <w:t>-&gt;Balcão, Número</w:t>
+      </w:r>
       <w:r>
         <w:t>BalcãoCheckIn</w:t>
       </w:r>
-      <w:proofErr w:type="spellEnd"/>
-      <w:r>
-        <w:t xml:space="preserve"> (</w:t>
-      </w:r>
-      <w:r>
-        <w:rPr>
-          <w:u w:val="single"/>
-        </w:rPr>
-        <w:t>Balcão</w:t>
-      </w:r>
-      <w:r>
-        <w:t xml:space="preserve">-&gt;Balcão, </w:t>
-      </w:r>
-      <w:proofErr w:type="spellStart"/>
-      <w:r>
-        <w:t>Número</w:t>
-      </w:r>
-      <w:r>
-        <w:t>BalcãoCheckIn</w:t>
-      </w:r>
-      <w:proofErr w:type="spellEnd"/>
       <w:r>
         <w:t>)</w:t>
       </w:r>
@@ -3421,13 +3092,8 @@
         <w:contextualSpacing/>
         <w:jc w:val="left"/>
       </w:pPr>
-      <w:proofErr w:type="spellStart"/>
-      <w:r>
-        <w:t>BalcãoApoio</w:t>
-      </w:r>
-      <w:proofErr w:type="spellEnd"/>
-      <w:r>
-        <w:t xml:space="preserve"> (</w:t>
+      <w:r>
+        <w:t>BalcãoApoio (</w:t>
       </w:r>
       <w:r>
         <w:rPr>
@@ -3438,30 +3104,17 @@
       <w:r>
         <w:t xml:space="preserve">-&gt;Balcão, </w:t>
       </w:r>
-      <w:proofErr w:type="spellStart"/>
       <w:r>
         <w:t>HoraA</w:t>
       </w:r>
       <w:r>
-        <w:t>bertura</w:t>
-      </w:r>
-      <w:proofErr w:type="spellEnd"/>
-      <w:r>
-        <w:t xml:space="preserve">, </w:t>
-      </w:r>
-      <w:proofErr w:type="spellStart"/>
-      <w:r>
-        <w:t>Hor</w:t>
+        <w:t>bertura, Hor</w:t>
       </w:r>
       <w:r>
         <w:t>aF</w:t>
       </w:r>
       <w:r>
-        <w:t>echo</w:t>
-      </w:r>
-      <w:proofErr w:type="spellEnd"/>
-      <w:r>
-        <w:t>)</w:t>
+        <w:t>echo)</w:t>
       </w:r>
     </w:p>
     <w:p>
@@ -3471,13 +3124,8 @@
         <w:contextualSpacing/>
         <w:jc w:val="left"/>
       </w:pPr>
-      <w:proofErr w:type="spellStart"/>
-      <w:r>
-        <w:t>TerminalBagagem</w:t>
-      </w:r>
-      <w:proofErr w:type="spellEnd"/>
-      <w:r>
-        <w:t xml:space="preserve"> (</w:t>
+      <w:r>
+        <w:t>TerminalBagagem (</w:t>
       </w:r>
       <w:r>
         <w:rPr>
@@ -3486,24 +3134,11 @@
         <w:t>Local</w:t>
       </w:r>
       <w:r>
-        <w:t>-&gt;</w:t>
-      </w:r>
-      <w:proofErr w:type="spellStart"/>
-      <w:r>
-        <w:t>LocalDeTrabalho</w:t>
-      </w:r>
-      <w:proofErr w:type="spellEnd"/>
-      <w:r>
-        <w:t xml:space="preserve">, </w:t>
-      </w:r>
-      <w:proofErr w:type="spellStart"/>
-      <w:r>
-        <w:t>Número</w:t>
+        <w:t>-&gt;LocalDeTrabalho, Número</w:t>
       </w:r>
       <w:r>
         <w:t>Terminal</w:t>
       </w:r>
-      <w:proofErr w:type="spellEnd"/>
       <w:r>
         <w:t>)</w:t>
       </w:r>
@@ -3515,16 +3150,9 @@
         <w:contextualSpacing/>
         <w:jc w:val="left"/>
       </w:pPr>
-      <w:proofErr w:type="spellStart"/>
-      <w:proofErr w:type="gramStart"/>
-      <w:r>
-        <w:t>PossuiBalcao</w:t>
-      </w:r>
-      <w:proofErr w:type="spellEnd"/>
-      <w:r>
-        <w:t>(</w:t>
-      </w:r>
-      <w:proofErr w:type="gramEnd"/>
+      <w:r>
+        <w:t>PossuiBalcao(</w:t>
+      </w:r>
       <w:r>
         <w:rPr>
           <w:u w:val="single"/>
@@ -3532,15 +3160,7 @@
         <w:t>Companhia</w:t>
       </w:r>
       <w:r>
-        <w:t>-&gt;</w:t>
-      </w:r>
-      <w:proofErr w:type="spellStart"/>
-      <w:r>
-        <w:t>CompanhiaAerea</w:t>
-      </w:r>
-      <w:proofErr w:type="spellEnd"/>
-      <w:r>
-        <w:t xml:space="preserve">, </w:t>
+        <w:t xml:space="preserve">-&gt;CompanhiaAerea, </w:t>
       </w:r>
       <w:r>
         <w:rPr>
@@ -3549,15 +3169,7 @@
         <w:t>Balcão</w:t>
       </w:r>
       <w:r>
-        <w:t>-&gt;</w:t>
-      </w:r>
-      <w:proofErr w:type="spellStart"/>
-      <w:r>
-        <w:t>BalcãoCheckin</w:t>
-      </w:r>
-      <w:proofErr w:type="spellEnd"/>
-      <w:r>
-        <w:t>)</w:t>
+        <w:t>-&gt;BalcãoCheckin)</w:t>
       </w:r>
     </w:p>
     <w:p>
@@ -6283,7 +5895,7 @@
 </file>
 
 <file path=customXml/itemProps1.xml><?xml version="1.0" encoding="utf-8"?>
-<ds:datastoreItem xmlns:ds="http://schemas.openxmlformats.org/officeDocument/2006/customXml" ds:itemID="{77D96BA7-D067-4EFA-A2CB-9DBD000FEC5C}">
+<ds:datastoreItem xmlns:ds="http://schemas.openxmlformats.org/officeDocument/2006/customXml" ds:itemID="{FE3AC53D-8E99-4720-B93F-A1D422460C66}">
   <ds:schemaRefs>
     <ds:schemaRef ds:uri="http://schemas.openxmlformats.org/officeDocument/2006/bibliography"/>
   </ds:schemaRefs>

</xml_diff>

<commit_message>
NIF -> SSN. Funcionario passa a ter NIF
</commit_message>
<xml_diff>
--- a/RelatorioBDAD.docx
+++ b/RelatorioBDAD.docx
@@ -2434,7 +2434,7 @@
         <w:rPr>
           <w:u w:val="single"/>
         </w:rPr>
-        <w:t>NIF</w:t>
+        <w:t>SSN</w:t>
       </w:r>
       <w:r>
         <w:t>, nome</w:t>
@@ -2475,6 +2475,11 @@
         <w:t xml:space="preserve">-&gt;Pessoa, Salário, </w:t>
       </w:r>
       <w:r>
+        <w:t xml:space="preserve">NIF, </w:t>
+      </w:r>
+      <w:bookmarkStart w:id="5" w:name="_GoBack"/>
+      <w:bookmarkEnd w:id="5"/>
+      <w:r>
         <w:t>Local</w:t>
       </w:r>
       <w:r>
@@ -2652,8 +2657,6 @@
       <w:r>
         <w:t>, Cidade-&gt;Cidade</w:t>
       </w:r>
-      <w:bookmarkStart w:id="5" w:name="_GoBack"/>
-      <w:bookmarkEnd w:id="5"/>
       <w:r>
         <w:t>, nome</w:t>
       </w:r>
@@ -5895,7 +5898,7 @@
 </file>
 
 <file path=customXml/itemProps1.xml><?xml version="1.0" encoding="utf-8"?>
-<ds:datastoreItem xmlns:ds="http://schemas.openxmlformats.org/officeDocument/2006/customXml" ds:itemID="{FE3AC53D-8E99-4720-B93F-A1D422460C66}">
+<ds:datastoreItem xmlns:ds="http://schemas.openxmlformats.org/officeDocument/2006/customXml" ds:itemID="{A3352A03-DBF1-42A7-AB1B-B546A7AF4E19}">
   <ds:schemaRefs>
     <ds:schemaRef ds:uri="http://schemas.openxmlformats.org/officeDocument/2006/bibliography"/>
   </ds:schemaRefs>

</xml_diff>

<commit_message>
voltei a adicionar partida à viagem
</commit_message>
<xml_diff>
--- a/RelatorioBDAD.docx
+++ b/RelatorioBDAD.docx
@@ -2477,17 +2477,113 @@
       <w:r>
         <w:t xml:space="preserve">NIF, </w:t>
       </w:r>
+      <w:r>
+        <w:t>Local</w:t>
+      </w:r>
+      <w:r>
+        <w:t>-&gt;LocalTrabalho</w:t>
+      </w:r>
+      <w:r>
+        <w:t>)</w:t>
+      </w:r>
+    </w:p>
+    <w:p>
+      <w:pPr>
+        <w:pStyle w:val="Estilo3"/>
+        <w:spacing w:before="100" w:after="100" w:line="360" w:lineRule="auto"/>
+        <w:contextualSpacing/>
+        <w:jc w:val="left"/>
+      </w:pPr>
+      <w:r>
+        <w:t>Passageiro (</w:t>
+      </w:r>
+      <w:r>
+        <w:rPr>
+          <w:u w:val="single"/>
+        </w:rPr>
+        <w:t>Pessoa</w:t>
+      </w:r>
+      <w:r>
+        <w:t>-&gt;Pessoa, Número</w:t>
+      </w:r>
+      <w:r>
+        <w:t>ID</w:t>
+      </w:r>
+      <w:r>
+        <w:t>)</w:t>
+      </w:r>
+    </w:p>
+    <w:p>
+      <w:pPr>
+        <w:pStyle w:val="Estilo3"/>
+        <w:spacing w:before="100" w:after="100" w:line="360" w:lineRule="auto"/>
+        <w:contextualSpacing/>
+        <w:jc w:val="left"/>
+      </w:pPr>
+      <w:r>
+        <w:t>Chefe (</w:t>
+      </w:r>
+      <w:r>
+        <w:t>IDc</w:t>
+      </w:r>
+      <w:r>
+        <w:t xml:space="preserve">hefe-&gt;Funcionário, </w:t>
+      </w:r>
+      <w:r>
+        <w:rPr>
+          <w:u w:val="single"/>
+        </w:rPr>
+        <w:t>ID</w:t>
+      </w:r>
+      <w:r>
+        <w:rPr>
+          <w:u w:val="single"/>
+        </w:rPr>
+        <w:t>e</w:t>
+      </w:r>
+      <w:r>
+        <w:rPr>
+          <w:u w:val="single"/>
+        </w:rPr>
+        <w:t>mpregado</w:t>
+      </w:r>
+      <w:r>
+        <w:t>-&gt;Funcionário)</w:t>
+      </w:r>
+    </w:p>
+    <w:p>
+      <w:pPr>
+        <w:pStyle w:val="Estilo3"/>
+        <w:spacing w:before="100" w:after="100" w:line="360" w:lineRule="auto"/>
+        <w:contextualSpacing/>
+        <w:jc w:val="left"/>
+      </w:pPr>
+      <w:r>
+        <w:t>País (</w:t>
+      </w:r>
+      <w:r>
+        <w:rPr>
+          <w:u w:val="single"/>
+        </w:rPr>
+        <w:t>IDpaís</w:t>
+      </w:r>
+      <w:r>
+        <w:t xml:space="preserve">, </w:t>
+      </w:r>
+      <w:r>
+        <w:t>N</w:t>
+      </w:r>
+      <w:r>
+        <w:t>ome</w:t>
+      </w:r>
+      <w:r>
+        <w:t>Pais</w:t>
+      </w:r>
+      <w:r>
+        <w:t>)</w:t>
+      </w:r>
       <w:bookmarkStart w:id="5" w:name="_GoBack"/>
       <w:bookmarkEnd w:id="5"/>
-      <w:r>
-        <w:t>Local</w:t>
-      </w:r>
-      <w:r>
-        <w:t>-&gt;LocalTrabalho</w:t>
-      </w:r>
-      <w:r>
-        <w:t>)</w:t>
-      </w:r>
     </w:p>
     <w:p>
       <w:pPr>
@@ -2497,22 +2593,37 @@
         <w:jc w:val="left"/>
       </w:pPr>
       <w:r>
-        <w:t>Passageiro (</w:t>
+        <w:t>Cidade (</w:t>
       </w:r>
       <w:r>
         <w:rPr>
           <w:u w:val="single"/>
         </w:rPr>
-        <w:t>Pessoa</w:t>
-      </w:r>
-      <w:r>
-        <w:t>-&gt;Pessoa, Número</w:t>
-      </w:r>
-      <w:r>
-        <w:t>ID</w:t>
-      </w:r>
-      <w:r>
-        <w:t>)</w:t>
+        <w:t>IDcidade</w:t>
+      </w:r>
+      <w:r>
+        <w:t xml:space="preserve">, </w:t>
+      </w:r>
+      <w:r>
+        <w:t>N</w:t>
+      </w:r>
+      <w:r>
+        <w:t>ome</w:t>
+      </w:r>
+      <w:r>
+        <w:t>Cidade</w:t>
+      </w:r>
+      <w:r>
+        <w:t xml:space="preserve">, </w:t>
+      </w:r>
+      <w:r>
+        <w:rPr>
+          <w:u w:val="single"/>
+        </w:rPr>
+        <w:t>País</w:t>
+      </w:r>
+      <w:r>
+        <w:t>-&gt;País)</w:t>
       </w:r>
     </w:p>
     <w:p>
@@ -2523,13 +2634,13 @@
         <w:jc w:val="left"/>
       </w:pPr>
       <w:r>
-        <w:t>Chefe (</w:t>
-      </w:r>
-      <w:r>
-        <w:t>IDc</w:t>
-      </w:r>
-      <w:r>
-        <w:t xml:space="preserve">hefe-&gt;Funcionário, </w:t>
+        <w:t>Aeroporto</w:t>
+      </w:r>
+      <w:r>
+        <w:t xml:space="preserve"> </w:t>
+      </w:r>
+      <w:r>
+        <w:t>(</w:t>
       </w:r>
       <w:r>
         <w:rPr>
@@ -2541,16 +2652,25 @@
         <w:rPr>
           <w:u w:val="single"/>
         </w:rPr>
-        <w:t>e</w:t>
-      </w:r>
-      <w:r>
-        <w:rPr>
-          <w:u w:val="single"/>
-        </w:rPr>
-        <w:t>mpregado</w:t>
-      </w:r>
-      <w:r>
-        <w:t>-&gt;Funcionário)</w:t>
+        <w:t>aeroporto</w:t>
+      </w:r>
+      <w:r>
+        <w:t>, Cidade-&gt;Cidade</w:t>
+      </w:r>
+      <w:r>
+        <w:t>, nome</w:t>
+      </w:r>
+      <w:r>
+        <w:t>Aeroporto</w:t>
+      </w:r>
+      <w:r>
+        <w:t xml:space="preserve">, </w:t>
+      </w:r>
+      <w:r>
+        <w:t>siglaAeroporto</w:t>
+      </w:r>
+      <w:r>
+        <w:t>)</w:t>
       </w:r>
     </w:p>
     <w:p>
@@ -2561,25 +2681,55 @@
         <w:jc w:val="left"/>
       </w:pPr>
       <w:r>
-        <w:t>País (</w:t>
+        <w:t>Viagem</w:t>
+      </w:r>
+      <w:r>
+        <w:t xml:space="preserve"> </w:t>
+      </w:r>
+      <w:r>
+        <w:t>(</w:t>
       </w:r>
       <w:r>
         <w:rPr>
           <w:u w:val="single"/>
         </w:rPr>
-        <w:t>IDpaís</w:t>
-      </w:r>
-      <w:r>
-        <w:t xml:space="preserve">, </w:t>
-      </w:r>
-      <w:r>
-        <w:t>N</w:t>
-      </w:r>
-      <w:r>
-        <w:t>ome</w:t>
-      </w:r>
-      <w:r>
-        <w:t>Pais</w:t>
+        <w:t>ID</w:t>
+      </w:r>
+      <w:r>
+        <w:rPr>
+          <w:u w:val="single"/>
+        </w:rPr>
+        <w:t>viagem</w:t>
+      </w:r>
+      <w:r>
+        <w:t>, DataPartida, DataChegada, Duração</w:t>
+      </w:r>
+      <w:r>
+        <w:t>Viagem</w:t>
+      </w:r>
+      <w:r>
+        <w:t>,</w:t>
+      </w:r>
+      <w:r>
+        <w:t xml:space="preserve"> </w:t>
+      </w:r>
+      <w:r>
+        <w:t xml:space="preserve">éPartida, </w:t>
+      </w:r>
+      <w:r>
+        <w:t>IDporta</w:t>
+      </w:r>
+      <w:r>
+        <w:t xml:space="preserve">-&gt;Porta, </w:t>
+      </w:r>
+      <w:r>
+        <w:t>IDpista</w:t>
+      </w:r>
+      <w:r>
+        <w:t>-&gt;Pista, Avião-&gt;Avião</w:t>
+      </w:r>
+      <w:r>
+        <w:t>, Aeroporto-&gt;Aeroporto</w:t>
       </w:r>
       <w:r>
         <w:t>)</w:t>
@@ -2593,37 +2743,31 @@
         <w:jc w:val="left"/>
       </w:pPr>
       <w:r>
-        <w:t>Cidade (</w:t>
+        <w:t>Bilhete (</w:t>
       </w:r>
       <w:r>
         <w:rPr>
           <w:u w:val="single"/>
         </w:rPr>
-        <w:t>IDcidade</w:t>
-      </w:r>
-      <w:r>
-        <w:t xml:space="preserve">, </w:t>
-      </w:r>
-      <w:r>
-        <w:t>N</w:t>
-      </w:r>
-      <w:r>
-        <w:t>ome</w:t>
-      </w:r>
-      <w:r>
-        <w:t>Cidade</w:t>
-      </w:r>
-      <w:r>
-        <w:t xml:space="preserve">, </w:t>
+        <w:t>Passageiro</w:t>
+      </w:r>
+      <w:r>
+        <w:t xml:space="preserve">-&gt;Passageiro, </w:t>
       </w:r>
       <w:r>
         <w:rPr>
           <w:u w:val="single"/>
         </w:rPr>
-        <w:t>País</w:t>
-      </w:r>
-      <w:r>
-        <w:t>-&gt;País)</w:t>
+        <w:t>Viagem</w:t>
+      </w:r>
+      <w:r>
+        <w:t>-&gt;Viagem, NumeroLugar, FezCheckIn, Embarcou</w:t>
+      </w:r>
+      <w:r>
+        <w:t>, EntrouZonaEmbarque</w:t>
+      </w:r>
+      <w:r>
+        <w:t>)</w:t>
       </w:r>
     </w:p>
     <w:p>
@@ -2634,43 +2778,22 @@
         <w:jc w:val="left"/>
       </w:pPr>
       <w:r>
-        <w:t>Aeroporto</w:t>
-      </w:r>
-      <w:r>
-        <w:t xml:space="preserve"> </w:t>
-      </w:r>
-      <w:r>
-        <w:t>(</w:t>
+        <w:t>Mala (</w:t>
       </w:r>
       <w:r>
         <w:rPr>
           <w:u w:val="single"/>
         </w:rPr>
-        <w:t>ID</w:t>
-      </w:r>
-      <w:r>
-        <w:rPr>
-          <w:u w:val="single"/>
-        </w:rPr>
-        <w:t>aeroporto</w:t>
-      </w:r>
-      <w:r>
-        <w:t>, Cidade-&gt;Cidade</w:t>
-      </w:r>
-      <w:r>
-        <w:t>, nome</w:t>
-      </w:r>
-      <w:r>
-        <w:t>Aeroporto</w:t>
+        <w:t>IDmala</w:t>
       </w:r>
       <w:r>
         <w:t xml:space="preserve">, </w:t>
       </w:r>
       <w:r>
-        <w:t>siglaAeroporto</w:t>
-      </w:r>
-      <w:r>
-        <w:t>)</w:t>
+        <w:t xml:space="preserve">Peso, </w:t>
+      </w:r>
+      <w:r>
+        <w:t>Viagem-&gt;Viagem, Passageiro-&gt;Passageiro)</w:t>
       </w:r>
     </w:p>
     <w:p>
@@ -2681,55 +2804,34 @@
         <w:jc w:val="left"/>
       </w:pPr>
       <w:r>
+        <w:t>Recolha</w:t>
+      </w:r>
+      <w:r>
+        <w:t xml:space="preserve">Bagagem </w:t>
+      </w:r>
+      <w:r>
+        <w:t>(</w:t>
+      </w:r>
+      <w:r>
+        <w:rPr>
+          <w:u w:val="single"/>
+        </w:rPr>
         <w:t>Viagem</w:t>
       </w:r>
       <w:r>
-        <w:t xml:space="preserve"> </w:t>
-      </w:r>
-      <w:r>
-        <w:t>(</w:t>
-      </w:r>
-      <w:r>
-        <w:rPr>
-          <w:u w:val="single"/>
-        </w:rPr>
-        <w:t>ID</w:t>
-      </w:r>
-      <w:r>
-        <w:rPr>
-          <w:u w:val="single"/>
-        </w:rPr>
-        <w:t>viagem</w:t>
-      </w:r>
-      <w:r>
-        <w:t>, DataPartida, DataChegada, Duração</w:t>
-      </w:r>
-      <w:r>
-        <w:t>Viagem</w:t>
-      </w:r>
-      <w:r>
-        <w:t>,</w:t>
-      </w:r>
-      <w:r>
-        <w:t xml:space="preserve"> </w:t>
-      </w:r>
-      <w:r>
-        <w:t>IDporta</w:t>
-      </w:r>
-      <w:r>
-        <w:t xml:space="preserve">-&gt;Porta, </w:t>
-      </w:r>
-      <w:r>
-        <w:t>IDpista</w:t>
-      </w:r>
-      <w:r>
-        <w:t>-&gt;Pista, Avião-&gt;Avião</w:t>
-      </w:r>
-      <w:r>
-        <w:t>, Aeroporto-&gt;Aeroporto</w:t>
-      </w:r>
-      <w:r>
-        <w:t>)</w:t>
+        <w:t xml:space="preserve">-&gt;Viagem, </w:t>
+      </w:r>
+      <w:r>
+        <w:t>IDterminal</w:t>
+      </w:r>
+      <w:r>
+        <w:t>-&gt;Terminal</w:t>
+      </w:r>
+      <w:r>
+        <w:t>Bagagem</w:t>
+      </w:r>
+      <w:r>
+        <w:t>, Data, Hora)</w:t>
       </w:r>
     </w:p>
     <w:p>
@@ -2740,31 +2842,22 @@
         <w:jc w:val="left"/>
       </w:pPr>
       <w:r>
-        <w:t>Bilhete (</w:t>
+        <w:t>Avião (</w:t>
       </w:r>
       <w:r>
         <w:rPr>
           <w:u w:val="single"/>
         </w:rPr>
-        <w:t>Passageiro</w:t>
-      </w:r>
-      <w:r>
-        <w:t xml:space="preserve">-&gt;Passageiro, </w:t>
-      </w:r>
-      <w:r>
-        <w:rPr>
-          <w:u w:val="single"/>
-        </w:rPr>
-        <w:t>Viagem</w:t>
-      </w:r>
-      <w:r>
-        <w:t>-&gt;Viagem, NumeroLugar, FezCheckIn, Embarcou</w:t>
-      </w:r>
-      <w:r>
-        <w:t>, EntrouZonaEmbarque</w:t>
-      </w:r>
-      <w:r>
-        <w:t>)</w:t>
+        <w:t>IDaviao</w:t>
+      </w:r>
+      <w:r>
+        <w:t xml:space="preserve">, </w:t>
+      </w:r>
+      <w:r>
+        <w:t xml:space="preserve">Nome, </w:t>
+      </w:r>
+      <w:r>
+        <w:t>Companhia-&gt;CompanhiaAerea, Modelo-&gt;ModeloAviao)</w:t>
       </w:r>
     </w:p>
     <w:p>
@@ -2775,22 +2868,16 @@
         <w:jc w:val="left"/>
       </w:pPr>
       <w:r>
-        <w:t>Mala (</w:t>
+        <w:t>CompanhiaAerea (</w:t>
       </w:r>
       <w:r>
         <w:rPr>
           <w:u w:val="single"/>
         </w:rPr>
-        <w:t>IDmala</w:t>
-      </w:r>
-      <w:r>
-        <w:t xml:space="preserve">, </w:t>
-      </w:r>
-      <w:r>
-        <w:t xml:space="preserve">Peso, </w:t>
-      </w:r>
-      <w:r>
-        <w:t>Viagem-&gt;Viagem, Passageiro-&gt;Passageiro)</w:t>
+        <w:t>IDcompanhia</w:t>
+      </w:r>
+      <w:r>
+        <w:t>, nomeCompanhia, contactoCompanhia)</w:t>
       </w:r>
     </w:p>
     <w:p>
@@ -2801,10 +2888,10 @@
         <w:jc w:val="left"/>
       </w:pPr>
       <w:r>
-        <w:t>Recolha</w:t>
-      </w:r>
-      <w:r>
-        <w:t xml:space="preserve">Bagagem </w:t>
+        <w:t>ModeloAviao</w:t>
+      </w:r>
+      <w:r>
+        <w:t xml:space="preserve"> </w:t>
       </w:r>
       <w:r>
         <w:t>(</w:t>
@@ -2813,22 +2900,25 @@
         <w:rPr>
           <w:u w:val="single"/>
         </w:rPr>
-        <w:t>Viagem</w:t>
-      </w:r>
-      <w:r>
-        <w:t xml:space="preserve">-&gt;Viagem, </w:t>
-      </w:r>
-      <w:r>
-        <w:t>IDterminal</w:t>
-      </w:r>
-      <w:r>
-        <w:t>-&gt;Terminal</w:t>
-      </w:r>
-      <w:r>
-        <w:t>Bagagem</w:t>
-      </w:r>
-      <w:r>
-        <w:t>, Data, Hora)</w:t>
+        <w:t>IDmodelo</w:t>
+      </w:r>
+      <w:r>
+        <w:t>, nome</w:t>
+      </w:r>
+      <w:r>
+        <w:t>Modelo</w:t>
+      </w:r>
+      <w:r>
+        <w:t xml:space="preserve">, </w:t>
+      </w:r>
+      <w:r>
+        <w:t>lugaresPorFila</w:t>
+      </w:r>
+      <w:r>
+        <w:t>, numeroDeFilas, /capacidade</w:t>
+      </w:r>
+      <w:r>
+        <w:t>)</w:t>
       </w:r>
     </w:p>
     <w:p>
@@ -2839,16 +2929,16 @@
         <w:jc w:val="left"/>
       </w:pPr>
       <w:r>
-        <w:t>Avião (</w:t>
+        <w:t>Classe (</w:t>
       </w:r>
       <w:r>
         <w:rPr>
           <w:u w:val="single"/>
         </w:rPr>
-        <w:t>IDaviao</w:t>
-      </w:r>
-      <w:r>
-        <w:t>, Companhia-&gt;CompanhiaAerea, Modelo-&gt;ModeloAviao)</w:t>
+        <w:t>Nome</w:t>
+      </w:r>
+      <w:r>
+        <w:t>)</w:t>
       </w:r>
     </w:p>
     <w:p>
@@ -2859,16 +2949,31 @@
         <w:jc w:val="left"/>
       </w:pPr>
       <w:r>
-        <w:t>CompanhiaAerea (</w:t>
+        <w:t>Filas</w:t>
+      </w:r>
+      <w:r>
+        <w:t>Classe(</w:t>
       </w:r>
       <w:r>
         <w:rPr>
           <w:u w:val="single"/>
         </w:rPr>
-        <w:t>IDcompanhia</w:t>
-      </w:r>
-      <w:r>
-        <w:t>, nomeCompanhia, contactoCompanhia)</w:t>
+        <w:t>Avião</w:t>
+      </w:r>
+      <w:r>
+        <w:t xml:space="preserve">-&gt;Avião, </w:t>
+      </w:r>
+      <w:r>
+        <w:rPr>
+          <w:u w:val="single"/>
+        </w:rPr>
+        <w:t>Classe</w:t>
+      </w:r>
+      <w:r>
+        <w:t>-&gt;Classe, P</w:t>
+      </w:r>
+      <w:r>
+        <w:t>rimeiraFila, UltimaFila)</w:t>
       </w:r>
     </w:p>
     <w:p>
@@ -2879,34 +2984,16 @@
         <w:jc w:val="left"/>
       </w:pPr>
       <w:r>
-        <w:t>ModeloAviao</w:t>
-      </w:r>
-      <w:r>
-        <w:t xml:space="preserve"> </w:t>
-      </w:r>
-      <w:r>
-        <w:t>(</w:t>
+        <w:t>LocalDeTrabalho (</w:t>
       </w:r>
       <w:r>
         <w:rPr>
           <w:u w:val="single"/>
         </w:rPr>
-        <w:t>IDmodelo</w:t>
+        <w:t>IDtrabalho</w:t>
       </w:r>
       <w:r>
         <w:t>, nome</w:t>
-      </w:r>
-      <w:r>
-        <w:t>Modelo</w:t>
-      </w:r>
-      <w:r>
-        <w:t xml:space="preserve">, </w:t>
-      </w:r>
-      <w:r>
-        <w:t>lugaresPorFila</w:t>
-      </w:r>
-      <w:r>
-        <w:t>, numeroDeFilas, /capacidade</w:t>
       </w:r>
       <w:r>
         <w:t>)</w:t>
@@ -2917,100 +3004,21 @@
         <w:pStyle w:val="Estilo3"/>
         <w:spacing w:before="100" w:after="100" w:line="360" w:lineRule="auto"/>
         <w:contextualSpacing/>
-        <w:jc w:val="left"/>
-      </w:pPr>
-      <w:r>
-        <w:t>Classe (</w:t>
+      </w:pPr>
+      <w:r>
+        <w:t>Porta (</w:t>
       </w:r>
       <w:r>
         <w:rPr>
           <w:u w:val="single"/>
         </w:rPr>
+        <w:t>Local</w:t>
+      </w:r>
+      <w:r>
+        <w:t xml:space="preserve">-&gt;LocalDeTrabalho, </w:t>
+      </w:r>
+      <w:r>
         <w:t>Nome</w:t>
-      </w:r>
-      <w:r>
-        <w:t>)</w:t>
-      </w:r>
-    </w:p>
-    <w:p>
-      <w:pPr>
-        <w:pStyle w:val="Estilo3"/>
-        <w:spacing w:before="100" w:after="100" w:line="360" w:lineRule="auto"/>
-        <w:contextualSpacing/>
-        <w:jc w:val="left"/>
-      </w:pPr>
-      <w:r>
-        <w:t>Filas</w:t>
-      </w:r>
-      <w:r>
-        <w:t>Classe(</w:t>
-      </w:r>
-      <w:r>
-        <w:rPr>
-          <w:u w:val="single"/>
-        </w:rPr>
-        <w:t>Avião</w:t>
-      </w:r>
-      <w:r>
-        <w:t xml:space="preserve">-&gt;Avião, </w:t>
-      </w:r>
-      <w:r>
-        <w:rPr>
-          <w:u w:val="single"/>
-        </w:rPr>
-        <w:t>Classe</w:t>
-      </w:r>
-      <w:r>
-        <w:t>-&gt;Classe, P</w:t>
-      </w:r>
-      <w:r>
-        <w:t>rimeiraFila, UltimaFila)</w:t>
-      </w:r>
-    </w:p>
-    <w:p>
-      <w:pPr>
-        <w:pStyle w:val="Estilo3"/>
-        <w:spacing w:before="100" w:after="100" w:line="360" w:lineRule="auto"/>
-        <w:contextualSpacing/>
-        <w:jc w:val="left"/>
-      </w:pPr>
-      <w:r>
-        <w:t>LocalDeTrabalho (</w:t>
-      </w:r>
-      <w:r>
-        <w:rPr>
-          <w:u w:val="single"/>
-        </w:rPr>
-        <w:t>IDtrabalho</w:t>
-      </w:r>
-      <w:r>
-        <w:t>, nome</w:t>
-      </w:r>
-      <w:r>
-        <w:t>)</w:t>
-      </w:r>
-    </w:p>
-    <w:p>
-      <w:pPr>
-        <w:pStyle w:val="Estilo3"/>
-        <w:spacing w:before="100" w:after="100" w:line="360" w:lineRule="auto"/>
-        <w:contextualSpacing/>
-        <w:jc w:val="left"/>
-      </w:pPr>
-      <w:r>
-        <w:t>Porta (</w:t>
-      </w:r>
-      <w:r>
-        <w:rPr>
-          <w:u w:val="single"/>
-        </w:rPr>
-        <w:t>Local</w:t>
-      </w:r>
-      <w:r>
-        <w:t>-&gt;LocalDeTrabalho, Setor, Número</w:t>
-      </w:r>
-      <w:r>
-        <w:t>Porta</w:t>
       </w:r>
       <w:r>
         <w:t>, Embarque)</w:t>
@@ -5898,7 +5906,7 @@
 </file>
 
 <file path=customXml/itemProps1.xml><?xml version="1.0" encoding="utf-8"?>
-<ds:datastoreItem xmlns:ds="http://schemas.openxmlformats.org/officeDocument/2006/customXml" ds:itemID="{A3352A03-DBF1-42A7-AB1B-B546A7AF4E19}">
+<ds:datastoreItem xmlns:ds="http://schemas.openxmlformats.org/officeDocument/2006/customXml" ds:itemID="{525FA4A6-DE9E-4BE8-A426-427FB85A259D}">
   <ds:schemaRefs>
     <ds:schemaRef ds:uri="http://schemas.openxmlformats.org/officeDocument/2006/bibliography"/>
   </ds:schemaRefs>

</xml_diff>

<commit_message>
ok hoje foi um dia deprimente
</commit_message>
<xml_diff>
--- a/RelatorioBDAD.docx
+++ b/RelatorioBDAD.docx
@@ -2582,407 +2582,361 @@
       <w:r>
         <w:t>)</w:t>
       </w:r>
+    </w:p>
+    <w:p>
+      <w:pPr>
+        <w:pStyle w:val="Estilo3"/>
+        <w:spacing w:before="100" w:after="100" w:line="360" w:lineRule="auto"/>
+        <w:contextualSpacing/>
+        <w:jc w:val="left"/>
+      </w:pPr>
+      <w:r>
+        <w:t>Cidade (</w:t>
+      </w:r>
+      <w:r>
+        <w:rPr>
+          <w:u w:val="single"/>
+        </w:rPr>
+        <w:t>IDcidade</w:t>
+      </w:r>
+      <w:r>
+        <w:t xml:space="preserve">, </w:t>
+      </w:r>
+      <w:r>
+        <w:t>N</w:t>
+      </w:r>
+      <w:r>
+        <w:t>ome</w:t>
+      </w:r>
+      <w:r>
+        <w:t>Cidade</w:t>
+      </w:r>
+      <w:r>
+        <w:t xml:space="preserve">, </w:t>
+      </w:r>
+      <w:r>
+        <w:rPr>
+          <w:u w:val="single"/>
+        </w:rPr>
+        <w:t>País</w:t>
+      </w:r>
+      <w:r>
+        <w:t>-&gt;País)</w:t>
+      </w:r>
+    </w:p>
+    <w:p>
+      <w:pPr>
+        <w:pStyle w:val="Estilo3"/>
+        <w:spacing w:before="100" w:after="100" w:line="360" w:lineRule="auto"/>
+        <w:contextualSpacing/>
+        <w:jc w:val="left"/>
+      </w:pPr>
+      <w:r>
+        <w:t>Aeroporto</w:t>
+      </w:r>
+      <w:r>
+        <w:t xml:space="preserve"> </w:t>
+      </w:r>
+      <w:r>
+        <w:t>(</w:t>
+      </w:r>
+      <w:r>
+        <w:rPr>
+          <w:u w:val="single"/>
+        </w:rPr>
+        <w:t>ID</w:t>
+      </w:r>
+      <w:r>
+        <w:rPr>
+          <w:u w:val="single"/>
+        </w:rPr>
+        <w:t>aeroporto</w:t>
+      </w:r>
+      <w:r>
+        <w:t>, Cidade-&gt;Cidade</w:t>
+      </w:r>
+      <w:r>
+        <w:t>, nome</w:t>
+      </w:r>
+      <w:r>
+        <w:t>Aeroporto</w:t>
+      </w:r>
+      <w:r>
+        <w:t xml:space="preserve">, </w:t>
+      </w:r>
+      <w:r>
+        <w:t>siglaAeroporto</w:t>
+      </w:r>
+      <w:r>
+        <w:t>)</w:t>
+      </w:r>
+    </w:p>
+    <w:p>
+      <w:pPr>
+        <w:pStyle w:val="Estilo3"/>
+        <w:spacing w:before="100" w:after="100" w:line="360" w:lineRule="auto"/>
+        <w:contextualSpacing/>
+        <w:jc w:val="left"/>
+      </w:pPr>
+      <w:r>
+        <w:t>Viagem</w:t>
+      </w:r>
+      <w:r>
+        <w:t xml:space="preserve"> </w:t>
+      </w:r>
+      <w:r>
+        <w:t>(</w:t>
+      </w:r>
+      <w:r>
+        <w:rPr>
+          <w:u w:val="single"/>
+        </w:rPr>
+        <w:t>ID</w:t>
+      </w:r>
+      <w:r>
+        <w:rPr>
+          <w:u w:val="single"/>
+        </w:rPr>
+        <w:t>viagem</w:t>
+      </w:r>
+      <w:r>
+        <w:t>, DataPartida, DataChegada, Duração</w:t>
+      </w:r>
+      <w:r>
+        <w:t>Viagem</w:t>
+      </w:r>
+      <w:r>
+        <w:t>,</w:t>
+      </w:r>
+      <w:r>
+        <w:t xml:space="preserve"> </w:t>
+      </w:r>
+      <w:r>
+        <w:t xml:space="preserve">éPartida, </w:t>
+      </w:r>
+      <w:r>
+        <w:t>IDporta</w:t>
+      </w:r>
+      <w:r>
+        <w:t xml:space="preserve">-&gt;Porta, </w:t>
+      </w:r>
+      <w:r>
+        <w:t>IDpista</w:t>
+      </w:r>
+      <w:r>
+        <w:t>-&gt;Pista, Avião-&gt;Avião</w:t>
+      </w:r>
+      <w:r>
+        <w:t>, Aeroporto-&gt;Aeroporto</w:t>
+      </w:r>
+      <w:r>
+        <w:t>)</w:t>
+      </w:r>
+    </w:p>
+    <w:p>
+      <w:pPr>
+        <w:pStyle w:val="Estilo3"/>
+        <w:spacing w:before="100" w:after="100" w:line="360" w:lineRule="auto"/>
+        <w:contextualSpacing/>
+        <w:jc w:val="left"/>
+      </w:pPr>
+      <w:r>
+        <w:t>Bilhete (</w:t>
+      </w:r>
+      <w:r>
+        <w:rPr>
+          <w:u w:val="single"/>
+        </w:rPr>
+        <w:t>Passageiro</w:t>
+      </w:r>
+      <w:r>
+        <w:t xml:space="preserve">-&gt;Passageiro, </w:t>
+      </w:r>
+      <w:r>
+        <w:rPr>
+          <w:u w:val="single"/>
+        </w:rPr>
+        <w:t>Viagem</w:t>
+      </w:r>
+      <w:r>
+        <w:t>-&gt;Viagem,</w:t>
+      </w:r>
+      <w:r>
+        <w:t xml:space="preserve"> FilaLugar,</w:t>
+      </w:r>
+      <w:r>
+        <w:t xml:space="preserve"> NumeroLugar, FezCheckIn, Embarcou</w:t>
+      </w:r>
+      <w:r>
+        <w:t>, EntrouZonaEmbarque</w:t>
+      </w:r>
+      <w:r>
+        <w:t>, Classe</w:t>
+      </w:r>
+      <w:r>
+        <w:t>)</w:t>
+      </w:r>
+    </w:p>
+    <w:p>
+      <w:pPr>
+        <w:pStyle w:val="Estilo3"/>
+        <w:spacing w:before="100" w:after="100" w:line="360" w:lineRule="auto"/>
+        <w:contextualSpacing/>
+        <w:jc w:val="left"/>
+      </w:pPr>
+      <w:r>
+        <w:t>Mala (</w:t>
+      </w:r>
+      <w:r>
+        <w:rPr>
+          <w:u w:val="single"/>
+        </w:rPr>
+        <w:t>IDmala</w:t>
+      </w:r>
+      <w:r>
+        <w:t xml:space="preserve">, </w:t>
+      </w:r>
+      <w:r>
+        <w:t xml:space="preserve">Peso, </w:t>
+      </w:r>
+      <w:r>
+        <w:t>Viagem-&gt;Viagem, Passageiro-&gt;Passageiro)</w:t>
+      </w:r>
+    </w:p>
+    <w:p>
+      <w:pPr>
+        <w:pStyle w:val="Estilo3"/>
+        <w:spacing w:before="100" w:after="100" w:line="360" w:lineRule="auto"/>
+        <w:contextualSpacing/>
+        <w:jc w:val="left"/>
+      </w:pPr>
+      <w:r>
+        <w:t>Recolha</w:t>
+      </w:r>
+      <w:r>
+        <w:t xml:space="preserve">Bagagem </w:t>
+      </w:r>
+      <w:r>
+        <w:t>(</w:t>
+      </w:r>
+      <w:r>
+        <w:rPr>
+          <w:u w:val="single"/>
+        </w:rPr>
+        <w:t>Viagem</w:t>
+      </w:r>
+      <w:r>
+        <w:t xml:space="preserve">-&gt;Viagem, </w:t>
+      </w:r>
+      <w:r>
+        <w:t>IDterminal</w:t>
+      </w:r>
+      <w:r>
+        <w:t>-&gt;Terminal</w:t>
+      </w:r>
+      <w:r>
+        <w:t>Bagagem</w:t>
+      </w:r>
+      <w:r>
+        <w:t>, Data, Hora)</w:t>
+      </w:r>
+    </w:p>
+    <w:p>
+      <w:pPr>
+        <w:pStyle w:val="Estilo3"/>
+        <w:spacing w:before="100" w:after="100" w:line="360" w:lineRule="auto"/>
+        <w:contextualSpacing/>
+        <w:jc w:val="left"/>
+      </w:pPr>
+      <w:r>
+        <w:t>Avião (</w:t>
+      </w:r>
+      <w:r>
+        <w:rPr>
+          <w:u w:val="single"/>
+        </w:rPr>
+        <w:t>IDaviao</w:t>
+      </w:r>
+      <w:r>
+        <w:t xml:space="preserve">, </w:t>
+      </w:r>
+      <w:r>
+        <w:t xml:space="preserve">Nome, </w:t>
+      </w:r>
+      <w:r>
+        <w:t>Companhia-&gt;CompanhiaAerea, Modelo-&gt;ModeloAviao)</w:t>
+      </w:r>
+    </w:p>
+    <w:p>
+      <w:pPr>
+        <w:pStyle w:val="Estilo3"/>
+        <w:spacing w:before="100" w:after="100" w:line="360" w:lineRule="auto"/>
+        <w:contextualSpacing/>
+        <w:jc w:val="left"/>
+      </w:pPr>
+      <w:r>
+        <w:t>CompanhiaAerea (</w:t>
+      </w:r>
+      <w:r>
+        <w:rPr>
+          <w:u w:val="single"/>
+        </w:rPr>
+        <w:t>IDcompanhia</w:t>
+      </w:r>
+      <w:r>
+        <w:t>, nomeCompanhia, contactoCompanhia)</w:t>
+      </w:r>
+    </w:p>
+    <w:p>
+      <w:pPr>
+        <w:pStyle w:val="Estilo3"/>
+        <w:spacing w:before="100" w:after="100" w:line="360" w:lineRule="auto"/>
+        <w:contextualSpacing/>
+        <w:jc w:val="left"/>
+      </w:pPr>
+      <w:r>
+        <w:t>ModeloAviao</w:t>
+      </w:r>
+      <w:r>
+        <w:t xml:space="preserve"> </w:t>
+      </w:r>
+      <w:r>
+        <w:t>(</w:t>
+      </w:r>
+      <w:r>
+        <w:rPr>
+          <w:u w:val="single"/>
+        </w:rPr>
+        <w:t>IDmodelo</w:t>
+      </w:r>
+      <w:r>
+        <w:t>, nome</w:t>
+      </w:r>
+      <w:r>
+        <w:t>Modelo</w:t>
+      </w:r>
+      <w:r>
+        <w:t xml:space="preserve">, </w:t>
+      </w:r>
+      <w:r>
+        <w:t>lugaresPorFila</w:t>
+      </w:r>
+      <w:r>
+        <w:t>, numeroDeFilas, /capacidade</w:t>
+      </w:r>
+      <w:r>
+        <w:t>)</w:t>
+      </w:r>
+    </w:p>
+    <w:p>
+      <w:pPr>
+        <w:pStyle w:val="Estilo3"/>
+        <w:spacing w:before="100" w:after="100" w:line="360" w:lineRule="auto"/>
+        <w:contextualSpacing/>
+        <w:jc w:val="left"/>
+      </w:pPr>
       <w:bookmarkStart w:id="5" w:name="_GoBack"/>
       <w:bookmarkEnd w:id="5"/>
-    </w:p>
-    <w:p>
-      <w:pPr>
-        <w:pStyle w:val="Estilo3"/>
-        <w:spacing w:before="100" w:after="100" w:line="360" w:lineRule="auto"/>
-        <w:contextualSpacing/>
-        <w:jc w:val="left"/>
-      </w:pPr>
-      <w:r>
-        <w:t>Cidade (</w:t>
-      </w:r>
-      <w:r>
-        <w:rPr>
-          <w:u w:val="single"/>
-        </w:rPr>
-        <w:t>IDcidade</w:t>
-      </w:r>
-      <w:r>
-        <w:t xml:space="preserve">, </w:t>
-      </w:r>
-      <w:r>
-        <w:t>N</w:t>
-      </w:r>
-      <w:r>
-        <w:t>ome</w:t>
-      </w:r>
-      <w:r>
-        <w:t>Cidade</w:t>
-      </w:r>
-      <w:r>
-        <w:t xml:space="preserve">, </w:t>
-      </w:r>
-      <w:r>
-        <w:rPr>
-          <w:u w:val="single"/>
-        </w:rPr>
-        <w:t>País</w:t>
-      </w:r>
-      <w:r>
-        <w:t>-&gt;País)</w:t>
-      </w:r>
-    </w:p>
-    <w:p>
-      <w:pPr>
-        <w:pStyle w:val="Estilo3"/>
-        <w:spacing w:before="100" w:after="100" w:line="360" w:lineRule="auto"/>
-        <w:contextualSpacing/>
-        <w:jc w:val="left"/>
-      </w:pPr>
-      <w:r>
-        <w:t>Aeroporto</w:t>
-      </w:r>
-      <w:r>
-        <w:t xml:space="preserve"> </w:t>
-      </w:r>
-      <w:r>
-        <w:t>(</w:t>
-      </w:r>
-      <w:r>
-        <w:rPr>
-          <w:u w:val="single"/>
-        </w:rPr>
-        <w:t>ID</w:t>
-      </w:r>
-      <w:r>
-        <w:rPr>
-          <w:u w:val="single"/>
-        </w:rPr>
-        <w:t>aeroporto</w:t>
-      </w:r>
-      <w:r>
-        <w:t>, Cidade-&gt;Cidade</w:t>
-      </w:r>
-      <w:r>
-        <w:t>, nome</w:t>
-      </w:r>
-      <w:r>
-        <w:t>Aeroporto</w:t>
-      </w:r>
-      <w:r>
-        <w:t xml:space="preserve">, </w:t>
-      </w:r>
-      <w:r>
-        <w:t>siglaAeroporto</w:t>
-      </w:r>
-      <w:r>
-        <w:t>)</w:t>
-      </w:r>
-    </w:p>
-    <w:p>
-      <w:pPr>
-        <w:pStyle w:val="Estilo3"/>
-        <w:spacing w:before="100" w:after="100" w:line="360" w:lineRule="auto"/>
-        <w:contextualSpacing/>
-        <w:jc w:val="left"/>
-      </w:pPr>
-      <w:r>
-        <w:t>Viagem</w:t>
-      </w:r>
-      <w:r>
-        <w:t xml:space="preserve"> </w:t>
-      </w:r>
-      <w:r>
-        <w:t>(</w:t>
-      </w:r>
-      <w:r>
-        <w:rPr>
-          <w:u w:val="single"/>
-        </w:rPr>
-        <w:t>ID</w:t>
-      </w:r>
-      <w:r>
-        <w:rPr>
-          <w:u w:val="single"/>
-        </w:rPr>
-        <w:t>viagem</w:t>
-      </w:r>
-      <w:r>
-        <w:t>, DataPartida, DataChegada, Duração</w:t>
-      </w:r>
-      <w:r>
-        <w:t>Viagem</w:t>
-      </w:r>
-      <w:r>
-        <w:t>,</w:t>
-      </w:r>
-      <w:r>
-        <w:t xml:space="preserve"> </w:t>
-      </w:r>
-      <w:r>
-        <w:t xml:space="preserve">éPartida, </w:t>
-      </w:r>
-      <w:r>
-        <w:t>IDporta</w:t>
-      </w:r>
-      <w:r>
-        <w:t xml:space="preserve">-&gt;Porta, </w:t>
-      </w:r>
-      <w:r>
-        <w:t>IDpista</w:t>
-      </w:r>
-      <w:r>
-        <w:t>-&gt;Pista, Avião-&gt;Avião</w:t>
-      </w:r>
-      <w:r>
-        <w:t>, Aeroporto-&gt;Aeroporto</w:t>
-      </w:r>
-      <w:r>
-        <w:t>)</w:t>
-      </w:r>
-    </w:p>
-    <w:p>
-      <w:pPr>
-        <w:pStyle w:val="Estilo3"/>
-        <w:spacing w:before="100" w:after="100" w:line="360" w:lineRule="auto"/>
-        <w:contextualSpacing/>
-        <w:jc w:val="left"/>
-      </w:pPr>
-      <w:r>
-        <w:t>Bilhete (</w:t>
-      </w:r>
-      <w:r>
-        <w:rPr>
-          <w:u w:val="single"/>
-        </w:rPr>
-        <w:t>Passageiro</w:t>
-      </w:r>
-      <w:r>
-        <w:t xml:space="preserve">-&gt;Passageiro, </w:t>
-      </w:r>
-      <w:r>
-        <w:rPr>
-          <w:u w:val="single"/>
-        </w:rPr>
-        <w:t>Viagem</w:t>
-      </w:r>
-      <w:r>
-        <w:t>-&gt;Viagem, NumeroLugar, FezCheckIn, Embarcou</w:t>
-      </w:r>
-      <w:r>
-        <w:t>, EntrouZonaEmbarque</w:t>
-      </w:r>
-      <w:r>
-        <w:t>)</w:t>
-      </w:r>
-    </w:p>
-    <w:p>
-      <w:pPr>
-        <w:pStyle w:val="Estilo3"/>
-        <w:spacing w:before="100" w:after="100" w:line="360" w:lineRule="auto"/>
-        <w:contextualSpacing/>
-        <w:jc w:val="left"/>
-      </w:pPr>
-      <w:r>
-        <w:t>Mala (</w:t>
-      </w:r>
-      <w:r>
-        <w:rPr>
-          <w:u w:val="single"/>
-        </w:rPr>
-        <w:t>IDmala</w:t>
-      </w:r>
-      <w:r>
-        <w:t xml:space="preserve">, </w:t>
-      </w:r>
-      <w:r>
-        <w:t xml:space="preserve">Peso, </w:t>
-      </w:r>
-      <w:r>
-        <w:t>Viagem-&gt;Viagem, Passageiro-&gt;Passageiro)</w:t>
-      </w:r>
-    </w:p>
-    <w:p>
-      <w:pPr>
-        <w:pStyle w:val="Estilo3"/>
-        <w:spacing w:before="100" w:after="100" w:line="360" w:lineRule="auto"/>
-        <w:contextualSpacing/>
-        <w:jc w:val="left"/>
-      </w:pPr>
-      <w:r>
-        <w:t>Recolha</w:t>
-      </w:r>
-      <w:r>
-        <w:t xml:space="preserve">Bagagem </w:t>
-      </w:r>
-      <w:r>
-        <w:t>(</w:t>
-      </w:r>
-      <w:r>
-        <w:rPr>
-          <w:u w:val="single"/>
-        </w:rPr>
-        <w:t>Viagem</w:t>
-      </w:r>
-      <w:r>
-        <w:t xml:space="preserve">-&gt;Viagem, </w:t>
-      </w:r>
-      <w:r>
-        <w:t>IDterminal</w:t>
-      </w:r>
-      <w:r>
-        <w:t>-&gt;Terminal</w:t>
-      </w:r>
-      <w:r>
-        <w:t>Bagagem</w:t>
-      </w:r>
-      <w:r>
-        <w:t>, Data, Hora)</w:t>
-      </w:r>
-    </w:p>
-    <w:p>
-      <w:pPr>
-        <w:pStyle w:val="Estilo3"/>
-        <w:spacing w:before="100" w:after="100" w:line="360" w:lineRule="auto"/>
-        <w:contextualSpacing/>
-        <w:jc w:val="left"/>
-      </w:pPr>
-      <w:r>
-        <w:t>Avião (</w:t>
-      </w:r>
-      <w:r>
-        <w:rPr>
-          <w:u w:val="single"/>
-        </w:rPr>
-        <w:t>IDaviao</w:t>
-      </w:r>
-      <w:r>
-        <w:t xml:space="preserve">, </w:t>
-      </w:r>
-      <w:r>
-        <w:t xml:space="preserve">Nome, </w:t>
-      </w:r>
-      <w:r>
-        <w:t>Companhia-&gt;CompanhiaAerea, Modelo-&gt;ModeloAviao)</w:t>
-      </w:r>
-    </w:p>
-    <w:p>
-      <w:pPr>
-        <w:pStyle w:val="Estilo3"/>
-        <w:spacing w:before="100" w:after="100" w:line="360" w:lineRule="auto"/>
-        <w:contextualSpacing/>
-        <w:jc w:val="left"/>
-      </w:pPr>
-      <w:r>
-        <w:t>CompanhiaAerea (</w:t>
-      </w:r>
-      <w:r>
-        <w:rPr>
-          <w:u w:val="single"/>
-        </w:rPr>
-        <w:t>IDcompanhia</w:t>
-      </w:r>
-      <w:r>
-        <w:t>, nomeCompanhia, contactoCompanhia)</w:t>
-      </w:r>
-    </w:p>
-    <w:p>
-      <w:pPr>
-        <w:pStyle w:val="Estilo3"/>
-        <w:spacing w:before="100" w:after="100" w:line="360" w:lineRule="auto"/>
-        <w:contextualSpacing/>
-        <w:jc w:val="left"/>
-      </w:pPr>
-      <w:r>
-        <w:t>ModeloAviao</w:t>
-      </w:r>
-      <w:r>
-        <w:t xml:space="preserve"> </w:t>
-      </w:r>
-      <w:r>
-        <w:t>(</w:t>
-      </w:r>
-      <w:r>
-        <w:rPr>
-          <w:u w:val="single"/>
-        </w:rPr>
-        <w:t>IDmodelo</w:t>
-      </w:r>
-      <w:r>
-        <w:t>, nome</w:t>
-      </w:r>
-      <w:r>
-        <w:t>Modelo</w:t>
-      </w:r>
-      <w:r>
-        <w:t xml:space="preserve">, </w:t>
-      </w:r>
-      <w:r>
-        <w:t>lugaresPorFila</w:t>
-      </w:r>
-      <w:r>
-        <w:t>, numeroDeFilas, /capacidade</w:t>
-      </w:r>
-      <w:r>
-        <w:t>)</w:t>
-      </w:r>
-    </w:p>
-    <w:p>
-      <w:pPr>
-        <w:pStyle w:val="Estilo3"/>
-        <w:spacing w:before="100" w:after="100" w:line="360" w:lineRule="auto"/>
-        <w:contextualSpacing/>
-        <w:jc w:val="left"/>
-      </w:pPr>
-      <w:r>
-        <w:t>Classe (</w:t>
-      </w:r>
-      <w:r>
-        <w:rPr>
-          <w:u w:val="single"/>
-        </w:rPr>
-        <w:t>Nome</w:t>
-      </w:r>
-      <w:r>
-        <w:t>)</w:t>
-      </w:r>
-    </w:p>
-    <w:p>
-      <w:pPr>
-        <w:pStyle w:val="Estilo3"/>
-        <w:spacing w:before="100" w:after="100" w:line="360" w:lineRule="auto"/>
-        <w:contextualSpacing/>
-        <w:jc w:val="left"/>
-      </w:pPr>
-      <w:r>
-        <w:t>Filas</w:t>
-      </w:r>
-      <w:r>
-        <w:t>Classe(</w:t>
-      </w:r>
-      <w:r>
-        <w:rPr>
-          <w:u w:val="single"/>
-        </w:rPr>
-        <w:t>Avião</w:t>
-      </w:r>
-      <w:r>
-        <w:t xml:space="preserve">-&gt;Avião, </w:t>
-      </w:r>
-      <w:r>
-        <w:rPr>
-          <w:u w:val="single"/>
-        </w:rPr>
-        <w:t>Classe</w:t>
-      </w:r>
-      <w:r>
-        <w:t>-&gt;Classe, P</w:t>
-      </w:r>
-      <w:r>
-        <w:t>rimeiraFila, UltimaFila)</w:t>
-      </w:r>
-    </w:p>
-    <w:p>
-      <w:pPr>
-        <w:pStyle w:val="Estilo3"/>
-        <w:spacing w:before="100" w:after="100" w:line="360" w:lineRule="auto"/>
-        <w:contextualSpacing/>
-        <w:jc w:val="left"/>
-      </w:pPr>
       <w:r>
         <w:t>LocalDeTrabalho (</w:t>
       </w:r>
@@ -5906,7 +5860,7 @@
 </file>
 
 <file path=customXml/itemProps1.xml><?xml version="1.0" encoding="utf-8"?>
-<ds:datastoreItem xmlns:ds="http://schemas.openxmlformats.org/officeDocument/2006/customXml" ds:itemID="{525FA4A6-DE9E-4BE8-A426-427FB85A259D}">
+<ds:datastoreItem xmlns:ds="http://schemas.openxmlformats.org/officeDocument/2006/customXml" ds:itemID="{C321C2FE-57CF-4FED-9129-D0057BE0B8F4}">
   <ds:schemaRefs>
     <ds:schemaRef ds:uri="http://schemas.openxmlformats.org/officeDocument/2006/bibliography"/>
   </ds:schemaRefs>

</xml_diff>

<commit_message>
criar completo, class fixed?
</commit_message>
<xml_diff>
--- a/RelatorioBDAD.docx
+++ b/RelatorioBDAD.docx
@@ -2741,41 +2741,19 @@
         <w:jc w:val="left"/>
       </w:pPr>
       <w:r>
-        <w:t>Bilhete (</w:t>
+        <w:t>Classe(</w:t>
       </w:r>
       <w:r>
         <w:rPr>
           <w:u w:val="single"/>
         </w:rPr>
-        <w:t>Passageiro</w:t>
-      </w:r>
-      <w:r>
-        <w:t xml:space="preserve">-&gt;Passageiro, </w:t>
-      </w:r>
-      <w:r>
-        <w:rPr>
-          <w:u w:val="single"/>
-        </w:rPr>
-        <w:t>Viagem</w:t>
-      </w:r>
-      <w:r>
-        <w:t>-&gt;Viagem,</w:t>
-      </w:r>
-      <w:r>
-        <w:t xml:space="preserve"> FilaLugar,</w:t>
-      </w:r>
-      <w:r>
-        <w:t xml:space="preserve"> NumeroLugar, FezCheckIn, Embarcou</w:t>
-      </w:r>
-      <w:r>
-        <w:t>, EntrouZonaEmbarque</w:t>
-      </w:r>
-      <w:r>
-        <w:t>, Classe</w:t>
-      </w:r>
-      <w:r>
-        <w:t>)</w:t>
-      </w:r>
+        <w:t>IDclasse</w:t>
+      </w:r>
+      <w:r>
+        <w:t>, Nome)</w:t>
+      </w:r>
+      <w:bookmarkStart w:id="5" w:name="_GoBack"/>
+      <w:bookmarkEnd w:id="5"/>
     </w:p>
     <w:p>
       <w:pPr>
@@ -2785,22 +2763,43 @@
         <w:jc w:val="left"/>
       </w:pPr>
       <w:r>
-        <w:t>Mala (</w:t>
+        <w:t>Bilhete (</w:t>
       </w:r>
       <w:r>
         <w:rPr>
           <w:u w:val="single"/>
         </w:rPr>
-        <w:t>IDmala</w:t>
-      </w:r>
-      <w:r>
-        <w:t xml:space="preserve">, </w:t>
-      </w:r>
-      <w:r>
-        <w:t xml:space="preserve">Peso, </w:t>
-      </w:r>
-      <w:r>
-        <w:t>Viagem-&gt;Viagem, Passageiro-&gt;Passageiro)</w:t>
+        <w:t>Passageiro</w:t>
+      </w:r>
+      <w:r>
+        <w:t xml:space="preserve">-&gt;Passageiro, </w:t>
+      </w:r>
+      <w:r>
+        <w:rPr>
+          <w:u w:val="single"/>
+        </w:rPr>
+        <w:t>Viagem</w:t>
+      </w:r>
+      <w:r>
+        <w:t>-&gt;Viagem,</w:t>
+      </w:r>
+      <w:r>
+        <w:t xml:space="preserve"> FilaLugar,</w:t>
+      </w:r>
+      <w:r>
+        <w:t xml:space="preserve"> NumeroLugar, FezCheckIn, Embarcou</w:t>
+      </w:r>
+      <w:r>
+        <w:t>, EntrouZonaEmbarque</w:t>
+      </w:r>
+      <w:r>
+        <w:t>, Classe</w:t>
+      </w:r>
+      <w:r>
+        <w:t>-&gt;Classe</w:t>
+      </w:r>
+      <w:r>
+        <w:t>)</w:t>
       </w:r>
     </w:p>
     <w:p>
@@ -2811,34 +2810,22 @@
         <w:jc w:val="left"/>
       </w:pPr>
       <w:r>
-        <w:t>Recolha</w:t>
-      </w:r>
-      <w:r>
-        <w:t xml:space="preserve">Bagagem </w:t>
-      </w:r>
-      <w:r>
-        <w:t>(</w:t>
+        <w:t>Mala (</w:t>
       </w:r>
       <w:r>
         <w:rPr>
           <w:u w:val="single"/>
         </w:rPr>
-        <w:t>Viagem</w:t>
-      </w:r>
-      <w:r>
-        <w:t xml:space="preserve">-&gt;Viagem, </w:t>
-      </w:r>
-      <w:r>
-        <w:t>IDterminal</w:t>
-      </w:r>
-      <w:r>
-        <w:t>-&gt;Terminal</w:t>
-      </w:r>
-      <w:r>
-        <w:t>Bagagem</w:t>
-      </w:r>
-      <w:r>
-        <w:t>, Data, Hora)</w:t>
+        <w:t>IDmala</w:t>
+      </w:r>
+      <w:r>
+        <w:t xml:space="preserve">, </w:t>
+      </w:r>
+      <w:r>
+        <w:t xml:space="preserve">Peso, </w:t>
+      </w:r>
+      <w:r>
+        <w:t>Viagem-&gt;Viagem, Passageiro-&gt;Passageiro)</w:t>
       </w:r>
     </w:p>
     <w:p>
@@ -2849,22 +2836,34 @@
         <w:jc w:val="left"/>
       </w:pPr>
       <w:r>
-        <w:t>Avião (</w:t>
+        <w:t>Recolha</w:t>
+      </w:r>
+      <w:r>
+        <w:t xml:space="preserve">Bagagem </w:t>
+      </w:r>
+      <w:r>
+        <w:t>(</w:t>
       </w:r>
       <w:r>
         <w:rPr>
           <w:u w:val="single"/>
         </w:rPr>
-        <w:t>IDaviao</w:t>
-      </w:r>
-      <w:r>
-        <w:t xml:space="preserve">, </w:t>
-      </w:r>
-      <w:r>
-        <w:t xml:space="preserve">Nome, </w:t>
-      </w:r>
-      <w:r>
-        <w:t>Companhia-&gt;CompanhiaAerea, Modelo-&gt;ModeloAviao)</w:t>
+        <w:t>Viagem</w:t>
+      </w:r>
+      <w:r>
+        <w:t xml:space="preserve">-&gt;Viagem, </w:t>
+      </w:r>
+      <w:r>
+        <w:t>IDterminal</w:t>
+      </w:r>
+      <w:r>
+        <w:t>-&gt;Terminal</w:t>
+      </w:r>
+      <w:r>
+        <w:t>Bagagem</w:t>
+      </w:r>
+      <w:r>
+        <w:t>, Data, Hora)</w:t>
       </w:r>
     </w:p>
     <w:p>
@@ -2875,16 +2874,22 @@
         <w:jc w:val="left"/>
       </w:pPr>
       <w:r>
-        <w:t>CompanhiaAerea (</w:t>
+        <w:t>Avião (</w:t>
       </w:r>
       <w:r>
         <w:rPr>
           <w:u w:val="single"/>
         </w:rPr>
-        <w:t>IDcompanhia</w:t>
-      </w:r>
-      <w:r>
-        <w:t>, nomeCompanhia, contactoCompanhia)</w:t>
+        <w:t>IDaviao</w:t>
+      </w:r>
+      <w:r>
+        <w:t xml:space="preserve">, </w:t>
+      </w:r>
+      <w:r>
+        <w:t xml:space="preserve">Nome, </w:t>
+      </w:r>
+      <w:r>
+        <w:t>Companhia-&gt;CompanhiaAerea, Modelo-&gt;ModeloAviao)</w:t>
       </w:r>
     </w:p>
     <w:p>
@@ -2895,37 +2900,16 @@
         <w:jc w:val="left"/>
       </w:pPr>
       <w:r>
-        <w:t>ModeloAviao</w:t>
-      </w:r>
-      <w:r>
-        <w:t xml:space="preserve"> </w:t>
-      </w:r>
-      <w:r>
-        <w:t>(</w:t>
+        <w:t>CompanhiaAerea (</w:t>
       </w:r>
       <w:r>
         <w:rPr>
           <w:u w:val="single"/>
         </w:rPr>
-        <w:t>IDmodelo</w:t>
-      </w:r>
-      <w:r>
-        <w:t>, nome</w:t>
-      </w:r>
-      <w:r>
-        <w:t>Modelo</w:t>
-      </w:r>
-      <w:r>
-        <w:t xml:space="preserve">, </w:t>
-      </w:r>
-      <w:r>
-        <w:t>lugaresPorFila</w:t>
-      </w:r>
-      <w:r>
-        <w:t>, numeroDeFilas, /capacidade</w:t>
-      </w:r>
-      <w:r>
-        <w:t>)</w:t>
+        <w:t>IDcompanhia</w:t>
+      </w:r>
+      <w:r>
+        <w:t>, nomeCompanhia, contactoCompanhia)</w:t>
       </w:r>
     </w:p>
     <w:p>
@@ -2935,8 +2919,47 @@
         <w:contextualSpacing/>
         <w:jc w:val="left"/>
       </w:pPr>
-      <w:bookmarkStart w:id="5" w:name="_GoBack"/>
-      <w:bookmarkEnd w:id="5"/>
+      <w:r>
+        <w:t>ModeloAviao</w:t>
+      </w:r>
+      <w:r>
+        <w:t xml:space="preserve"> </w:t>
+      </w:r>
+      <w:r>
+        <w:t>(</w:t>
+      </w:r>
+      <w:r>
+        <w:rPr>
+          <w:u w:val="single"/>
+        </w:rPr>
+        <w:t>IDmodelo</w:t>
+      </w:r>
+      <w:r>
+        <w:t>, nome</w:t>
+      </w:r>
+      <w:r>
+        <w:t>Modelo</w:t>
+      </w:r>
+      <w:r>
+        <w:t xml:space="preserve">, </w:t>
+      </w:r>
+      <w:r>
+        <w:t>lugaresPorFila</w:t>
+      </w:r>
+      <w:r>
+        <w:t>, numeroDeFilas, /capacidade</w:t>
+      </w:r>
+      <w:r>
+        <w:t>)</w:t>
+      </w:r>
+    </w:p>
+    <w:p>
+      <w:pPr>
+        <w:pStyle w:val="Estilo3"/>
+        <w:spacing w:before="100" w:after="100" w:line="360" w:lineRule="auto"/>
+        <w:contextualSpacing/>
+        <w:jc w:val="left"/>
+      </w:pPr>
       <w:r>
         <w:t>LocalDeTrabalho (</w:t>
       </w:r>
@@ -5860,7 +5883,7 @@
 </file>
 
 <file path=customXml/itemProps1.xml><?xml version="1.0" encoding="utf-8"?>
-<ds:datastoreItem xmlns:ds="http://schemas.openxmlformats.org/officeDocument/2006/customXml" ds:itemID="{C321C2FE-57CF-4FED-9129-D0057BE0B8F4}">
+<ds:datastoreItem xmlns:ds="http://schemas.openxmlformats.org/officeDocument/2006/customXml" ds:itemID="{DE5FAC77-D29A-447B-8443-DB511E37F27F}">
   <ds:schemaRefs>
     <ds:schemaRef ds:uri="http://schemas.openxmlformats.org/officeDocument/2006/bibliography"/>
   </ds:schemaRefs>

</xml_diff>

<commit_message>
Portugues -> Ingles (acho que ta tudo). corrigi alguns erros no criar.sql, adicionei constraints, povoei o IsBoss e Class
</commit_message>
<xml_diff>
--- a/RelatorioBDAD.docx
+++ b/RelatorioBDAD.docx
@@ -2426,32 +2426,111 @@
         <w:spacing w:before="100" w:after="100" w:line="360" w:lineRule="auto"/>
         <w:contextualSpacing/>
         <w:jc w:val="left"/>
-      </w:pPr>
-      <w:r>
-        <w:t>Pessoa (</w:t>
+        <w:rPr>
+          <w:lang w:val="en-US"/>
+        </w:rPr>
+      </w:pPr>
+      <w:r>
+        <w:rPr>
+          <w:lang w:val="en-US"/>
+        </w:rPr>
+        <w:t>Person</w:t>
+      </w:r>
+      <w:r>
+        <w:rPr>
+          <w:lang w:val="en-US"/>
+        </w:rPr>
+        <w:t xml:space="preserve"> (</w:t>
       </w:r>
       <w:r>
         <w:rPr>
           <w:u w:val="single"/>
+          <w:lang w:val="en-US"/>
+        </w:rPr>
+        <w:t>PersonID</w:t>
+      </w:r>
+      <w:r>
+        <w:rPr>
+          <w:lang w:val="en-US"/>
+        </w:rPr>
+        <w:t xml:space="preserve">, </w:t>
+      </w:r>
+      <w:r>
+        <w:rPr>
+          <w:lang w:val="en-US"/>
         </w:rPr>
         <w:t>SSN</w:t>
       </w:r>
       <w:r>
-        <w:t>, nome</w:t>
-      </w:r>
-      <w:r>
-        <w:t>Pessoa</w:t>
-      </w:r>
-      <w:r>
-        <w:t xml:space="preserve">, DataNascimento, </w:t>
-      </w:r>
-      <w:r>
-        <w:t>contactoPessoa</w:t>
-      </w:r>
-      <w:r>
-        <w:t>, País-&gt;País</w:t>
-      </w:r>
-      <w:r>
+        <w:rPr>
+          <w:lang w:val="en-US"/>
+        </w:rPr>
+        <w:t xml:space="preserve">, </w:t>
+      </w:r>
+      <w:r>
+        <w:rPr>
+          <w:lang w:val="en-US"/>
+        </w:rPr>
+        <w:t>PersonName</w:t>
+      </w:r>
+      <w:r>
+        <w:rPr>
+          <w:lang w:val="en-US"/>
+        </w:rPr>
+        <w:t xml:space="preserve">, </w:t>
+      </w:r>
+      <w:r>
+        <w:rPr>
+          <w:lang w:val="en-US"/>
+        </w:rPr>
+        <w:t>BirthDate</w:t>
+      </w:r>
+      <w:r>
+        <w:rPr>
+          <w:lang w:val="en-US"/>
+        </w:rPr>
+        <w:t xml:space="preserve">, </w:t>
+      </w:r>
+      <w:r>
+        <w:rPr>
+          <w:lang w:val="en-US"/>
+        </w:rPr>
+        <w:t>PhoneN</w:t>
+      </w:r>
+      <w:r>
+        <w:rPr>
+          <w:lang w:val="en-US"/>
+        </w:rPr>
+        <w:t>umber</w:t>
+      </w:r>
+      <w:r>
+        <w:rPr>
+          <w:lang w:val="en-US"/>
+        </w:rPr>
+        <w:t xml:space="preserve">, </w:t>
+      </w:r>
+      <w:r>
+        <w:rPr>
+          <w:lang w:val="en-US"/>
+        </w:rPr>
+        <w:t>Country</w:t>
+      </w:r>
+      <w:r>
+        <w:rPr>
+          <w:lang w:val="en-US"/>
+        </w:rPr>
+        <w:t>-&gt;</w:t>
+      </w:r>
+      <w:r>
+        <w:rPr>
+          <w:lang w:val="en-US"/>
+        </w:rPr>
+        <w:t>Country</w:t>
+      </w:r>
+      <w:r>
+        <w:rPr>
+          <w:lang w:val="en-US"/>
+        </w:rPr>
         <w:t>)</w:t>
       </w:r>
     </w:p>
@@ -2461,30 +2540,58 @@
         <w:spacing w:before="100" w:after="100" w:line="360" w:lineRule="auto"/>
         <w:contextualSpacing/>
         <w:jc w:val="left"/>
-      </w:pPr>
-      <w:r>
-        <w:t>Funcionário (</w:t>
+        <w:rPr>
+          <w:lang w:val="en-US"/>
+        </w:rPr>
+      </w:pPr>
+      <w:r>
+        <w:rPr>
+          <w:lang w:val="en-US"/>
+        </w:rPr>
+        <w:t>Employee</w:t>
+      </w:r>
+      <w:r>
+        <w:rPr>
+          <w:lang w:val="en-US"/>
+        </w:rPr>
+        <w:t xml:space="preserve"> (</w:t>
       </w:r>
       <w:r>
         <w:rPr>
           <w:u w:val="single"/>
-        </w:rPr>
-        <w:t>Pessoa</w:t>
-      </w:r>
-      <w:r>
-        <w:t xml:space="preserve">-&gt;Pessoa, Salário, </w:t>
-      </w:r>
-      <w:r>
-        <w:t xml:space="preserve">NIF, </w:t>
-      </w:r>
-      <w:r>
-        <w:t>Local</w:t>
-      </w:r>
-      <w:r>
-        <w:t>-&gt;LocalTrabalho</w:t>
-      </w:r>
-      <w:r>
-        <w:t>)</w:t>
+          <w:lang w:val="en-US"/>
+        </w:rPr>
+        <w:t>Person</w:t>
+      </w:r>
+      <w:r>
+        <w:rPr>
+          <w:lang w:val="en-US"/>
+        </w:rPr>
+        <w:t>-&gt;</w:t>
+      </w:r>
+      <w:r>
+        <w:rPr>
+          <w:lang w:val="en-US"/>
+        </w:rPr>
+        <w:t>Person</w:t>
+      </w:r>
+      <w:r>
+        <w:rPr>
+          <w:lang w:val="en-US"/>
+        </w:rPr>
+        <w:t xml:space="preserve">, </w:t>
+      </w:r>
+      <w:r>
+        <w:rPr>
+          <w:lang w:val="en-US"/>
+        </w:rPr>
+        <w:t>Salary, NIF, Workplace-&gt;Wor</w:t>
+      </w:r>
+      <w:r>
+        <w:rPr>
+          <w:lang w:val="en-US"/>
+        </w:rPr>
+        <w:t>kplace)</w:t>
       </w:r>
     </w:p>
     <w:p>
@@ -2495,19 +2602,25 @@
         <w:jc w:val="left"/>
       </w:pPr>
       <w:r>
-        <w:t>Passageiro (</w:t>
+        <w:t>Passenger</w:t>
+      </w:r>
+      <w:r>
+        <w:t xml:space="preserve"> </w:t>
+      </w:r>
+      <w:r>
+        <w:t>(</w:t>
       </w:r>
       <w:r>
         <w:rPr>
           <w:u w:val="single"/>
         </w:rPr>
-        <w:t>Pessoa</w:t>
-      </w:r>
-      <w:r>
-        <w:t>-&gt;Pessoa, Número</w:t>
-      </w:r>
-      <w:r>
-        <w:t>ID</w:t>
+        <w:t>Person</w:t>
+      </w:r>
+      <w:r>
+        <w:t>-&gt;Person</w:t>
+      </w:r>
+      <w:r>
+        <w:t>, IDnumber</w:t>
       </w:r>
       <w:r>
         <w:t>)</w:t>
@@ -2519,36 +2632,70 @@
         <w:spacing w:before="100" w:after="100" w:line="360" w:lineRule="auto"/>
         <w:contextualSpacing/>
         <w:jc w:val="left"/>
-      </w:pPr>
-      <w:r>
-        <w:t>Chefe (</w:t>
-      </w:r>
-      <w:r>
-        <w:t>IDc</w:t>
-      </w:r>
-      <w:r>
-        <w:t xml:space="preserve">hefe-&gt;Funcionário, </w:t>
+        <w:rPr>
+          <w:lang w:val="en-US"/>
+        </w:rPr>
+      </w:pPr>
+      <w:r>
+        <w:rPr>
+          <w:lang w:val="en-US"/>
+        </w:rPr>
+        <w:t>IsBoss</w:t>
+      </w:r>
+      <w:r>
+        <w:rPr>
+          <w:lang w:val="en-US"/>
+        </w:rPr>
+        <w:t xml:space="preserve"> (</w:t>
+      </w:r>
+      <w:r>
+        <w:rPr>
+          <w:lang w:val="en-US"/>
+        </w:rPr>
+        <w:t>BossID</w:t>
+      </w:r>
+      <w:r>
+        <w:rPr>
+          <w:lang w:val="en-US"/>
+        </w:rPr>
+        <w:t>-&gt;</w:t>
+      </w:r>
+      <w:r>
+        <w:rPr>
+          <w:lang w:val="en-US"/>
+        </w:rPr>
+        <w:t>Employee</w:t>
+      </w:r>
+      <w:r>
+        <w:rPr>
+          <w:lang w:val="en-US"/>
+        </w:rPr>
+        <w:t xml:space="preserve">, </w:t>
       </w:r>
       <w:r>
         <w:rPr>
           <w:u w:val="single"/>
-        </w:rPr>
-        <w:t>ID</w:t>
-      </w:r>
-      <w:r>
-        <w:rPr>
-          <w:u w:val="single"/>
-        </w:rPr>
-        <w:t>e</w:t>
-      </w:r>
-      <w:r>
-        <w:rPr>
-          <w:u w:val="single"/>
-        </w:rPr>
-        <w:t>mpregado</w:t>
-      </w:r>
-      <w:r>
-        <w:t>-&gt;Funcionário)</w:t>
+          <w:lang w:val="en-US"/>
+        </w:rPr>
+        <w:t>BossedID</w:t>
+      </w:r>
+      <w:r>
+        <w:rPr>
+          <w:lang w:val="en-US"/>
+        </w:rPr>
+        <w:t>-&gt;</w:t>
+      </w:r>
+      <w:r>
+        <w:rPr>
+          <w:lang w:val="en-US"/>
+        </w:rPr>
+        <w:t>Employee</w:t>
+      </w:r>
+      <w:r>
+        <w:rPr>
+          <w:lang w:val="en-US"/>
+        </w:rPr>
+        <w:t>)</w:t>
       </w:r>
     </w:p>
     <w:p>
@@ -2557,29 +2704,51 @@
         <w:spacing w:before="100" w:after="100" w:line="360" w:lineRule="auto"/>
         <w:contextualSpacing/>
         <w:jc w:val="left"/>
-      </w:pPr>
-      <w:r>
-        <w:t>País (</w:t>
+        <w:rPr>
+          <w:lang w:val="en-US"/>
+        </w:rPr>
+      </w:pPr>
+      <w:r>
+        <w:rPr>
+          <w:lang w:val="en-US"/>
+        </w:rPr>
+        <w:t>Country</w:t>
+      </w:r>
+      <w:r>
+        <w:rPr>
+          <w:lang w:val="en-US"/>
+        </w:rPr>
+        <w:t xml:space="preserve"> </w:t>
+      </w:r>
+      <w:r>
+        <w:rPr>
+          <w:lang w:val="en-US"/>
+        </w:rPr>
+        <w:t>(</w:t>
       </w:r>
       <w:r>
         <w:rPr>
           <w:u w:val="single"/>
-        </w:rPr>
-        <w:t>IDpaís</w:t>
-      </w:r>
-      <w:r>
+          <w:lang w:val="en-US"/>
+        </w:rPr>
+        <w:t>CountryID</w:t>
+      </w:r>
+      <w:r>
+        <w:rPr>
+          <w:lang w:val="en-US"/>
+        </w:rPr>
         <w:t xml:space="preserve">, </w:t>
       </w:r>
       <w:r>
-        <w:t>N</w:t>
-      </w:r>
-      <w:r>
-        <w:t>ome</w:t>
-      </w:r>
-      <w:r>
-        <w:t>Pais</w:t>
-      </w:r>
-      <w:r>
+        <w:rPr>
+          <w:lang w:val="en-US"/>
+        </w:rPr>
+        <w:t>CountryName</w:t>
+      </w:r>
+      <w:r>
+        <w:rPr>
+          <w:lang w:val="en-US"/>
+        </w:rPr>
         <w:t>)</w:t>
       </w:r>
     </w:p>
@@ -2589,39 +2758,71 @@
         <w:spacing w:before="100" w:after="100" w:line="360" w:lineRule="auto"/>
         <w:contextualSpacing/>
         <w:jc w:val="left"/>
-      </w:pPr>
-      <w:r>
-        <w:t>Cidade (</w:t>
+        <w:rPr>
+          <w:lang w:val="en-US"/>
+        </w:rPr>
+      </w:pPr>
+      <w:r>
+        <w:rPr>
+          <w:lang w:val="en-US"/>
+        </w:rPr>
+        <w:t>City</w:t>
+      </w:r>
+      <w:r>
+        <w:rPr>
+          <w:lang w:val="en-US"/>
+        </w:rPr>
+        <w:t xml:space="preserve"> (</w:t>
       </w:r>
       <w:r>
         <w:rPr>
           <w:u w:val="single"/>
-        </w:rPr>
-        <w:t>IDcidade</w:t>
-      </w:r>
-      <w:r>
+          <w:lang w:val="en-US"/>
+        </w:rPr>
+        <w:t>CityID</w:t>
+      </w:r>
+      <w:r>
+        <w:rPr>
+          <w:lang w:val="en-US"/>
+        </w:rPr>
         <w:t xml:space="preserve">, </w:t>
       </w:r>
       <w:r>
-        <w:t>N</w:t>
-      </w:r>
-      <w:r>
-        <w:t>ome</w:t>
-      </w:r>
-      <w:r>
-        <w:t>Cidade</w:t>
-      </w:r>
-      <w:r>
+        <w:rPr>
+          <w:lang w:val="en-US"/>
+        </w:rPr>
+        <w:t>CityName</w:t>
+      </w:r>
+      <w:r>
+        <w:rPr>
+          <w:lang w:val="en-US"/>
+        </w:rPr>
         <w:t xml:space="preserve">, </w:t>
       </w:r>
       <w:r>
         <w:rPr>
           <w:u w:val="single"/>
-        </w:rPr>
-        <w:t>País</w:t>
-      </w:r>
-      <w:r>
-        <w:t>-&gt;País)</w:t>
+          <w:lang w:val="en-US"/>
+        </w:rPr>
+        <w:t>Country</w:t>
+      </w:r>
+      <w:r>
+        <w:rPr>
+          <w:lang w:val="en-US"/>
+        </w:rPr>
+        <w:t>-&gt;</w:t>
+      </w:r>
+      <w:r>
+        <w:rPr>
+          <w:lang w:val="en-US"/>
+        </w:rPr>
+        <w:t>Country</w:t>
+      </w:r>
+      <w:r>
+        <w:rPr>
+          <w:lang w:val="en-US"/>
+        </w:rPr>
+        <w:t>)</w:t>
       </w:r>
     </w:p>
     <w:p>
@@ -2630,44 +2831,75 @@
         <w:spacing w:before="100" w:after="100" w:line="360" w:lineRule="auto"/>
         <w:contextualSpacing/>
         <w:jc w:val="left"/>
-      </w:pPr>
-      <w:r>
-        <w:t>Aeroporto</w:t>
-      </w:r>
-      <w:r>
+        <w:rPr>
+          <w:lang w:val="en-US"/>
+        </w:rPr>
+      </w:pPr>
+      <w:r>
+        <w:rPr>
+          <w:lang w:val="en-US"/>
+        </w:rPr>
+        <w:t>Airport</w:t>
+      </w:r>
+      <w:r>
+        <w:rPr>
+          <w:lang w:val="en-US"/>
+        </w:rPr>
         <w:t xml:space="preserve"> </w:t>
       </w:r>
       <w:r>
+        <w:rPr>
+          <w:lang w:val="en-US"/>
+        </w:rPr>
         <w:t>(</w:t>
       </w:r>
       <w:r>
         <w:rPr>
           <w:u w:val="single"/>
-        </w:rPr>
-        <w:t>ID</w:t>
-      </w:r>
-      <w:r>
-        <w:rPr>
-          <w:u w:val="single"/>
-        </w:rPr>
-        <w:t>aeroporto</w:t>
-      </w:r>
-      <w:r>
-        <w:t>, Cidade-&gt;Cidade</w:t>
-      </w:r>
-      <w:r>
-        <w:t>, nome</w:t>
-      </w:r>
-      <w:r>
-        <w:t>Aeroporto</w:t>
-      </w:r>
-      <w:r>
+          <w:lang w:val="en-US"/>
+        </w:rPr>
+        <w:t>AirportCode</w:t>
+      </w:r>
+      <w:r>
+        <w:rPr>
+          <w:lang w:val="en-US"/>
+        </w:rPr>
         <w:t xml:space="preserve">, </w:t>
       </w:r>
       <w:r>
-        <w:t>siglaAeroporto</w:t>
-      </w:r>
-      <w:r>
+        <w:rPr>
+          <w:lang w:val="en-US"/>
+        </w:rPr>
+        <w:t>City</w:t>
+      </w:r>
+      <w:r>
+        <w:rPr>
+          <w:lang w:val="en-US"/>
+        </w:rPr>
+        <w:t>-&gt;</w:t>
+      </w:r>
+      <w:r>
+        <w:rPr>
+          <w:lang w:val="en-US"/>
+        </w:rPr>
+        <w:t>City</w:t>
+      </w:r>
+      <w:r>
+        <w:rPr>
+          <w:lang w:val="en-US"/>
+        </w:rPr>
+        <w:t xml:space="preserve">, </w:t>
+      </w:r>
+      <w:r>
+        <w:rPr>
+          <w:lang w:val="en-US"/>
+        </w:rPr>
+        <w:t>AirportName</w:t>
+      </w:r>
+      <w:r>
+        <w:rPr>
+          <w:lang w:val="en-US"/>
+        </w:rPr>
         <w:t>)</w:t>
       </w:r>
     </w:p>
@@ -2677,59 +2909,177 @@
         <w:spacing w:before="100" w:after="100" w:line="360" w:lineRule="auto"/>
         <w:contextualSpacing/>
         <w:jc w:val="left"/>
-      </w:pPr>
-      <w:r>
-        <w:t>Viagem</w:t>
-      </w:r>
-      <w:r>
+        <w:rPr>
+          <w:lang w:val="en-US"/>
+        </w:rPr>
+      </w:pPr>
+      <w:r>
+        <w:rPr>
+          <w:lang w:val="en-US"/>
+        </w:rPr>
+        <w:t>Trip</w:t>
+      </w:r>
+      <w:r>
+        <w:rPr>
+          <w:lang w:val="en-US"/>
+        </w:rPr>
         <w:t xml:space="preserve"> </w:t>
       </w:r>
       <w:r>
+        <w:rPr>
+          <w:lang w:val="en-US"/>
+        </w:rPr>
         <w:t>(</w:t>
       </w:r>
       <w:r>
         <w:rPr>
           <w:u w:val="single"/>
-        </w:rPr>
-        <w:t>ID</w:t>
-      </w:r>
-      <w:r>
-        <w:rPr>
-          <w:u w:val="single"/>
-        </w:rPr>
-        <w:t>viagem</w:t>
-      </w:r>
-      <w:r>
-        <w:t>, DataPartida, DataChegada, Duração</w:t>
-      </w:r>
-      <w:r>
-        <w:t>Viagem</w:t>
-      </w:r>
-      <w:r>
+          <w:lang w:val="en-US"/>
+        </w:rPr>
+        <w:t>TripID</w:t>
+      </w:r>
+      <w:r>
+        <w:rPr>
+          <w:lang w:val="en-US"/>
+        </w:rPr>
+        <w:t xml:space="preserve">, </w:t>
+      </w:r>
+      <w:r>
+        <w:rPr>
+          <w:lang w:val="en-US"/>
+        </w:rPr>
+        <w:t>DepartureDate, DepartureTime, ArrivalDate, ArrivalTime</w:t>
+      </w:r>
+      <w:r>
+        <w:rPr>
+          <w:lang w:val="en-US"/>
+        </w:rPr>
+        <w:t xml:space="preserve">, </w:t>
+      </w:r>
+      <w:r>
+        <w:rPr>
+          <w:lang w:val="en-US"/>
+        </w:rPr>
+        <w:t>DurationHours</w:t>
+      </w:r>
+      <w:r>
+        <w:rPr>
+          <w:lang w:val="en-US"/>
+        </w:rPr>
         <w:t>,</w:t>
       </w:r>
       <w:r>
+        <w:rPr>
+          <w:lang w:val="en-US"/>
+        </w:rPr>
         <w:t xml:space="preserve"> </w:t>
       </w:r>
       <w:r>
-        <w:t xml:space="preserve">éPartida, </w:t>
-      </w:r>
-      <w:r>
-        <w:t>IDporta</w:t>
-      </w:r>
-      <w:r>
-        <w:t xml:space="preserve">-&gt;Porta, </w:t>
-      </w:r>
-      <w:r>
-        <w:t>IDpista</w:t>
-      </w:r>
-      <w:r>
-        <w:t>-&gt;Pista, Avião-&gt;Avião</w:t>
-      </w:r>
-      <w:r>
-        <w:t>, Aeroporto-&gt;Aeroporto</w:t>
-      </w:r>
-      <w:r>
+        <w:rPr>
+          <w:lang w:val="en-US"/>
+        </w:rPr>
+        <w:t>IsDeparture</w:t>
+      </w:r>
+      <w:r>
+        <w:rPr>
+          <w:lang w:val="en-US"/>
+        </w:rPr>
+        <w:t xml:space="preserve">, </w:t>
+      </w:r>
+      <w:r>
+        <w:rPr>
+          <w:lang w:val="en-US"/>
+        </w:rPr>
+        <w:t>Gate</w:t>
+      </w:r>
+      <w:r>
+        <w:rPr>
+          <w:lang w:val="en-US"/>
+        </w:rPr>
+        <w:t>-&gt;</w:t>
+      </w:r>
+      <w:r>
+        <w:rPr>
+          <w:lang w:val="en-US"/>
+        </w:rPr>
+        <w:t>Gate</w:t>
+      </w:r>
+      <w:r>
+        <w:rPr>
+          <w:lang w:val="en-US"/>
+        </w:rPr>
+        <w:t xml:space="preserve">, </w:t>
+      </w:r>
+      <w:r>
+        <w:rPr>
+          <w:lang w:val="en-US"/>
+        </w:rPr>
+        <w:t>Runway</w:t>
+      </w:r>
+      <w:r>
+        <w:rPr>
+          <w:lang w:val="en-US"/>
+        </w:rPr>
+        <w:t>-&gt;</w:t>
+      </w:r>
+      <w:r>
+        <w:rPr>
+          <w:lang w:val="en-US"/>
+        </w:rPr>
+        <w:t>Runway</w:t>
+      </w:r>
+      <w:r>
+        <w:rPr>
+          <w:lang w:val="en-US"/>
+        </w:rPr>
+        <w:t xml:space="preserve">, </w:t>
+      </w:r>
+      <w:r>
+        <w:rPr>
+          <w:lang w:val="en-US"/>
+        </w:rPr>
+        <w:t>Airplane</w:t>
+      </w:r>
+      <w:r>
+        <w:rPr>
+          <w:lang w:val="en-US"/>
+        </w:rPr>
+        <w:t>-&gt;</w:t>
+      </w:r>
+      <w:r>
+        <w:rPr>
+          <w:lang w:val="en-US"/>
+        </w:rPr>
+        <w:t>Airplane</w:t>
+      </w:r>
+      <w:r>
+        <w:rPr>
+          <w:lang w:val="en-US"/>
+        </w:rPr>
+        <w:t xml:space="preserve">, </w:t>
+      </w:r>
+      <w:r>
+        <w:rPr>
+          <w:lang w:val="en-US"/>
+        </w:rPr>
+        <w:t>Airport</w:t>
+      </w:r>
+      <w:r>
+        <w:rPr>
+          <w:lang w:val="en-US"/>
+        </w:rPr>
+        <w:t>-&gt;</w:t>
+      </w:r>
+      <w:r>
+        <w:rPr>
+          <w:lang w:val="en-US"/>
+        </w:rPr>
+        <w:t>Airport</w:t>
+      </w:r>
+      <w:r>
+        <w:rPr>
+          <w:lang w:val="en-US"/>
+        </w:rPr>
         <w:t>)</w:t>
       </w:r>
     </w:p>
@@ -2741,19 +3091,152 @@
         <w:jc w:val="left"/>
       </w:pPr>
       <w:r>
-        <w:t>Classe(</w:t>
+        <w:t>Class</w:t>
+      </w:r>
+      <w:r>
+        <w:t xml:space="preserve"> </w:t>
+      </w:r>
+      <w:r>
+        <w:t>(</w:t>
       </w:r>
       <w:r>
         <w:rPr>
           <w:u w:val="single"/>
         </w:rPr>
-        <w:t>IDclasse</w:t>
-      </w:r>
-      <w:r>
-        <w:t>, Nome)</w:t>
+        <w:t>ClassID</w:t>
+      </w:r>
+      <w:r>
+        <w:t>,</w:t>
+      </w:r>
+      <w:r>
+        <w:t xml:space="preserve"> ClassName</w:t>
+      </w:r>
+      <w:r>
+        <w:t>)</w:t>
+      </w:r>
+    </w:p>
+    <w:p>
+      <w:pPr>
+        <w:pStyle w:val="Estilo3"/>
+        <w:spacing w:before="100" w:after="100" w:line="360" w:lineRule="auto"/>
+        <w:contextualSpacing/>
+        <w:jc w:val="left"/>
+        <w:rPr>
+          <w:lang w:val="en-US"/>
+        </w:rPr>
+      </w:pPr>
+      <w:r>
+        <w:rPr>
+          <w:lang w:val="en-US"/>
+        </w:rPr>
+        <w:t>Ticket</w:t>
+      </w:r>
+      <w:r>
+        <w:rPr>
+          <w:lang w:val="en-US"/>
+        </w:rPr>
+        <w:t xml:space="preserve"> (</w:t>
+      </w:r>
+      <w:r>
+        <w:rPr>
+          <w:u w:val="single"/>
+          <w:lang w:val="en-US"/>
+        </w:rPr>
+        <w:t>Passenger</w:t>
+      </w:r>
+      <w:r>
+        <w:rPr>
+          <w:lang w:val="en-US"/>
+        </w:rPr>
+        <w:t>-&gt;</w:t>
+      </w:r>
+      <w:r>
+        <w:rPr>
+          <w:lang w:val="en-US"/>
+        </w:rPr>
+        <w:t>Passenger</w:t>
+      </w:r>
+      <w:r>
+        <w:rPr>
+          <w:lang w:val="en-US"/>
+        </w:rPr>
+        <w:t xml:space="preserve">, </w:t>
+      </w:r>
+      <w:r>
+        <w:rPr>
+          <w:u w:val="single"/>
+          <w:lang w:val="en-US"/>
+        </w:rPr>
+        <w:t>Trip</w:t>
+      </w:r>
+      <w:r>
+        <w:rPr>
+          <w:lang w:val="en-US"/>
+        </w:rPr>
+        <w:t>-&gt;</w:t>
+      </w:r>
+      <w:r>
+        <w:rPr>
+          <w:lang w:val="en-US"/>
+        </w:rPr>
+        <w:t>Trip</w:t>
+      </w:r>
+      <w:r>
+        <w:rPr>
+          <w:lang w:val="en-US"/>
+        </w:rPr>
+        <w:t>,</w:t>
+      </w:r>
+      <w:r>
+        <w:rPr>
+          <w:lang w:val="en-US"/>
+        </w:rPr>
+        <w:t xml:space="preserve"> </w:t>
+      </w:r>
+      <w:r>
+        <w:rPr>
+          <w:lang w:val="en-US"/>
+        </w:rPr>
+        <w:t xml:space="preserve">SeatRow, </w:t>
+      </w:r>
+      <w:r>
+        <w:rPr>
+          <w:lang w:val="en-US"/>
+        </w:rPr>
+        <w:t>SeatLetter,</w:t>
       </w:r>
       <w:bookmarkStart w:id="5" w:name="_GoBack"/>
       <w:bookmarkEnd w:id="5"/>
+      <w:r>
+        <w:rPr>
+          <w:lang w:val="en-US"/>
+        </w:rPr>
+        <w:t xml:space="preserve"> </w:t>
+      </w:r>
+      <w:r>
+        <w:rPr>
+          <w:lang w:val="en-US"/>
+        </w:rPr>
+        <w:t>HasCheckedIn, HasBoarded, HasEnteredBoardingZone</w:t>
+      </w:r>
+      <w:r>
+        <w:rPr>
+          <w:lang w:val="en-US"/>
+        </w:rPr>
+        <w:t>, Class</w:t>
+      </w:r>
+      <w:r>
+        <w:rPr>
+          <w:lang w:val="en-US"/>
+        </w:rPr>
+        <w:t>-&gt;Class</w:t>
+      </w:r>
+      <w:r>
+        <w:rPr>
+          <w:lang w:val="en-US"/>
+        </w:rPr>
+        <w:t>)</w:t>
+      </w:r>
     </w:p>
     <w:p>
       <w:pPr>
@@ -2761,44 +3244,93 @@
         <w:spacing w:before="100" w:after="100" w:line="360" w:lineRule="auto"/>
         <w:contextualSpacing/>
         <w:jc w:val="left"/>
-      </w:pPr>
-      <w:r>
-        <w:t>Bilhete (</w:t>
+        <w:rPr>
+          <w:lang w:val="en-US"/>
+        </w:rPr>
+      </w:pPr>
+      <w:r>
+        <w:rPr>
+          <w:lang w:val="en-US"/>
+        </w:rPr>
+        <w:t>Luggage</w:t>
+      </w:r>
+      <w:r>
+        <w:rPr>
+          <w:lang w:val="en-US"/>
+        </w:rPr>
+        <w:t xml:space="preserve"> (</w:t>
       </w:r>
       <w:r>
         <w:rPr>
           <w:u w:val="single"/>
-        </w:rPr>
-        <w:t>Passageiro</w:t>
-      </w:r>
-      <w:r>
-        <w:t xml:space="preserve">-&gt;Passageiro, </w:t>
-      </w:r>
-      <w:r>
-        <w:rPr>
-          <w:u w:val="single"/>
-        </w:rPr>
-        <w:t>Viagem</w:t>
-      </w:r>
-      <w:r>
-        <w:t>-&gt;Viagem,</w:t>
-      </w:r>
-      <w:r>
-        <w:t xml:space="preserve"> FilaLugar,</w:t>
-      </w:r>
-      <w:r>
-        <w:t xml:space="preserve"> NumeroLugar, FezCheckIn, Embarcou</w:t>
-      </w:r>
-      <w:r>
-        <w:t>, EntrouZonaEmbarque</w:t>
-      </w:r>
-      <w:r>
-        <w:t>, Classe</w:t>
-      </w:r>
-      <w:r>
-        <w:t>-&gt;Classe</w:t>
-      </w:r>
-      <w:r>
+          <w:lang w:val="en-US"/>
+        </w:rPr>
+        <w:t>LuggageID</w:t>
+      </w:r>
+      <w:r>
+        <w:rPr>
+          <w:lang w:val="en-US"/>
+        </w:rPr>
+        <w:t xml:space="preserve">, </w:t>
+      </w:r>
+      <w:r>
+        <w:rPr>
+          <w:lang w:val="en-US"/>
+        </w:rPr>
+        <w:t>Weight</w:t>
+      </w:r>
+      <w:r>
+        <w:rPr>
+          <w:lang w:val="en-US"/>
+        </w:rPr>
+        <w:t xml:space="preserve">, </w:t>
+      </w:r>
+      <w:r>
+        <w:rPr>
+          <w:lang w:val="en-US"/>
+        </w:rPr>
+        <w:t>Trip</w:t>
+      </w:r>
+      <w:r>
+        <w:rPr>
+          <w:lang w:val="en-US"/>
+        </w:rPr>
+        <w:t>-&gt;</w:t>
+      </w:r>
+      <w:r>
+        <w:rPr>
+          <w:lang w:val="en-US"/>
+        </w:rPr>
+        <w:t>Trip</w:t>
+      </w:r>
+      <w:r>
+        <w:rPr>
+          <w:lang w:val="en-US"/>
+        </w:rPr>
+        <w:t xml:space="preserve">, </w:t>
+      </w:r>
+      <w:r>
+        <w:rPr>
+          <w:lang w:val="en-US"/>
+        </w:rPr>
+        <w:t>Passenger</w:t>
+      </w:r>
+      <w:r>
+        <w:rPr>
+          <w:lang w:val="en-US"/>
+        </w:rPr>
+        <w:t>-&gt;</w:t>
+      </w:r>
+      <w:r>
+        <w:rPr>
+          <w:lang w:val="en-US"/>
+        </w:rPr>
+        <w:t>Passenger</w:t>
+      </w:r>
+      <w:r>
+        <w:rPr>
+          <w:lang w:val="en-US"/>
+        </w:rPr>
         <w:t>)</w:t>
       </w:r>
     </w:p>
@@ -2808,24 +3340,94 @@
         <w:spacing w:before="100" w:after="100" w:line="360" w:lineRule="auto"/>
         <w:contextualSpacing/>
         <w:jc w:val="left"/>
-      </w:pPr>
-      <w:r>
-        <w:t>Mala (</w:t>
+        <w:rPr>
+          <w:lang w:val="en-US"/>
+        </w:rPr>
+      </w:pPr>
+      <w:r>
+        <w:rPr>
+          <w:lang w:val="en-US"/>
+        </w:rPr>
+        <w:t>LuggageDropoff</w:t>
+      </w:r>
+      <w:r>
+        <w:rPr>
+          <w:lang w:val="en-US"/>
+        </w:rPr>
+        <w:t xml:space="preserve"> </w:t>
+      </w:r>
+      <w:r>
+        <w:rPr>
+          <w:lang w:val="en-US"/>
+        </w:rPr>
+        <w:t>(</w:t>
       </w:r>
       <w:r>
         <w:rPr>
           <w:u w:val="single"/>
-        </w:rPr>
-        <w:t>IDmala</w:t>
-      </w:r>
-      <w:r>
+          <w:lang w:val="en-US"/>
+        </w:rPr>
+        <w:t>Trip</w:t>
+      </w:r>
+      <w:r>
+        <w:rPr>
+          <w:lang w:val="en-US"/>
+        </w:rPr>
+        <w:t>-&gt;</w:t>
+      </w:r>
+      <w:r>
+        <w:rPr>
+          <w:lang w:val="en-US"/>
+        </w:rPr>
+        <w:t>Trip</w:t>
+      </w:r>
+      <w:r>
+        <w:rPr>
+          <w:lang w:val="en-US"/>
+        </w:rPr>
         <w:t xml:space="preserve">, </w:t>
       </w:r>
       <w:r>
-        <w:t xml:space="preserve">Peso, </w:t>
-      </w:r>
-      <w:r>
-        <w:t>Viagem-&gt;Viagem, Passageiro-&gt;Passageiro)</w:t>
+        <w:rPr>
+          <w:lang w:val="en-US"/>
+        </w:rPr>
+        <w:t>LuggageBelt</w:t>
+      </w:r>
+      <w:r>
+        <w:rPr>
+          <w:lang w:val="en-US"/>
+        </w:rPr>
+        <w:t>-&gt;</w:t>
+      </w:r>
+      <w:r>
+        <w:rPr>
+          <w:lang w:val="en-US"/>
+        </w:rPr>
+        <w:t>LuggageBelt</w:t>
+      </w:r>
+      <w:r>
+        <w:rPr>
+          <w:lang w:val="en-US"/>
+        </w:rPr>
+        <w:t>,</w:t>
+      </w:r>
+      <w:r>
+        <w:rPr>
+          <w:lang w:val="en-US"/>
+        </w:rPr>
+        <w:t xml:space="preserve"> </w:t>
+      </w:r>
+      <w:r>
+        <w:rPr>
+          <w:lang w:val="en-US"/>
+        </w:rPr>
+        <w:t>DropoffDate, DropoffTime</w:t>
+      </w:r>
+      <w:r>
+        <w:rPr>
+          <w:lang w:val="en-US"/>
+        </w:rPr>
+        <w:t>)</w:t>
       </w:r>
     </w:p>
     <w:p>
@@ -2834,36 +3436,88 @@
         <w:spacing w:before="100" w:after="100" w:line="360" w:lineRule="auto"/>
         <w:contextualSpacing/>
         <w:jc w:val="left"/>
-      </w:pPr>
-      <w:r>
-        <w:t>Recolha</w:t>
-      </w:r>
-      <w:r>
-        <w:t xml:space="preserve">Bagagem </w:t>
-      </w:r>
-      <w:r>
-        <w:t>(</w:t>
+        <w:rPr>
+          <w:lang w:val="en-US"/>
+        </w:rPr>
+      </w:pPr>
+      <w:r>
+        <w:rPr>
+          <w:lang w:val="en-US"/>
+        </w:rPr>
+        <w:t>A</w:t>
+      </w:r>
+      <w:r>
+        <w:rPr>
+          <w:lang w:val="en-US"/>
+        </w:rPr>
+        <w:t>irplane</w:t>
+      </w:r>
+      <w:r>
+        <w:rPr>
+          <w:lang w:val="en-US"/>
+        </w:rPr>
+        <w:t xml:space="preserve"> (</w:t>
       </w:r>
       <w:r>
         <w:rPr>
           <w:u w:val="single"/>
-        </w:rPr>
-        <w:t>Viagem</w:t>
-      </w:r>
-      <w:r>
-        <w:t xml:space="preserve">-&gt;Viagem, </w:t>
-      </w:r>
-      <w:r>
-        <w:t>IDterminal</w:t>
-      </w:r>
-      <w:r>
-        <w:t>-&gt;Terminal</w:t>
-      </w:r>
-      <w:r>
-        <w:t>Bagagem</w:t>
-      </w:r>
-      <w:r>
-        <w:t>, Data, Hora)</w:t>
+          <w:lang w:val="en-US"/>
+        </w:rPr>
+        <w:t>AirplaneID</w:t>
+      </w:r>
+      <w:r>
+        <w:rPr>
+          <w:lang w:val="en-US"/>
+        </w:rPr>
+        <w:t xml:space="preserve">, </w:t>
+      </w:r>
+      <w:r>
+        <w:rPr>
+          <w:lang w:val="en-US"/>
+        </w:rPr>
+        <w:t>AirplaneName</w:t>
+      </w:r>
+      <w:r>
+        <w:rPr>
+          <w:lang w:val="en-US"/>
+        </w:rPr>
+        <w:t xml:space="preserve">, </w:t>
+      </w:r>
+      <w:r>
+        <w:rPr>
+          <w:lang w:val="en-US"/>
+        </w:rPr>
+        <w:t>Airline-&gt;Airline</w:t>
+      </w:r>
+      <w:r>
+        <w:rPr>
+          <w:lang w:val="en-US"/>
+        </w:rPr>
+        <w:t xml:space="preserve">, </w:t>
+      </w:r>
+      <w:r>
+        <w:rPr>
+          <w:lang w:val="en-US"/>
+        </w:rPr>
+        <w:t>AirplaneModel</w:t>
+      </w:r>
+      <w:r>
+        <w:rPr>
+          <w:lang w:val="en-US"/>
+        </w:rPr>
+        <w:t>-&gt;</w:t>
+      </w:r>
+      <w:r>
+        <w:rPr>
+          <w:lang w:val="en-US"/>
+        </w:rPr>
+        <w:t>AirplaneModel</w:t>
+      </w:r>
+      <w:r>
+        <w:rPr>
+          <w:lang w:val="en-US"/>
+        </w:rPr>
+        <w:t>)</w:t>
       </w:r>
     </w:p>
     <w:p>
@@ -2872,24 +3526,58 @@
         <w:spacing w:before="100" w:after="100" w:line="360" w:lineRule="auto"/>
         <w:contextualSpacing/>
         <w:jc w:val="left"/>
-      </w:pPr>
-      <w:r>
-        <w:t>Avião (</w:t>
+        <w:rPr>
+          <w:lang w:val="en-US"/>
+        </w:rPr>
+      </w:pPr>
+      <w:r>
+        <w:rPr>
+          <w:lang w:val="en-US"/>
+        </w:rPr>
+        <w:t>Airline</w:t>
+      </w:r>
+      <w:r>
+        <w:rPr>
+          <w:lang w:val="en-US"/>
+        </w:rPr>
+        <w:t xml:space="preserve"> (</w:t>
       </w:r>
       <w:r>
         <w:rPr>
           <w:u w:val="single"/>
-        </w:rPr>
-        <w:t>IDaviao</w:t>
-      </w:r>
-      <w:r>
+          <w:lang w:val="en-US"/>
+        </w:rPr>
+        <w:t>AirlineID</w:t>
+      </w:r>
+      <w:r>
+        <w:rPr>
+          <w:lang w:val="en-US"/>
+        </w:rPr>
         <w:t xml:space="preserve">, </w:t>
       </w:r>
       <w:r>
-        <w:t xml:space="preserve">Nome, </w:t>
-      </w:r>
-      <w:r>
-        <w:t>Companhia-&gt;CompanhiaAerea, Modelo-&gt;ModeloAviao)</w:t>
+        <w:rPr>
+          <w:lang w:val="en-US"/>
+        </w:rPr>
+        <w:t>AirlineName</w:t>
+      </w:r>
+      <w:r>
+        <w:rPr>
+          <w:lang w:val="en-US"/>
+        </w:rPr>
+        <w:t xml:space="preserve">, </w:t>
+      </w:r>
+      <w:r>
+        <w:rPr>
+          <w:lang w:val="en-US"/>
+        </w:rPr>
+        <w:t>PhoneNumber</w:t>
+      </w:r>
+      <w:r>
+        <w:rPr>
+          <w:lang w:val="en-US"/>
+        </w:rPr>
+        <w:t>)</w:t>
       </w:r>
     </w:p>
     <w:p>
@@ -2898,18 +3586,94 @@
         <w:spacing w:before="100" w:after="100" w:line="360" w:lineRule="auto"/>
         <w:contextualSpacing/>
         <w:jc w:val="left"/>
-      </w:pPr>
-      <w:r>
-        <w:t>CompanhiaAerea (</w:t>
+        <w:rPr>
+          <w:lang w:val="en-US"/>
+        </w:rPr>
+      </w:pPr>
+      <w:r>
+        <w:rPr>
+          <w:lang w:val="en-US"/>
+        </w:rPr>
+        <w:t>AirplaneModel</w:t>
+      </w:r>
+      <w:r>
+        <w:rPr>
+          <w:lang w:val="en-US"/>
+        </w:rPr>
+        <w:t xml:space="preserve"> </w:t>
+      </w:r>
+      <w:r>
+        <w:rPr>
+          <w:lang w:val="en-US"/>
+        </w:rPr>
+        <w:t>(</w:t>
       </w:r>
       <w:r>
         <w:rPr>
           <w:u w:val="single"/>
-        </w:rPr>
-        <w:t>IDcompanhia</w:t>
-      </w:r>
-      <w:r>
-        <w:t>, nomeCompanhia, contactoCompanhia)</w:t>
+          <w:lang w:val="en-US"/>
+        </w:rPr>
+        <w:t>ModelID</w:t>
+      </w:r>
+      <w:r>
+        <w:rPr>
+          <w:lang w:val="en-US"/>
+        </w:rPr>
+        <w:t xml:space="preserve">, </w:t>
+      </w:r>
+      <w:r>
+        <w:rPr>
+          <w:lang w:val="en-US"/>
+        </w:rPr>
+        <w:t>ModelName</w:t>
+      </w:r>
+      <w:r>
+        <w:rPr>
+          <w:lang w:val="en-US"/>
+        </w:rPr>
+        <w:t xml:space="preserve">, </w:t>
+      </w:r>
+      <w:r>
+        <w:rPr>
+          <w:lang w:val="en-US"/>
+        </w:rPr>
+        <w:t>SeatsPerRow</w:t>
+      </w:r>
+      <w:r>
+        <w:rPr>
+          <w:lang w:val="en-US"/>
+        </w:rPr>
+        <w:t xml:space="preserve">, </w:t>
+      </w:r>
+      <w:r>
+        <w:rPr>
+          <w:lang w:val="en-US"/>
+        </w:rPr>
+        <w:t>NumRo</w:t>
+      </w:r>
+      <w:r>
+        <w:rPr>
+          <w:lang w:val="en-US"/>
+        </w:rPr>
+        <w:t>ws</w:t>
+      </w:r>
+      <w:r>
+        <w:rPr>
+          <w:lang w:val="en-US"/>
+        </w:rPr>
+        <w:t xml:space="preserve">, </w:t>
+      </w:r>
+      <w:r>
+        <w:rPr>
+          <w:lang w:val="en-US"/>
+        </w:rPr>
+        <w:t>Capacity</w:t>
+      </w:r>
+      <w:r>
+        <w:rPr>
+          <w:lang w:val="en-US"/>
+        </w:rPr>
+        <w:t>)</w:t>
       </w:r>
     </w:p>
     <w:p>
@@ -2918,38 +3682,45 @@
         <w:spacing w:before="100" w:after="100" w:line="360" w:lineRule="auto"/>
         <w:contextualSpacing/>
         <w:jc w:val="left"/>
-      </w:pPr>
-      <w:r>
-        <w:t>ModeloAviao</w:t>
-      </w:r>
-      <w:r>
-        <w:t xml:space="preserve"> </w:t>
-      </w:r>
-      <w:r>
-        <w:t>(</w:t>
+        <w:rPr>
+          <w:lang w:val="en-US"/>
+        </w:rPr>
+      </w:pPr>
+      <w:r>
+        <w:rPr>
+          <w:lang w:val="en-US"/>
+        </w:rPr>
+        <w:t>Workplace</w:t>
+      </w:r>
+      <w:r>
+        <w:rPr>
+          <w:lang w:val="en-US"/>
+        </w:rPr>
+        <w:t xml:space="preserve"> (</w:t>
       </w:r>
       <w:r>
         <w:rPr>
           <w:u w:val="single"/>
-        </w:rPr>
-        <w:t>IDmodelo</w:t>
-      </w:r>
-      <w:r>
-        <w:t>, nome</w:t>
-      </w:r>
-      <w:r>
-        <w:t>Modelo</w:t>
-      </w:r>
-      <w:r>
+          <w:lang w:val="en-US"/>
+        </w:rPr>
+        <w:t>WorkplaceID</w:t>
+      </w:r>
+      <w:r>
+        <w:rPr>
+          <w:lang w:val="en-US"/>
+        </w:rPr>
         <w:t xml:space="preserve">, </w:t>
       </w:r>
       <w:r>
-        <w:t>lugaresPorFila</w:t>
-      </w:r>
-      <w:r>
-        <w:t>, numeroDeFilas, /capacidade</w:t>
-      </w:r>
-      <w:r>
+        <w:rPr>
+          <w:lang w:val="en-US"/>
+        </w:rPr>
+        <w:t>WorkplaceName</w:t>
+      </w:r>
+      <w:r>
+        <w:rPr>
+          <w:lang w:val="en-US"/>
+        </w:rPr>
         <w:t>)</w:t>
       </w:r>
     </w:p>
@@ -2958,21 +3729,75 @@
         <w:pStyle w:val="Estilo3"/>
         <w:spacing w:before="100" w:after="100" w:line="360" w:lineRule="auto"/>
         <w:contextualSpacing/>
-        <w:jc w:val="left"/>
-      </w:pPr>
-      <w:r>
-        <w:t>LocalDeTrabalho (</w:t>
+        <w:rPr>
+          <w:lang w:val="en-US"/>
+        </w:rPr>
+      </w:pPr>
+      <w:r>
+        <w:rPr>
+          <w:lang w:val="en-US"/>
+        </w:rPr>
+        <w:t>Gate</w:t>
+      </w:r>
+      <w:r>
+        <w:rPr>
+          <w:lang w:val="en-US"/>
+        </w:rPr>
+        <w:t xml:space="preserve"> (</w:t>
       </w:r>
       <w:r>
         <w:rPr>
           <w:u w:val="single"/>
-        </w:rPr>
-        <w:t>IDtrabalho</w:t>
-      </w:r>
-      <w:r>
-        <w:t>, nome</w:t>
-      </w:r>
-      <w:r>
+          <w:lang w:val="en-US"/>
+        </w:rPr>
+        <w:t>Workplace</w:t>
+      </w:r>
+      <w:r>
+        <w:rPr>
+          <w:lang w:val="en-US"/>
+        </w:rPr>
+        <w:t>-</w:t>
+      </w:r>
+      <w:r>
+        <w:rPr>
+          <w:lang w:val="en-US"/>
+        </w:rPr>
+        <w:t>&gt;</w:t>
+      </w:r>
+      <w:r>
+        <w:rPr>
+          <w:lang w:val="en-US"/>
+        </w:rPr>
+        <w:t>Workplace</w:t>
+      </w:r>
+      <w:r>
+        <w:rPr>
+          <w:lang w:val="en-US"/>
+        </w:rPr>
+        <w:t xml:space="preserve">, </w:t>
+      </w:r>
+      <w:r>
+        <w:rPr>
+          <w:lang w:val="en-US"/>
+        </w:rPr>
+        <w:t>GateName</w:t>
+      </w:r>
+      <w:r>
+        <w:rPr>
+          <w:lang w:val="en-US"/>
+        </w:rPr>
+        <w:t xml:space="preserve">, </w:t>
+      </w:r>
+      <w:r>
+        <w:rPr>
+          <w:lang w:val="en-US"/>
+        </w:rPr>
+        <w:t>IsBoardingGate</w:t>
+      </w:r>
+      <w:r>
+        <w:rPr>
+          <w:lang w:val="en-US"/>
+        </w:rPr>
         <w:t>)</w:t>
       </w:r>
     </w:p>
@@ -2981,24 +3806,53 @@
         <w:pStyle w:val="Estilo3"/>
         <w:spacing w:before="100" w:after="100" w:line="360" w:lineRule="auto"/>
         <w:contextualSpacing/>
-      </w:pPr>
-      <w:r>
-        <w:t>Porta (</w:t>
+        <w:jc w:val="left"/>
+        <w:rPr>
+          <w:lang w:val="en-US"/>
+        </w:rPr>
+      </w:pPr>
+      <w:r>
+        <w:rPr>
+          <w:lang w:val="en-US"/>
+        </w:rPr>
+        <w:t>Runway</w:t>
+      </w:r>
+      <w:r>
+        <w:rPr>
+          <w:lang w:val="en-US"/>
+        </w:rPr>
+        <w:t xml:space="preserve"> (</w:t>
       </w:r>
       <w:r>
         <w:rPr>
           <w:u w:val="single"/>
-        </w:rPr>
-        <w:t>Local</w:t>
-      </w:r>
-      <w:r>
-        <w:t xml:space="preserve">-&gt;LocalDeTrabalho, </w:t>
-      </w:r>
-      <w:r>
-        <w:t>Nome</w:t>
-      </w:r>
-      <w:r>
-        <w:t>, Embarque)</w:t>
+          <w:lang w:val="en-US"/>
+        </w:rPr>
+        <w:t>Workplace</w:t>
+      </w:r>
+      <w:r>
+        <w:rPr>
+          <w:lang w:val="en-US"/>
+        </w:rPr>
+        <w:t>-&gt;Workplace</w:t>
+      </w:r>
+      <w:r>
+        <w:rPr>
+          <w:lang w:val="en-US"/>
+        </w:rPr>
+        <w:t xml:space="preserve">, </w:t>
+      </w:r>
+      <w:r>
+        <w:rPr>
+          <w:lang w:val="en-US"/>
+        </w:rPr>
+        <w:t>RunwayNum</w:t>
+      </w:r>
+      <w:r>
+        <w:rPr>
+          <w:lang w:val="en-US"/>
+        </w:rPr>
+        <w:t>)</w:t>
       </w:r>
     </w:p>
     <w:p>
@@ -3007,23 +3861,39 @@
         <w:spacing w:before="100" w:after="100" w:line="360" w:lineRule="auto"/>
         <w:contextualSpacing/>
         <w:jc w:val="left"/>
-      </w:pPr>
-      <w:r>
-        <w:t>Pista (</w:t>
+        <w:rPr>
+          <w:lang w:val="en-US"/>
+        </w:rPr>
+      </w:pPr>
+      <w:r>
+        <w:rPr>
+          <w:lang w:val="en-US"/>
+        </w:rPr>
+        <w:t>Desk</w:t>
+      </w:r>
+      <w:r>
+        <w:rPr>
+          <w:lang w:val="en-US"/>
+        </w:rPr>
+        <w:t xml:space="preserve"> (</w:t>
       </w:r>
       <w:r>
         <w:rPr>
           <w:u w:val="single"/>
-        </w:rPr>
-        <w:t>Local</w:t>
-      </w:r>
-      <w:r>
-        <w:t>-&gt;LocalDeTrabalho, Número</w:t>
-      </w:r>
-      <w:r>
-        <w:t>Pista</w:t>
-      </w:r>
-      <w:r>
+          <w:lang w:val="en-US"/>
+        </w:rPr>
+        <w:t>Workplace</w:t>
+      </w:r>
+      <w:r>
+        <w:rPr>
+          <w:lang w:val="en-US"/>
+        </w:rPr>
+        <w:t>-&gt;Workplace</w:t>
+      </w:r>
+      <w:r>
+        <w:rPr>
+          <w:lang w:val="en-US"/>
+        </w:rPr>
         <w:t>)</w:t>
       </w:r>
     </w:p>
@@ -3033,18 +3903,58 @@
         <w:spacing w:before="100" w:after="100" w:line="360" w:lineRule="auto"/>
         <w:contextualSpacing/>
         <w:jc w:val="left"/>
-      </w:pPr>
-      <w:r>
-        <w:t>Balcão (</w:t>
+        <w:rPr>
+          <w:lang w:val="en-US"/>
+        </w:rPr>
+      </w:pPr>
+      <w:r>
+        <w:rPr>
+          <w:lang w:val="en-US"/>
+        </w:rPr>
+        <w:t>CheckInDesk</w:t>
+      </w:r>
+      <w:r>
+        <w:rPr>
+          <w:lang w:val="en-US"/>
+        </w:rPr>
+        <w:t xml:space="preserve"> (</w:t>
       </w:r>
       <w:r>
         <w:rPr>
           <w:u w:val="single"/>
-        </w:rPr>
-        <w:t>Local</w:t>
-      </w:r>
-      <w:r>
-        <w:t>-&gt;LocalDeTrabalho)</w:t>
+          <w:lang w:val="en-US"/>
+        </w:rPr>
+        <w:t>Desk</w:t>
+      </w:r>
+      <w:r>
+        <w:rPr>
+          <w:lang w:val="en-US"/>
+        </w:rPr>
+        <w:t>-&gt;</w:t>
+      </w:r>
+      <w:r>
+        <w:rPr>
+          <w:lang w:val="en-US"/>
+        </w:rPr>
+        <w:t>Desk</w:t>
+      </w:r>
+      <w:r>
+        <w:rPr>
+          <w:lang w:val="en-US"/>
+        </w:rPr>
+        <w:t xml:space="preserve">, </w:t>
+      </w:r>
+      <w:r>
+        <w:rPr>
+          <w:lang w:val="en-US"/>
+        </w:rPr>
+        <w:t>CheckInNum</w:t>
+      </w:r>
+      <w:r>
+        <w:rPr>
+          <w:lang w:val="en-US"/>
+        </w:rPr>
+        <w:t>)</w:t>
       </w:r>
     </w:p>
     <w:p>
@@ -3053,23 +3963,57 @@
         <w:spacing w:before="100" w:after="100" w:line="360" w:lineRule="auto"/>
         <w:contextualSpacing/>
         <w:jc w:val="left"/>
-      </w:pPr>
-      <w:r>
-        <w:t>BalcãoCheckIn (</w:t>
+        <w:rPr>
+          <w:lang w:val="en-US"/>
+        </w:rPr>
+      </w:pPr>
+      <w:r>
+        <w:rPr>
+          <w:lang w:val="en-US"/>
+        </w:rPr>
+        <w:t>HelpDesk</w:t>
+      </w:r>
+      <w:r>
+        <w:rPr>
+          <w:lang w:val="en-US"/>
+        </w:rPr>
+        <w:t xml:space="preserve"> (</w:t>
       </w:r>
       <w:r>
         <w:rPr>
           <w:u w:val="single"/>
-        </w:rPr>
-        <w:t>Balcão</w:t>
-      </w:r>
-      <w:r>
-        <w:t>-&gt;Balcão, Número</w:t>
-      </w:r>
-      <w:r>
-        <w:t>BalcãoCheckIn</w:t>
-      </w:r>
-      <w:r>
+          <w:lang w:val="en-US"/>
+        </w:rPr>
+        <w:t>Desk</w:t>
+      </w:r>
+      <w:r>
+        <w:rPr>
+          <w:lang w:val="en-US"/>
+        </w:rPr>
+        <w:t xml:space="preserve">-&gt;Desk, </w:t>
+      </w:r>
+      <w:r>
+        <w:rPr>
+          <w:lang w:val="en-US"/>
+        </w:rPr>
+        <w:t>OpenTime</w:t>
+      </w:r>
+      <w:r>
+        <w:rPr>
+          <w:lang w:val="en-US"/>
+        </w:rPr>
+        <w:t xml:space="preserve">, </w:t>
+      </w:r>
+      <w:r>
+        <w:rPr>
+          <w:lang w:val="en-US"/>
+        </w:rPr>
+        <w:t>CloseTime</w:t>
+      </w:r>
+      <w:r>
+        <w:rPr>
+          <w:lang w:val="en-US"/>
+        </w:rPr>
         <w:t>)</w:t>
       </w:r>
     </w:p>
@@ -3079,30 +4023,52 @@
         <w:spacing w:before="100" w:after="100" w:line="360" w:lineRule="auto"/>
         <w:contextualSpacing/>
         <w:jc w:val="left"/>
-      </w:pPr>
-      <w:r>
-        <w:t>BalcãoApoio (</w:t>
+        <w:rPr>
+          <w:lang w:val="en-US"/>
+        </w:rPr>
+      </w:pPr>
+      <w:r>
+        <w:rPr>
+          <w:lang w:val="en-US"/>
+        </w:rPr>
+        <w:t xml:space="preserve">LuggageBelt </w:t>
+      </w:r>
+      <w:r>
+        <w:rPr>
+          <w:lang w:val="en-US"/>
+        </w:rPr>
+        <w:t>(</w:t>
       </w:r>
       <w:r>
         <w:rPr>
           <w:u w:val="single"/>
-        </w:rPr>
-        <w:t>Balcão</w:t>
-      </w:r>
-      <w:r>
-        <w:t xml:space="preserve">-&gt;Balcão, </w:t>
-      </w:r>
-      <w:r>
-        <w:t>HoraA</w:t>
-      </w:r>
-      <w:r>
-        <w:t>bertura, Hor</w:t>
-      </w:r>
-      <w:r>
-        <w:t>aF</w:t>
-      </w:r>
-      <w:r>
-        <w:t>echo)</w:t>
+          <w:lang w:val="en-US"/>
+        </w:rPr>
+        <w:t>Workplace</w:t>
+      </w:r>
+      <w:r>
+        <w:rPr>
+          <w:lang w:val="en-US"/>
+        </w:rPr>
+        <w:t>-&gt;Workplace</w:t>
+      </w:r>
+      <w:r>
+        <w:rPr>
+          <w:lang w:val="en-US"/>
+        </w:rPr>
+        <w:t xml:space="preserve">, </w:t>
+      </w:r>
+      <w:r>
+        <w:rPr>
+          <w:lang w:val="en-US"/>
+        </w:rPr>
+        <w:t>BeltNum</w:t>
+      </w:r>
+      <w:r>
+        <w:rPr>
+          <w:lang w:val="en-US"/>
+        </w:rPr>
+        <w:t>)</w:t>
       </w:r>
     </w:p>
     <w:p>
@@ -3111,77 +4077,119 @@
         <w:spacing w:before="100" w:after="100" w:line="360" w:lineRule="auto"/>
         <w:contextualSpacing/>
         <w:jc w:val="left"/>
-      </w:pPr>
-      <w:r>
-        <w:t>TerminalBagagem (</w:t>
+        <w:rPr>
+          <w:lang w:val="en-US"/>
+        </w:rPr>
+      </w:pPr>
+      <w:r>
+        <w:rPr>
+          <w:lang w:val="en-US"/>
+        </w:rPr>
+        <w:t xml:space="preserve">HasDesk </w:t>
+      </w:r>
+      <w:r>
+        <w:rPr>
+          <w:lang w:val="en-US"/>
+        </w:rPr>
+        <w:t>(</w:t>
       </w:r>
       <w:r>
         <w:rPr>
           <w:u w:val="single"/>
-        </w:rPr>
-        <w:t>Local</w:t>
-      </w:r>
-      <w:r>
-        <w:t>-&gt;LocalDeTrabalho, Número</w:t>
-      </w:r>
-      <w:r>
-        <w:t>Terminal</w:t>
-      </w:r>
-      <w:r>
+          <w:lang w:val="en-US"/>
+        </w:rPr>
+        <w:t>Airline</w:t>
+      </w:r>
+      <w:r>
+        <w:rPr>
+          <w:lang w:val="en-US"/>
+        </w:rPr>
+        <w:t>-&gt;</w:t>
+      </w:r>
+      <w:r>
+        <w:rPr>
+          <w:lang w:val="en-US"/>
+        </w:rPr>
+        <w:t>Airline</w:t>
+      </w:r>
+      <w:r>
+        <w:rPr>
+          <w:lang w:val="en-US"/>
+        </w:rPr>
+        <w:t xml:space="preserve">, </w:t>
+      </w:r>
+      <w:r>
+        <w:rPr>
+          <w:u w:val="single"/>
+          <w:lang w:val="en-US"/>
+        </w:rPr>
+        <w:t>CheckInDesk</w:t>
+      </w:r>
+      <w:r>
+        <w:rPr>
+          <w:lang w:val="en-US"/>
+        </w:rPr>
+        <w:t>-&gt;</w:t>
+      </w:r>
+      <w:r>
+        <w:rPr>
+          <w:lang w:val="en-US"/>
+        </w:rPr>
+        <w:t>CheckInDesk</w:t>
+      </w:r>
+      <w:r>
+        <w:rPr>
+          <w:lang w:val="en-US"/>
+        </w:rPr>
         <w:t>)</w:t>
       </w:r>
     </w:p>
     <w:p>
       <w:pPr>
         <w:pStyle w:val="Estilo3"/>
-        <w:spacing w:before="100" w:after="100" w:line="360" w:lineRule="auto"/>
-        <w:contextualSpacing/>
-        <w:jc w:val="left"/>
-      </w:pPr>
-      <w:r>
-        <w:t>PossuiBalcao(</w:t>
-      </w:r>
-      <w:r>
-        <w:rPr>
-          <w:u w:val="single"/>
-        </w:rPr>
-        <w:t>Companhia</w:t>
-      </w:r>
-      <w:r>
-        <w:t xml:space="preserve">-&gt;CompanhiaAerea, </w:t>
-      </w:r>
-      <w:r>
-        <w:rPr>
-          <w:u w:val="single"/>
-        </w:rPr>
-        <w:t>Balcão</w:t>
-      </w:r>
-      <w:r>
-        <w:t>-&gt;BalcãoCheckin)</w:t>
-      </w:r>
-    </w:p>
-    <w:p>
-      <w:pPr>
-        <w:pStyle w:val="Estilo3"/>
         <w:spacing w:before="100" w:after="100"/>
+        <w:rPr>
+          <w:lang w:val="en-US"/>
+        </w:rPr>
       </w:pPr>
     </w:p>
     <w:p>
       <w:pPr>
         <w:pStyle w:val="Estilo3"/>
         <w:spacing w:before="100" w:after="100"/>
+        <w:rPr>
+          <w:lang w:val="en-US"/>
+        </w:rPr>
       </w:pPr>
     </w:p>
     <w:p>
       <w:pPr>
         <w:pStyle w:val="Estilo3"/>
         <w:spacing w:before="100" w:after="100"/>
-      </w:pPr>
-    </w:p>
-    <w:p/>
-    <w:p/>
-    <w:p>
-      <w:pPr>
+        <w:rPr>
+          <w:lang w:val="en-US"/>
+        </w:rPr>
+      </w:pPr>
+    </w:p>
+    <w:p>
+      <w:pPr>
+        <w:rPr>
+          <w:lang w:val="en-US"/>
+        </w:rPr>
+      </w:pPr>
+    </w:p>
+    <w:p>
+      <w:pPr>
+        <w:rPr>
+          <w:lang w:val="en-US"/>
+        </w:rPr>
+      </w:pPr>
+    </w:p>
+    <w:p>
+      <w:pPr>
+        <w:rPr>
+          <w:lang w:val="en-US"/>
+        </w:rPr>
         <w:sectPr>
           <w:type w:val="continuous"/>
           <w:pgSz w:w="11906" w:h="16838"/>
@@ -3192,7 +4200,13 @@
         </w:sectPr>
       </w:pPr>
     </w:p>
-    <w:p/>
+    <w:p>
+      <w:pPr>
+        <w:rPr>
+          <w:lang w:val="en-US"/>
+        </w:rPr>
+      </w:pPr>
+    </w:p>
     <w:sectPr>
       <w:type w:val="continuous"/>
       <w:pgSz w:w="11906" w:h="16838"/>
@@ -5883,7 +6897,7 @@
 </file>
 
 <file path=customXml/itemProps1.xml><?xml version="1.0" encoding="utf-8"?>
-<ds:datastoreItem xmlns:ds="http://schemas.openxmlformats.org/officeDocument/2006/customXml" ds:itemID="{DE5FAC77-D29A-447B-8443-DB511E37F27F}">
+<ds:datastoreItem xmlns:ds="http://schemas.openxmlformats.org/officeDocument/2006/customXml" ds:itemID="{62F051B3-A294-4665-BD5A-D8201FF53960}">
   <ds:schemaRefs>
     <ds:schemaRef ds:uri="http://schemas.openxmlformats.org/officeDocument/2006/bibliography"/>
   </ds:schemaRefs>

</xml_diff>

<commit_message>
mini mudancas no criar. Povoar so faltam Viagens e Bilhetes
</commit_message>
<xml_diff>
--- a/RelatorioBDAD.docx
+++ b/RelatorioBDAD.docx
@@ -2600,29 +2600,45 @@
         <w:spacing w:before="100" w:after="100" w:line="360" w:lineRule="auto"/>
         <w:contextualSpacing/>
         <w:jc w:val="left"/>
-      </w:pPr>
-      <w:r>
+        <w:rPr>
+          <w:lang w:val="en-US"/>
+        </w:rPr>
+      </w:pPr>
+      <w:r>
+        <w:rPr>
+          <w:lang w:val="en-US"/>
+        </w:rPr>
         <w:t>Passenger</w:t>
       </w:r>
       <w:r>
+        <w:rPr>
+          <w:lang w:val="en-US"/>
+        </w:rPr>
         <w:t xml:space="preserve"> </w:t>
       </w:r>
       <w:r>
+        <w:rPr>
+          <w:lang w:val="en-US"/>
+        </w:rPr>
         <w:t>(</w:t>
       </w:r>
       <w:r>
         <w:rPr>
           <w:u w:val="single"/>
+          <w:lang w:val="en-US"/>
         </w:rPr>
         <w:t>Person</w:t>
       </w:r>
       <w:r>
-        <w:t>-&gt;Person</w:t>
-      </w:r>
-      <w:r>
-        <w:t>, IDnumber</w:t>
-      </w:r>
-      <w:r>
+        <w:rPr>
+          <w:lang w:val="en-US"/>
+        </w:rPr>
+        <w:t>-&gt;Person, IDnumber</w:t>
+      </w:r>
+      <w:r>
+        <w:rPr>
+          <w:lang w:val="en-US"/>
+        </w:rPr>
         <w:t>)</w:t>
       </w:r>
     </w:p>
@@ -2712,13 +2728,7 @@
         <w:rPr>
           <w:lang w:val="en-US"/>
         </w:rPr>
-        <w:t>Country</w:t>
-      </w:r>
-      <w:r>
-        <w:rPr>
-          <w:lang w:val="en-US"/>
-        </w:rPr>
-        <w:t xml:space="preserve"> </w:t>
+        <w:t xml:space="preserve">Country </w:t>
       </w:r>
       <w:r>
         <w:rPr>
@@ -3050,7 +3060,15 @@
         <w:rPr>
           <w:lang w:val="en-US"/>
         </w:rPr>
-        <w:t>Airplane</w:t>
+        <w:t>Airpl</w:t>
+      </w:r>
+      <w:bookmarkStart w:id="5" w:name="_GoBack"/>
+      <w:bookmarkEnd w:id="5"/>
+      <w:r>
+        <w:rPr>
+          <w:lang w:val="en-US"/>
+        </w:rPr>
+        <w:t>ane</w:t>
       </w:r>
       <w:r>
         <w:rPr>
@@ -3075,6 +3093,18 @@
           <w:lang w:val="en-US"/>
         </w:rPr>
         <w:t>Airport</w:t>
+      </w:r>
+      <w:r>
+        <w:rPr>
+          <w:lang w:val="en-US"/>
+        </w:rPr>
+        <w:t xml:space="preserve">, </w:t>
+      </w:r>
+      <w:r>
+        <w:rPr>
+          <w:lang w:val="en-US"/>
+        </w:rPr>
+        <w:t>LuggageBelt-&gt;LuggageBelt, DropoffDate, DropoffTime</w:t>
       </w:r>
       <w:r>
         <w:rPr>
@@ -3089,29 +3119,51 @@
         <w:spacing w:before="100" w:after="100" w:line="360" w:lineRule="auto"/>
         <w:contextualSpacing/>
         <w:jc w:val="left"/>
-      </w:pPr>
-      <w:r>
+        <w:rPr>
+          <w:lang w:val="en-US"/>
+        </w:rPr>
+      </w:pPr>
+      <w:r>
+        <w:rPr>
+          <w:lang w:val="en-US"/>
+        </w:rPr>
         <w:t>Class</w:t>
       </w:r>
       <w:r>
+        <w:rPr>
+          <w:lang w:val="en-US"/>
+        </w:rPr>
         <w:t xml:space="preserve"> </w:t>
       </w:r>
       <w:r>
+        <w:rPr>
+          <w:lang w:val="en-US"/>
+        </w:rPr>
         <w:t>(</w:t>
       </w:r>
       <w:r>
         <w:rPr>
           <w:u w:val="single"/>
+          <w:lang w:val="en-US"/>
         </w:rPr>
         <w:t>ClassID</w:t>
       </w:r>
       <w:r>
+        <w:rPr>
+          <w:lang w:val="en-US"/>
+        </w:rPr>
         <w:t>,</w:t>
       </w:r>
       <w:r>
+        <w:rPr>
+          <w:lang w:val="en-US"/>
+        </w:rPr>
         <w:t xml:space="preserve"> ClassName</w:t>
       </w:r>
       <w:r>
+        <w:rPr>
+          <w:lang w:val="en-US"/>
+        </w:rPr>
         <w:t>)</w:t>
       </w:r>
     </w:p>
@@ -3205,8 +3257,6 @@
         </w:rPr>
         <w:t>SeatLetter,</w:t>
       </w:r>
-      <w:bookmarkStart w:id="5" w:name="_GoBack"/>
-      <w:bookmarkEnd w:id="5"/>
       <w:r>
         <w:rPr>
           <w:lang w:val="en-US"/>
@@ -3341,29 +3391,41 @@
         <w:contextualSpacing/>
         <w:jc w:val="left"/>
         <w:rPr>
-          <w:lang w:val="en-US"/>
-        </w:rPr>
-      </w:pPr>
-      <w:r>
-        <w:rPr>
+          <w:color w:val="70AD47" w:themeColor="accent6"/>
+          <w:lang w:val="en-US"/>
+        </w:rPr>
+      </w:pPr>
+      <w:r>
+        <w:rPr>
+          <w:color w:val="70AD47" w:themeColor="accent6"/>
+          <w:lang w:val="en-US"/>
+        </w:rPr>
+        <w:t>//</w:t>
+      </w:r>
+      <w:r>
+        <w:rPr>
+          <w:color w:val="70AD47" w:themeColor="accent6"/>
           <w:lang w:val="en-US"/>
         </w:rPr>
         <w:t>LuggageDropoff</w:t>
       </w:r>
       <w:r>
         <w:rPr>
+          <w:color w:val="70AD47" w:themeColor="accent6"/>
           <w:lang w:val="en-US"/>
         </w:rPr>
         <w:t xml:space="preserve"> </w:t>
       </w:r>
       <w:r>
         <w:rPr>
+          <w:color w:val="70AD47" w:themeColor="accent6"/>
           <w:lang w:val="en-US"/>
         </w:rPr>
         <w:t>(</w:t>
       </w:r>
       <w:r>
         <w:rPr>
+          <w:color w:val="70AD47" w:themeColor="accent6"/>
           <w:u w:val="single"/>
           <w:lang w:val="en-US"/>
         </w:rPr>
@@ -3371,60 +3433,35 @@
       </w:r>
       <w:r>
         <w:rPr>
+          <w:color w:val="70AD47" w:themeColor="accent6"/>
           <w:lang w:val="en-US"/>
         </w:rPr>
         <w:t>-&gt;</w:t>
       </w:r>
       <w:r>
         <w:rPr>
+          <w:color w:val="70AD47" w:themeColor="accent6"/>
           <w:lang w:val="en-US"/>
         </w:rPr>
         <w:t>Trip</w:t>
       </w:r>
       <w:r>
         <w:rPr>
+          <w:color w:val="70AD47" w:themeColor="accent6"/>
           <w:lang w:val="en-US"/>
         </w:rPr>
         <w:t xml:space="preserve">, </w:t>
       </w:r>
       <w:r>
         <w:rPr>
-          <w:lang w:val="en-US"/>
-        </w:rPr>
-        <w:t>LuggageBelt</w:t>
-      </w:r>
-      <w:r>
-        <w:rPr>
-          <w:lang w:val="en-US"/>
-        </w:rPr>
-        <w:t>-&gt;</w:t>
-      </w:r>
-      <w:r>
-        <w:rPr>
-          <w:lang w:val="en-US"/>
-        </w:rPr>
-        <w:t>LuggageBelt</w:t>
-      </w:r>
-      <w:r>
-        <w:rPr>
-          <w:lang w:val="en-US"/>
-        </w:rPr>
-        <w:t>,</w:t>
-      </w:r>
-      <w:r>
-        <w:rPr>
-          <w:lang w:val="en-US"/>
-        </w:rPr>
-        <w:t xml:space="preserve"> </w:t>
-      </w:r>
-      <w:r>
-        <w:rPr>
-          <w:lang w:val="en-US"/>
-        </w:rPr>
-        <w:t>DropoffDate, DropoffTime</w:t>
-      </w:r>
-      <w:r>
-        <w:rPr>
+          <w:color w:val="70AD47" w:themeColor="accent6"/>
+          <w:lang w:val="en-US"/>
+        </w:rPr>
+        <w:t>LuggageBelt-&gt;LuggageBelt, DropoffDate, DropoffTime</w:t>
+      </w:r>
+      <w:r>
+        <w:rPr>
+          <w:color w:val="70AD47" w:themeColor="accent6"/>
           <w:lang w:val="en-US"/>
         </w:rPr>
         <w:t>)</w:t>
@@ -3762,13 +3799,7 @@
         <w:rPr>
           <w:lang w:val="en-US"/>
         </w:rPr>
-        <w:t>&gt;</w:t>
-      </w:r>
-      <w:r>
-        <w:rPr>
-          <w:lang w:val="en-US"/>
-        </w:rPr>
-        <w:t>Workplace</w:t>
+        <w:t>&gt;Workplace</w:t>
       </w:r>
       <w:r>
         <w:rPr>
@@ -6897,7 +6928,7 @@
 </file>
 
 <file path=customXml/itemProps1.xml><?xml version="1.0" encoding="utf-8"?>
-<ds:datastoreItem xmlns:ds="http://schemas.openxmlformats.org/officeDocument/2006/customXml" ds:itemID="{62F051B3-A294-4665-BD5A-D8201FF53960}">
+<ds:datastoreItem xmlns:ds="http://schemas.openxmlformats.org/officeDocument/2006/customXml" ds:itemID="{DECBDDAF-038B-4560-B658-E246D0E13DF7}">
   <ds:schemaRefs>
     <ds:schemaRef ds:uri="http://schemas.openxmlformats.org/officeDocument/2006/bibliography"/>
   </ds:schemaRefs>

</xml_diff>

<commit_message>
+ Departure, + Arrival, mudanças no ticket (sugestoes)
</commit_message>
<xml_diff>
--- a/RelatorioBDAD.docx
+++ b/RelatorioBDAD.docx
@@ -2432,6 +2432,7 @@
       </w:pPr>
       <w:r>
         <w:rPr>
+          <w:b/>
           <w:lang w:val="en-US"/>
         </w:rPr>
         <w:t>Person</w:t>
@@ -2546,6 +2547,7 @@
       </w:pPr>
       <w:r>
         <w:rPr>
+          <w:b/>
           <w:lang w:val="en-US"/>
         </w:rPr>
         <w:t>Employee</w:t>
@@ -2606,6 +2608,7 @@
       </w:pPr>
       <w:r>
         <w:rPr>
+          <w:b/>
           <w:lang w:val="en-US"/>
         </w:rPr>
         <w:t>Passenger</w:t>
@@ -2654,6 +2657,7 @@
       </w:pPr>
       <w:r>
         <w:rPr>
+          <w:b/>
           <w:lang w:val="en-US"/>
         </w:rPr>
         <w:t>IsBoss</w:t>
@@ -2726,9 +2730,16 @@
       </w:pPr>
       <w:r>
         <w:rPr>
-          <w:lang w:val="en-US"/>
-        </w:rPr>
-        <w:t xml:space="preserve">Country </w:t>
+          <w:b/>
+          <w:lang w:val="en-US"/>
+        </w:rPr>
+        <w:t>Country</w:t>
+      </w:r>
+      <w:r>
+        <w:rPr>
+          <w:lang w:val="en-US"/>
+        </w:rPr>
+        <w:t xml:space="preserve"> </w:t>
       </w:r>
       <w:r>
         <w:rPr>
@@ -2774,6 +2785,7 @@
       </w:pPr>
       <w:r>
         <w:rPr>
+          <w:b/>
           <w:lang w:val="en-US"/>
         </w:rPr>
         <w:t>City</w:t>
@@ -2811,7 +2823,6 @@
       </w:r>
       <w:r>
         <w:rPr>
-          <w:u w:val="single"/>
           <w:lang w:val="en-US"/>
         </w:rPr>
         <w:t>Country</w:t>
@@ -2847,6 +2858,7 @@
       </w:pPr>
       <w:r>
         <w:rPr>
+          <w:b/>
           <w:lang w:val="en-US"/>
         </w:rPr>
         <w:t>Airport</w:t>
@@ -2925,6 +2937,7 @@
       </w:pPr>
       <w:r>
         <w:rPr>
+          <w:b/>
           <w:lang w:val="en-US"/>
         </w:rPr>
         <w:t>Trip</w:t>
@@ -2933,6 +2946,43 @@
         <w:rPr>
           <w:lang w:val="en-US"/>
         </w:rPr>
+        <w:t>(</w:t>
+      </w:r>
+      <w:r>
+        <w:rPr>
+          <w:u w:val="single"/>
+          <w:lang w:val="en-US"/>
+        </w:rPr>
+        <w:t>TripID</w:t>
+      </w:r>
+      <w:r>
+        <w:rPr>
+          <w:lang w:val="en-US"/>
+        </w:rPr>
+        <w:t>)</w:t>
+      </w:r>
+    </w:p>
+    <w:p>
+      <w:pPr>
+        <w:pStyle w:val="Estilo3"/>
+        <w:spacing w:before="100" w:after="100" w:line="360" w:lineRule="auto"/>
+        <w:contextualSpacing/>
+        <w:jc w:val="left"/>
+        <w:rPr>
+          <w:lang w:val="en-US"/>
+        </w:rPr>
+      </w:pPr>
+      <w:r>
+        <w:rPr>
+          <w:b/>
+          <w:lang w:val="en-US"/>
+        </w:rPr>
+        <w:t>Departure</w:t>
+      </w:r>
+      <w:r>
+        <w:rPr>
+          <w:lang w:val="en-US"/>
+        </w:rPr>
         <w:t xml:space="preserve"> </w:t>
       </w:r>
       <w:r>
@@ -2946,121 +2996,56 @@
           <w:u w:val="single"/>
           <w:lang w:val="en-US"/>
         </w:rPr>
-        <w:t>TripID</w:t>
-      </w:r>
-      <w:r>
-        <w:rPr>
-          <w:lang w:val="en-US"/>
-        </w:rPr>
-        <w:t xml:space="preserve">, </w:t>
-      </w:r>
-      <w:r>
-        <w:rPr>
-          <w:lang w:val="en-US"/>
-        </w:rPr>
-        <w:t>DepartureDate, DepartureTime, ArrivalDate, ArrivalTime</w:t>
-      </w:r>
-      <w:r>
-        <w:rPr>
-          <w:lang w:val="en-US"/>
-        </w:rPr>
-        <w:t xml:space="preserve">, </w:t>
-      </w:r>
-      <w:r>
-        <w:rPr>
-          <w:lang w:val="en-US"/>
-        </w:rPr>
-        <w:t>DurationHours</w:t>
-      </w:r>
-      <w:r>
-        <w:rPr>
-          <w:lang w:val="en-US"/>
-        </w:rPr>
-        <w:t>,</w:t>
-      </w:r>
-      <w:r>
-        <w:rPr>
-          <w:lang w:val="en-US"/>
-        </w:rPr>
-        <w:t xml:space="preserve"> </w:t>
-      </w:r>
-      <w:r>
-        <w:rPr>
-          <w:lang w:val="en-US"/>
-        </w:rPr>
-        <w:t>IsDeparture</w:t>
-      </w:r>
-      <w:r>
-        <w:rPr>
-          <w:lang w:val="en-US"/>
-        </w:rPr>
-        <w:t xml:space="preserve">, </w:t>
-      </w:r>
-      <w:r>
-        <w:rPr>
-          <w:lang w:val="en-US"/>
-        </w:rPr>
-        <w:t>Gate</w:t>
-      </w:r>
-      <w:r>
-        <w:rPr>
-          <w:lang w:val="en-US"/>
-        </w:rPr>
-        <w:t>-&gt;</w:t>
-      </w:r>
-      <w:r>
-        <w:rPr>
-          <w:lang w:val="en-US"/>
-        </w:rPr>
-        <w:t>Gate</w:t>
-      </w:r>
-      <w:r>
-        <w:rPr>
-          <w:lang w:val="en-US"/>
-        </w:rPr>
-        <w:t xml:space="preserve">, </w:t>
-      </w:r>
-      <w:r>
-        <w:rPr>
-          <w:lang w:val="en-US"/>
-        </w:rPr>
-        <w:t>Runway</w:t>
-      </w:r>
-      <w:r>
-        <w:rPr>
-          <w:lang w:val="en-US"/>
-        </w:rPr>
-        <w:t>-&gt;</w:t>
-      </w:r>
-      <w:r>
-        <w:rPr>
-          <w:lang w:val="en-US"/>
-        </w:rPr>
-        <w:t>Runway</w:t>
-      </w:r>
-      <w:r>
-        <w:rPr>
-          <w:lang w:val="en-US"/>
-        </w:rPr>
-        <w:t xml:space="preserve">, </w:t>
-      </w:r>
-      <w:r>
-        <w:rPr>
-          <w:lang w:val="en-US"/>
-        </w:rPr>
-        <w:t>Airplane</w:t>
-      </w:r>
-      <w:r>
-        <w:rPr>
-          <w:lang w:val="en-US"/>
-        </w:rPr>
-        <w:t>-&gt;</w:t>
-      </w:r>
-      <w:r>
-        <w:rPr>
-          <w:lang w:val="en-US"/>
-        </w:rPr>
-        <w:t>Airpl</w:t>
+        <w:t>Trip</w:t>
+      </w:r>
+      <w:r>
+        <w:rPr>
+          <w:lang w:val="en-US"/>
+        </w:rPr>
+        <w:t>-&gt;Trip</w:t>
+      </w:r>
+      <w:r>
+        <w:rPr>
+          <w:lang w:val="en-US"/>
+        </w:rPr>
+        <w:t>, DepartureDate, DepartureTime, ArrivalDate, ArrivalTime, DurationHours, Gate-&gt;Gate, Runway-&gt;Runway, Airplane-&gt;Airplane, Airport-&gt;Airport)</w:t>
+      </w:r>
+    </w:p>
+    <w:p>
+      <w:pPr>
+        <w:pStyle w:val="Estilo3"/>
+        <w:spacing w:before="100" w:after="100" w:line="360" w:lineRule="auto"/>
+        <w:contextualSpacing/>
+        <w:jc w:val="left"/>
+        <w:rPr>
+          <w:lang w:val="en-US"/>
+        </w:rPr>
+      </w:pPr>
+      <w:r>
+        <w:rPr>
+          <w:b/>
+          <w:lang w:val="en-US"/>
+        </w:rPr>
+        <w:t>Arrival</w:t>
+      </w:r>
+      <w:r>
+        <w:rPr>
+          <w:lang w:val="en-US"/>
+        </w:rPr>
+        <w:t xml:space="preserve"> (</w:t>
+      </w:r>
+      <w:r>
+        <w:rPr>
+          <w:u w:val="single"/>
+          <w:lang w:val="en-US"/>
+        </w:rPr>
+        <w:t>Trip</w:t>
+      </w:r>
+      <w:r>
+        <w:rPr>
+          <w:lang w:val="en-US"/>
+        </w:rPr>
+        <w:t>-&gt;Trip</w:t>
       </w:r>
       <w:bookmarkStart w:id="5" w:name="_GoBack"/>
       <w:bookmarkEnd w:id="5"/>
@@ -3068,31 +3053,7 @@
         <w:rPr>
           <w:lang w:val="en-US"/>
         </w:rPr>
-        <w:t>ane</w:t>
-      </w:r>
-      <w:r>
-        <w:rPr>
-          <w:lang w:val="en-US"/>
-        </w:rPr>
-        <w:t xml:space="preserve">, </w:t>
-      </w:r>
-      <w:r>
-        <w:rPr>
-          <w:lang w:val="en-US"/>
-        </w:rPr>
-        <w:t>Airport</w:t>
-      </w:r>
-      <w:r>
-        <w:rPr>
-          <w:lang w:val="en-US"/>
-        </w:rPr>
-        <w:t>-&gt;</w:t>
-      </w:r>
-      <w:r>
-        <w:rPr>
-          <w:lang w:val="en-US"/>
-        </w:rPr>
-        <w:t>Airport</w:t>
+        <w:t>, DepartureDate, DepartureTime, ArrivalDate, ArrivalTime, DurationHours, Gate-&gt;Gate, Runway-&gt;Runway, Airplane-&gt;Airplane, Airport-&gt;Airport</w:t>
       </w:r>
       <w:r>
         <w:rPr>
@@ -3125,6 +3086,7 @@
       </w:pPr>
       <w:r>
         <w:rPr>
+          <w:b/>
           <w:lang w:val="en-US"/>
         </w:rPr>
         <w:t>Class</w:t>
@@ -3179,6 +3141,7 @@
       </w:pPr>
       <w:r>
         <w:rPr>
+          <w:b/>
           <w:lang w:val="en-US"/>
         </w:rPr>
         <w:t>Ticket</w:t>
@@ -3194,6 +3157,18 @@
           <w:u w:val="single"/>
           <w:lang w:val="en-US"/>
         </w:rPr>
+        <w:t>TicketID</w:t>
+      </w:r>
+      <w:r>
+        <w:rPr>
+          <w:lang w:val="en-US"/>
+        </w:rPr>
+        <w:t xml:space="preserve">, </w:t>
+      </w:r>
+      <w:r>
+        <w:rPr>
+          <w:lang w:val="en-US"/>
+        </w:rPr>
         <w:t>Passenger</w:t>
       </w:r>
       <w:r>
@@ -3216,10 +3191,9 @@
       </w:r>
       <w:r>
         <w:rPr>
-          <w:u w:val="single"/>
-          <w:lang w:val="en-US"/>
-        </w:rPr>
-        <w:t>Trip</w:t>
+          <w:lang w:val="en-US"/>
+        </w:rPr>
+        <w:t>Departure</w:t>
       </w:r>
       <w:r>
         <w:rPr>
@@ -3231,7 +3205,7 @@
         <w:rPr>
           <w:lang w:val="en-US"/>
         </w:rPr>
-        <w:t>Trip</w:t>
+        <w:t>Departure</w:t>
       </w:r>
       <w:r>
         <w:rPr>
@@ -3244,6 +3218,12 @@
           <w:lang w:val="en-US"/>
         </w:rPr>
         <w:t xml:space="preserve"> </w:t>
+      </w:r>
+      <w:r>
+        <w:rPr>
+          <w:lang w:val="en-US"/>
+        </w:rPr>
+        <w:t xml:space="preserve">Arrival-&gt;Arrival, </w:t>
       </w:r>
       <w:r>
         <w:rPr>
@@ -3300,6 +3280,7 @@
       </w:pPr>
       <w:r>
         <w:rPr>
+          <w:b/>
           <w:lang w:val="en-US"/>
         </w:rPr>
         <w:t>Luggage</w:t>
@@ -3391,77 +3372,86 @@
         <w:contextualSpacing/>
         <w:jc w:val="left"/>
         <w:rPr>
-          <w:color w:val="70AD47" w:themeColor="accent6"/>
-          <w:lang w:val="en-US"/>
-        </w:rPr>
-      </w:pPr>
-      <w:r>
-        <w:rPr>
-          <w:color w:val="70AD47" w:themeColor="accent6"/>
-          <w:lang w:val="en-US"/>
-        </w:rPr>
-        <w:t>//</w:t>
-      </w:r>
-      <w:r>
-        <w:rPr>
-          <w:color w:val="70AD47" w:themeColor="accent6"/>
-          <w:lang w:val="en-US"/>
-        </w:rPr>
-        <w:t>LuggageDropoff</w:t>
-      </w:r>
-      <w:r>
-        <w:rPr>
-          <w:color w:val="70AD47" w:themeColor="accent6"/>
-          <w:lang w:val="en-US"/>
-        </w:rPr>
-        <w:t xml:space="preserve"> </w:t>
-      </w:r>
-      <w:r>
-        <w:rPr>
-          <w:color w:val="70AD47" w:themeColor="accent6"/>
-          <w:lang w:val="en-US"/>
-        </w:rPr>
-        <w:t>(</w:t>
-      </w:r>
-      <w:r>
-        <w:rPr>
-          <w:color w:val="70AD47" w:themeColor="accent6"/>
+          <w:lang w:val="en-US"/>
+        </w:rPr>
+      </w:pPr>
+      <w:r>
+        <w:rPr>
+          <w:b/>
+          <w:lang w:val="en-US"/>
+        </w:rPr>
+        <w:t>A</w:t>
+      </w:r>
+      <w:r>
+        <w:rPr>
+          <w:b/>
+          <w:lang w:val="en-US"/>
+        </w:rPr>
+        <w:t>irplane</w:t>
+      </w:r>
+      <w:r>
+        <w:rPr>
+          <w:lang w:val="en-US"/>
+        </w:rPr>
+        <w:t xml:space="preserve"> (</w:t>
+      </w:r>
+      <w:r>
+        <w:rPr>
           <w:u w:val="single"/>
           <w:lang w:val="en-US"/>
         </w:rPr>
-        <w:t>Trip</w:t>
-      </w:r>
-      <w:r>
-        <w:rPr>
-          <w:color w:val="70AD47" w:themeColor="accent6"/>
+        <w:t>AirplaneID</w:t>
+      </w:r>
+      <w:r>
+        <w:rPr>
+          <w:lang w:val="en-US"/>
+        </w:rPr>
+        <w:t xml:space="preserve">, </w:t>
+      </w:r>
+      <w:r>
+        <w:rPr>
+          <w:lang w:val="en-US"/>
+        </w:rPr>
+        <w:t>AirplaneName</w:t>
+      </w:r>
+      <w:r>
+        <w:rPr>
+          <w:lang w:val="en-US"/>
+        </w:rPr>
+        <w:t xml:space="preserve">, </w:t>
+      </w:r>
+      <w:r>
+        <w:rPr>
+          <w:lang w:val="en-US"/>
+        </w:rPr>
+        <w:t>Airline-&gt;Airline</w:t>
+      </w:r>
+      <w:r>
+        <w:rPr>
+          <w:lang w:val="en-US"/>
+        </w:rPr>
+        <w:t xml:space="preserve">, </w:t>
+      </w:r>
+      <w:r>
+        <w:rPr>
+          <w:lang w:val="en-US"/>
+        </w:rPr>
+        <w:t>AirplaneModel</w:t>
+      </w:r>
+      <w:r>
+        <w:rPr>
           <w:lang w:val="en-US"/>
         </w:rPr>
         <w:t>-&gt;</w:t>
       </w:r>
       <w:r>
         <w:rPr>
-          <w:color w:val="70AD47" w:themeColor="accent6"/>
-          <w:lang w:val="en-US"/>
-        </w:rPr>
-        <w:t>Trip</w:t>
-      </w:r>
-      <w:r>
-        <w:rPr>
-          <w:color w:val="70AD47" w:themeColor="accent6"/>
-          <w:lang w:val="en-US"/>
-        </w:rPr>
-        <w:t xml:space="preserve">, </w:t>
-      </w:r>
-      <w:r>
-        <w:rPr>
-          <w:color w:val="70AD47" w:themeColor="accent6"/>
-          <w:lang w:val="en-US"/>
-        </w:rPr>
-        <w:t>LuggageBelt-&gt;LuggageBelt, DropoffDate, DropoffTime</w:t>
-      </w:r>
-      <w:r>
-        <w:rPr>
-          <w:color w:val="70AD47" w:themeColor="accent6"/>
+          <w:lang w:val="en-US"/>
+        </w:rPr>
+        <w:t>AirplaneModel</w:t>
+      </w:r>
+      <w:r>
+        <w:rPr>
           <w:lang w:val="en-US"/>
         </w:rPr>
         <w:t>)</w:t>
@@ -3479,15 +3469,10 @@
       </w:pPr>
       <w:r>
         <w:rPr>
-          <w:lang w:val="en-US"/>
-        </w:rPr>
-        <w:t>A</w:t>
-      </w:r>
-      <w:r>
-        <w:rPr>
-          <w:lang w:val="en-US"/>
-        </w:rPr>
-        <w:t>irplane</w:t>
+          <w:b/>
+          <w:lang w:val="en-US"/>
+        </w:rPr>
+        <w:t>Airline</w:t>
       </w:r>
       <w:r>
         <w:rPr>
@@ -3500,7 +3485,7 @@
           <w:u w:val="single"/>
           <w:lang w:val="en-US"/>
         </w:rPr>
-        <w:t>AirplaneID</w:t>
+        <w:t>AirlineID</w:t>
       </w:r>
       <w:r>
         <w:rPr>
@@ -3512,7 +3497,7 @@
         <w:rPr>
           <w:lang w:val="en-US"/>
         </w:rPr>
-        <w:t>AirplaneName</w:t>
+        <w:t>AirlineName</w:t>
       </w:r>
       <w:r>
         <w:rPr>
@@ -3524,31 +3509,7 @@
         <w:rPr>
           <w:lang w:val="en-US"/>
         </w:rPr>
-        <w:t>Airline-&gt;Airline</w:t>
-      </w:r>
-      <w:r>
-        <w:rPr>
-          <w:lang w:val="en-US"/>
-        </w:rPr>
-        <w:t xml:space="preserve">, </w:t>
-      </w:r>
-      <w:r>
-        <w:rPr>
-          <w:lang w:val="en-US"/>
-        </w:rPr>
-        <w:t>AirplaneModel</w:t>
-      </w:r>
-      <w:r>
-        <w:rPr>
-          <w:lang w:val="en-US"/>
-        </w:rPr>
-        <w:t>-&gt;</w:t>
-      </w:r>
-      <w:r>
-        <w:rPr>
-          <w:lang w:val="en-US"/>
-        </w:rPr>
-        <w:t>AirplaneModel</w:t>
+        <w:t>PhoneNumber</w:t>
       </w:r>
       <w:r>
         <w:rPr>
@@ -3569,22 +3530,29 @@
       </w:pPr>
       <w:r>
         <w:rPr>
-          <w:lang w:val="en-US"/>
-        </w:rPr>
-        <w:t>Airline</w:t>
-      </w:r>
-      <w:r>
-        <w:rPr>
-          <w:lang w:val="en-US"/>
-        </w:rPr>
-        <w:t xml:space="preserve"> (</w:t>
+          <w:b/>
+          <w:lang w:val="en-US"/>
+        </w:rPr>
+        <w:t>AirplaneModel</w:t>
+      </w:r>
+      <w:r>
+        <w:rPr>
+          <w:lang w:val="en-US"/>
+        </w:rPr>
+        <w:t xml:space="preserve"> </w:t>
+      </w:r>
+      <w:r>
+        <w:rPr>
+          <w:lang w:val="en-US"/>
+        </w:rPr>
+        <w:t>(</w:t>
       </w:r>
       <w:r>
         <w:rPr>
           <w:u w:val="single"/>
           <w:lang w:val="en-US"/>
         </w:rPr>
-        <w:t>AirlineID</w:t>
+        <w:t>ModelID</w:t>
       </w:r>
       <w:r>
         <w:rPr>
@@ -3596,7 +3564,7 @@
         <w:rPr>
           <w:lang w:val="en-US"/>
         </w:rPr>
-        <w:t>AirlineName</w:t>
+        <w:t>ModelName</w:t>
       </w:r>
       <w:r>
         <w:rPr>
@@ -3608,7 +3576,37 @@
         <w:rPr>
           <w:lang w:val="en-US"/>
         </w:rPr>
-        <w:t>PhoneNumber</w:t>
+        <w:t>SeatsPerRow</w:t>
+      </w:r>
+      <w:r>
+        <w:rPr>
+          <w:lang w:val="en-US"/>
+        </w:rPr>
+        <w:t xml:space="preserve">, </w:t>
+      </w:r>
+      <w:r>
+        <w:rPr>
+          <w:lang w:val="en-US"/>
+        </w:rPr>
+        <w:t>NumRo</w:t>
+      </w:r>
+      <w:r>
+        <w:rPr>
+          <w:lang w:val="en-US"/>
+        </w:rPr>
+        <w:t>ws</w:t>
+      </w:r>
+      <w:r>
+        <w:rPr>
+          <w:lang w:val="en-US"/>
+        </w:rPr>
+        <w:t xml:space="preserve">, </w:t>
+      </w:r>
+      <w:r>
+        <w:rPr>
+          <w:lang w:val="en-US"/>
+        </w:rPr>
+        <w:t>Capacity</w:t>
       </w:r>
       <w:r>
         <w:rPr>
@@ -3629,28 +3627,23 @@
       </w:pPr>
       <w:r>
         <w:rPr>
-          <w:lang w:val="en-US"/>
-        </w:rPr>
-        <w:t>AirplaneModel</w:t>
-      </w:r>
-      <w:r>
-        <w:rPr>
-          <w:lang w:val="en-US"/>
-        </w:rPr>
-        <w:t xml:space="preserve"> </w:t>
-      </w:r>
-      <w:r>
-        <w:rPr>
-          <w:lang w:val="en-US"/>
-        </w:rPr>
-        <w:t>(</w:t>
+          <w:b/>
+          <w:lang w:val="en-US"/>
+        </w:rPr>
+        <w:t>Workplace</w:t>
+      </w:r>
+      <w:r>
+        <w:rPr>
+          <w:lang w:val="en-US"/>
+        </w:rPr>
+        <w:t xml:space="preserve"> (</w:t>
       </w:r>
       <w:r>
         <w:rPr>
           <w:u w:val="single"/>
           <w:lang w:val="en-US"/>
         </w:rPr>
-        <w:t>ModelID</w:t>
+        <w:t>WorkplaceID</w:t>
       </w:r>
       <w:r>
         <w:rPr>
@@ -3662,49 +3655,7 @@
         <w:rPr>
           <w:lang w:val="en-US"/>
         </w:rPr>
-        <w:t>ModelName</w:t>
-      </w:r>
-      <w:r>
-        <w:rPr>
-          <w:lang w:val="en-US"/>
-        </w:rPr>
-        <w:t xml:space="preserve">, </w:t>
-      </w:r>
-      <w:r>
-        <w:rPr>
-          <w:lang w:val="en-US"/>
-        </w:rPr>
-        <w:t>SeatsPerRow</w:t>
-      </w:r>
-      <w:r>
-        <w:rPr>
-          <w:lang w:val="en-US"/>
-        </w:rPr>
-        <w:t xml:space="preserve">, </w:t>
-      </w:r>
-      <w:r>
-        <w:rPr>
-          <w:lang w:val="en-US"/>
-        </w:rPr>
-        <w:t>NumRo</w:t>
-      </w:r>
-      <w:r>
-        <w:rPr>
-          <w:lang w:val="en-US"/>
-        </w:rPr>
-        <w:t>ws</w:t>
-      </w:r>
-      <w:r>
-        <w:rPr>
-          <w:lang w:val="en-US"/>
-        </w:rPr>
-        <w:t xml:space="preserve">, </w:t>
-      </w:r>
-      <w:r>
-        <w:rPr>
-          <w:lang w:val="en-US"/>
-        </w:rPr>
-        <w:t>Capacity</w:t>
+        <w:t>WorkplaceName</w:t>
       </w:r>
       <w:r>
         <w:rPr>
@@ -3718,13 +3669,26 @@
         <w:pStyle w:val="Estilo3"/>
         <w:spacing w:before="100" w:after="100" w:line="360" w:lineRule="auto"/>
         <w:contextualSpacing/>
-        <w:jc w:val="left"/>
-        <w:rPr>
-          <w:lang w:val="en-US"/>
-        </w:rPr>
-      </w:pPr>
-      <w:r>
-        <w:rPr>
+        <w:rPr>
+          <w:lang w:val="en-US"/>
+        </w:rPr>
+      </w:pPr>
+      <w:r>
+        <w:rPr>
+          <w:b/>
+          <w:lang w:val="en-US"/>
+        </w:rPr>
+        <w:t>Gate</w:t>
+      </w:r>
+      <w:r>
+        <w:rPr>
+          <w:lang w:val="en-US"/>
+        </w:rPr>
+        <w:t xml:space="preserve"> (</w:t>
+      </w:r>
+      <w:r>
+        <w:rPr>
+          <w:u w:val="single"/>
           <w:lang w:val="en-US"/>
         </w:rPr>
         <w:t>Workplace</w:t>
@@ -3733,14 +3697,13 @@
         <w:rPr>
           <w:lang w:val="en-US"/>
         </w:rPr>
-        <w:t xml:space="preserve"> (</w:t>
-      </w:r>
-      <w:r>
-        <w:rPr>
-          <w:u w:val="single"/>
-          <w:lang w:val="en-US"/>
-        </w:rPr>
-        <w:t>WorkplaceID</w:t>
+        <w:t>-</w:t>
+      </w:r>
+      <w:r>
+        <w:rPr>
+          <w:lang w:val="en-US"/>
+        </w:rPr>
+        <w:t>&gt;Workplace</w:t>
       </w:r>
       <w:r>
         <w:rPr>
@@ -3752,7 +3715,19 @@
         <w:rPr>
           <w:lang w:val="en-US"/>
         </w:rPr>
-        <w:t>WorkplaceName</w:t>
+        <w:t>GateName</w:t>
+      </w:r>
+      <w:r>
+        <w:rPr>
+          <w:lang w:val="en-US"/>
+        </w:rPr>
+        <w:t xml:space="preserve">, </w:t>
+      </w:r>
+      <w:r>
+        <w:rPr>
+          <w:lang w:val="en-US"/>
+        </w:rPr>
+        <w:t>IsBoardingGate</w:t>
       </w:r>
       <w:r>
         <w:rPr>
@@ -3766,15 +3741,17 @@
         <w:pStyle w:val="Estilo3"/>
         <w:spacing w:before="100" w:after="100" w:line="360" w:lineRule="auto"/>
         <w:contextualSpacing/>
-        <w:rPr>
-          <w:lang w:val="en-US"/>
-        </w:rPr>
-      </w:pPr>
-      <w:r>
-        <w:rPr>
-          <w:lang w:val="en-US"/>
-        </w:rPr>
-        <w:t>Gate</w:t>
+        <w:jc w:val="left"/>
+        <w:rPr>
+          <w:lang w:val="en-US"/>
+        </w:rPr>
+      </w:pPr>
+      <w:r>
+        <w:rPr>
+          <w:b/>
+          <w:lang w:val="en-US"/>
+        </w:rPr>
+        <w:t>Runway</w:t>
       </w:r>
       <w:r>
         <w:rPr>
@@ -3793,13 +3770,7 @@
         <w:rPr>
           <w:lang w:val="en-US"/>
         </w:rPr>
-        <w:t>-</w:t>
-      </w:r>
-      <w:r>
-        <w:rPr>
-          <w:lang w:val="en-US"/>
-        </w:rPr>
-        <w:t>&gt;Workplace</w:t>
+        <w:t>-&gt;Workplace</w:t>
       </w:r>
       <w:r>
         <w:rPr>
@@ -3811,19 +3782,7 @@
         <w:rPr>
           <w:lang w:val="en-US"/>
         </w:rPr>
-        <w:t>GateName</w:t>
-      </w:r>
-      <w:r>
-        <w:rPr>
-          <w:lang w:val="en-US"/>
-        </w:rPr>
-        <w:t xml:space="preserve">, </w:t>
-      </w:r>
-      <w:r>
-        <w:rPr>
-          <w:lang w:val="en-US"/>
-        </w:rPr>
-        <w:t>IsBoardingGate</w:t>
+        <w:t>RunwayNum</w:t>
       </w:r>
       <w:r>
         <w:rPr>
@@ -3844,9 +3803,10 @@
       </w:pPr>
       <w:r>
         <w:rPr>
-          <w:lang w:val="en-US"/>
-        </w:rPr>
-        <w:t>Runway</w:t>
+          <w:b/>
+          <w:lang w:val="en-US"/>
+        </w:rPr>
+        <w:t>Desk</w:t>
       </w:r>
       <w:r>
         <w:rPr>
@@ -3866,18 +3826,6 @@
           <w:lang w:val="en-US"/>
         </w:rPr>
         <w:t>-&gt;Workplace</w:t>
-      </w:r>
-      <w:r>
-        <w:rPr>
-          <w:lang w:val="en-US"/>
-        </w:rPr>
-        <w:t xml:space="preserve">, </w:t>
-      </w:r>
-      <w:r>
-        <w:rPr>
-          <w:lang w:val="en-US"/>
-        </w:rPr>
-        <w:t>RunwayNum</w:t>
       </w:r>
       <w:r>
         <w:rPr>
@@ -3898,6 +3846,20 @@
       </w:pPr>
       <w:r>
         <w:rPr>
+          <w:b/>
+          <w:lang w:val="en-US"/>
+        </w:rPr>
+        <w:t>CheckInDesk</w:t>
+      </w:r>
+      <w:r>
+        <w:rPr>
+          <w:lang w:val="en-US"/>
+        </w:rPr>
+        <w:t xml:space="preserve"> (</w:t>
+      </w:r>
+      <w:r>
+        <w:rPr>
+          <w:u w:val="single"/>
           <w:lang w:val="en-US"/>
         </w:rPr>
         <w:t>Desk</w:t>
@@ -3906,20 +3868,25 @@
         <w:rPr>
           <w:lang w:val="en-US"/>
         </w:rPr>
-        <w:t xml:space="preserve"> (</w:t>
-      </w:r>
-      <w:r>
-        <w:rPr>
-          <w:u w:val="single"/>
-          <w:lang w:val="en-US"/>
-        </w:rPr>
-        <w:t>Workplace</w:t>
-      </w:r>
-      <w:r>
-        <w:rPr>
-          <w:lang w:val="en-US"/>
-        </w:rPr>
-        <w:t>-&gt;Workplace</w:t>
+        <w:t>-&gt;</w:t>
+      </w:r>
+      <w:r>
+        <w:rPr>
+          <w:lang w:val="en-US"/>
+        </w:rPr>
+        <w:t>Desk</w:t>
+      </w:r>
+      <w:r>
+        <w:rPr>
+          <w:lang w:val="en-US"/>
+        </w:rPr>
+        <w:t xml:space="preserve">, </w:t>
+      </w:r>
+      <w:r>
+        <w:rPr>
+          <w:lang w:val="en-US"/>
+        </w:rPr>
+        <w:t>CheckInNum</w:t>
       </w:r>
       <w:r>
         <w:rPr>
@@ -3940,9 +3907,10 @@
       </w:pPr>
       <w:r>
         <w:rPr>
-          <w:lang w:val="en-US"/>
-        </w:rPr>
-        <w:t>CheckInDesk</w:t>
+          <w:b/>
+          <w:lang w:val="en-US"/>
+        </w:rPr>
+        <w:t>HelpDesk</w:t>
       </w:r>
       <w:r>
         <w:rPr>
@@ -3961,13 +3929,13 @@
         <w:rPr>
           <w:lang w:val="en-US"/>
         </w:rPr>
-        <w:t>-&gt;</w:t>
-      </w:r>
-      <w:r>
-        <w:rPr>
-          <w:lang w:val="en-US"/>
-        </w:rPr>
-        <w:t>Desk</w:t>
+        <w:t xml:space="preserve">-&gt;Desk, </w:t>
+      </w:r>
+      <w:r>
+        <w:rPr>
+          <w:lang w:val="en-US"/>
+        </w:rPr>
+        <w:t>OpenTime</w:t>
       </w:r>
       <w:r>
         <w:rPr>
@@ -3979,7 +3947,7 @@
         <w:rPr>
           <w:lang w:val="en-US"/>
         </w:rPr>
-        <w:t>CheckInNum</w:t>
+        <w:t>CloseTime</w:t>
       </w:r>
       <w:r>
         <w:rPr>
@@ -4000,34 +3968,35 @@
       </w:pPr>
       <w:r>
         <w:rPr>
-          <w:lang w:val="en-US"/>
-        </w:rPr>
-        <w:t>HelpDesk</w:t>
-      </w:r>
-      <w:r>
-        <w:rPr>
-          <w:lang w:val="en-US"/>
-        </w:rPr>
-        <w:t xml:space="preserve"> (</w:t>
+          <w:b/>
+          <w:lang w:val="en-US"/>
+        </w:rPr>
+        <w:t>LuggageBelt</w:t>
+      </w:r>
+      <w:r>
+        <w:rPr>
+          <w:lang w:val="en-US"/>
+        </w:rPr>
+        <w:t xml:space="preserve"> </w:t>
+      </w:r>
+      <w:r>
+        <w:rPr>
+          <w:lang w:val="en-US"/>
+        </w:rPr>
+        <w:t>(</w:t>
       </w:r>
       <w:r>
         <w:rPr>
           <w:u w:val="single"/>
           <w:lang w:val="en-US"/>
         </w:rPr>
-        <w:t>Desk</w:t>
-      </w:r>
-      <w:r>
-        <w:rPr>
-          <w:lang w:val="en-US"/>
-        </w:rPr>
-        <w:t xml:space="preserve">-&gt;Desk, </w:t>
-      </w:r>
-      <w:r>
-        <w:rPr>
-          <w:lang w:val="en-US"/>
-        </w:rPr>
-        <w:t>OpenTime</w:t>
+        <w:t>Workplace</w:t>
+      </w:r>
+      <w:r>
+        <w:rPr>
+          <w:lang w:val="en-US"/>
+        </w:rPr>
+        <w:t>-&gt;Workplace</w:t>
       </w:r>
       <w:r>
         <w:rPr>
@@ -4039,7 +4008,7 @@
         <w:rPr>
           <w:lang w:val="en-US"/>
         </w:rPr>
-        <w:t>CloseTime</w:t>
+        <w:t>BeltNum</w:t>
       </w:r>
       <w:r>
         <w:rPr>
@@ -4060,63 +4029,16 @@
       </w:pPr>
       <w:r>
         <w:rPr>
-          <w:lang w:val="en-US"/>
-        </w:rPr>
-        <w:t xml:space="preserve">LuggageBelt </w:t>
-      </w:r>
-      <w:r>
-        <w:rPr>
-          <w:lang w:val="en-US"/>
-        </w:rPr>
-        <w:t>(</w:t>
-      </w:r>
-      <w:r>
-        <w:rPr>
-          <w:u w:val="single"/>
-          <w:lang w:val="en-US"/>
-        </w:rPr>
-        <w:t>Workplace</w:t>
-      </w:r>
-      <w:r>
-        <w:rPr>
-          <w:lang w:val="en-US"/>
-        </w:rPr>
-        <w:t>-&gt;Workplace</w:t>
-      </w:r>
-      <w:r>
-        <w:rPr>
-          <w:lang w:val="en-US"/>
-        </w:rPr>
-        <w:t xml:space="preserve">, </w:t>
-      </w:r>
-      <w:r>
-        <w:rPr>
-          <w:lang w:val="en-US"/>
-        </w:rPr>
-        <w:t>BeltNum</w:t>
-      </w:r>
-      <w:r>
-        <w:rPr>
-          <w:lang w:val="en-US"/>
-        </w:rPr>
-        <w:t>)</w:t>
-      </w:r>
-    </w:p>
-    <w:p>
-      <w:pPr>
-        <w:pStyle w:val="Estilo3"/>
-        <w:spacing w:before="100" w:after="100" w:line="360" w:lineRule="auto"/>
-        <w:contextualSpacing/>
-        <w:jc w:val="left"/>
-        <w:rPr>
-          <w:lang w:val="en-US"/>
-        </w:rPr>
-      </w:pPr>
-      <w:r>
-        <w:rPr>
-          <w:lang w:val="en-US"/>
-        </w:rPr>
-        <w:t xml:space="preserve">HasDesk </w:t>
+          <w:b/>
+          <w:lang w:val="en-US"/>
+        </w:rPr>
+        <w:t>HasDesk</w:t>
+      </w:r>
+      <w:r>
+        <w:rPr>
+          <w:lang w:val="en-US"/>
+        </w:rPr>
+        <w:t xml:space="preserve"> </w:t>
       </w:r>
       <w:r>
         <w:rPr>
@@ -6928,7 +6850,7 @@
 </file>
 
 <file path=customXml/itemProps1.xml><?xml version="1.0" encoding="utf-8"?>
-<ds:datastoreItem xmlns:ds="http://schemas.openxmlformats.org/officeDocument/2006/customXml" ds:itemID="{DECBDDAF-038B-4560-B658-E246D0E13DF7}">
+<ds:datastoreItem xmlns:ds="http://schemas.openxmlformats.org/officeDocument/2006/customXml" ds:itemID="{091E9D2E-EA0A-4CC0-A3E8-AC5D3CBB3F39}">
   <ds:schemaRefs>
     <ds:schemaRef ds:uri="http://schemas.openxmlformats.org/officeDocument/2006/bibliography"/>
   </ds:schemaRefs>

</xml_diff>